<commit_message>
update the doc file. 2 Apr, 2.25pm
</commit_message>
<xml_diff>
--- a/docs/TIPP-AAI Capstone Project Report_03Apr2020_EL_KST.docx
+++ b/docs/TIPP-AAI Capstone Project Report_03Apr2020_EL_KST.docx
@@ -1,6 +1,6 @@
 
 <file path=word/document.xml><?xml version="1.0" encoding="utf-8"?>
-<w:document xmlns:wpc="http://schemas.microsoft.com/office/word/2010/wordprocessingCanvas" xmlns:mc="http://schemas.openxmlformats.org/markup-compatibility/2006" xmlns:o="urn:schemas-microsoft-com:office:office" xmlns:r="http://schemas.openxmlformats.org/officeDocument/2006/relationships" xmlns:m="http://schemas.openxmlformats.org/officeDocument/2006/math" xmlns:v="urn:schemas-microsoft-com:vml" xmlns:wp14="http://schemas.microsoft.com/office/word/2010/wordprocessingDrawing" xmlns:wp="http://schemas.openxmlformats.org/drawingml/2006/wordprocessingDrawing" xmlns:w10="urn:schemas-microsoft-com:office:word" xmlns:w="http://schemas.openxmlformats.org/wordprocessingml/2006/main" xmlns:w14="http://schemas.microsoft.com/office/word/2010/wordml" xmlns:wpg="http://schemas.microsoft.com/office/word/2010/wordprocessingGroup" xmlns:wpi="http://schemas.microsoft.com/office/word/2010/wordprocessingInk" xmlns:wne="http://schemas.microsoft.com/office/word/2006/wordml" xmlns:wps="http://schemas.microsoft.com/office/word/2010/wordprocessingShape" mc:Ignorable="w14 wp14">
+<w:document xmlns:wpc="http://schemas.microsoft.com/office/word/2010/wordprocessingCanvas" xmlns:cx="http://schemas.microsoft.com/office/drawing/2014/chartex" xmlns:cx1="http://schemas.microsoft.com/office/drawing/2015/9/8/chartex" xmlns:cx2="http://schemas.microsoft.com/office/drawing/2015/10/21/chartex" xmlns:cx3="http://schemas.microsoft.com/office/drawing/2016/5/9/chartex" xmlns:cx4="http://schemas.microsoft.com/office/drawing/2016/5/10/chartex" xmlns:cx5="http://schemas.microsoft.com/office/drawing/2016/5/11/chartex" xmlns:cx6="http://schemas.microsoft.com/office/drawing/2016/5/12/chartex" xmlns:cx7="http://schemas.microsoft.com/office/drawing/2016/5/13/chartex" xmlns:cx8="http://schemas.microsoft.com/office/drawing/2016/5/14/chartex" xmlns:mc="http://schemas.openxmlformats.org/markup-compatibility/2006" xmlns:aink="http://schemas.microsoft.com/office/drawing/2016/ink" xmlns:am3d="http://schemas.microsoft.com/office/drawing/2017/model3d" xmlns:o="urn:schemas-microsoft-com:office:office" xmlns:r="http://schemas.openxmlformats.org/officeDocument/2006/relationships" xmlns:m="http://schemas.openxmlformats.org/officeDocument/2006/math" xmlns:v="urn:schemas-microsoft-com:vml" xmlns:wp14="http://schemas.microsoft.com/office/word/2010/wordprocessingDrawing" xmlns:wp="http://schemas.openxmlformats.org/drawingml/2006/wordprocessingDrawing" xmlns:w10="urn:schemas-microsoft-com:office:word" xmlns:w="http://schemas.openxmlformats.org/wordprocessingml/2006/main" xmlns:w14="http://schemas.microsoft.com/office/word/2010/wordml" xmlns:w15="http://schemas.microsoft.com/office/word/2012/wordml" xmlns:w16cid="http://schemas.microsoft.com/office/word/2016/wordml/cid" xmlns:w16se="http://schemas.microsoft.com/office/word/2015/wordml/symex" xmlns:wpg="http://schemas.microsoft.com/office/word/2010/wordprocessingGroup" xmlns:wpi="http://schemas.microsoft.com/office/word/2010/wordprocessingInk" xmlns:wne="http://schemas.microsoft.com/office/word/2006/wordml" xmlns:wps="http://schemas.microsoft.com/office/word/2010/wordprocessingShape" mc:Ignorable="w14 w15 w16se w16cid wp14">
   <w:body>
     <w:p>
       <w:pPr>
@@ -82,7 +82,7 @@
                     <pic:cNvPicPr preferRelativeResize="0"/>
                   </pic:nvPicPr>
                   <pic:blipFill>
-                    <a:blip r:embed="rId12"/>
+                    <a:blip r:embed="rId11"/>
                     <a:srcRect/>
                     <a:stretch>
                       <a:fillRect/>
@@ -172,7 +172,23 @@
           <w:sz w:val="24"/>
           <w:szCs w:val="24"/>
         </w:rPr>
-        <w:t>Extractive Summarizer Using BERT/Transformer Model</w:t>
+        <w:t>Extractive Summari</w:t>
+      </w:r>
+      <w:r>
+        <w:rPr>
+          <w:rFonts w:eastAsia="Calibri" w:cs="Times New Roman"/>
+          <w:sz w:val="24"/>
+          <w:szCs w:val="24"/>
+        </w:rPr>
+        <w:t>z</w:t>
+      </w:r>
+      <w:r>
+        <w:rPr>
+          <w:rFonts w:eastAsia="Calibri" w:cs="Times New Roman"/>
+          <w:sz w:val="24"/>
+          <w:szCs w:val="24"/>
+        </w:rPr>
+        <w:t>er Using BERT/Transformer Model</w:t>
       </w:r>
     </w:p>
     <w:p>
@@ -309,6 +325,7 @@
           </w:tcPr>
           <w:p>
             <w:pPr>
+              <w:jc w:val="center"/>
               <w:rPr>
                 <w:rFonts w:cs="Times New Roman"/>
                 <w:sz w:val="24"/>
@@ -331,7 +348,7 @@
                 <w:sz w:val="24"/>
                 <w:szCs w:val="24"/>
               </w:rPr>
-              <w:t xml:space="preserve"> Lee Yu Jun </w:t>
+              <w:t xml:space="preserve"> Lee Yu Jun</w:t>
             </w:r>
           </w:p>
         </w:tc>
@@ -348,58 +365,21 @@
           </w:tcPr>
           <w:p>
             <w:pPr>
+              <w:jc w:val="center"/>
               <w:rPr>
                 <w:rFonts w:cs="Times New Roman"/>
                 <w:sz w:val="24"/>
                 <w:szCs w:val="24"/>
               </w:rPr>
             </w:pPr>
-            <w:proofErr w:type="spellStart"/>
             <w:r>
               <w:rPr>
                 <w:rFonts w:cs="Times New Roman"/>
                 <w:sz w:val="24"/>
                 <w:szCs w:val="24"/>
               </w:rPr>
-              <w:t>Koay</w:t>
-            </w:r>
-            <w:proofErr w:type="spellEnd"/>
-            <w:r>
-              <w:rPr>
-                <w:rFonts w:cs="Times New Roman"/>
-                <w:sz w:val="24"/>
-                <w:szCs w:val="24"/>
-              </w:rPr>
-              <w:t xml:space="preserve"> </w:t>
-            </w:r>
-            <w:proofErr w:type="spellStart"/>
-            <w:r>
-              <w:rPr>
-                <w:rFonts w:cs="Times New Roman"/>
-                <w:sz w:val="24"/>
-                <w:szCs w:val="24"/>
-              </w:rPr>
-              <w:t>Seng</w:t>
-            </w:r>
-            <w:proofErr w:type="spellEnd"/>
-            <w:r>
-              <w:rPr>
-                <w:rFonts w:cs="Times New Roman"/>
-                <w:sz w:val="24"/>
-                <w:szCs w:val="24"/>
-              </w:rPr>
-              <w:t xml:space="preserve"> </w:t>
-            </w:r>
-            <w:proofErr w:type="spellStart"/>
-            <w:r>
-              <w:rPr>
-                <w:rFonts w:cs="Times New Roman"/>
-                <w:sz w:val="24"/>
-                <w:szCs w:val="24"/>
-              </w:rPr>
-              <w:t>Tian</w:t>
-            </w:r>
-            <w:proofErr w:type="spellEnd"/>
+              <w:t>Koay Seng Tian</w:t>
+            </w:r>
           </w:p>
         </w:tc>
       </w:tr>
@@ -482,7 +462,7 @@
           <w:rFonts w:asciiTheme="minorHAnsi" w:hAnsiTheme="minorHAnsi"/>
         </w:rPr>
       </w:pPr>
-      <w:bookmarkStart w:id="0" w:name="_Toc36632811"/>
+      <w:bookmarkStart w:id="0" w:name="_Toc36729926"/>
       <w:r>
         <w:rPr>
           <w:rFonts w:asciiTheme="minorHAnsi" w:hAnsiTheme="minorHAnsi"/>
@@ -514,10 +494,22 @@
         <w:t>We utilised an extractive summar</w:t>
       </w:r>
       <w:r>
-        <w:t xml:space="preserve">iser to find representative sentences in a corpus and annotate it. </w:t>
-      </w:r>
-      <w:r>
-        <w:t>The summarisation technique is powered by a</w:t>
+        <w:t>i</w:t>
+      </w:r>
+      <w:r>
+        <w:t>z</w:t>
+      </w:r>
+      <w:r>
+        <w:t xml:space="preserve">er to find representative sentences in a corpus and annotate it. </w:t>
+      </w:r>
+      <w:r>
+        <w:t>The summari</w:t>
+      </w:r>
+      <w:r>
+        <w:t>z</w:t>
+      </w:r>
+      <w:r>
+        <w:t>ation technique is powered by a</w:t>
       </w:r>
       <w:r>
         <w:t xml:space="preserve"> </w:t>
@@ -598,7 +590,7 @@
           <w:rFonts w:asciiTheme="minorHAnsi" w:hAnsiTheme="minorHAnsi"/>
         </w:rPr>
       </w:pPr>
-      <w:bookmarkStart w:id="1" w:name="_Toc36632812"/>
+      <w:bookmarkStart w:id="1" w:name="_Toc36729927"/>
       <w:r>
         <w:rPr>
           <w:rFonts w:asciiTheme="minorHAnsi" w:hAnsiTheme="minorHAnsi"/>
@@ -631,13 +623,8 @@
         <w:t>from</w:t>
       </w:r>
       <w:r>
-        <w:t xml:space="preserve"> </w:t>
-      </w:r>
-      <w:proofErr w:type="spellStart"/>
-      <w:r>
-        <w:t>Nvidia</w:t>
-      </w:r>
-      <w:proofErr w:type="spellEnd"/>
+        <w:t xml:space="preserve"> Nvidia</w:t>
+      </w:r>
       <w:r>
         <w:t xml:space="preserve"> Singapore</w:t>
       </w:r>
@@ -814,6 +801,8 @@
             </w:rPr>
             <w:t>Contents</w:t>
           </w:r>
+          <w:bookmarkStart w:id="2" w:name="_GoBack"/>
+          <w:bookmarkEnd w:id="2"/>
         </w:p>
         <w:p>
           <w:pPr>
@@ -859,7 +848,7 @@
             </w:rPr>
             <w:fldChar w:fldCharType="separate"/>
           </w:r>
-          <w:hyperlink w:anchor="_Toc36632811" w:history="1">
+          <w:hyperlink w:anchor="_Toc36729926" w:history="1">
             <w:r>
               <w:rPr>
                 <w:rStyle w:val="Hyperlink"/>
@@ -886,7 +875,7 @@
                 <w:noProof/>
                 <w:webHidden/>
               </w:rPr>
-              <w:instrText xml:space="preserve"> PAGEREF _Toc36632811 \h </w:instrText>
+              <w:instrText xml:space="preserve"> PAGEREF _Toc36729926 \h </w:instrText>
             </w:r>
             <w:r>
               <w:rPr>
@@ -927,7 +916,7 @@
               <w:noProof/>
             </w:rPr>
           </w:pPr>
-          <w:hyperlink w:anchor="_Toc36632812" w:history="1">
+          <w:hyperlink w:anchor="_Toc36729927" w:history="1">
             <w:r>
               <w:rPr>
                 <w:rStyle w:val="Hyperlink"/>
@@ -954,7 +943,7 @@
                 <w:noProof/>
                 <w:webHidden/>
               </w:rPr>
-              <w:instrText xml:space="preserve"> PAGEREF _Toc36632812 \h </w:instrText>
+              <w:instrText xml:space="preserve"> PAGEREF _Toc36729927 \h </w:instrText>
             </w:r>
             <w:r>
               <w:rPr>
@@ -995,7 +984,7 @@
               <w:noProof/>
             </w:rPr>
           </w:pPr>
-          <w:hyperlink w:anchor="_Toc36632813" w:history="1">
+          <w:hyperlink w:anchor="_Toc36729928" w:history="1">
             <w:r>
               <w:rPr>
                 <w:rStyle w:val="Hyperlink"/>
@@ -1022,7 +1011,7 @@
                 <w:noProof/>
                 <w:webHidden/>
               </w:rPr>
-              <w:instrText xml:space="preserve"> PAGEREF _Toc36632813 \h </w:instrText>
+              <w:instrText xml:space="preserve"> PAGEREF _Toc36729928 \h </w:instrText>
             </w:r>
             <w:r>
               <w:rPr>
@@ -1063,7 +1052,7 @@
               <w:noProof/>
             </w:rPr>
           </w:pPr>
-          <w:hyperlink w:anchor="_Toc36632814" w:history="1">
+          <w:hyperlink w:anchor="_Toc36729929" w:history="1">
             <w:r>
               <w:rPr>
                 <w:rStyle w:val="Hyperlink"/>
@@ -1090,7 +1079,7 @@
                 <w:noProof/>
                 <w:webHidden/>
               </w:rPr>
-              <w:instrText xml:space="preserve"> PAGEREF _Toc36632814 \h </w:instrText>
+              <w:instrText xml:space="preserve"> PAGEREF _Toc36729929 \h </w:instrText>
             </w:r>
             <w:r>
               <w:rPr>
@@ -1131,7 +1120,7 @@
               <w:noProof/>
             </w:rPr>
           </w:pPr>
-          <w:hyperlink w:anchor="_Toc36632815" w:history="1">
+          <w:hyperlink w:anchor="_Toc36729930" w:history="1">
             <w:r>
               <w:rPr>
                 <w:rStyle w:val="Hyperlink"/>
@@ -1158,7 +1147,7 @@
                 <w:noProof/>
                 <w:webHidden/>
               </w:rPr>
-              <w:instrText xml:space="preserve"> PAGEREF _Toc36632815 \h </w:instrText>
+              <w:instrText xml:space="preserve"> PAGEREF _Toc36729930 \h </w:instrText>
             </w:r>
             <w:r>
               <w:rPr>
@@ -1199,7 +1188,7 @@
               <w:noProof/>
             </w:rPr>
           </w:pPr>
-          <w:hyperlink w:anchor="_Toc36632816" w:history="1">
+          <w:hyperlink w:anchor="_Toc36729931" w:history="1">
             <w:r>
               <w:rPr>
                 <w:rStyle w:val="Hyperlink"/>
@@ -1226,7 +1215,7 @@
                 <w:noProof/>
                 <w:webHidden/>
               </w:rPr>
-              <w:instrText xml:space="preserve"> PAGEREF _Toc36632816 \h </w:instrText>
+              <w:instrText xml:space="preserve"> PAGEREF _Toc36729931 \h </w:instrText>
             </w:r>
             <w:r>
               <w:rPr>
@@ -1267,7 +1256,7 @@
               <w:noProof/>
             </w:rPr>
           </w:pPr>
-          <w:hyperlink w:anchor="_Toc36632817" w:history="1">
+          <w:hyperlink w:anchor="_Toc36729932" w:history="1">
             <w:r>
               <w:rPr>
                 <w:rStyle w:val="Hyperlink"/>
@@ -1294,7 +1283,7 @@
                 <w:noProof/>
                 <w:webHidden/>
               </w:rPr>
-              <w:instrText xml:space="preserve"> PAGEREF _Toc36632817 \h </w:instrText>
+              <w:instrText xml:space="preserve"> PAGEREF _Toc36729932 \h </w:instrText>
             </w:r>
             <w:r>
               <w:rPr>
@@ -1335,13 +1324,13 @@
               <w:noProof/>
             </w:rPr>
           </w:pPr>
-          <w:hyperlink w:anchor="_Toc36632818" w:history="1">
+          <w:hyperlink w:anchor="_Toc36729933" w:history="1">
             <w:r>
               <w:rPr>
                 <w:rStyle w:val="Hyperlink"/>
                 <w:noProof/>
               </w:rPr>
-              <w:t>2.3 Scoring and evaluation system</w:t>
+              <w:t>2.3 Scoring and Evaluation System</w:t>
             </w:r>
             <w:r>
               <w:rPr>
@@ -1362,7 +1351,7 @@
                 <w:noProof/>
                 <w:webHidden/>
               </w:rPr>
-              <w:instrText xml:space="preserve"> PAGEREF _Toc36632818 \h </w:instrText>
+              <w:instrText xml:space="preserve"> PAGEREF _Toc36729933 \h </w:instrText>
             </w:r>
             <w:r>
               <w:rPr>
@@ -1403,7 +1392,7 @@
               <w:noProof/>
             </w:rPr>
           </w:pPr>
-          <w:hyperlink w:anchor="_Toc36632819" w:history="1">
+          <w:hyperlink w:anchor="_Toc36729934" w:history="1">
             <w:r>
               <w:rPr>
                 <w:rStyle w:val="Hyperlink"/>
@@ -1430,7 +1419,7 @@
                 <w:noProof/>
                 <w:webHidden/>
               </w:rPr>
-              <w:instrText xml:space="preserve"> PAGEREF _Toc36632819 \h </w:instrText>
+              <w:instrText xml:space="preserve"> PAGEREF _Toc36729934 \h </w:instrText>
             </w:r>
             <w:r>
               <w:rPr>
@@ -1471,7 +1460,7 @@
               <w:noProof/>
             </w:rPr>
           </w:pPr>
-          <w:hyperlink w:anchor="_Toc36632820" w:history="1">
+          <w:hyperlink w:anchor="_Toc36729935" w:history="1">
             <w:r>
               <w:rPr>
                 <w:rStyle w:val="Hyperlink"/>
@@ -1498,7 +1487,7 @@
                 <w:noProof/>
                 <w:webHidden/>
               </w:rPr>
-              <w:instrText xml:space="preserve"> PAGEREF _Toc36632820 \h </w:instrText>
+              <w:instrText xml:space="preserve"> PAGEREF _Toc36729935 \h </w:instrText>
             </w:r>
             <w:r>
               <w:rPr>
@@ -1539,7 +1528,7 @@
               <w:noProof/>
             </w:rPr>
           </w:pPr>
-          <w:hyperlink w:anchor="_Toc36632821" w:history="1">
+          <w:hyperlink w:anchor="_Toc36729936" w:history="1">
             <w:r>
               <w:rPr>
                 <w:rStyle w:val="Hyperlink"/>
@@ -1566,7 +1555,7 @@
                 <w:noProof/>
                 <w:webHidden/>
               </w:rPr>
-              <w:instrText xml:space="preserve"> PAGEREF _Toc36632821 \h </w:instrText>
+              <w:instrText xml:space="preserve"> PAGEREF _Toc36729936 \h </w:instrText>
             </w:r>
             <w:r>
               <w:rPr>
@@ -1607,7 +1596,7 @@
               <w:noProof/>
             </w:rPr>
           </w:pPr>
-          <w:hyperlink w:anchor="_Toc36632822" w:history="1">
+          <w:hyperlink w:anchor="_Toc36729937" w:history="1">
             <w:r>
               <w:rPr>
                 <w:rStyle w:val="Hyperlink"/>
@@ -1634,7 +1623,7 @@
                 <w:noProof/>
                 <w:webHidden/>
               </w:rPr>
-              <w:instrText xml:space="preserve"> PAGEREF _Toc36632822 \h </w:instrText>
+              <w:instrText xml:space="preserve"> PAGEREF _Toc36729937 \h </w:instrText>
             </w:r>
             <w:r>
               <w:rPr>
@@ -1675,13 +1664,13 @@
               <w:noProof/>
             </w:rPr>
           </w:pPr>
-          <w:hyperlink w:anchor="_Toc36632823" w:history="1">
+          <w:hyperlink w:anchor="_Toc36729938" w:history="1">
             <w:r>
               <w:rPr>
                 <w:rStyle w:val="Hyperlink"/>
                 <w:noProof/>
               </w:rPr>
-              <w:t>4.1 ROUGE scoring model</w:t>
+              <w:t>4.1 ROUGE Scoring Model</w:t>
             </w:r>
             <w:r>
               <w:rPr>
@@ -1702,7 +1691,7 @@
                 <w:noProof/>
                 <w:webHidden/>
               </w:rPr>
-              <w:instrText xml:space="preserve"> PAGEREF _Toc36632823 \h </w:instrText>
+              <w:instrText xml:space="preserve"> PAGEREF _Toc36729938 \h </w:instrText>
             </w:r>
             <w:r>
               <w:rPr>
@@ -1743,7 +1732,7 @@
               <w:noProof/>
             </w:rPr>
           </w:pPr>
-          <w:hyperlink w:anchor="_Toc36632824" w:history="1">
+          <w:hyperlink w:anchor="_Toc36729939" w:history="1">
             <w:r>
               <w:rPr>
                 <w:rStyle w:val="Hyperlink"/>
@@ -1770,7 +1759,7 @@
                 <w:noProof/>
                 <w:webHidden/>
               </w:rPr>
-              <w:instrText xml:space="preserve"> PAGEREF _Toc36632824 \h </w:instrText>
+              <w:instrText xml:space="preserve"> PAGEREF _Toc36729939 \h </w:instrText>
             </w:r>
             <w:r>
               <w:rPr>
@@ -1811,7 +1800,7 @@
               <w:noProof/>
             </w:rPr>
           </w:pPr>
-          <w:hyperlink w:anchor="_Toc36632825" w:history="1">
+          <w:hyperlink w:anchor="_Toc36729940" w:history="1">
             <w:r>
               <w:rPr>
                 <w:rStyle w:val="Hyperlink"/>
@@ -1838,7 +1827,7 @@
                 <w:noProof/>
                 <w:webHidden/>
               </w:rPr>
-              <w:instrText xml:space="preserve"> PAGEREF _Toc36632825 \h </w:instrText>
+              <w:instrText xml:space="preserve"> PAGEREF _Toc36729940 \h </w:instrText>
             </w:r>
             <w:r>
               <w:rPr>
@@ -1879,7 +1868,7 @@
               <w:noProof/>
             </w:rPr>
           </w:pPr>
-          <w:hyperlink w:anchor="_Toc36632826" w:history="1">
+          <w:hyperlink w:anchor="_Toc36729941" w:history="1">
             <w:r>
               <w:rPr>
                 <w:rStyle w:val="Hyperlink"/>
@@ -1906,7 +1895,7 @@
                 <w:noProof/>
                 <w:webHidden/>
               </w:rPr>
-              <w:instrText xml:space="preserve"> PAGEREF _Toc36632826 \h </w:instrText>
+              <w:instrText xml:space="preserve"> PAGEREF _Toc36729941 \h </w:instrText>
             </w:r>
             <w:r>
               <w:rPr>
@@ -1947,7 +1936,7 @@
               <w:noProof/>
             </w:rPr>
           </w:pPr>
-          <w:hyperlink w:anchor="_Toc36632827" w:history="1">
+          <w:hyperlink w:anchor="_Toc36729942" w:history="1">
             <w:r>
               <w:rPr>
                 <w:rStyle w:val="Hyperlink"/>
@@ -1974,7 +1963,7 @@
                 <w:noProof/>
                 <w:webHidden/>
               </w:rPr>
-              <w:instrText xml:space="preserve"> PAGEREF _Toc36632827 \h </w:instrText>
+              <w:instrText xml:space="preserve"> PAGEREF _Toc36729942 \h </w:instrText>
             </w:r>
             <w:r>
               <w:rPr>
@@ -2015,7 +2004,7 @@
               <w:noProof/>
             </w:rPr>
           </w:pPr>
-          <w:hyperlink w:anchor="_Toc36632828" w:history="1">
+          <w:hyperlink w:anchor="_Toc36729943" w:history="1">
             <w:r>
               <w:rPr>
                 <w:rStyle w:val="Hyperlink"/>
@@ -2042,7 +2031,7 @@
                 <w:noProof/>
                 <w:webHidden/>
               </w:rPr>
-              <w:instrText xml:space="preserve"> PAGEREF _Toc36632828 \h </w:instrText>
+              <w:instrText xml:space="preserve"> PAGEREF _Toc36729943 \h </w:instrText>
             </w:r>
             <w:r>
               <w:rPr>
@@ -2083,7 +2072,7 @@
               <w:noProof/>
             </w:rPr>
           </w:pPr>
-          <w:hyperlink w:anchor="_Toc36632829" w:history="1">
+          <w:hyperlink w:anchor="_Toc36729944" w:history="1">
             <w:r>
               <w:rPr>
                 <w:rStyle w:val="Hyperlink"/>
@@ -2110,7 +2099,7 @@
                 <w:noProof/>
                 <w:webHidden/>
               </w:rPr>
-              <w:instrText xml:space="preserve"> PAGEREF _Toc36632829 \h </w:instrText>
+              <w:instrText xml:space="preserve"> PAGEREF _Toc36729944 \h </w:instrText>
             </w:r>
             <w:r>
               <w:rPr>
@@ -2151,7 +2140,7 @@
               <w:noProof/>
             </w:rPr>
           </w:pPr>
-          <w:hyperlink w:anchor="_Toc36632830" w:history="1">
+          <w:hyperlink w:anchor="_Toc36729945" w:history="1">
             <w:r>
               <w:rPr>
                 <w:rStyle w:val="Hyperlink"/>
@@ -2178,7 +2167,7 @@
                 <w:noProof/>
                 <w:webHidden/>
               </w:rPr>
-              <w:instrText xml:space="preserve"> PAGEREF _Toc36632830 \h </w:instrText>
+              <w:instrText xml:space="preserve"> PAGEREF _Toc36729945 \h </w:instrText>
             </w:r>
             <w:r>
               <w:rPr>
@@ -2219,7 +2208,7 @@
               <w:noProof/>
             </w:rPr>
           </w:pPr>
-          <w:hyperlink w:anchor="_Toc36632831" w:history="1">
+          <w:hyperlink w:anchor="_Toc36729946" w:history="1">
             <w:r>
               <w:rPr>
                 <w:rStyle w:val="Hyperlink"/>
@@ -2246,7 +2235,7 @@
                 <w:noProof/>
                 <w:webHidden/>
               </w:rPr>
-              <w:instrText xml:space="preserve"> PAGEREF _Toc36632831 \h </w:instrText>
+              <w:instrText xml:space="preserve"> PAGEREF _Toc36729946 \h </w:instrText>
             </w:r>
             <w:r>
               <w:rPr>
@@ -2287,13 +2276,13 @@
               <w:noProof/>
             </w:rPr>
           </w:pPr>
-          <w:hyperlink w:anchor="_Toc36632832" w:history="1">
+          <w:hyperlink w:anchor="_Toc36729947" w:history="1">
             <w:r>
               <w:rPr>
                 <w:rStyle w:val="Hyperlink"/>
                 <w:noProof/>
               </w:rPr>
-              <w:t>8.5 ROUGE scoring model</w:t>
+              <w:t>8.5 ROUGE Scoring Model</w:t>
             </w:r>
             <w:r>
               <w:rPr>
@@ -2314,7 +2303,7 @@
                 <w:noProof/>
                 <w:webHidden/>
               </w:rPr>
-              <w:instrText xml:space="preserve"> PAGEREF _Toc36632832 \h </w:instrText>
+              <w:instrText xml:space="preserve"> PAGEREF _Toc36729947 \h </w:instrText>
             </w:r>
             <w:r>
               <w:rPr>
@@ -2355,7 +2344,7 @@
               <w:noProof/>
             </w:rPr>
           </w:pPr>
-          <w:hyperlink w:anchor="_Toc36632833" w:history="1">
+          <w:hyperlink w:anchor="_Toc36729948" w:history="1">
             <w:r>
               <w:rPr>
                 <w:rStyle w:val="Hyperlink"/>
@@ -2382,7 +2371,7 @@
                 <w:noProof/>
                 <w:webHidden/>
               </w:rPr>
-              <w:instrText xml:space="preserve"> PAGEREF _Toc36632833 \h </w:instrText>
+              <w:instrText xml:space="preserve"> PAGEREF _Toc36729948 \h </w:instrText>
             </w:r>
             <w:r>
               <w:rPr>
@@ -2423,7 +2412,7 @@
               <w:noProof/>
             </w:rPr>
           </w:pPr>
-          <w:hyperlink w:anchor="_Toc36632834" w:history="1">
+          <w:hyperlink w:anchor="_Toc36729949" w:history="1">
             <w:r>
               <w:rPr>
                 <w:rStyle w:val="Hyperlink"/>
@@ -2450,7 +2439,7 @@
                 <w:noProof/>
                 <w:webHidden/>
               </w:rPr>
-              <w:instrText xml:space="preserve"> PAGEREF _Toc36632834 \h </w:instrText>
+              <w:instrText xml:space="preserve"> PAGEREF _Toc36729949 \h </w:instrText>
             </w:r>
             <w:r>
               <w:rPr>
@@ -2491,13 +2480,13 @@
               <w:noProof/>
             </w:rPr>
           </w:pPr>
-          <w:hyperlink w:anchor="_Toc36632835" w:history="1">
+          <w:hyperlink w:anchor="_Toc36729950" w:history="1">
             <w:r>
               <w:rPr>
                 <w:rStyle w:val="Hyperlink"/>
                 <w:noProof/>
               </w:rPr>
-              <w:t>9.1 Main modules/Libraries</w:t>
+              <w:t>9.1 Main Modules/Libraries</w:t>
             </w:r>
             <w:r>
               <w:rPr>
@@ -2518,7 +2507,7 @@
                 <w:noProof/>
                 <w:webHidden/>
               </w:rPr>
-              <w:instrText xml:space="preserve"> PAGEREF _Toc36632835 \h </w:instrText>
+              <w:instrText xml:space="preserve"> PAGEREF _Toc36729950 \h </w:instrText>
             </w:r>
             <w:r>
               <w:rPr>
@@ -2559,13 +2548,13 @@
               <w:noProof/>
             </w:rPr>
           </w:pPr>
-          <w:hyperlink w:anchor="_Toc36632836" w:history="1">
+          <w:hyperlink w:anchor="_Toc36729951" w:history="1">
             <w:r>
               <w:rPr>
                 <w:rStyle w:val="Hyperlink"/>
                 <w:noProof/>
               </w:rPr>
-              <w:t>9.2 Reading and Research list</w:t>
+              <w:t>9.2 Reading and Research List</w:t>
             </w:r>
             <w:r>
               <w:rPr>
@@ -2586,7 +2575,7 @@
                 <w:noProof/>
                 <w:webHidden/>
               </w:rPr>
-              <w:instrText xml:space="preserve"> PAGEREF _Toc36632836 \h </w:instrText>
+              <w:instrText xml:space="preserve"> PAGEREF _Toc36729951 \h </w:instrText>
             </w:r>
             <w:r>
               <w:rPr>
@@ -2675,7 +2664,7 @@
           <w:rFonts w:asciiTheme="minorHAnsi" w:hAnsiTheme="minorHAnsi"/>
         </w:rPr>
       </w:pPr>
-      <w:bookmarkStart w:id="2" w:name="_Toc36632813"/>
+      <w:bookmarkStart w:id="3" w:name="_Toc36729928"/>
       <w:r>
         <w:rPr>
           <w:rFonts w:asciiTheme="minorHAnsi" w:hAnsiTheme="minorHAnsi"/>
@@ -2683,7 +2672,7 @@
         <w:lastRenderedPageBreak/>
         <w:t>1. Background</w:t>
       </w:r>
-      <w:bookmarkEnd w:id="2"/>
+      <w:bookmarkEnd w:id="3"/>
     </w:p>
     <w:p>
       <w:pPr>
@@ -2692,31 +2681,21 @@
       <w:r>
         <w:t xml:space="preserve">This project is </w:t>
       </w:r>
-      <w:proofErr w:type="gramStart"/>
       <w:r>
         <w:t xml:space="preserve">a </w:t>
       </w:r>
       <w:r>
         <w:t>collaboration</w:t>
       </w:r>
-      <w:proofErr w:type="gramEnd"/>
-      <w:r>
-        <w:t xml:space="preserve"> between </w:t>
+      <w:r>
+        <w:t xml:space="preserve"> between Nvidia and Republic Polytechnic (RP) as a capstone project for the Tech Immersion and Placement Programme (TIPP) programme by </w:t>
       </w:r>
       <w:proofErr w:type="spellStart"/>
       <w:r>
-        <w:t>Nvidia</w:t>
+        <w:t>Infocomm</w:t>
       </w:r>
       <w:proofErr w:type="spellEnd"/>
       <w:r>
-        <w:t xml:space="preserve"> and Republic Polytechnic (RP) as a capstone project for the Tech Immersion and Placement Programme (TIPP) programme by </w:t>
-      </w:r>
-      <w:proofErr w:type="spellStart"/>
-      <w:r>
-        <w:t>Infocomm</w:t>
-      </w:r>
-      <w:proofErr w:type="spellEnd"/>
-      <w:r>
         <w:t xml:space="preserve"> Media Development Authority (IMDA). </w:t>
       </w:r>
       <w:r>
@@ -2736,16 +2715,16 @@
       <w:pPr>
         <w:pStyle w:val="Heading2"/>
       </w:pPr>
-      <w:bookmarkStart w:id="3" w:name="_Toc36542782"/>
-      <w:bookmarkStart w:id="4" w:name="_Toc36632814"/>
+      <w:bookmarkStart w:id="4" w:name="_Toc36542782"/>
+      <w:bookmarkStart w:id="5" w:name="_Toc36729929"/>
       <w:r>
         <w:t xml:space="preserve">1.1 </w:t>
       </w:r>
       <w:r>
         <w:t>Goal</w:t>
       </w:r>
-      <w:bookmarkEnd w:id="3"/>
       <w:bookmarkEnd w:id="4"/>
+      <w:bookmarkEnd w:id="5"/>
     </w:p>
     <w:p>
       <w:pPr>
@@ -2758,7 +2737,13 @@
         <w:t xml:space="preserve"> </w:t>
       </w:r>
       <w:r>
-        <w:t xml:space="preserve">The summarisation technique will be powered by BERT models. </w:t>
+        <w:t>The summari</w:t>
+      </w:r>
+      <w:r>
+        <w:t>z</w:t>
+      </w:r>
+      <w:r>
+        <w:t xml:space="preserve">ation technique will be powered by BERT models. </w:t>
       </w:r>
     </w:p>
     <w:p>
@@ -2824,7 +2809,7 @@
           <w:rFonts w:asciiTheme="minorHAnsi" w:hAnsiTheme="minorHAnsi"/>
         </w:rPr>
       </w:pPr>
-      <w:bookmarkStart w:id="5" w:name="_Toc36632815"/>
+      <w:bookmarkStart w:id="6" w:name="_Toc36729930"/>
       <w:r>
         <w:rPr>
           <w:rFonts w:asciiTheme="minorHAnsi" w:hAnsiTheme="minorHAnsi"/>
@@ -2832,7 +2817,7 @@
         <w:lastRenderedPageBreak/>
         <w:t>2. Methodology and Design</w:t>
       </w:r>
-      <w:bookmarkEnd w:id="5"/>
+      <w:bookmarkEnd w:id="6"/>
     </w:p>
     <w:p>
       <w:pPr>
@@ -2899,13 +2884,8 @@
       <w:pPr>
         <w:jc w:val="both"/>
       </w:pPr>
-      <w:proofErr w:type="gramStart"/>
-      <w:r>
-        <w:t>iv) For</w:t>
-      </w:r>
-      <w:proofErr w:type="gramEnd"/>
-      <w:r>
-        <w:t xml:space="preserve"> evaluation, we will be using the ROUGE (Recall-Oriented Understudy for </w:t>
+      <w:r>
+        <w:t xml:space="preserve">iv) For evaluation, we will be using the ROUGE (Recall-Oriented Understudy for </w:t>
       </w:r>
       <w:proofErr w:type="spellStart"/>
       <w:r>
@@ -2913,15 +2893,13 @@
       </w:r>
       <w:proofErr w:type="spellEnd"/>
       <w:r>
-        <w:t xml:space="preserve"> Evaluation) scoring system which is optimised to calculate distances/similarities between summarised articles. By using ROUGE and comparing between BERT generated summaries against human generated summaries, we calculate the similarity between the </w:t>
-      </w:r>
-      <w:proofErr w:type="gramStart"/>
-      <w:r>
-        <w:t>text</w:t>
-      </w:r>
-      <w:proofErr w:type="gramEnd"/>
-      <w:r>
-        <w:t xml:space="preserve"> and recommend ways to further improve the results. </w:t>
+        <w:t xml:space="preserve"> Evaluation) scoring system which is optimised to calculate distances/similarities between summari</w:t>
+      </w:r>
+      <w:r>
+        <w:t>z</w:t>
+      </w:r>
+      <w:r>
+        <w:t xml:space="preserve">ed articles. By using ROUGE and comparing between BERT generated summaries against human generated summaries, we calculate the similarity between the text and recommend ways to further improve the results. </w:t>
       </w:r>
     </w:p>
     <w:p>
@@ -2933,8 +2911,8 @@
           <w:szCs w:val="22"/>
         </w:rPr>
       </w:pPr>
-      <w:bookmarkStart w:id="6" w:name="_Toc36542784"/>
-      <w:bookmarkStart w:id="7" w:name="_Toc36632816"/>
+      <w:bookmarkStart w:id="7" w:name="_Toc36542784"/>
+      <w:bookmarkStart w:id="8" w:name="_Toc36729931"/>
       <w:r>
         <w:rPr>
           <w:rFonts w:asciiTheme="minorHAnsi" w:hAnsiTheme="minorHAnsi"/>
@@ -2947,8 +2925,8 @@
         </w:rPr>
         <w:t>Software Data Flow</w:t>
       </w:r>
-      <w:bookmarkEnd w:id="6"/>
       <w:bookmarkEnd w:id="7"/>
+      <w:bookmarkEnd w:id="8"/>
     </w:p>
     <w:p>
       <w:pPr>
@@ -2960,7 +2938,7 @@
           <w:noProof/>
         </w:rPr>
         <w:drawing>
-          <wp:anchor distT="0" distB="0" distL="114300" distR="114300" simplePos="0" relativeHeight="251659776" behindDoc="0" locked="0" layoutInCell="1" allowOverlap="1" wp14:anchorId="7963C268" wp14:editId="01DD1EF1">
+          <wp:anchor distT="0" distB="0" distL="114300" distR="114300" simplePos="0" relativeHeight="251660800" behindDoc="0" locked="0" layoutInCell="1" allowOverlap="1" wp14:anchorId="7963C268" wp14:editId="01DD1EF1">
             <wp:simplePos x="0" y="0"/>
             <wp:positionH relativeFrom="column">
               <wp:posOffset>361950</wp:posOffset>
@@ -2983,7 +2961,7 @@
                     <pic:cNvPicPr/>
                   </pic:nvPicPr>
                   <pic:blipFill>
-                    <a:blip r:embed="rId13">
+                    <a:blip r:embed="rId12">
                       <a:extLst>
                         <a:ext uri="{28A0092B-C50C-407E-A947-70E740481C1C}">
                           <a14:useLocalDpi xmlns:a14="http://schemas.microsoft.com/office/drawing/2010/main" val="0"/>
@@ -3018,7 +2996,6 @@
       <w:r>
         <w:br w:type="textWrapping" w:clear="all"/>
       </w:r>
-      <w:proofErr w:type="gramStart"/>
       <w:r>
         <w:t xml:space="preserve">Figure </w:t>
       </w:r>
@@ -3031,11 +3008,7 @@
         </w:r>
       </w:fldSimple>
       <w:r>
-        <w:t>.</w:t>
-      </w:r>
-      <w:proofErr w:type="gramEnd"/>
-      <w:r>
-        <w:t xml:space="preserve"> Software Data Flow</w:t>
+        <w:t>. Software Data Flow</w:t>
       </w:r>
     </w:p>
     <w:p>
@@ -3054,13 +3027,8 @@
         <w:t>, Flask</w:t>
       </w:r>
       <w:r>
-        <w:t xml:space="preserve">, </w:t>
-      </w:r>
-      <w:proofErr w:type="gramStart"/>
-      <w:r>
-        <w:t>Newspaper3k</w:t>
-      </w:r>
-      <w:proofErr w:type="gramEnd"/>
+        <w:t>, Newspaper3k</w:t>
+      </w:r>
       <w:r>
         <w:t xml:space="preserve"> etc.) and Hugging Face BERT/Transformer model.  Python scripting language is mostly used.</w:t>
       </w:r>
@@ -3083,73 +3051,68 @@
       </w:r>
       <w:proofErr w:type="spellEnd"/>
       <w:r>
-        <w:t xml:space="preserve"> applications have a unique data flow: every time a change is made on the user interface (UI), it triggers an automatic call to the server and trigger an update to the screen (for example, when the application needs to response to a button press)</w:t>
-      </w:r>
-      <w:proofErr w:type="gramStart"/>
-      <w:r>
-        <w:t>,</w:t>
-      </w:r>
-      <w:proofErr w:type="gramEnd"/>
+        <w:t xml:space="preserve"> applications have a unique data flow: every time a change is made </w:t>
+      </w:r>
+      <w:r>
+        <w:lastRenderedPageBreak/>
+        <w:t xml:space="preserve">on the user interface (UI), it triggers an automatic call to the server and trigger an update to the screen (for example, when the application needs to response to a button press), </w:t>
+      </w:r>
+      <w:proofErr w:type="spellStart"/>
+      <w:r>
+        <w:t>Streamlit</w:t>
+      </w:r>
+      <w:proofErr w:type="spellEnd"/>
+      <w:r>
+        <w:t xml:space="preserve"> will attempt to rerun the entire Python script from top to bottom.</w:t>
+      </w:r>
+    </w:p>
+    <w:p>
+      <w:pPr>
+        <w:jc w:val="both"/>
+      </w:pPr>
+      <w:r>
+        <w:t xml:space="preserve">This will pose a challenge for the application/UI developer because it is not implemented as a 'call back', </w:t>
+      </w:r>
+      <w:r>
+        <w:t>like most web applications</w:t>
+      </w:r>
+      <w:r>
+        <w:t xml:space="preserve">.  </w:t>
+      </w:r>
+      <w:r>
+        <w:t xml:space="preserve">As a remedy, the </w:t>
+      </w:r>
+      <w:proofErr w:type="spellStart"/>
+      <w:r>
+        <w:t>streamlit</w:t>
+      </w:r>
+      <w:proofErr w:type="spellEnd"/>
+      <w:r>
+        <w:t xml:space="preserve"> community generally recommended</w:t>
+      </w:r>
       <w:r>
         <w:t xml:space="preserve"> </w:t>
       </w:r>
+      <w:r>
+        <w:t>modifying the underlying code</w:t>
+      </w:r>
+      <w:r>
+        <w:t xml:space="preserve"> using </w:t>
+      </w:r>
       <w:proofErr w:type="spellStart"/>
       <w:r>
-        <w:t>Streamlit</w:t>
+        <w:t>Streamlit's</w:t>
       </w:r>
       <w:proofErr w:type="spellEnd"/>
       <w:r>
-        <w:t xml:space="preserve"> will attempt to rerun the entire Python script from top to bottom.</w:t>
-      </w:r>
-    </w:p>
-    <w:p>
-      <w:pPr>
-        <w:jc w:val="both"/>
-      </w:pPr>
-      <w:r>
-        <w:lastRenderedPageBreak/>
-        <w:t xml:space="preserve">This will pose a challenge for the application/UI developer because it is not implemented as a 'call back', </w:t>
-      </w:r>
-      <w:r>
-        <w:t>like most web applications</w:t>
-      </w:r>
-      <w:r>
-        <w:t xml:space="preserve">.  </w:t>
-      </w:r>
-      <w:r>
-        <w:t xml:space="preserve">As a remedy, the </w:t>
+        <w:t xml:space="preserve"> cache decorator (i.e. </w:t>
       </w:r>
       <w:proofErr w:type="spellStart"/>
       <w:r>
-        <w:t>streamlit</w:t>
+        <w:t>streamlit@cache</w:t>
       </w:r>
       <w:proofErr w:type="spellEnd"/>
       <w:r>
-        <w:t xml:space="preserve"> community generally recommended</w:t>
-      </w:r>
-      <w:r>
-        <w:t xml:space="preserve"> </w:t>
-      </w:r>
-      <w:r>
-        <w:t>modifying the underlying code</w:t>
-      </w:r>
-      <w:r>
-        <w:t xml:space="preserve"> using </w:t>
-      </w:r>
-      <w:proofErr w:type="spellStart"/>
-      <w:r>
-        <w:t>Streamlit's</w:t>
-      </w:r>
-      <w:proofErr w:type="spellEnd"/>
-      <w:r>
-        <w:t xml:space="preserve"> cache decorator (i.e. </w:t>
-      </w:r>
-      <w:proofErr w:type="spellStart"/>
-      <w:r>
-        <w:t>streamlit@cache</w:t>
-      </w:r>
-      <w:proofErr w:type="spellEnd"/>
-      <w:r>
         <w:t xml:space="preserve">) which allows developers to skip certain costly computations when the application reruns.  However, such technique as we have observed, may create stability issues. </w:t>
       </w:r>
     </w:p>
@@ -3160,8 +3123,8 @@
           <w:rFonts w:asciiTheme="minorHAnsi" w:hAnsiTheme="minorHAnsi"/>
         </w:rPr>
       </w:pPr>
-      <w:bookmarkStart w:id="8" w:name="_Toc36542785"/>
-      <w:bookmarkStart w:id="9" w:name="_Toc36632817"/>
+      <w:bookmarkStart w:id="9" w:name="_Toc36542785"/>
+      <w:bookmarkStart w:id="10" w:name="_Toc36729932"/>
       <w:r>
         <w:rPr>
           <w:rFonts w:asciiTheme="minorHAnsi" w:hAnsiTheme="minorHAnsi"/>
@@ -3174,8 +3137,8 @@
         </w:rPr>
         <w:t>Collecting User Feedback</w:t>
       </w:r>
-      <w:bookmarkEnd w:id="8"/>
       <w:bookmarkEnd w:id="9"/>
+      <w:bookmarkEnd w:id="10"/>
     </w:p>
     <w:p>
       <w:pPr>
@@ -3221,7 +3184,7 @@
                     <pic:cNvPicPr/>
                   </pic:nvPicPr>
                   <pic:blipFill>
-                    <a:blip r:embed="rId14"/>
+                    <a:blip r:embed="rId13"/>
                     <a:stretch>
                       <a:fillRect/>
                     </a:stretch>
@@ -3254,7 +3217,6 @@
           <w:szCs w:val="22"/>
         </w:rPr>
       </w:pPr>
-      <w:proofErr w:type="gramStart"/>
       <w:r>
         <w:rPr>
           <w:i w:val="0"/>
@@ -3324,18 +3286,7 @@
           <w:sz w:val="22"/>
           <w:szCs w:val="22"/>
         </w:rPr>
-        <w:t>.</w:t>
-      </w:r>
-      <w:proofErr w:type="gramEnd"/>
-      <w:r>
-        <w:rPr>
-          <w:i w:val="0"/>
-          <w:iCs w:val="0"/>
-          <w:color w:val="auto"/>
-          <w:sz w:val="22"/>
-          <w:szCs w:val="22"/>
-        </w:rPr>
-        <w:t xml:space="preserve"> Capturing User Feedbacks</w:t>
+        <w:t>. Capturing User Feedbacks</w:t>
       </w:r>
     </w:p>
     <w:p>
@@ -3345,8 +3296,8 @@
           <w:rFonts w:asciiTheme="minorHAnsi" w:hAnsiTheme="minorHAnsi"/>
         </w:rPr>
       </w:pPr>
-      <w:bookmarkStart w:id="10" w:name="_Toc36542786"/>
-      <w:bookmarkStart w:id="11" w:name="_Toc36632818"/>
+      <w:bookmarkStart w:id="11" w:name="_Toc36542786"/>
+      <w:bookmarkStart w:id="12" w:name="_Toc36729933"/>
       <w:r>
         <w:rPr>
           <w:rFonts w:asciiTheme="minorHAnsi" w:hAnsiTheme="minorHAnsi"/>
@@ -3357,10 +3308,34 @@
         <w:rPr>
           <w:rFonts w:asciiTheme="minorHAnsi" w:hAnsiTheme="minorHAnsi"/>
         </w:rPr>
-        <w:t>Scoring and evaluation system</w:t>
-      </w:r>
-      <w:bookmarkEnd w:id="10"/>
+        <w:t xml:space="preserve">Scoring and </w:t>
+      </w:r>
+      <w:r>
+        <w:rPr>
+          <w:rFonts w:asciiTheme="minorHAnsi" w:hAnsiTheme="minorHAnsi"/>
+        </w:rPr>
+        <w:t>E</w:t>
+      </w:r>
+      <w:r>
+        <w:rPr>
+          <w:rFonts w:asciiTheme="minorHAnsi" w:hAnsiTheme="minorHAnsi"/>
+        </w:rPr>
+        <w:t xml:space="preserve">valuation </w:t>
+      </w:r>
+      <w:r>
+        <w:rPr>
+          <w:rFonts w:asciiTheme="minorHAnsi" w:hAnsiTheme="minorHAnsi"/>
+        </w:rPr>
+        <w:t>S</w:t>
+      </w:r>
+      <w:r>
+        <w:rPr>
+          <w:rFonts w:asciiTheme="minorHAnsi" w:hAnsiTheme="minorHAnsi"/>
+        </w:rPr>
+        <w:t>ystem</w:t>
+      </w:r>
       <w:bookmarkEnd w:id="11"/>
+      <w:bookmarkEnd w:id="12"/>
     </w:p>
     <w:p>
       <w:pPr>
@@ -3390,19 +3365,12 @@
     </w:p>
     <w:p>
       <w:pPr>
-        <w:rPr>
-          <w:lang w:eastAsia="en-US"/>
-        </w:rPr>
-      </w:pPr>
-    </w:p>
-    <w:p>
-      <w:pPr>
         <w:pStyle w:val="Heading1"/>
         <w:rPr>
           <w:rFonts w:asciiTheme="minorHAnsi" w:hAnsiTheme="minorHAnsi"/>
         </w:rPr>
       </w:pPr>
-      <w:bookmarkStart w:id="12" w:name="_Toc36632819"/>
+      <w:bookmarkStart w:id="13" w:name="_Toc36729934"/>
       <w:r>
         <w:rPr>
           <w:rFonts w:asciiTheme="minorHAnsi" w:hAnsiTheme="minorHAnsi"/>
@@ -3410,7 +3378,7 @@
         <w:lastRenderedPageBreak/>
         <w:t>3. Findings</w:t>
       </w:r>
-      <w:bookmarkEnd w:id="12"/>
+      <w:bookmarkEnd w:id="13"/>
     </w:p>
     <w:p>
       <w:pPr>
@@ -3419,8 +3387,8 @@
           <w:rFonts w:asciiTheme="minorHAnsi" w:hAnsiTheme="minorHAnsi"/>
         </w:rPr>
       </w:pPr>
-      <w:bookmarkStart w:id="13" w:name="_Toc36542789"/>
-      <w:bookmarkStart w:id="14" w:name="_Toc36632820"/>
+      <w:bookmarkStart w:id="14" w:name="_Toc36542789"/>
+      <w:bookmarkStart w:id="15" w:name="_Toc36729935"/>
       <w:r>
         <w:rPr>
           <w:rFonts w:asciiTheme="minorHAnsi" w:hAnsiTheme="minorHAnsi"/>
@@ -3433,8 +3401,8 @@
         </w:rPr>
         <w:t>BERT Models Are Not Equal</w:t>
       </w:r>
-      <w:bookmarkEnd w:id="13"/>
       <w:bookmarkEnd w:id="14"/>
+      <w:bookmarkEnd w:id="15"/>
     </w:p>
     <w:p>
       <w:pPr>
@@ -3452,7 +3420,13 @@
       </w:r>
       <w:proofErr w:type="spellEnd"/>
       <w:r>
-        <w:t>-base-uncased) that was embedded in the summarizer library</w:t>
+        <w:t>-base-uncased) that was embedded in the summari</w:t>
+      </w:r>
+      <w:r>
+        <w:t>z</w:t>
+      </w:r>
+      <w:r>
+        <w:t>er library</w:t>
       </w:r>
       <w:r>
         <w:t xml:space="preserve"> to run our models.</w:t>
@@ -3606,7 +3580,13 @@
         <w:t>)</w:t>
       </w:r>
       <w:r>
-        <w:t xml:space="preserve"> seconds while the summarized text length seems reasonable.</w:t>
+        <w:t xml:space="preserve"> seconds while the summari</w:t>
+      </w:r>
+      <w:r>
+        <w:t>z</w:t>
+      </w:r>
+      <w:r>
+        <w:t>ed text length seems reasonable.</w:t>
       </w:r>
     </w:p>
     <w:p>
@@ -3669,7 +3649,7 @@
                           <pic:cNvPicPr/>
                         </pic:nvPicPr>
                         <pic:blipFill>
-                          <a:blip r:embed="rId15"/>
+                          <a:blip r:embed="rId14"/>
                           <a:stretch>
                             <a:fillRect/>
                           </a:stretch>
@@ -3721,7 +3701,7 @@
                           </pic:cNvPicPr>
                         </pic:nvPicPr>
                         <pic:blipFill>
-                          <a:blip r:embed="rId16" cstate="print">
+                          <a:blip r:embed="rId15" cstate="print">
                             <a:extLst>
                               <a:ext uri="{28A0092B-C50C-407E-A947-70E740481C1C}">
                                 <a14:useLocalDpi xmlns:a14="http://schemas.microsoft.com/office/drawing/2010/main" val="0"/>
@@ -3790,15 +3770,7 @@
               <w:fldChar w:fldCharType="end"/>
             </w:r>
             <w:r>
-              <w:t xml:space="preserve">.1. Human Attention Span </w:t>
-            </w:r>
-            <w:proofErr w:type="spellStart"/>
-            <w:r>
-              <w:t>Infographics</w:t>
-            </w:r>
-            <w:proofErr w:type="spellEnd"/>
-            <w:r>
-              <w:t xml:space="preserve"> (digital information world)</w:t>
+              <w:t>.1. Human Attention Span Infographics (digital information world)</w:t>
             </w:r>
           </w:p>
         </w:tc>
@@ -3866,30 +3838,8 @@
           <w:rFonts w:asciiTheme="minorHAnsi" w:hAnsiTheme="minorHAnsi"/>
         </w:rPr>
       </w:pPr>
-      <w:bookmarkStart w:id="15" w:name="_Toc36542790"/>
-      <w:bookmarkStart w:id="16" w:name="_Toc36632821"/>
-    </w:p>
-    <w:p>
-      <w:pPr>
-        <w:rPr>
-          <w:rFonts w:eastAsiaTheme="majorEastAsia" w:cstheme="majorBidi"/>
-          <w:b/>
-          <w:bCs/>
-          <w:sz w:val="26"/>
-          <w:szCs w:val="26"/>
-        </w:rPr>
-      </w:pPr>
-      <w:r>
-        <w:br w:type="page"/>
-      </w:r>
-    </w:p>
-    <w:p>
-      <w:pPr>
-        <w:pStyle w:val="Heading2"/>
-        <w:rPr>
-          <w:rFonts w:asciiTheme="minorHAnsi" w:hAnsiTheme="minorHAnsi"/>
-        </w:rPr>
-      </w:pPr>
+      <w:bookmarkStart w:id="16" w:name="_Toc36542790"/>
+      <w:bookmarkStart w:id="17" w:name="_Toc36729936"/>
       <w:r>
         <w:rPr>
           <w:rFonts w:asciiTheme="minorHAnsi" w:hAnsiTheme="minorHAnsi"/>
@@ -3903,8 +3853,8 @@
         </w:rPr>
         <w:t>ROUGE and not BLEU</w:t>
       </w:r>
-      <w:bookmarkEnd w:id="15"/>
       <w:bookmarkEnd w:id="16"/>
+      <w:bookmarkEnd w:id="17"/>
     </w:p>
     <w:p>
       <w:pPr>
@@ -3920,7 +3870,19 @@
         <w:t xml:space="preserve">  The main reason is because ROUGE provides more granularity insights into the scoring mechanism than BLEU (Bilingual Evaluation Understudy).  </w:t>
       </w:r>
       <w:r>
-        <w:t xml:space="preserve">During our project, one of the difficulties is to find a way to evaluate whether a summary is good or bad, and also a quick way to locate areas to improve. We find that ROUGE fits our requirements. </w:t>
+        <w:t xml:space="preserve">During our project, one of the difficulties is to find a way to evaluate whether a summary is good or bad, </w:t>
+      </w:r>
+      <w:r>
+        <w:t>and</w:t>
+      </w:r>
+      <w:r>
+        <w:t xml:space="preserve"> a quick way to locate areas to improve.</w:t>
+      </w:r>
+      <w:r>
+        <w:t xml:space="preserve"> </w:t>
+      </w:r>
+      <w:r>
+        <w:t xml:space="preserve"> We find that ROUGE fits our requirements. </w:t>
       </w:r>
     </w:p>
     <w:p>
@@ -4019,7 +3981,7 @@
                     </pic:cNvPicPr>
                   </pic:nvPicPr>
                   <pic:blipFill>
-                    <a:blip r:embed="rId17">
+                    <a:blip r:embed="rId16">
                       <a:extLst>
                         <a:ext uri="{28A0092B-C50C-407E-A947-70E740481C1C}">
                           <a14:useLocalDpi xmlns:a14="http://schemas.microsoft.com/office/drawing/2010/main" val="0"/>
@@ -4063,7 +4025,6 @@
           <w:szCs w:val="22"/>
         </w:rPr>
       </w:pPr>
-      <w:proofErr w:type="gramStart"/>
       <w:r>
         <w:rPr>
           <w:i w:val="0"/>
@@ -4126,17 +4087,7 @@
           <w:sz w:val="22"/>
           <w:szCs w:val="22"/>
         </w:rPr>
-        <w:t>.</w:t>
-      </w:r>
-      <w:proofErr w:type="gramEnd"/>
-      <w:r>
-        <w:rPr>
-          <w:i w:val="0"/>
-          <w:iCs w:val="0"/>
-          <w:sz w:val="22"/>
-          <w:szCs w:val="22"/>
-        </w:rPr>
-        <w:t xml:space="preserve"> Rouge Score (Python)</w:t>
+        <w:t>. Rouge Score (Python)</w:t>
       </w:r>
     </w:p>
     <w:p>
@@ -4197,7 +4148,7 @@
           <w:rFonts w:asciiTheme="minorHAnsi" w:hAnsiTheme="minorHAnsi"/>
         </w:rPr>
       </w:pPr>
-      <w:bookmarkStart w:id="17" w:name="_Toc36632822"/>
+      <w:bookmarkStart w:id="18" w:name="_Toc36729937"/>
       <w:r>
         <w:rPr>
           <w:rFonts w:asciiTheme="minorHAnsi" w:hAnsiTheme="minorHAnsi"/>
@@ -4205,7 +4156,7 @@
         <w:lastRenderedPageBreak/>
         <w:t>4. Evaluation and Analysis</w:t>
       </w:r>
-      <w:bookmarkEnd w:id="17"/>
+      <w:bookmarkEnd w:id="18"/>
     </w:p>
     <w:p>
       <w:pPr>
@@ -4214,7 +4165,7 @@
           <w:rFonts w:asciiTheme="minorHAnsi" w:hAnsiTheme="minorHAnsi"/>
         </w:rPr>
       </w:pPr>
-      <w:bookmarkStart w:id="18" w:name="_Toc36632823"/>
+      <w:bookmarkStart w:id="19" w:name="_Toc36729938"/>
       <w:r>
         <w:rPr>
           <w:rFonts w:asciiTheme="minorHAnsi" w:hAnsiTheme="minorHAnsi"/>
@@ -4225,9 +4176,33 @@
         <w:rPr>
           <w:rFonts w:asciiTheme="minorHAnsi" w:hAnsiTheme="minorHAnsi"/>
         </w:rPr>
-        <w:t>ROUGE scoring model</w:t>
-      </w:r>
-      <w:bookmarkEnd w:id="18"/>
+        <w:t xml:space="preserve">ROUGE </w:t>
+      </w:r>
+      <w:r>
+        <w:rPr>
+          <w:rFonts w:asciiTheme="minorHAnsi" w:hAnsiTheme="minorHAnsi"/>
+        </w:rPr>
+        <w:t>S</w:t>
+      </w:r>
+      <w:r>
+        <w:rPr>
+          <w:rFonts w:asciiTheme="minorHAnsi" w:hAnsiTheme="minorHAnsi"/>
+        </w:rPr>
+        <w:t xml:space="preserve">coring </w:t>
+      </w:r>
+      <w:r>
+        <w:rPr>
+          <w:rFonts w:asciiTheme="minorHAnsi" w:hAnsiTheme="minorHAnsi"/>
+        </w:rPr>
+        <w:t>M</w:t>
+      </w:r>
+      <w:r>
+        <w:rPr>
+          <w:rFonts w:asciiTheme="minorHAnsi" w:hAnsiTheme="minorHAnsi"/>
+        </w:rPr>
+        <w:t>odel</w:t>
+      </w:r>
+      <w:bookmarkEnd w:id="19"/>
     </w:p>
     <w:p>
       <w:r>
@@ -4268,7 +4243,7 @@
         <w:jc w:val="both"/>
       </w:pPr>
       <w:r>
-        <w:t>3</w:t>
+        <w:t>Three</w:t>
       </w:r>
       <w:r>
         <w:t xml:space="preserve"> scenarios</w:t>
@@ -4320,6 +4295,141 @@
             <wp:extent cx="5987101" cy="2796540"/>
             <wp:effectExtent l="0" t="0" r="0" b="3810"/>
             <wp:docPr id="30" name="Picture 30"/>
+            <wp:cNvGraphicFramePr>
+              <a:graphicFrameLocks xmlns:a="http://schemas.openxmlformats.org/drawingml/2006/main" noChangeAspect="1"/>
+            </wp:cNvGraphicFramePr>
+            <a:graphic xmlns:a="http://schemas.openxmlformats.org/drawingml/2006/main">
+              <a:graphicData uri="http://schemas.openxmlformats.org/drawingml/2006/picture">
+                <pic:pic xmlns:pic="http://schemas.openxmlformats.org/drawingml/2006/picture">
+                  <pic:nvPicPr>
+                    <pic:cNvPr id="0" name=""/>
+                    <pic:cNvPicPr/>
+                  </pic:nvPicPr>
+                  <pic:blipFill>
+                    <a:blip r:embed="rId17"/>
+                    <a:stretch>
+                      <a:fillRect/>
+                    </a:stretch>
+                  </pic:blipFill>
+                  <pic:spPr>
+                    <a:xfrm>
+                      <a:off x="0" y="0"/>
+                      <a:ext cx="5995258" cy="2800350"/>
+                    </a:xfrm>
+                    <a:prstGeom prst="rect">
+                      <a:avLst/>
+                    </a:prstGeom>
+                  </pic:spPr>
+                </pic:pic>
+              </a:graphicData>
+            </a:graphic>
+          </wp:inline>
+        </w:drawing>
+      </w:r>
+    </w:p>
+    <w:p>
+      <w:pPr>
+        <w:pStyle w:val="Caption"/>
+        <w:jc w:val="center"/>
+        <w:rPr>
+          <w:i w:val="0"/>
+          <w:sz w:val="22"/>
+          <w:szCs w:val="22"/>
+        </w:rPr>
+      </w:pPr>
+      <w:r>
+        <w:rPr>
+          <w:i w:val="0"/>
+          <w:sz w:val="22"/>
+          <w:szCs w:val="22"/>
+        </w:rPr>
+        <w:t xml:space="preserve">Figure </w:t>
+      </w:r>
+      <w:r>
+        <w:rPr>
+          <w:i w:val="0"/>
+          <w:sz w:val="22"/>
+          <w:szCs w:val="22"/>
+        </w:rPr>
+        <w:fldChar w:fldCharType="begin"/>
+      </w:r>
+      <w:r>
+        <w:rPr>
+          <w:i w:val="0"/>
+          <w:sz w:val="22"/>
+          <w:szCs w:val="22"/>
+        </w:rPr>
+        <w:instrText xml:space="preserve"> SEQ Figure \* ARABIC </w:instrText>
+      </w:r>
+      <w:r>
+        <w:rPr>
+          <w:i w:val="0"/>
+          <w:sz w:val="22"/>
+          <w:szCs w:val="22"/>
+        </w:rPr>
+        <w:fldChar w:fldCharType="separate"/>
+      </w:r>
+      <w:r>
+        <w:rPr>
+          <w:i w:val="0"/>
+          <w:noProof/>
+          <w:sz w:val="22"/>
+          <w:szCs w:val="22"/>
+        </w:rPr>
+        <w:t>11</w:t>
+      </w:r>
+      <w:r>
+        <w:rPr>
+          <w:i w:val="0"/>
+          <w:sz w:val="22"/>
+          <w:szCs w:val="22"/>
+        </w:rPr>
+        <w:fldChar w:fldCharType="end"/>
+      </w:r>
+      <w:r>
+        <w:rPr>
+          <w:i w:val="0"/>
+          <w:sz w:val="22"/>
+          <w:szCs w:val="22"/>
+        </w:rPr>
+        <w:t>. SUMMARY IS PERFECT: Summary is equal to user annotation</w:t>
+      </w:r>
+    </w:p>
+    <w:p>
+      <w:r>
+        <w:t>In this case, no adjustment is needed.</w:t>
+      </w:r>
+    </w:p>
+    <w:p>
+      <w:pPr>
+        <w:rPr>
+          <w:noProof/>
+        </w:rPr>
+      </w:pPr>
+    </w:p>
+    <w:p>
+      <w:r>
+        <w:rPr>
+          <w:b/>
+        </w:rPr>
+        <w:lastRenderedPageBreak/>
+        <w:t>ii) SUMMARY IS NOT PERFECT: BERT has less sentences</w:t>
+      </w:r>
+      <w:r>
+        <w:rPr>
+          <w:noProof/>
+        </w:rPr>
+        <w:t xml:space="preserve"> </w:t>
+      </w:r>
+      <w:r>
+        <w:rPr>
+          <w:noProof/>
+        </w:rPr>
+        <w:drawing>
+          <wp:inline distT="0" distB="0" distL="0" distR="0" wp14:anchorId="6F8762A3" wp14:editId="37E006BE">
+            <wp:extent cx="5943600" cy="2961640"/>
+            <wp:effectExtent l="0" t="0" r="0" b="0"/>
+            <wp:docPr id="31" name="Picture 31"/>
             <wp:cNvGraphicFramePr>
               <a:graphicFrameLocks xmlns:a="http://schemas.openxmlformats.org/drawingml/2006/main" noChangeAspect="1"/>
             </wp:cNvGraphicFramePr>
@@ -4339,7 +4449,7 @@
                   <pic:spPr>
                     <a:xfrm>
                       <a:off x="0" y="0"/>
-                      <a:ext cx="5995258" cy="2800350"/>
+                      <a:ext cx="5943600" cy="2961640"/>
                     </a:xfrm>
                     <a:prstGeom prst="rect">
                       <a:avLst/>
@@ -4362,7 +4472,6 @@
           <w:szCs w:val="22"/>
         </w:rPr>
       </w:pPr>
-      <w:proofErr w:type="gramStart"/>
       <w:r>
         <w:rPr>
           <w:i w:val="0"/>
@@ -4402,7 +4511,7 @@
           <w:sz w:val="22"/>
           <w:szCs w:val="22"/>
         </w:rPr>
-        <w:t>11</w:t>
+        <w:t>12</w:t>
       </w:r>
       <w:r>
         <w:rPr>
@@ -4418,67 +4527,54 @@
           <w:sz w:val="22"/>
           <w:szCs w:val="22"/>
         </w:rPr>
-        <w:t>.</w:t>
-      </w:r>
-      <w:proofErr w:type="gramEnd"/>
-      <w:r>
-        <w:rPr>
+        <w:t>. SUMMARY IS NOT PERFECT: BERT has less sentences</w:t>
+      </w:r>
+    </w:p>
+    <w:p>
+      <w:r>
+        <w:t>In this case, we can adjust the model to allow for more summari</w:t>
+      </w:r>
+      <w:r>
+        <w:t>z</w:t>
+      </w:r>
+      <w:r>
+        <w:t>ed results.</w:t>
+      </w:r>
+    </w:p>
+    <w:p>
+      <w:pPr>
+        <w:pStyle w:val="Caption"/>
+        <w:rPr>
+          <w:b/>
           <w:i w:val="0"/>
+          <w:iCs w:val="0"/>
+          <w:color w:val="auto"/>
           <w:sz w:val="22"/>
           <w:szCs w:val="22"/>
         </w:rPr>
-        <w:t xml:space="preserve"> SUMMARY IS PERFECT: Summary is equal to user annotation</w:t>
-      </w:r>
-    </w:p>
-    <w:p>
-      <w:r>
-        <w:t>In this case, no adjustment is needed.</w:t>
-      </w:r>
-    </w:p>
-    <w:p>
-      <w:pPr>
+      </w:pPr>
+      <w:r>
+        <w:rPr>
+          <w:b/>
+          <w:i w:val="0"/>
+          <w:iCs w:val="0"/>
+          <w:color w:val="auto"/>
+          <w:sz w:val="22"/>
+          <w:szCs w:val="22"/>
+        </w:rPr>
+        <w:t>iii) SUMMARY IS NOT PERFECT: BERT has more sentences</w:t>
+      </w:r>
+    </w:p>
+    <w:p>
+      <w:r>
         <w:rPr>
           <w:noProof/>
         </w:rPr>
-      </w:pPr>
-    </w:p>
-    <w:p>
-      <w:r>
-        <w:rPr>
-          <w:b/>
-        </w:rPr>
-        <w:lastRenderedPageBreak/>
-        <w:t xml:space="preserve">ii) SUMMARY IS NOT PERFECT: BERT has </w:t>
-      </w:r>
-      <w:proofErr w:type="gramStart"/>
-      <w:r>
-        <w:rPr>
-          <w:b/>
-        </w:rPr>
-        <w:t>less</w:t>
-      </w:r>
-      <w:proofErr w:type="gramEnd"/>
-      <w:r>
-        <w:rPr>
-          <w:b/>
-        </w:rPr>
-        <w:t xml:space="preserve"> sentences</w:t>
-      </w:r>
-      <w:r>
-        <w:rPr>
-          <w:noProof/>
-        </w:rPr>
-        <w:t xml:space="preserve"> </w:t>
-      </w:r>
-      <w:r>
-        <w:rPr>
-          <w:noProof/>
-        </w:rPr>
         <w:drawing>
-          <wp:inline distT="0" distB="0" distL="0" distR="0" wp14:anchorId="6F8762A3" wp14:editId="37E006BE">
-            <wp:extent cx="5943600" cy="2961640"/>
-            <wp:effectExtent l="0" t="0" r="0" b="0"/>
-            <wp:docPr id="31" name="Picture 31"/>
+          <wp:inline distT="0" distB="0" distL="0" distR="0" wp14:anchorId="286F86B5" wp14:editId="598FA5DE">
+            <wp:extent cx="5943600" cy="3028315"/>
+            <wp:effectExtent l="0" t="0" r="0" b="635"/>
+            <wp:docPr id="1024" name="Picture 1024"/>
             <wp:cNvGraphicFramePr>
               <a:graphicFrameLocks xmlns:a="http://schemas.openxmlformats.org/drawingml/2006/main" noChangeAspect="1"/>
             </wp:cNvGraphicFramePr>
@@ -4498,173 +4594,6 @@
                   <pic:spPr>
                     <a:xfrm>
                       <a:off x="0" y="0"/>
-                      <a:ext cx="5943600" cy="2961640"/>
-                    </a:xfrm>
-                    <a:prstGeom prst="rect">
-                      <a:avLst/>
-                    </a:prstGeom>
-                  </pic:spPr>
-                </pic:pic>
-              </a:graphicData>
-            </a:graphic>
-          </wp:inline>
-        </w:drawing>
-      </w:r>
-    </w:p>
-    <w:p>
-      <w:pPr>
-        <w:pStyle w:val="Caption"/>
-        <w:jc w:val="center"/>
-        <w:rPr>
-          <w:i w:val="0"/>
-          <w:sz w:val="22"/>
-          <w:szCs w:val="22"/>
-        </w:rPr>
-      </w:pPr>
-      <w:proofErr w:type="gramStart"/>
-      <w:r>
-        <w:rPr>
-          <w:i w:val="0"/>
-          <w:sz w:val="22"/>
-          <w:szCs w:val="22"/>
-        </w:rPr>
-        <w:t xml:space="preserve">Figure </w:t>
-      </w:r>
-      <w:r>
-        <w:rPr>
-          <w:i w:val="0"/>
-          <w:sz w:val="22"/>
-          <w:szCs w:val="22"/>
-        </w:rPr>
-        <w:fldChar w:fldCharType="begin"/>
-      </w:r>
-      <w:r>
-        <w:rPr>
-          <w:i w:val="0"/>
-          <w:sz w:val="22"/>
-          <w:szCs w:val="22"/>
-        </w:rPr>
-        <w:instrText xml:space="preserve"> SEQ Figure \* ARABIC </w:instrText>
-      </w:r>
-      <w:r>
-        <w:rPr>
-          <w:i w:val="0"/>
-          <w:sz w:val="22"/>
-          <w:szCs w:val="22"/>
-        </w:rPr>
-        <w:fldChar w:fldCharType="separate"/>
-      </w:r>
-      <w:r>
-        <w:rPr>
-          <w:i w:val="0"/>
-          <w:noProof/>
-          <w:sz w:val="22"/>
-          <w:szCs w:val="22"/>
-        </w:rPr>
-        <w:t>12</w:t>
-      </w:r>
-      <w:r>
-        <w:rPr>
-          <w:i w:val="0"/>
-          <w:sz w:val="22"/>
-          <w:szCs w:val="22"/>
-        </w:rPr>
-        <w:fldChar w:fldCharType="end"/>
-      </w:r>
-      <w:r>
-        <w:rPr>
-          <w:i w:val="0"/>
-          <w:sz w:val="22"/>
-          <w:szCs w:val="22"/>
-        </w:rPr>
-        <w:t>.</w:t>
-      </w:r>
-      <w:proofErr w:type="gramEnd"/>
-      <w:r>
-        <w:rPr>
-          <w:i w:val="0"/>
-          <w:sz w:val="22"/>
-          <w:szCs w:val="22"/>
-        </w:rPr>
-        <w:t xml:space="preserve"> SUMMARY IS NOT PERFECT: BERT has </w:t>
-      </w:r>
-      <w:proofErr w:type="gramStart"/>
-      <w:r>
-        <w:rPr>
-          <w:i w:val="0"/>
-          <w:sz w:val="22"/>
-          <w:szCs w:val="22"/>
-        </w:rPr>
-        <w:t>less</w:t>
-      </w:r>
-      <w:proofErr w:type="gramEnd"/>
-      <w:r>
-        <w:rPr>
-          <w:i w:val="0"/>
-          <w:sz w:val="22"/>
-          <w:szCs w:val="22"/>
-        </w:rPr>
-        <w:t xml:space="preserve"> sentences</w:t>
-      </w:r>
-    </w:p>
-    <w:p>
-      <w:r>
-        <w:t>In this case, we can adjust the model to allow for more summarised results.</w:t>
-      </w:r>
-    </w:p>
-    <w:p>
-      <w:pPr>
-        <w:pStyle w:val="Caption"/>
-        <w:rPr>
-          <w:b/>
-          <w:i w:val="0"/>
-          <w:iCs w:val="0"/>
-          <w:color w:val="auto"/>
-          <w:sz w:val="22"/>
-          <w:szCs w:val="22"/>
-        </w:rPr>
-      </w:pPr>
-      <w:r>
-        <w:rPr>
-          <w:b/>
-          <w:i w:val="0"/>
-          <w:iCs w:val="0"/>
-          <w:color w:val="auto"/>
-          <w:sz w:val="22"/>
-          <w:szCs w:val="22"/>
-        </w:rPr>
-        <w:t>iii) SUMMARY IS NOT PERFECT: BERT has more sentences</w:t>
-      </w:r>
-    </w:p>
-    <w:p>
-      <w:r>
-        <w:rPr>
-          <w:noProof/>
-        </w:rPr>
-        <w:drawing>
-          <wp:inline distT="0" distB="0" distL="0" distR="0" wp14:anchorId="286F86B5" wp14:editId="598FA5DE">
-            <wp:extent cx="5943600" cy="3028315"/>
-            <wp:effectExtent l="0" t="0" r="0" b="635"/>
-            <wp:docPr id="1024" name="Picture 1024"/>
-            <wp:cNvGraphicFramePr>
-              <a:graphicFrameLocks xmlns:a="http://schemas.openxmlformats.org/drawingml/2006/main" noChangeAspect="1"/>
-            </wp:cNvGraphicFramePr>
-            <a:graphic xmlns:a="http://schemas.openxmlformats.org/drawingml/2006/main">
-              <a:graphicData uri="http://schemas.openxmlformats.org/drawingml/2006/picture">
-                <pic:pic xmlns:pic="http://schemas.openxmlformats.org/drawingml/2006/picture">
-                  <pic:nvPicPr>
-                    <pic:cNvPr id="0" name=""/>
-                    <pic:cNvPicPr/>
-                  </pic:nvPicPr>
-                  <pic:blipFill>
-                    <a:blip r:embed="rId20"/>
-                    <a:stretch>
-                      <a:fillRect/>
-                    </a:stretch>
-                  </pic:blipFill>
-                  <pic:spPr>
-                    <a:xfrm>
-                      <a:off x="0" y="0"/>
                       <a:ext cx="5943600" cy="3028315"/>
                     </a:xfrm>
                     <a:prstGeom prst="rect">
@@ -4688,7 +4617,6 @@
           <w:szCs w:val="22"/>
         </w:rPr>
       </w:pPr>
-      <w:proofErr w:type="gramStart"/>
       <w:r>
         <w:rPr>
           <w:i w:val="0"/>
@@ -4743,16 +4671,7 @@
           <w:sz w:val="22"/>
           <w:szCs w:val="22"/>
         </w:rPr>
-        <w:t>.</w:t>
-      </w:r>
-      <w:proofErr w:type="gramEnd"/>
-      <w:r>
-        <w:rPr>
-          <w:i w:val="0"/>
-          <w:sz w:val="22"/>
-          <w:szCs w:val="22"/>
-        </w:rPr>
-        <w:t xml:space="preserve"> SUMMARY IS NOT PERFECT: BERT has more sentences</w:t>
+        <w:t>. SUMMARY IS NOT PERFECT: BERT has more sentences</w:t>
       </w:r>
     </w:p>
     <w:p>
@@ -4793,7 +4712,7 @@
           <w:rFonts w:asciiTheme="minorHAnsi" w:hAnsiTheme="minorHAnsi"/>
         </w:rPr>
       </w:pPr>
-      <w:bookmarkStart w:id="19" w:name="_Toc36632824"/>
+      <w:bookmarkStart w:id="20" w:name="_Toc36729939"/>
       <w:r>
         <w:rPr>
           <w:rFonts w:asciiTheme="minorHAnsi" w:hAnsiTheme="minorHAnsi"/>
@@ -4801,7 +4720,7 @@
         <w:lastRenderedPageBreak/>
         <w:t>5. Results</w:t>
       </w:r>
-      <w:bookmarkEnd w:id="19"/>
+      <w:bookmarkEnd w:id="20"/>
     </w:p>
     <w:p>
       <w:pPr>
@@ -4842,15 +4761,7 @@
         <w:jc w:val="both"/>
       </w:pPr>
       <w:r>
-        <w:t xml:space="preserve">Project managers from </w:t>
-      </w:r>
-      <w:proofErr w:type="spellStart"/>
-      <w:r>
-        <w:t>Nvidia</w:t>
-      </w:r>
-      <w:proofErr w:type="spellEnd"/>
-      <w:r>
-        <w:t xml:space="preserve"> are extremely satisfied with the progress we made. </w:t>
+        <w:t xml:space="preserve">Project managers from Nvidia are extremely satisfied with the progress we made. </w:t>
       </w:r>
     </w:p>
     <w:p>
@@ -4914,7 +4825,7 @@
           <w:rFonts w:asciiTheme="minorHAnsi" w:hAnsiTheme="minorHAnsi"/>
         </w:rPr>
       </w:pPr>
-      <w:bookmarkStart w:id="20" w:name="_Toc36632825"/>
+      <w:bookmarkStart w:id="21" w:name="_Toc36729940"/>
       <w:r>
         <w:rPr>
           <w:rFonts w:asciiTheme="minorHAnsi" w:hAnsiTheme="minorHAnsi"/>
@@ -4928,7 +4839,7 @@
         </w:rPr>
         <w:t>Conclusion</w:t>
       </w:r>
-      <w:bookmarkEnd w:id="20"/>
+      <w:bookmarkEnd w:id="21"/>
     </w:p>
     <w:p>
       <w:pPr>
@@ -5091,7 +5002,7 @@
           <w:rFonts w:asciiTheme="minorHAnsi" w:hAnsiTheme="minorHAnsi"/>
         </w:rPr>
       </w:pPr>
-      <w:bookmarkStart w:id="21" w:name="_Toc36632826"/>
+      <w:bookmarkStart w:id="22" w:name="_Toc36729941"/>
       <w:r>
         <w:rPr>
           <w:rFonts w:asciiTheme="minorHAnsi" w:hAnsiTheme="minorHAnsi"/>
@@ -5105,7 +5016,7 @@
         </w:rPr>
         <w:t>Recommendations</w:t>
       </w:r>
-      <w:bookmarkEnd w:id="21"/>
+      <w:bookmarkEnd w:id="22"/>
     </w:p>
     <w:p>
       <w:pPr>
@@ -5115,7 +5026,13 @@
         <w:t>Given that the code is designed to be modular based and robust, the engineer will be able to switch out part of the code and further customised it to his project.  For example, as our parser is optimised for newspaper articles, it may not work as well for PDF documents.  In which case, the engineer could switch in a PDF parser instead.</w:t>
       </w:r>
       <w:r>
-        <w:t xml:space="preserve"> T</w:t>
+        <w:t xml:space="preserve"> </w:t>
+      </w:r>
+      <w:r>
+        <w:t xml:space="preserve"> </w:t>
+      </w:r>
+      <w:r>
+        <w:t>T</w:t>
       </w:r>
       <w:r>
         <w:t>his instruction</w:t>
@@ -5166,15 +5083,7 @@
       </w:r>
       <w:proofErr w:type="spellEnd"/>
       <w:r>
-        <w:t xml:space="preserve">, HTML5, Bootstrap, </w:t>
-      </w:r>
-      <w:proofErr w:type="spellStart"/>
-      <w:r>
-        <w:t>jQuery</w:t>
-      </w:r>
-      <w:proofErr w:type="spellEnd"/>
-      <w:r>
-        <w:t>, for example</w:t>
+        <w:t>, HTML5, Bootstrap, jQuery, for example</w:t>
       </w:r>
       <w:r>
         <w:t xml:space="preserve">. </w:t>
@@ -5229,7 +5138,7 @@
           <w:rFonts w:asciiTheme="minorHAnsi" w:hAnsiTheme="minorHAnsi"/>
         </w:rPr>
       </w:pPr>
-      <w:bookmarkStart w:id="22" w:name="_Toc36632827"/>
+      <w:bookmarkStart w:id="23" w:name="_Toc36729942"/>
       <w:r>
         <w:rPr>
           <w:rFonts w:asciiTheme="minorHAnsi" w:hAnsiTheme="minorHAnsi"/>
@@ -5243,7 +5152,7 @@
         </w:rPr>
         <w:t>Appendices</w:t>
       </w:r>
-      <w:bookmarkEnd w:id="22"/>
+      <w:bookmarkEnd w:id="23"/>
     </w:p>
     <w:p>
       <w:pPr>
@@ -5258,49 +5167,47 @@
           <w:rFonts w:asciiTheme="minorHAnsi" w:hAnsiTheme="minorHAnsi"/>
         </w:rPr>
       </w:pPr>
-      <w:bookmarkStart w:id="23" w:name="_Toc36542794"/>
-      <w:bookmarkStart w:id="24" w:name="_Toc36632828"/>
+      <w:bookmarkStart w:id="24" w:name="_Toc36542794"/>
+      <w:bookmarkStart w:id="25" w:name="_Toc36729943"/>
       <w:r>
         <w:rPr>
           <w:rFonts w:asciiTheme="minorHAnsi" w:hAnsiTheme="minorHAnsi"/>
         </w:rPr>
         <w:t xml:space="preserve">8.1 </w:t>
       </w:r>
+      <w:r>
+        <w:rPr>
+          <w:rFonts w:asciiTheme="minorHAnsi" w:hAnsiTheme="minorHAnsi"/>
+        </w:rPr>
+        <w:t>GitHub</w:t>
+      </w:r>
+      <w:bookmarkEnd w:id="24"/>
+      <w:bookmarkEnd w:id="25"/>
+    </w:p>
+    <w:p>
+      <w:pPr>
+        <w:jc w:val="both"/>
+      </w:pPr>
+      <w:r>
+        <w:t xml:space="preserve">The source codes, documentation and the test data for the project are hosted in </w:t>
+      </w:r>
       <w:proofErr w:type="spellStart"/>
       <w:r>
-        <w:rPr>
-          <w:rFonts w:asciiTheme="minorHAnsi" w:hAnsiTheme="minorHAnsi"/>
-        </w:rPr>
-        <w:t>GitHub</w:t>
-      </w:r>
-      <w:bookmarkEnd w:id="23"/>
-      <w:bookmarkEnd w:id="24"/>
+        <w:t>Github</w:t>
+      </w:r>
       <w:proofErr w:type="spellEnd"/>
+      <w:r>
+        <w:t xml:space="preserve">.  </w:t>
+      </w:r>
     </w:p>
     <w:p>
       <w:pPr>
         <w:jc w:val="both"/>
       </w:pPr>
       <w:r>
-        <w:t xml:space="preserve">The source codes, documentation and the test data for the project are hosted in </w:t>
-      </w:r>
-      <w:proofErr w:type="spellStart"/>
-      <w:r>
-        <w:t>Github</w:t>
-      </w:r>
-      <w:proofErr w:type="spellEnd"/>
-      <w:r>
-        <w:t xml:space="preserve">.  </w:t>
-      </w:r>
-    </w:p>
-    <w:p>
-      <w:pPr>
-        <w:jc w:val="both"/>
-      </w:pPr>
-      <w:r>
         <w:t xml:space="preserve">Repository URL: </w:t>
       </w:r>
-      <w:hyperlink r:id="rId21" w:history="1">
+      <w:hyperlink r:id="rId20" w:history="1">
         <w:r>
           <w:rPr>
             <w:rStyle w:val="Hyperlink"/>
@@ -5316,15 +5223,7 @@
         <w:jc w:val="both"/>
       </w:pPr>
       <w:r>
-        <w:t xml:space="preserve">If you have issue accessing the </w:t>
-      </w:r>
-      <w:proofErr w:type="spellStart"/>
-      <w:r>
-        <w:t>GitHub</w:t>
-      </w:r>
-      <w:proofErr w:type="spellEnd"/>
-      <w:r>
-        <w:t>, please contact any</w:t>
+        <w:t>If you have issue accessing the GitHub, please contact any</w:t>
       </w:r>
       <w:r>
         <w:t xml:space="preserve"> one</w:t>
@@ -5370,7 +5269,7 @@
                     <pic:cNvPicPr/>
                   </pic:nvPicPr>
                   <pic:blipFill>
-                    <a:blip r:embed="rId22"/>
+                    <a:blip r:embed="rId21"/>
                     <a:stretch>
                       <a:fillRect/>
                     </a:stretch>
@@ -5407,7 +5306,6 @@
           <w:szCs w:val="22"/>
         </w:rPr>
       </w:pPr>
-      <w:proofErr w:type="gramStart"/>
       <w:r>
         <w:rPr>
           <w:i w:val="0"/>
@@ -5470,37 +5368,7 @@
           <w:sz w:val="22"/>
           <w:szCs w:val="22"/>
         </w:rPr>
-        <w:t>.</w:t>
-      </w:r>
-      <w:proofErr w:type="gramEnd"/>
-      <w:r>
-        <w:rPr>
-          <w:i w:val="0"/>
-          <w:iCs w:val="0"/>
-          <w:sz w:val="22"/>
-          <w:szCs w:val="22"/>
-        </w:rPr>
-        <w:t xml:space="preserve"> </w:t>
-      </w:r>
-      <w:proofErr w:type="spellStart"/>
-      <w:r>
-        <w:rPr>
-          <w:i w:val="0"/>
-          <w:iCs w:val="0"/>
-          <w:sz w:val="22"/>
-          <w:szCs w:val="22"/>
-        </w:rPr>
-        <w:t>GitHub</w:t>
-      </w:r>
-      <w:proofErr w:type="spellEnd"/>
-      <w:r>
-        <w:rPr>
-          <w:i w:val="0"/>
-          <w:iCs w:val="0"/>
-          <w:sz w:val="22"/>
-          <w:szCs w:val="22"/>
-        </w:rPr>
-        <w:t xml:space="preserve"> Repository Screen Shot </w:t>
+        <w:t xml:space="preserve">. GitHub Repository Screen Shot </w:t>
       </w:r>
     </w:p>
     <w:p>
@@ -5516,8 +5384,8 @@
           <w:rFonts w:asciiTheme="minorHAnsi" w:hAnsiTheme="minorHAnsi"/>
         </w:rPr>
       </w:pPr>
-      <w:bookmarkStart w:id="25" w:name="_Toc36542795"/>
-      <w:bookmarkStart w:id="26" w:name="_Toc36632829"/>
+      <w:bookmarkStart w:id="26" w:name="_Toc36542795"/>
+      <w:bookmarkStart w:id="27" w:name="_Toc36729944"/>
       <w:r>
         <w:rPr>
           <w:rFonts w:asciiTheme="minorHAnsi" w:hAnsiTheme="minorHAnsi"/>
@@ -5530,8 +5398,8 @@
         </w:rPr>
         <w:t>Development Environment</w:t>
       </w:r>
-      <w:bookmarkEnd w:id="25"/>
       <w:bookmarkEnd w:id="26"/>
+      <w:bookmarkEnd w:id="27"/>
     </w:p>
     <w:p>
       <w:pPr>
@@ -5546,15 +5414,7 @@
         <w:jc w:val="both"/>
       </w:pPr>
       <w:r>
-        <w:t xml:space="preserve">Anaconda Individual Edition (2019-10) was installed and then relevant modules are </w:t>
-      </w:r>
-      <w:proofErr w:type="gramStart"/>
-      <w:r>
-        <w:t>installed/updated</w:t>
-      </w:r>
-      <w:proofErr w:type="gramEnd"/>
-      <w:r>
-        <w:t xml:space="preserve"> as required by the project.</w:t>
+        <w:t>Anaconda Individual Edition (2019-10) was installed and then relevant modules are installed/updated as required by the project.</w:t>
       </w:r>
     </w:p>
     <w:p>
@@ -5570,37 +5430,42 @@
           <w:rFonts w:asciiTheme="minorHAnsi" w:hAnsiTheme="minorHAnsi"/>
         </w:rPr>
       </w:pPr>
-      <w:bookmarkStart w:id="27" w:name="_Toc36542796"/>
-      <w:bookmarkStart w:id="28" w:name="_Toc36632830"/>
+      <w:bookmarkStart w:id="28" w:name="_Toc36542796"/>
+      <w:bookmarkStart w:id="29" w:name="_Toc36729945"/>
       <w:r>
         <w:rPr>
           <w:rFonts w:asciiTheme="minorHAnsi" w:hAnsiTheme="minorHAnsi"/>
         </w:rPr>
+        <w:lastRenderedPageBreak/>
         <w:t xml:space="preserve">8.3 </w:t>
       </w:r>
       <w:r>
         <w:rPr>
           <w:rFonts w:asciiTheme="minorHAnsi" w:hAnsiTheme="minorHAnsi"/>
         </w:rPr>
-        <w:t>Extractive Summarizer</w:t>
-      </w:r>
-      <w:bookmarkEnd w:id="27"/>
+        <w:t>Extractive Summari</w:t>
+      </w:r>
+      <w:r>
+        <w:rPr>
+          <w:rFonts w:asciiTheme="minorHAnsi" w:hAnsiTheme="minorHAnsi"/>
+        </w:rPr>
+        <w:t>z</w:t>
+      </w:r>
+      <w:r>
+        <w:rPr>
+          <w:rFonts w:asciiTheme="minorHAnsi" w:hAnsiTheme="minorHAnsi"/>
+        </w:rPr>
+        <w:t>er</w:t>
+      </w:r>
       <w:bookmarkEnd w:id="28"/>
+      <w:bookmarkEnd w:id="29"/>
     </w:p>
     <w:p>
       <w:pPr>
         <w:jc w:val="both"/>
       </w:pPr>
       <w:r>
-        <w:t xml:space="preserve">To run the system, it is advised to create a separate virtual environment.  Use Git to download the source codes by cloning it from </w:t>
-      </w:r>
-      <w:proofErr w:type="spellStart"/>
-      <w:r>
-        <w:t>GitHub</w:t>
-      </w:r>
-      <w:proofErr w:type="spellEnd"/>
-      <w:r>
-        <w:t>.</w:t>
+        <w:t>To run the system, it is advised to create a separate virtual environment.  Use Git to download the source codes by cloning it from GitHub.</w:t>
       </w:r>
     </w:p>
     <w:p>
@@ -5616,7 +5481,6 @@
     </w:p>
     <w:p>
       <w:r>
-        <w:lastRenderedPageBreak/>
         <w:t xml:space="preserve">Open two terminals on a local machine (command prompt for Windows OS) i.e. one to run the Flask server and the other one to run the </w:t>
       </w:r>
       <w:proofErr w:type="spellStart"/>
@@ -5723,7 +5587,7 @@
       <w:r>
         <w:t xml:space="preserve"> </w:t>
       </w:r>
-      <w:hyperlink r:id="rId23" w:history="1">
+      <w:hyperlink r:id="rId22" w:history="1">
         <w:r>
           <w:rPr>
             <w:rStyle w:val="Hyperlink"/>
@@ -5797,7 +5661,23 @@
           <w:color w:val="auto"/>
           <w:u w:val="none"/>
         </w:rPr>
-        <w:t>testbert.csv is the output from the summarizer engine</w:t>
+        <w:t>testbert.csv is the output from the summari</w:t>
+      </w:r>
+      <w:r>
+        <w:rPr>
+          <w:rStyle w:val="Hyperlink"/>
+          <w:color w:val="auto"/>
+          <w:u w:val="none"/>
+        </w:rPr>
+        <w:t>z</w:t>
+      </w:r>
+      <w:r>
+        <w:rPr>
+          <w:rStyle w:val="Hyperlink"/>
+          <w:color w:val="auto"/>
+          <w:u w:val="none"/>
+        </w:rPr>
+        <w:t>er engine</w:t>
       </w:r>
     </w:p>
     <w:p>
@@ -5861,15 +5741,7 @@
         <w:t xml:space="preserve">issuing this URL: </w:t>
       </w:r>
       <w:r>
-        <w:t>‘http</w:t>
-      </w:r>
-      <w:proofErr w:type="gramStart"/>
-      <w:r>
-        <w:t>:/</w:t>
-      </w:r>
-      <w:proofErr w:type="gramEnd"/>
-      <w:r>
-        <w:t xml:space="preserve">/localhost:8501’.  </w:t>
+        <w:t xml:space="preserve">‘http://localhost:8501’.  </w:t>
       </w:r>
     </w:p>
     <w:p>
@@ -5901,7 +5773,7 @@
                     <pic:cNvPicPr/>
                   </pic:nvPicPr>
                   <pic:blipFill>
-                    <a:blip r:embed="rId24"/>
+                    <a:blip r:embed="rId23"/>
                     <a:stretch>
                       <a:fillRect/>
                     </a:stretch>
@@ -5933,7 +5805,6 @@
           <w:szCs w:val="22"/>
         </w:rPr>
       </w:pPr>
-      <w:proofErr w:type="gramStart"/>
       <w:r>
         <w:rPr>
           <w:i w:val="0"/>
@@ -5996,9 +5867,8 @@
           <w:sz w:val="22"/>
           <w:szCs w:val="22"/>
         </w:rPr>
-        <w:t>.</w:t>
-      </w:r>
-      <w:proofErr w:type="gramEnd"/>
+        <w:t>. Screen shots for running the summari</w:t>
+      </w:r>
       <w:r>
         <w:rPr>
           <w:i w:val="0"/>
@@ -6006,7 +5876,16 @@
           <w:sz w:val="22"/>
           <w:szCs w:val="22"/>
         </w:rPr>
-        <w:t xml:space="preserve"> Screen shots for running the summarizer</w:t>
+        <w:t>z</w:t>
+      </w:r>
+      <w:r>
+        <w:rPr>
+          <w:i w:val="0"/>
+          <w:iCs w:val="0"/>
+          <w:sz w:val="22"/>
+          <w:szCs w:val="22"/>
+        </w:rPr>
+        <w:t>er</w:t>
       </w:r>
     </w:p>
     <w:p>
@@ -6034,7 +5913,7 @@
                     <pic:cNvPicPr/>
                   </pic:nvPicPr>
                   <pic:blipFill>
-                    <a:blip r:embed="rId25"/>
+                    <a:blip r:embed="rId24"/>
                     <a:stretch>
                       <a:fillRect/>
                     </a:stretch>
@@ -6071,7 +5950,6 @@
           <w:szCs w:val="22"/>
         </w:rPr>
       </w:pPr>
-      <w:proofErr w:type="gramStart"/>
       <w:r>
         <w:rPr>
           <w:i w:val="0"/>
@@ -6134,17 +6012,7 @@
           <w:sz w:val="22"/>
           <w:szCs w:val="22"/>
         </w:rPr>
-        <w:t>.</w:t>
-      </w:r>
-      <w:proofErr w:type="gramEnd"/>
-      <w:r>
-        <w:rPr>
-          <w:i w:val="0"/>
-          <w:iCs w:val="0"/>
-          <w:sz w:val="22"/>
-          <w:szCs w:val="22"/>
-        </w:rPr>
-        <w:t xml:space="preserve"> </w:t>
+        <w:t xml:space="preserve">. </w:t>
       </w:r>
       <w:proofErr w:type="spellStart"/>
       <w:r>
@@ -6200,8 +6068,8 @@
           <w:rFonts w:asciiTheme="minorHAnsi" w:hAnsiTheme="minorHAnsi"/>
         </w:rPr>
       </w:pPr>
-      <w:bookmarkStart w:id="29" w:name="_Toc36542797"/>
-      <w:bookmarkStart w:id="30" w:name="_Toc36632831"/>
+      <w:bookmarkStart w:id="30" w:name="_Toc36542797"/>
+      <w:bookmarkStart w:id="31" w:name="_Toc36729946"/>
       <w:r>
         <w:rPr>
           <w:rFonts w:asciiTheme="minorHAnsi" w:hAnsiTheme="minorHAnsi"/>
@@ -6212,10 +6080,22 @@
         <w:rPr>
           <w:rFonts w:asciiTheme="minorHAnsi" w:hAnsiTheme="minorHAnsi"/>
         </w:rPr>
-        <w:t>Running the Summarizer</w:t>
-      </w:r>
-      <w:bookmarkEnd w:id="29"/>
+        <w:t>Running the Summari</w:t>
+      </w:r>
+      <w:r>
+        <w:rPr>
+          <w:rFonts w:asciiTheme="minorHAnsi" w:hAnsiTheme="minorHAnsi"/>
+        </w:rPr>
+        <w:t>z</w:t>
+      </w:r>
+      <w:r>
+        <w:rPr>
+          <w:rFonts w:asciiTheme="minorHAnsi" w:hAnsiTheme="minorHAnsi"/>
+        </w:rPr>
+        <w:t>er</w:t>
+      </w:r>
       <w:bookmarkEnd w:id="30"/>
+      <w:bookmarkEnd w:id="31"/>
     </w:p>
     <w:p>
       <w:pPr>
@@ -6236,7 +6116,7 @@
       <w:r>
         <w:t xml:space="preserve"> Site (</w:t>
       </w:r>
-      <w:hyperlink r:id="rId26" w:history="1">
+      <w:hyperlink r:id="rId25" w:history="1">
         <w:r>
           <w:rPr>
             <w:rStyle w:val="Hyperlink"/>
@@ -6245,7 +6125,13 @@
         </w:r>
       </w:hyperlink>
       <w:r>
-        <w:t xml:space="preserve">) and select a news article you want to summarize.  Copy the URL and paste it to the </w:t>
+        <w:t>) and select a news article you want to summari</w:t>
+      </w:r>
+      <w:r>
+        <w:t>z</w:t>
+      </w:r>
+      <w:r>
+        <w:t xml:space="preserve">e.  Copy the URL and paste it to the </w:t>
       </w:r>
       <w:proofErr w:type="spellStart"/>
       <w:r>
@@ -6261,7 +6147,13 @@
       </w:r>
       <w:proofErr w:type="spellEnd"/>
       <w:r>
-        <w:t>.  Press ‘Enter’ to start the summarizer engine.</w:t>
+        <w:t>.  Press ‘Enter’ to start the summari</w:t>
+      </w:r>
+      <w:r>
+        <w:t>z</w:t>
+      </w:r>
+      <w:r>
+        <w:t>er engine.</w:t>
       </w:r>
     </w:p>
     <w:p>
@@ -6324,7 +6216,7 @@
                     <pic:cNvPicPr/>
                   </pic:nvPicPr>
                   <pic:blipFill>
-                    <a:blip r:embed="rId27"/>
+                    <a:blip r:embed="rId26"/>
                     <a:stretch>
                       <a:fillRect/>
                     </a:stretch>
@@ -6361,7 +6253,6 @@
           <w:szCs w:val="22"/>
         </w:rPr>
       </w:pPr>
-      <w:proofErr w:type="gramStart"/>
       <w:r>
         <w:rPr>
           <w:i w:val="0"/>
@@ -6424,17 +6315,7 @@
           <w:sz w:val="22"/>
           <w:szCs w:val="22"/>
         </w:rPr>
-        <w:t>.</w:t>
-      </w:r>
-      <w:proofErr w:type="gramEnd"/>
-      <w:r>
-        <w:rPr>
-          <w:i w:val="0"/>
-          <w:iCs w:val="0"/>
-          <w:sz w:val="22"/>
-          <w:szCs w:val="22"/>
-        </w:rPr>
-        <w:t xml:space="preserve">  The CSV files needed (2 files) </w:t>
+        <w:t xml:space="preserve">.  The CSV files needed (2 files) </w:t>
       </w:r>
     </w:p>
     <w:p>
@@ -6462,7 +6343,7 @@
                     <pic:cNvPicPr/>
                   </pic:nvPicPr>
                   <pic:blipFill>
-                    <a:blip r:embed="rId28"/>
+                    <a:blip r:embed="rId27"/>
                     <a:stretch>
                       <a:fillRect/>
                     </a:stretch>
@@ -6535,7 +6416,6 @@
         </w:rPr>
         <w:fldChar w:fldCharType="separate"/>
       </w:r>
-      <w:proofErr w:type="gramStart"/>
       <w:r>
         <w:rPr>
           <w:i w:val="0"/>
@@ -6562,17 +6442,7 @@
           <w:sz w:val="22"/>
           <w:szCs w:val="22"/>
         </w:rPr>
-        <w:t xml:space="preserve"> Input</w:t>
-      </w:r>
-      <w:proofErr w:type="gramEnd"/>
-      <w:r>
-        <w:rPr>
-          <w:i w:val="0"/>
-          <w:iCs w:val="0"/>
-          <w:sz w:val="22"/>
-          <w:szCs w:val="22"/>
-        </w:rPr>
-        <w:t xml:space="preserve"> URL and Press ‘Enter’</w:t>
+        <w:t xml:space="preserve"> Input URL and Press ‘Enter’</w:t>
       </w:r>
     </w:p>
     <w:p/>
@@ -6600,7 +6470,7 @@
                     <pic:cNvPicPr/>
                   </pic:nvPicPr>
                   <pic:blipFill>
-                    <a:blip r:embed="rId29"/>
+                    <a:blip r:embed="rId28"/>
                     <a:stretch>
                       <a:fillRect/>
                     </a:stretch>
@@ -6637,7 +6507,6 @@
           <w:szCs w:val="22"/>
         </w:rPr>
       </w:pPr>
-      <w:proofErr w:type="gramStart"/>
       <w:r>
         <w:rPr>
           <w:i w:val="0"/>
@@ -6700,9 +6569,8 @@
           <w:sz w:val="22"/>
           <w:szCs w:val="22"/>
         </w:rPr>
-        <w:t>.</w:t>
-      </w:r>
-      <w:proofErr w:type="gramEnd"/>
+        <w:t>. Output of Summari</w:t>
+      </w:r>
       <w:r>
         <w:rPr>
           <w:i w:val="0"/>
@@ -6710,7 +6578,16 @@
           <w:sz w:val="22"/>
           <w:szCs w:val="22"/>
         </w:rPr>
-        <w:t xml:space="preserve"> Output of Summarizer</w:t>
+        <w:t>z</w:t>
+      </w:r>
+      <w:r>
+        <w:rPr>
+          <w:i w:val="0"/>
+          <w:iCs w:val="0"/>
+          <w:sz w:val="22"/>
+          <w:szCs w:val="22"/>
+        </w:rPr>
+        <w:t>er</w:t>
       </w:r>
     </w:p>
     <w:p>
@@ -6726,8 +6603,8 @@
           <w:rFonts w:asciiTheme="minorHAnsi" w:hAnsiTheme="minorHAnsi"/>
         </w:rPr>
       </w:pPr>
-      <w:bookmarkStart w:id="31" w:name="_Toc36542798"/>
-      <w:bookmarkStart w:id="32" w:name="_Toc36632832"/>
+      <w:bookmarkStart w:id="32" w:name="_Toc36542798"/>
+      <w:bookmarkStart w:id="33" w:name="_Toc36729947"/>
       <w:r>
         <w:rPr>
           <w:rFonts w:asciiTheme="minorHAnsi" w:hAnsiTheme="minorHAnsi"/>
@@ -6738,30 +6615,41 @@
         <w:rPr>
           <w:rFonts w:asciiTheme="minorHAnsi" w:hAnsiTheme="minorHAnsi"/>
         </w:rPr>
-        <w:t>ROUGE scoring model</w:t>
-      </w:r>
-      <w:bookmarkEnd w:id="31"/>
+        <w:t xml:space="preserve">ROUGE </w:t>
+      </w:r>
+      <w:r>
+        <w:rPr>
+          <w:rFonts w:asciiTheme="minorHAnsi" w:hAnsiTheme="minorHAnsi"/>
+        </w:rPr>
+        <w:t>S</w:t>
+      </w:r>
+      <w:r>
+        <w:rPr>
+          <w:rFonts w:asciiTheme="minorHAnsi" w:hAnsiTheme="minorHAnsi"/>
+        </w:rPr>
+        <w:t xml:space="preserve">coring </w:t>
+      </w:r>
+      <w:r>
+        <w:rPr>
+          <w:rFonts w:asciiTheme="minorHAnsi" w:hAnsiTheme="minorHAnsi"/>
+        </w:rPr>
+        <w:t>M</w:t>
+      </w:r>
+      <w:r>
+        <w:rPr>
+          <w:rFonts w:asciiTheme="minorHAnsi" w:hAnsiTheme="minorHAnsi"/>
+        </w:rPr>
+        <w:t>odel</w:t>
+      </w:r>
       <w:bookmarkEnd w:id="32"/>
+      <w:bookmarkEnd w:id="33"/>
     </w:p>
     <w:p>
       <w:pPr>
         <w:jc w:val="both"/>
       </w:pPr>
       <w:r>
-        <w:t>From the files generated above, we will b</w:t>
-      </w:r>
-      <w:bookmarkStart w:id="33" w:name="_GoBack"/>
-      <w:bookmarkEnd w:id="33"/>
-      <w:r>
-        <w:t xml:space="preserve">e able to fit it into our ROUGE scoring model for scoring. We display 3 scenarios: (1) When the translation is perfect, (2) when the translation is not perfect, and user highlighted more </w:t>
-      </w:r>
-      <w:proofErr w:type="gramStart"/>
-      <w:r>
-        <w:t>sentence</w:t>
-      </w:r>
-      <w:proofErr w:type="gramEnd"/>
-      <w:r>
-        <w:t xml:space="preserve">, (3) translation is not perfect and user deleted sentence.  </w:t>
+        <w:t xml:space="preserve">From the files generated above, we will be able to fit it into our ROUGE scoring model for scoring. We display 3 scenarios: (1) When the translation is perfect, (2) when the translation is not perfect, and user highlighted more sentence, (3) translation is not perfect and user deleted sentence.  </w:t>
       </w:r>
     </w:p>
     <w:p>
@@ -6778,6 +6666,125 @@
             <wp:extent cx="5987101" cy="2796540"/>
             <wp:effectExtent l="0" t="0" r="0" b="3810"/>
             <wp:docPr id="13" name="Picture 13"/>
+            <wp:cNvGraphicFramePr>
+              <a:graphicFrameLocks xmlns:a="http://schemas.openxmlformats.org/drawingml/2006/main" noChangeAspect="1"/>
+            </wp:cNvGraphicFramePr>
+            <a:graphic xmlns:a="http://schemas.openxmlformats.org/drawingml/2006/main">
+              <a:graphicData uri="http://schemas.openxmlformats.org/drawingml/2006/picture">
+                <pic:pic xmlns:pic="http://schemas.openxmlformats.org/drawingml/2006/picture">
+                  <pic:nvPicPr>
+                    <pic:cNvPr id="0" name=""/>
+                    <pic:cNvPicPr/>
+                  </pic:nvPicPr>
+                  <pic:blipFill>
+                    <a:blip r:embed="rId17"/>
+                    <a:stretch>
+                      <a:fillRect/>
+                    </a:stretch>
+                  </pic:blipFill>
+                  <pic:spPr>
+                    <a:xfrm>
+                      <a:off x="0" y="0"/>
+                      <a:ext cx="5995258" cy="2800350"/>
+                    </a:xfrm>
+                    <a:prstGeom prst="rect">
+                      <a:avLst/>
+                    </a:prstGeom>
+                  </pic:spPr>
+                </pic:pic>
+              </a:graphicData>
+            </a:graphic>
+          </wp:inline>
+        </w:drawing>
+      </w:r>
+    </w:p>
+    <w:p>
+      <w:pPr>
+        <w:pStyle w:val="Caption"/>
+        <w:jc w:val="center"/>
+        <w:rPr>
+          <w:i w:val="0"/>
+          <w:color w:val="auto"/>
+          <w:sz w:val="22"/>
+          <w:szCs w:val="22"/>
+        </w:rPr>
+      </w:pPr>
+      <w:r>
+        <w:rPr>
+          <w:i w:val="0"/>
+          <w:color w:val="auto"/>
+          <w:sz w:val="22"/>
+          <w:szCs w:val="22"/>
+        </w:rPr>
+        <w:t xml:space="preserve">Figure </w:t>
+      </w:r>
+      <w:r>
+        <w:rPr>
+          <w:i w:val="0"/>
+          <w:color w:val="auto"/>
+          <w:sz w:val="22"/>
+          <w:szCs w:val="22"/>
+        </w:rPr>
+        <w:fldChar w:fldCharType="begin"/>
+      </w:r>
+      <w:r>
+        <w:rPr>
+          <w:i w:val="0"/>
+          <w:color w:val="auto"/>
+          <w:sz w:val="22"/>
+          <w:szCs w:val="22"/>
+        </w:rPr>
+        <w:instrText xml:space="preserve"> SEQ Figure \* ARABIC </w:instrText>
+      </w:r>
+      <w:r>
+        <w:rPr>
+          <w:i w:val="0"/>
+          <w:color w:val="auto"/>
+          <w:sz w:val="22"/>
+          <w:szCs w:val="22"/>
+        </w:rPr>
+        <w:fldChar w:fldCharType="separate"/>
+      </w:r>
+      <w:r>
+        <w:rPr>
+          <w:i w:val="0"/>
+          <w:noProof/>
+          <w:color w:val="auto"/>
+          <w:sz w:val="22"/>
+          <w:szCs w:val="22"/>
+        </w:rPr>
+        <w:t>11</w:t>
+      </w:r>
+      <w:r>
+        <w:rPr>
+          <w:i w:val="0"/>
+          <w:color w:val="auto"/>
+          <w:sz w:val="22"/>
+          <w:szCs w:val="22"/>
+        </w:rPr>
+        <w:fldChar w:fldCharType="end"/>
+      </w:r>
+      <w:r>
+        <w:rPr>
+          <w:i w:val="0"/>
+          <w:color w:val="auto"/>
+          <w:sz w:val="22"/>
+          <w:szCs w:val="22"/>
+        </w:rPr>
+        <w:t>. SUMMARY IS PERFECT: Summary is equal to user annotation</w:t>
+      </w:r>
+    </w:p>
+    <w:p/>
+    <w:p>
+      <w:r>
+        <w:rPr>
+          <w:noProof/>
+        </w:rPr>
+        <w:drawing>
+          <wp:inline distT="0" distB="0" distL="0" distR="0" wp14:anchorId="3FA97106" wp14:editId="6261CEAA">
+            <wp:extent cx="5943600" cy="2961640"/>
+            <wp:effectExtent l="0" t="0" r="0" b="0"/>
+            <wp:docPr id="14" name="Picture 14"/>
             <wp:cNvGraphicFramePr>
               <a:graphicFrameLocks xmlns:a="http://schemas.openxmlformats.org/drawingml/2006/main" noChangeAspect="1"/>
             </wp:cNvGraphicFramePr>
@@ -6797,7 +6804,7 @@
                   <pic:spPr>
                     <a:xfrm>
                       <a:off x="0" y="0"/>
-                      <a:ext cx="5995258" cy="2800350"/>
+                      <a:ext cx="5943600" cy="2961640"/>
                     </a:xfrm>
                     <a:prstGeom prst="rect">
                       <a:avLst/>
@@ -6821,7 +6828,6 @@
           <w:szCs w:val="22"/>
         </w:rPr>
       </w:pPr>
-      <w:proofErr w:type="gramStart"/>
       <w:r>
         <w:rPr>
           <w:i w:val="0"/>
@@ -6866,7 +6872,7 @@
           <w:sz w:val="22"/>
           <w:szCs w:val="22"/>
         </w:rPr>
-        <w:t>11</w:t>
+        <w:t>12</w:t>
       </w:r>
       <w:r>
         <w:rPr>
@@ -6884,30 +6890,20 @@
           <w:sz w:val="22"/>
           <w:szCs w:val="22"/>
         </w:rPr>
-        <w:t>.</w:t>
-      </w:r>
-      <w:proofErr w:type="gramEnd"/>
-      <w:r>
-        <w:rPr>
-          <w:i w:val="0"/>
-          <w:color w:val="auto"/>
-          <w:sz w:val="22"/>
-          <w:szCs w:val="22"/>
-        </w:rPr>
-        <w:t xml:space="preserve"> SUMMARY IS PERFECT: Summary is equal to user annotation</w:t>
-      </w:r>
-    </w:p>
-    <w:p/>
+        <w:t>. SUMMARY IS NOT PERFECT: BERT has less sentences</w:t>
+      </w:r>
+    </w:p>
     <w:p>
       <w:r>
         <w:rPr>
           <w:noProof/>
         </w:rPr>
+        <w:lastRenderedPageBreak/>
         <w:drawing>
-          <wp:inline distT="0" distB="0" distL="0" distR="0" wp14:anchorId="3FA97106" wp14:editId="6261CEAA">
-            <wp:extent cx="5943600" cy="2961640"/>
-            <wp:effectExtent l="0" t="0" r="0" b="0"/>
-            <wp:docPr id="14" name="Picture 14"/>
+          <wp:inline distT="0" distB="0" distL="0" distR="0" wp14:anchorId="5D4247A4" wp14:editId="52C35065">
+            <wp:extent cx="5943600" cy="3028315"/>
+            <wp:effectExtent l="0" t="0" r="0" b="635"/>
+            <wp:docPr id="15" name="Picture 15"/>
             <wp:cNvGraphicFramePr>
               <a:graphicFrameLocks xmlns:a="http://schemas.openxmlformats.org/drawingml/2006/main" noChangeAspect="1"/>
             </wp:cNvGraphicFramePr>
@@ -6927,156 +6923,6 @@
                   <pic:spPr>
                     <a:xfrm>
                       <a:off x="0" y="0"/>
-                      <a:ext cx="5943600" cy="2961640"/>
-                    </a:xfrm>
-                    <a:prstGeom prst="rect">
-                      <a:avLst/>
-                    </a:prstGeom>
-                  </pic:spPr>
-                </pic:pic>
-              </a:graphicData>
-            </a:graphic>
-          </wp:inline>
-        </w:drawing>
-      </w:r>
-    </w:p>
-    <w:p>
-      <w:pPr>
-        <w:pStyle w:val="Caption"/>
-        <w:jc w:val="center"/>
-        <w:rPr>
-          <w:i w:val="0"/>
-          <w:color w:val="auto"/>
-          <w:sz w:val="22"/>
-          <w:szCs w:val="22"/>
-        </w:rPr>
-      </w:pPr>
-      <w:proofErr w:type="gramStart"/>
-      <w:r>
-        <w:rPr>
-          <w:i w:val="0"/>
-          <w:color w:val="auto"/>
-          <w:sz w:val="22"/>
-          <w:szCs w:val="22"/>
-        </w:rPr>
-        <w:t xml:space="preserve">Figure </w:t>
-      </w:r>
-      <w:r>
-        <w:rPr>
-          <w:i w:val="0"/>
-          <w:color w:val="auto"/>
-          <w:sz w:val="22"/>
-          <w:szCs w:val="22"/>
-        </w:rPr>
-        <w:fldChar w:fldCharType="begin"/>
-      </w:r>
-      <w:r>
-        <w:rPr>
-          <w:i w:val="0"/>
-          <w:color w:val="auto"/>
-          <w:sz w:val="22"/>
-          <w:szCs w:val="22"/>
-        </w:rPr>
-        <w:instrText xml:space="preserve"> SEQ Figure \* ARABIC </w:instrText>
-      </w:r>
-      <w:r>
-        <w:rPr>
-          <w:i w:val="0"/>
-          <w:color w:val="auto"/>
-          <w:sz w:val="22"/>
-          <w:szCs w:val="22"/>
-        </w:rPr>
-        <w:fldChar w:fldCharType="separate"/>
-      </w:r>
-      <w:r>
-        <w:rPr>
-          <w:i w:val="0"/>
-          <w:noProof/>
-          <w:color w:val="auto"/>
-          <w:sz w:val="22"/>
-          <w:szCs w:val="22"/>
-        </w:rPr>
-        <w:t>12</w:t>
-      </w:r>
-      <w:r>
-        <w:rPr>
-          <w:i w:val="0"/>
-          <w:color w:val="auto"/>
-          <w:sz w:val="22"/>
-          <w:szCs w:val="22"/>
-        </w:rPr>
-        <w:fldChar w:fldCharType="end"/>
-      </w:r>
-      <w:r>
-        <w:rPr>
-          <w:i w:val="0"/>
-          <w:color w:val="auto"/>
-          <w:sz w:val="22"/>
-          <w:szCs w:val="22"/>
-        </w:rPr>
-        <w:t>.</w:t>
-      </w:r>
-      <w:proofErr w:type="gramEnd"/>
-      <w:r>
-        <w:rPr>
-          <w:i w:val="0"/>
-          <w:color w:val="auto"/>
-          <w:sz w:val="22"/>
-          <w:szCs w:val="22"/>
-        </w:rPr>
-        <w:t xml:space="preserve"> SUMMARY IS NOT PERFECT: BERT has </w:t>
-      </w:r>
-      <w:proofErr w:type="gramStart"/>
-      <w:r>
-        <w:rPr>
-          <w:i w:val="0"/>
-          <w:color w:val="auto"/>
-          <w:sz w:val="22"/>
-          <w:szCs w:val="22"/>
-        </w:rPr>
-        <w:t>less</w:t>
-      </w:r>
-      <w:proofErr w:type="gramEnd"/>
-      <w:r>
-        <w:rPr>
-          <w:i w:val="0"/>
-          <w:color w:val="auto"/>
-          <w:sz w:val="22"/>
-          <w:szCs w:val="22"/>
-        </w:rPr>
-        <w:t xml:space="preserve"> sentences</w:t>
-      </w:r>
-    </w:p>
-    <w:p>
-      <w:r>
-        <w:rPr>
-          <w:noProof/>
-        </w:rPr>
-        <w:lastRenderedPageBreak/>
-        <w:drawing>
-          <wp:inline distT="0" distB="0" distL="0" distR="0" wp14:anchorId="5D4247A4" wp14:editId="52C35065">
-            <wp:extent cx="5943600" cy="3028315"/>
-            <wp:effectExtent l="0" t="0" r="0" b="635"/>
-            <wp:docPr id="15" name="Picture 15"/>
-            <wp:cNvGraphicFramePr>
-              <a:graphicFrameLocks xmlns:a="http://schemas.openxmlformats.org/drawingml/2006/main" noChangeAspect="1"/>
-            </wp:cNvGraphicFramePr>
-            <a:graphic xmlns:a="http://schemas.openxmlformats.org/drawingml/2006/main">
-              <a:graphicData uri="http://schemas.openxmlformats.org/drawingml/2006/picture">
-                <pic:pic xmlns:pic="http://schemas.openxmlformats.org/drawingml/2006/picture">
-                  <pic:nvPicPr>
-                    <pic:cNvPr id="0" name=""/>
-                    <pic:cNvPicPr/>
-                  </pic:nvPicPr>
-                  <pic:blipFill>
-                    <a:blip r:embed="rId20"/>
-                    <a:stretch>
-                      <a:fillRect/>
-                    </a:stretch>
-                  </pic:blipFill>
-                  <pic:spPr>
-                    <a:xfrm>
-                      <a:off x="0" y="0"/>
                       <a:ext cx="5943600" cy="3028315"/>
                     </a:xfrm>
                     <a:prstGeom prst="rect">
@@ -7101,7 +6947,6 @@
           <w:szCs w:val="22"/>
         </w:rPr>
       </w:pPr>
-      <w:proofErr w:type="gramStart"/>
       <w:r>
         <w:rPr>
           <w:i w:val="0"/>
@@ -7163,17 +7008,7 @@
           <w:sz w:val="22"/>
           <w:szCs w:val="22"/>
         </w:rPr>
-        <w:t>.</w:t>
-      </w:r>
-      <w:proofErr w:type="gramEnd"/>
-      <w:r>
-        <w:rPr>
-          <w:i w:val="0"/>
-          <w:color w:val="auto"/>
-          <w:sz w:val="22"/>
-          <w:szCs w:val="22"/>
-        </w:rPr>
-        <w:t xml:space="preserve"> SUMMARY IS NOT PERFECT: BERT has more sentences</w:t>
+        <w:t>. SUMMARY IS NOT PERFECT: BERT has more sentences</w:t>
       </w:r>
     </w:p>
     <w:p>
@@ -7189,7 +7024,7 @@
         </w:rPr>
       </w:pPr>
       <w:bookmarkStart w:id="34" w:name="_Toc36542799"/>
-      <w:bookmarkStart w:id="35" w:name="_Toc36632833"/>
+      <w:bookmarkStart w:id="35" w:name="_Toc36729948"/>
       <w:r>
         <w:rPr>
           <w:rFonts w:asciiTheme="minorHAnsi" w:hAnsiTheme="minorHAnsi"/>
@@ -7361,11 +7196,9 @@
             <w:tcW w:w="4788" w:type="dxa"/>
           </w:tcPr>
           <w:p>
-            <w:proofErr w:type="spellStart"/>
             <w:r>
               <w:t>Matplotlib</w:t>
             </w:r>
-            <w:proofErr w:type="spellEnd"/>
           </w:p>
         </w:tc>
         <w:tc>
@@ -7591,11 +7424,9 @@
             <w:tcW w:w="4788" w:type="dxa"/>
           </w:tcPr>
           <w:p>
-            <w:proofErr w:type="spellStart"/>
             <w:r>
               <w:t>Tokenizers</w:t>
             </w:r>
-            <w:proofErr w:type="spellEnd"/>
           </w:p>
         </w:tc>
         <w:tc>
@@ -7705,7 +7536,7 @@
           <w:rFonts w:asciiTheme="minorHAnsi" w:hAnsiTheme="minorHAnsi"/>
         </w:rPr>
       </w:pPr>
-      <w:bookmarkStart w:id="36" w:name="_Toc36632834"/>
+      <w:bookmarkStart w:id="36" w:name="_Toc36729949"/>
       <w:r>
         <w:rPr>
           <w:rFonts w:asciiTheme="minorHAnsi" w:hAnsiTheme="minorHAnsi"/>
@@ -7735,7 +7566,7 @@
         </w:rPr>
       </w:pPr>
       <w:bookmarkStart w:id="37" w:name="_Toc36542802"/>
-      <w:bookmarkStart w:id="38" w:name="_Toc36632835"/>
+      <w:bookmarkStart w:id="38" w:name="_Toc36729950"/>
       <w:r>
         <w:rPr>
           <w:rFonts w:asciiTheme="minorHAnsi" w:hAnsiTheme="minorHAnsi"/>
@@ -7746,7 +7577,19 @@
         <w:rPr>
           <w:rFonts w:asciiTheme="minorHAnsi" w:hAnsiTheme="minorHAnsi"/>
         </w:rPr>
-        <w:t>Main modules/Libraries</w:t>
+        <w:t xml:space="preserve">Main </w:t>
+      </w:r>
+      <w:r>
+        <w:rPr>
+          <w:rFonts w:asciiTheme="minorHAnsi" w:hAnsiTheme="minorHAnsi"/>
+        </w:rPr>
+        <w:t>M</w:t>
+      </w:r>
+      <w:r>
+        <w:rPr>
+          <w:rFonts w:asciiTheme="minorHAnsi" w:hAnsiTheme="minorHAnsi"/>
+        </w:rPr>
+        <w:t>odules/Libraries</w:t>
       </w:r>
       <w:bookmarkEnd w:id="37"/>
       <w:bookmarkEnd w:id="38"/>
@@ -7773,7 +7616,7 @@
       <w:r>
         <w:t xml:space="preserve"> - </w:t>
       </w:r>
-      <w:hyperlink r:id="rId30" w:history="1">
+      <w:hyperlink r:id="rId29" w:history="1">
         <w:r>
           <w:rPr>
             <w:rStyle w:val="Hyperlink"/>
@@ -7815,7 +7658,7 @@
       <w:r>
         <w:t xml:space="preserve"> – </w:t>
       </w:r>
-      <w:hyperlink r:id="rId31" w:history="1">
+      <w:hyperlink r:id="rId30" w:history="1">
         <w:r>
           <w:rPr>
             <w:rStyle w:val="Hyperlink"/>
@@ -7848,7 +7691,7 @@
         </w:rPr>
       </w:pPr>
       <w:bookmarkStart w:id="39" w:name="_Toc36542803"/>
-      <w:bookmarkStart w:id="40" w:name="_Toc36632836"/>
+      <w:bookmarkStart w:id="40" w:name="_Toc36729951"/>
       <w:r>
         <w:rPr>
           <w:rFonts w:asciiTheme="minorHAnsi" w:hAnsiTheme="minorHAnsi"/>
@@ -7871,7 +7714,19 @@
         <w:rPr>
           <w:rFonts w:asciiTheme="minorHAnsi" w:hAnsiTheme="minorHAnsi"/>
         </w:rPr>
-        <w:t>esearch list</w:t>
+        <w:t xml:space="preserve">esearch </w:t>
+      </w:r>
+      <w:r>
+        <w:rPr>
+          <w:rFonts w:asciiTheme="minorHAnsi" w:hAnsiTheme="minorHAnsi"/>
+        </w:rPr>
+        <w:t>L</w:t>
+      </w:r>
+      <w:r>
+        <w:rPr>
+          <w:rFonts w:asciiTheme="minorHAnsi" w:hAnsiTheme="minorHAnsi"/>
+        </w:rPr>
+        <w:t>ist</w:t>
       </w:r>
       <w:bookmarkEnd w:id="39"/>
       <w:bookmarkEnd w:id="40"/>
@@ -8250,18 +8105,24 @@
                 <w:sz w:val="20"/>
                 <w:szCs w:val="20"/>
               </w:rPr>
-              <w:t xml:space="preserve">Unsupervised Text Summarization using Sentence </w:t>
-            </w:r>
-            <w:proofErr w:type="spellStart"/>
-            <w:r>
-              <w:rPr>
-                <w:rFonts w:eastAsia="Times New Roman" w:cs="Arial"/>
-                <w:sz w:val="20"/>
-                <w:szCs w:val="20"/>
-              </w:rPr>
-              <w:t>Embeddings</w:t>
-            </w:r>
-            <w:proofErr w:type="spellEnd"/>
+              <w:t>Unsupervised Text Summari</w:t>
+            </w:r>
+            <w:r>
+              <w:rPr>
+                <w:rFonts w:eastAsia="Times New Roman" w:cs="Arial"/>
+                <w:sz w:val="20"/>
+                <w:szCs w:val="20"/>
+              </w:rPr>
+              <w:t>s</w:t>
+            </w:r>
+            <w:r>
+              <w:rPr>
+                <w:rFonts w:eastAsia="Times New Roman" w:cs="Arial"/>
+                <w:sz w:val="20"/>
+                <w:szCs w:val="20"/>
+              </w:rPr>
+              <w:t>ation using Sentence Embeddings</w:t>
+            </w:r>
           </w:p>
         </w:tc>
         <w:tc>
@@ -8404,7 +8265,7 @@
                 <w:u w:val="single"/>
               </w:rPr>
             </w:pPr>
-            <w:hyperlink r:id="rId32" w:tgtFrame="_blank" w:history="1">
+            <w:hyperlink r:id="rId31" w:tgtFrame="_blank" w:history="1">
               <w:r>
                 <w:rPr>
                   <w:rFonts w:eastAsia="Times New Roman" w:cs="Arial"/>
@@ -8658,7 +8519,7 @@
                 <w:u w:val="single"/>
               </w:rPr>
             </w:pPr>
-            <w:hyperlink r:id="rId33" w:tgtFrame="_blank" w:history="1">
+            <w:hyperlink r:id="rId32" w:tgtFrame="_blank" w:history="1">
               <w:r>
                 <w:rPr>
                   <w:rFonts w:eastAsia="Times New Roman" w:cs="Arial"/>
@@ -8938,7 +8799,7 @@
                 <w:u w:val="single"/>
               </w:rPr>
             </w:pPr>
-            <w:hyperlink r:id="rId34" w:tgtFrame="_blank" w:history="1">
+            <w:hyperlink r:id="rId33" w:tgtFrame="_blank" w:history="1">
               <w:r>
                 <w:rPr>
                   <w:rFonts w:eastAsia="Times New Roman" w:cs="Arial"/>
@@ -9192,7 +9053,7 @@
                 <w:u w:val="single"/>
               </w:rPr>
             </w:pPr>
-            <w:hyperlink r:id="rId35" w:tgtFrame="_blank" w:history="1">
+            <w:hyperlink r:id="rId34" w:tgtFrame="_blank" w:history="1">
               <w:r>
                 <w:rPr>
                   <w:rFonts w:eastAsia="Times New Roman" w:cs="Arial"/>
@@ -9426,7 +9287,7 @@
                 <w:u w:val="single"/>
               </w:rPr>
             </w:pPr>
-            <w:hyperlink r:id="rId36" w:tgtFrame="_blank" w:history="1">
+            <w:hyperlink r:id="rId35" w:tgtFrame="_blank" w:history="1">
               <w:r>
                 <w:rPr>
                   <w:rFonts w:eastAsia="Times New Roman" w:cs="Arial"/>
@@ -9668,7 +9529,7 @@
                 <w:u w:val="single"/>
               </w:rPr>
             </w:pPr>
-            <w:hyperlink r:id="rId37" w:tgtFrame="_blank" w:history="1">
+            <w:hyperlink r:id="rId36" w:tgtFrame="_blank" w:history="1">
               <w:r>
                 <w:rPr>
                   <w:rFonts w:eastAsia="Times New Roman" w:cs="Arial"/>
@@ -9910,7 +9771,7 @@
                 <w:u w:val="single"/>
               </w:rPr>
             </w:pPr>
-            <w:hyperlink r:id="rId38" w:tgtFrame="_blank" w:history="1">
+            <w:hyperlink r:id="rId37" w:tgtFrame="_blank" w:history="1">
               <w:r>
                 <w:rPr>
                   <w:rFonts w:eastAsia="Times New Roman" w:cs="Arial"/>
@@ -10037,18 +9898,8 @@
                 <w:sz w:val="20"/>
                 <w:szCs w:val="20"/>
               </w:rPr>
-              <w:t xml:space="preserve">How did I scrape news article using </w:t>
-            </w:r>
-            <w:proofErr w:type="gramStart"/>
-            <w:r>
-              <w:rPr>
-                <w:rFonts w:eastAsia="Times New Roman" w:cs="Arial"/>
-                <w:sz w:val="20"/>
-                <w:szCs w:val="20"/>
-              </w:rPr>
-              <w:t>Python ?</w:t>
-            </w:r>
-            <w:proofErr w:type="gramEnd"/>
+              <w:t>How did I scrape news article using Python ?</w:t>
+            </w:r>
           </w:p>
         </w:tc>
         <w:tc>
@@ -10154,7 +10005,7 @@
                 <w:u w:val="single"/>
               </w:rPr>
             </w:pPr>
-            <w:hyperlink r:id="rId39" w:tgtFrame="_blank" w:history="1">
+            <w:hyperlink r:id="rId38" w:tgtFrame="_blank" w:history="1">
               <w:r>
                 <w:rPr>
                   <w:rFonts w:eastAsia="Times New Roman" w:cs="Arial"/>
@@ -10405,7 +10256,7 @@
                 <w:u w:val="single"/>
               </w:rPr>
             </w:pPr>
-            <w:hyperlink r:id="rId40" w:tgtFrame="_blank" w:history="1">
+            <w:hyperlink r:id="rId39" w:tgtFrame="_blank" w:history="1">
               <w:r>
                 <w:rPr>
                   <w:rFonts w:eastAsia="Times New Roman" w:cs="Arial"/>
@@ -10671,7 +10522,7 @@
                 <w:u w:val="single"/>
               </w:rPr>
             </w:pPr>
-            <w:hyperlink r:id="rId41" w:tgtFrame="_blank" w:history="1">
+            <w:hyperlink r:id="rId40" w:tgtFrame="_blank" w:history="1">
               <w:r>
                 <w:rPr>
                   <w:rFonts w:eastAsia="Times New Roman" w:cs="Arial"/>
@@ -10724,6 +10575,7 @@
                 <w:sz w:val="20"/>
                 <w:szCs w:val="20"/>
               </w:rPr>
+              <w:lastRenderedPageBreak/>
               <w:t>11</w:t>
             </w:r>
           </w:p>
@@ -10905,7 +10757,7 @@
                 <w:u w:val="single"/>
               </w:rPr>
             </w:pPr>
-            <w:hyperlink r:id="rId42" w:tgtFrame="_blank" w:history="1">
+            <w:hyperlink r:id="rId41" w:tgtFrame="_blank" w:history="1">
               <w:r>
                 <w:rPr>
                   <w:rFonts w:eastAsia="Times New Roman" w:cs="Arial"/>
@@ -10958,7 +10810,6 @@
                 <w:sz w:val="20"/>
                 <w:szCs w:val="20"/>
               </w:rPr>
-              <w:lastRenderedPageBreak/>
               <w:t>12</w:t>
             </w:r>
           </w:p>
@@ -11140,7 +10991,7 @@
                 <w:u w:val="single"/>
               </w:rPr>
             </w:pPr>
-            <w:hyperlink r:id="rId43" w:tgtFrame="_blank" w:history="1">
+            <w:hyperlink r:id="rId42" w:tgtFrame="_blank" w:history="1">
               <w:r>
                 <w:rPr>
                   <w:rFonts w:eastAsia="Times New Roman" w:cs="Arial"/>
@@ -11376,7 +11227,7 @@
                 <w:u w:val="single"/>
               </w:rPr>
             </w:pPr>
-            <w:hyperlink r:id="rId44" w:tgtFrame="_blank" w:history="1">
+            <w:hyperlink r:id="rId43" w:tgtFrame="_blank" w:history="1">
               <w:r>
                 <w:rPr>
                   <w:rFonts w:eastAsia="Times New Roman" w:cs="Arial"/>
@@ -11612,7 +11463,7 @@
                 <w:u w:val="single"/>
               </w:rPr>
             </w:pPr>
-            <w:hyperlink r:id="rId45" w:tgtFrame="_blank" w:history="1">
+            <w:hyperlink r:id="rId44" w:tgtFrame="_blank" w:history="1">
               <w:r>
                 <w:rPr>
                   <w:rFonts w:eastAsia="Times New Roman" w:cs="Arial"/>
@@ -11846,7 +11697,7 @@
                 <w:u w:val="single"/>
               </w:rPr>
             </w:pPr>
-            <w:hyperlink r:id="rId46" w:tgtFrame="_blank" w:history="1">
+            <w:hyperlink r:id="rId45" w:tgtFrame="_blank" w:history="1">
               <w:r>
                 <w:rPr>
                   <w:rFonts w:eastAsia="Times New Roman" w:cs="Arial"/>
@@ -12080,7 +11931,7 @@
                 <w:u w:val="single"/>
               </w:rPr>
             </w:pPr>
-            <w:hyperlink r:id="rId47" w:tgtFrame="_blank" w:history="1">
+            <w:hyperlink r:id="rId46" w:tgtFrame="_blank" w:history="1">
               <w:r>
                 <w:rPr>
                   <w:rFonts w:eastAsia="Times New Roman" w:cs="Arial"/>
@@ -12315,7 +12166,7 @@
                 <w:u w:val="single"/>
               </w:rPr>
             </w:pPr>
-            <w:hyperlink r:id="rId48" w:tgtFrame="_blank" w:history="1">
+            <w:hyperlink r:id="rId47" w:tgtFrame="_blank" w:history="1">
               <w:r>
                 <w:rPr>
                   <w:rFonts w:eastAsia="Times New Roman" w:cs="Arial"/>
@@ -12416,18 +12267,8 @@
                 <w:sz w:val="20"/>
                 <w:szCs w:val="20"/>
               </w:rPr>
-              <w:t xml:space="preserve"> model and </w:t>
-            </w:r>
-            <w:proofErr w:type="spellStart"/>
-            <w:r>
-              <w:rPr>
-                <w:rFonts w:eastAsia="Times New Roman" w:cs="Arial"/>
-                <w:sz w:val="20"/>
-                <w:szCs w:val="20"/>
-              </w:rPr>
-              <w:t>Tokenizer</w:t>
-            </w:r>
-            <w:proofErr w:type="spellEnd"/>
+              <w:t xml:space="preserve"> model and Tokenizer</w:t>
+            </w:r>
           </w:p>
         </w:tc>
         <w:tc>
@@ -12570,7 +12411,7 @@
                 <w:u w:val="single"/>
               </w:rPr>
             </w:pPr>
-            <w:hyperlink r:id="rId49" w:tgtFrame="_blank" w:history="1">
+            <w:hyperlink r:id="rId48" w:tgtFrame="_blank" w:history="1">
               <w:r>
                 <w:rPr>
                   <w:rFonts w:eastAsia="Times New Roman" w:cs="Arial"/>
@@ -12805,7 +12646,7 @@
                 <w:u w:val="single"/>
               </w:rPr>
             </w:pPr>
-            <w:hyperlink r:id="rId50" w:tgtFrame="_blank" w:history="1">
+            <w:hyperlink r:id="rId49" w:tgtFrame="_blank" w:history="1">
               <w:r>
                 <w:rPr>
                   <w:rFonts w:eastAsia="Times New Roman" w:cs="Arial"/>
@@ -13032,7 +12873,7 @@
                 <w:u w:val="single"/>
               </w:rPr>
             </w:pPr>
-            <w:hyperlink r:id="rId51" w:tgtFrame="_blank" w:history="1">
+            <w:hyperlink r:id="rId50" w:tgtFrame="_blank" w:history="1">
               <w:r>
                 <w:rPr>
                   <w:rFonts w:eastAsia="Times New Roman" w:cs="Arial"/>
@@ -13268,7 +13109,7 @@
                 <w:u w:val="single"/>
               </w:rPr>
             </w:pPr>
-            <w:hyperlink r:id="rId52" w:tgtFrame="_blank" w:history="1">
+            <w:hyperlink r:id="rId51" w:tgtFrame="_blank" w:history="1">
               <w:r>
                 <w:rPr>
                   <w:rFonts w:eastAsia="Times New Roman" w:cs="Arial"/>
@@ -13502,7 +13343,7 @@
                 <w:u w:val="single"/>
               </w:rPr>
             </w:pPr>
-            <w:hyperlink r:id="rId53" w:tgtFrame="_blank" w:history="1">
+            <w:hyperlink r:id="rId52" w:tgtFrame="_blank" w:history="1">
               <w:r>
                 <w:rPr>
                   <w:rFonts w:eastAsia="Times New Roman" w:cs="Arial"/>
@@ -13736,7 +13577,7 @@
                 <w:u w:val="single"/>
               </w:rPr>
             </w:pPr>
-            <w:hyperlink r:id="rId54" w:tgtFrame="_blank" w:history="1">
+            <w:hyperlink r:id="rId53" w:tgtFrame="_blank" w:history="1">
               <w:r>
                 <w:rPr>
                   <w:rFonts w:eastAsia="Times New Roman" w:cs="Arial"/>
@@ -13931,7 +13772,6 @@
                 <w:szCs w:val="20"/>
               </w:rPr>
             </w:pPr>
-            <w:proofErr w:type="spellStart"/>
             <w:r>
               <w:rPr>
                 <w:rFonts w:eastAsia="Times New Roman" w:cs="Arial"/>
@@ -13940,7 +13780,6 @@
               </w:rPr>
               <w:t>weblink</w:t>
             </w:r>
-            <w:proofErr w:type="spellEnd"/>
           </w:p>
         </w:tc>
         <w:tc>
@@ -13972,7 +13811,7 @@
                 <w:u w:val="single"/>
               </w:rPr>
             </w:pPr>
-            <w:hyperlink r:id="rId55" w:tgtFrame="_blank" w:history="1">
+            <w:hyperlink r:id="rId54" w:tgtFrame="_blank" w:history="1">
               <w:r>
                 <w:rPr>
                   <w:rFonts w:eastAsia="Times New Roman" w:cs="Arial"/>
@@ -14167,7 +14006,6 @@
                 <w:szCs w:val="20"/>
               </w:rPr>
             </w:pPr>
-            <w:proofErr w:type="spellStart"/>
             <w:r>
               <w:rPr>
                 <w:rFonts w:eastAsia="Times New Roman" w:cs="Arial"/>
@@ -14176,7 +14014,6 @@
               </w:rPr>
               <w:t>weblink</w:t>
             </w:r>
-            <w:proofErr w:type="spellEnd"/>
           </w:p>
         </w:tc>
         <w:tc>
@@ -14208,7 +14045,7 @@
                 <w:u w:val="single"/>
               </w:rPr>
             </w:pPr>
-            <w:hyperlink r:id="rId56" w:tgtFrame="_blank" w:history="1">
+            <w:hyperlink r:id="rId55" w:tgtFrame="_blank" w:history="1">
               <w:r>
                 <w:rPr>
                   <w:rFonts w:eastAsia="Times New Roman" w:cs="Arial"/>
@@ -14235,8 +14072,8 @@
       </w:pPr>
     </w:p>
     <w:sectPr>
-      <w:headerReference w:type="default" r:id="rId57"/>
-      <w:footerReference w:type="default" r:id="rId58"/>
+      <w:headerReference w:type="default" r:id="rId56"/>
+      <w:footerReference w:type="default" r:id="rId57"/>
       <w:pgSz w:w="11906" w:h="16838"/>
       <w:pgMar w:top="1440" w:right="1440" w:bottom="1440" w:left="1440" w:header="708" w:footer="708" w:gutter="0"/>
       <w:cols w:space="708"/>
@@ -14247,7 +14084,7 @@
 </file>
 
 <file path=word/endnotes.xml><?xml version="1.0" encoding="utf-8"?>
-<w:endnotes xmlns:wpc="http://schemas.microsoft.com/office/word/2010/wordprocessingCanvas" xmlns:mc="http://schemas.openxmlformats.org/markup-compatibility/2006" xmlns:o="urn:schemas-microsoft-com:office:office" xmlns:r="http://schemas.openxmlformats.org/officeDocument/2006/relationships" xmlns:m="http://schemas.openxmlformats.org/officeDocument/2006/math" xmlns:v="urn:schemas-microsoft-com:vml" xmlns:wp14="http://schemas.microsoft.com/office/word/2010/wordprocessingDrawing" xmlns:wp="http://schemas.openxmlformats.org/drawingml/2006/wordprocessingDrawing" xmlns:w10="urn:schemas-microsoft-com:office:word" xmlns:w="http://schemas.openxmlformats.org/wordprocessingml/2006/main" xmlns:w14="http://schemas.microsoft.com/office/word/2010/wordml" xmlns:wpg="http://schemas.microsoft.com/office/word/2010/wordprocessingGroup" xmlns:wpi="http://schemas.microsoft.com/office/word/2010/wordprocessingInk" xmlns:wne="http://schemas.microsoft.com/office/word/2006/wordml" xmlns:wps="http://schemas.microsoft.com/office/word/2010/wordprocessingShape" mc:Ignorable="w14 wp14">
+<w:endnotes xmlns:wpc="http://schemas.microsoft.com/office/word/2010/wordprocessingCanvas" xmlns:cx="http://schemas.microsoft.com/office/drawing/2014/chartex" xmlns:cx1="http://schemas.microsoft.com/office/drawing/2015/9/8/chartex" xmlns:cx2="http://schemas.microsoft.com/office/drawing/2015/10/21/chartex" xmlns:cx3="http://schemas.microsoft.com/office/drawing/2016/5/9/chartex" xmlns:cx4="http://schemas.microsoft.com/office/drawing/2016/5/10/chartex" xmlns:cx5="http://schemas.microsoft.com/office/drawing/2016/5/11/chartex" xmlns:cx6="http://schemas.microsoft.com/office/drawing/2016/5/12/chartex" xmlns:cx7="http://schemas.microsoft.com/office/drawing/2016/5/13/chartex" xmlns:cx8="http://schemas.microsoft.com/office/drawing/2016/5/14/chartex" xmlns:mc="http://schemas.openxmlformats.org/markup-compatibility/2006" xmlns:aink="http://schemas.microsoft.com/office/drawing/2016/ink" xmlns:am3d="http://schemas.microsoft.com/office/drawing/2017/model3d" xmlns:o="urn:schemas-microsoft-com:office:office" xmlns:r="http://schemas.openxmlformats.org/officeDocument/2006/relationships" xmlns:m="http://schemas.openxmlformats.org/officeDocument/2006/math" xmlns:v="urn:schemas-microsoft-com:vml" xmlns:wp14="http://schemas.microsoft.com/office/word/2010/wordprocessingDrawing" xmlns:wp="http://schemas.openxmlformats.org/drawingml/2006/wordprocessingDrawing" xmlns:w10="urn:schemas-microsoft-com:office:word" xmlns:w="http://schemas.openxmlformats.org/wordprocessingml/2006/main" xmlns:w14="http://schemas.microsoft.com/office/word/2010/wordml" xmlns:w15="http://schemas.microsoft.com/office/word/2012/wordml" xmlns:w16cid="http://schemas.microsoft.com/office/word/2016/wordml/cid" xmlns:w16se="http://schemas.microsoft.com/office/word/2015/wordml/symex" xmlns:wpg="http://schemas.microsoft.com/office/word/2010/wordprocessingGroup" xmlns:wpi="http://schemas.microsoft.com/office/word/2010/wordprocessingInk" xmlns:wne="http://schemas.microsoft.com/office/word/2006/wordml" xmlns:wps="http://schemas.microsoft.com/office/word/2010/wordprocessingShape" mc:Ignorable="w14 w15 w16se w16cid wp14">
   <w:endnote w:type="separator" w:id="-1">
     <w:p>
       <w:pPr>
@@ -14272,7 +14109,7 @@
 </file>
 
 <file path=word/footer1.xml><?xml version="1.0" encoding="utf-8"?>
-<w:ftr xmlns:wpc="http://schemas.microsoft.com/office/word/2010/wordprocessingCanvas" xmlns:mc="http://schemas.openxmlformats.org/markup-compatibility/2006" xmlns:o="urn:schemas-microsoft-com:office:office" xmlns:r="http://schemas.openxmlformats.org/officeDocument/2006/relationships" xmlns:m="http://schemas.openxmlformats.org/officeDocument/2006/math" xmlns:v="urn:schemas-microsoft-com:vml" xmlns:wp14="http://schemas.microsoft.com/office/word/2010/wordprocessingDrawing" xmlns:wp="http://schemas.openxmlformats.org/drawingml/2006/wordprocessingDrawing" xmlns:w10="urn:schemas-microsoft-com:office:word" xmlns:w="http://schemas.openxmlformats.org/wordprocessingml/2006/main" xmlns:w14="http://schemas.microsoft.com/office/word/2010/wordml" xmlns:wpg="http://schemas.microsoft.com/office/word/2010/wordprocessingGroup" xmlns:wpi="http://schemas.microsoft.com/office/word/2010/wordprocessingInk" xmlns:wne="http://schemas.microsoft.com/office/word/2006/wordml" xmlns:wps="http://schemas.microsoft.com/office/word/2010/wordprocessingShape" mc:Ignorable="w14 wp14">
+<w:ftr xmlns:wpc="http://schemas.microsoft.com/office/word/2010/wordprocessingCanvas" xmlns:cx="http://schemas.microsoft.com/office/drawing/2014/chartex" xmlns:cx1="http://schemas.microsoft.com/office/drawing/2015/9/8/chartex" xmlns:cx2="http://schemas.microsoft.com/office/drawing/2015/10/21/chartex" xmlns:cx3="http://schemas.microsoft.com/office/drawing/2016/5/9/chartex" xmlns:cx4="http://schemas.microsoft.com/office/drawing/2016/5/10/chartex" xmlns:cx5="http://schemas.microsoft.com/office/drawing/2016/5/11/chartex" xmlns:cx6="http://schemas.microsoft.com/office/drawing/2016/5/12/chartex" xmlns:cx7="http://schemas.microsoft.com/office/drawing/2016/5/13/chartex" xmlns:cx8="http://schemas.microsoft.com/office/drawing/2016/5/14/chartex" xmlns:mc="http://schemas.openxmlformats.org/markup-compatibility/2006" xmlns:aink="http://schemas.microsoft.com/office/drawing/2016/ink" xmlns:am3d="http://schemas.microsoft.com/office/drawing/2017/model3d" xmlns:o="urn:schemas-microsoft-com:office:office" xmlns:r="http://schemas.openxmlformats.org/officeDocument/2006/relationships" xmlns:m="http://schemas.openxmlformats.org/officeDocument/2006/math" xmlns:v="urn:schemas-microsoft-com:vml" xmlns:wp14="http://schemas.microsoft.com/office/word/2010/wordprocessingDrawing" xmlns:wp="http://schemas.openxmlformats.org/drawingml/2006/wordprocessingDrawing" xmlns:w10="urn:schemas-microsoft-com:office:word" xmlns:w="http://schemas.openxmlformats.org/wordprocessingml/2006/main" xmlns:w14="http://schemas.microsoft.com/office/word/2010/wordml" xmlns:w15="http://schemas.microsoft.com/office/word/2012/wordml" xmlns:w16cid="http://schemas.microsoft.com/office/word/2016/wordml/cid" xmlns:w16se="http://schemas.microsoft.com/office/word/2015/wordml/symex" xmlns:wpg="http://schemas.microsoft.com/office/word/2010/wordprocessingGroup" xmlns:wpi="http://schemas.microsoft.com/office/word/2010/wordprocessingInk" xmlns:wne="http://schemas.microsoft.com/office/word/2006/wordml" xmlns:wps="http://schemas.microsoft.com/office/word/2010/wordprocessingShape" mc:Ignorable="w14 w15 w16se w16cid wp14">
   <w:p>
     <w:pPr>
       <w:pBdr>
@@ -14352,7 +14189,7 @@
 </file>
 
 <file path=word/footnotes.xml><?xml version="1.0" encoding="utf-8"?>
-<w:footnotes xmlns:wpc="http://schemas.microsoft.com/office/word/2010/wordprocessingCanvas" xmlns:mc="http://schemas.openxmlformats.org/markup-compatibility/2006" xmlns:o="urn:schemas-microsoft-com:office:office" xmlns:r="http://schemas.openxmlformats.org/officeDocument/2006/relationships" xmlns:m="http://schemas.openxmlformats.org/officeDocument/2006/math" xmlns:v="urn:schemas-microsoft-com:vml" xmlns:wp14="http://schemas.microsoft.com/office/word/2010/wordprocessingDrawing" xmlns:wp="http://schemas.openxmlformats.org/drawingml/2006/wordprocessingDrawing" xmlns:w10="urn:schemas-microsoft-com:office:word" xmlns:w="http://schemas.openxmlformats.org/wordprocessingml/2006/main" xmlns:w14="http://schemas.microsoft.com/office/word/2010/wordml" xmlns:wpg="http://schemas.microsoft.com/office/word/2010/wordprocessingGroup" xmlns:wpi="http://schemas.microsoft.com/office/word/2010/wordprocessingInk" xmlns:wne="http://schemas.microsoft.com/office/word/2006/wordml" xmlns:wps="http://schemas.microsoft.com/office/word/2010/wordprocessingShape" mc:Ignorable="w14 wp14">
+<w:footnotes xmlns:wpc="http://schemas.microsoft.com/office/word/2010/wordprocessingCanvas" xmlns:cx="http://schemas.microsoft.com/office/drawing/2014/chartex" xmlns:cx1="http://schemas.microsoft.com/office/drawing/2015/9/8/chartex" xmlns:cx2="http://schemas.microsoft.com/office/drawing/2015/10/21/chartex" xmlns:cx3="http://schemas.microsoft.com/office/drawing/2016/5/9/chartex" xmlns:cx4="http://schemas.microsoft.com/office/drawing/2016/5/10/chartex" xmlns:cx5="http://schemas.microsoft.com/office/drawing/2016/5/11/chartex" xmlns:cx6="http://schemas.microsoft.com/office/drawing/2016/5/12/chartex" xmlns:cx7="http://schemas.microsoft.com/office/drawing/2016/5/13/chartex" xmlns:cx8="http://schemas.microsoft.com/office/drawing/2016/5/14/chartex" xmlns:mc="http://schemas.openxmlformats.org/markup-compatibility/2006" xmlns:aink="http://schemas.microsoft.com/office/drawing/2016/ink" xmlns:am3d="http://schemas.microsoft.com/office/drawing/2017/model3d" xmlns:o="urn:schemas-microsoft-com:office:office" xmlns:r="http://schemas.openxmlformats.org/officeDocument/2006/relationships" xmlns:m="http://schemas.openxmlformats.org/officeDocument/2006/math" xmlns:v="urn:schemas-microsoft-com:vml" xmlns:wp14="http://schemas.microsoft.com/office/word/2010/wordprocessingDrawing" xmlns:wp="http://schemas.openxmlformats.org/drawingml/2006/wordprocessingDrawing" xmlns:w10="urn:schemas-microsoft-com:office:word" xmlns:w="http://schemas.openxmlformats.org/wordprocessingml/2006/main" xmlns:w14="http://schemas.microsoft.com/office/word/2010/wordml" xmlns:w15="http://schemas.microsoft.com/office/word/2012/wordml" xmlns:w16cid="http://schemas.microsoft.com/office/word/2016/wordml/cid" xmlns:w16se="http://schemas.microsoft.com/office/word/2015/wordml/symex" xmlns:wpg="http://schemas.microsoft.com/office/word/2010/wordprocessingGroup" xmlns:wpi="http://schemas.microsoft.com/office/word/2010/wordprocessingInk" xmlns:wne="http://schemas.microsoft.com/office/word/2006/wordml" xmlns:wps="http://schemas.microsoft.com/office/word/2010/wordprocessingShape" mc:Ignorable="w14 w15 w16se w16cid wp14">
   <w:footnote w:type="separator" w:id="-1">
     <w:p>
       <w:pPr>
@@ -14377,7 +14214,7 @@
 </file>
 
 <file path=word/header1.xml><?xml version="1.0" encoding="utf-8"?>
-<w:hdr xmlns:wpc="http://schemas.microsoft.com/office/word/2010/wordprocessingCanvas" xmlns:mc="http://schemas.openxmlformats.org/markup-compatibility/2006" xmlns:o="urn:schemas-microsoft-com:office:office" xmlns:r="http://schemas.openxmlformats.org/officeDocument/2006/relationships" xmlns:m="http://schemas.openxmlformats.org/officeDocument/2006/math" xmlns:v="urn:schemas-microsoft-com:vml" xmlns:wp14="http://schemas.microsoft.com/office/word/2010/wordprocessingDrawing" xmlns:wp="http://schemas.openxmlformats.org/drawingml/2006/wordprocessingDrawing" xmlns:w10="urn:schemas-microsoft-com:office:word" xmlns:w="http://schemas.openxmlformats.org/wordprocessingml/2006/main" xmlns:w14="http://schemas.microsoft.com/office/word/2010/wordml" xmlns:wpg="http://schemas.microsoft.com/office/word/2010/wordprocessingGroup" xmlns:wpi="http://schemas.microsoft.com/office/word/2010/wordprocessingInk" xmlns:wne="http://schemas.microsoft.com/office/word/2006/wordml" xmlns:wps="http://schemas.microsoft.com/office/word/2010/wordprocessingShape" mc:Ignorable="w14 wp14">
+<w:hdr xmlns:wpc="http://schemas.microsoft.com/office/word/2010/wordprocessingCanvas" xmlns:cx="http://schemas.microsoft.com/office/drawing/2014/chartex" xmlns:cx1="http://schemas.microsoft.com/office/drawing/2015/9/8/chartex" xmlns:cx2="http://schemas.microsoft.com/office/drawing/2015/10/21/chartex" xmlns:cx3="http://schemas.microsoft.com/office/drawing/2016/5/9/chartex" xmlns:cx4="http://schemas.microsoft.com/office/drawing/2016/5/10/chartex" xmlns:cx5="http://schemas.microsoft.com/office/drawing/2016/5/11/chartex" xmlns:cx6="http://schemas.microsoft.com/office/drawing/2016/5/12/chartex" xmlns:cx7="http://schemas.microsoft.com/office/drawing/2016/5/13/chartex" xmlns:cx8="http://schemas.microsoft.com/office/drawing/2016/5/14/chartex" xmlns:mc="http://schemas.openxmlformats.org/markup-compatibility/2006" xmlns:aink="http://schemas.microsoft.com/office/drawing/2016/ink" xmlns:am3d="http://schemas.microsoft.com/office/drawing/2017/model3d" xmlns:o="urn:schemas-microsoft-com:office:office" xmlns:r="http://schemas.openxmlformats.org/officeDocument/2006/relationships" xmlns:m="http://schemas.openxmlformats.org/officeDocument/2006/math" xmlns:v="urn:schemas-microsoft-com:vml" xmlns:wp14="http://schemas.microsoft.com/office/word/2010/wordprocessingDrawing" xmlns:wp="http://schemas.openxmlformats.org/drawingml/2006/wordprocessingDrawing" xmlns:w10="urn:schemas-microsoft-com:office:word" xmlns:w="http://schemas.openxmlformats.org/wordprocessingml/2006/main" xmlns:w14="http://schemas.microsoft.com/office/word/2010/wordml" xmlns:w15="http://schemas.microsoft.com/office/word/2012/wordml" xmlns:w16cid="http://schemas.microsoft.com/office/word/2016/wordml/cid" xmlns:w16se="http://schemas.microsoft.com/office/word/2015/wordml/symex" xmlns:wpg="http://schemas.microsoft.com/office/word/2010/wordprocessingGroup" xmlns:wpi="http://schemas.microsoft.com/office/word/2010/wordprocessingInk" xmlns:wne="http://schemas.microsoft.com/office/word/2006/wordml" xmlns:wps="http://schemas.microsoft.com/office/word/2010/wordprocessingShape" mc:Ignorable="w14 w15 w16se w16cid wp14">
   <w:p>
     <w:pPr>
       <w:pBdr>
@@ -14417,8 +14254,8 @@
 </file>
 
 <file path=word/numbering.xml><?xml version="1.0" encoding="utf-8"?>
-<w:numbering xmlns:wpc="http://schemas.microsoft.com/office/word/2010/wordprocessingCanvas" xmlns:mc="http://schemas.openxmlformats.org/markup-compatibility/2006" xmlns:o="urn:schemas-microsoft-com:office:office" xmlns:r="http://schemas.openxmlformats.org/officeDocument/2006/relationships" xmlns:m="http://schemas.openxmlformats.org/officeDocument/2006/math" xmlns:v="urn:schemas-microsoft-com:vml" xmlns:wp14="http://schemas.microsoft.com/office/word/2010/wordprocessingDrawing" xmlns:wp="http://schemas.openxmlformats.org/drawingml/2006/wordprocessingDrawing" xmlns:w10="urn:schemas-microsoft-com:office:word" xmlns:w="http://schemas.openxmlformats.org/wordprocessingml/2006/main" xmlns:w14="http://schemas.microsoft.com/office/word/2010/wordml" xmlns:wpg="http://schemas.microsoft.com/office/word/2010/wordprocessingGroup" xmlns:wpi="http://schemas.microsoft.com/office/word/2010/wordprocessingInk" xmlns:wne="http://schemas.microsoft.com/office/word/2006/wordml" xmlns:wps="http://schemas.microsoft.com/office/word/2010/wordprocessingShape" mc:Ignorable="w14 wp14">
-  <w:abstractNum w:abstractNumId="0">
+<w:numbering xmlns:wpc="http://schemas.microsoft.com/office/word/2010/wordprocessingCanvas" xmlns:cx="http://schemas.microsoft.com/office/drawing/2014/chartex" xmlns:cx1="http://schemas.microsoft.com/office/drawing/2015/9/8/chartex" xmlns:cx2="http://schemas.microsoft.com/office/drawing/2015/10/21/chartex" xmlns:cx3="http://schemas.microsoft.com/office/drawing/2016/5/9/chartex" xmlns:cx4="http://schemas.microsoft.com/office/drawing/2016/5/10/chartex" xmlns:cx5="http://schemas.microsoft.com/office/drawing/2016/5/11/chartex" xmlns:cx6="http://schemas.microsoft.com/office/drawing/2016/5/12/chartex" xmlns:cx7="http://schemas.microsoft.com/office/drawing/2016/5/13/chartex" xmlns:cx8="http://schemas.microsoft.com/office/drawing/2016/5/14/chartex" xmlns:mc="http://schemas.openxmlformats.org/markup-compatibility/2006" xmlns:aink="http://schemas.microsoft.com/office/drawing/2016/ink" xmlns:am3d="http://schemas.microsoft.com/office/drawing/2017/model3d" xmlns:o="urn:schemas-microsoft-com:office:office" xmlns:r="http://schemas.openxmlformats.org/officeDocument/2006/relationships" xmlns:m="http://schemas.openxmlformats.org/officeDocument/2006/math" xmlns:v="urn:schemas-microsoft-com:vml" xmlns:wp14="http://schemas.microsoft.com/office/word/2010/wordprocessingDrawing" xmlns:wp="http://schemas.openxmlformats.org/drawingml/2006/wordprocessingDrawing" xmlns:w10="urn:schemas-microsoft-com:office:word" xmlns:w="http://schemas.openxmlformats.org/wordprocessingml/2006/main" xmlns:w14="http://schemas.microsoft.com/office/word/2010/wordml" xmlns:w15="http://schemas.microsoft.com/office/word/2012/wordml" xmlns:w16cid="http://schemas.microsoft.com/office/word/2016/wordml/cid" xmlns:w16se="http://schemas.microsoft.com/office/word/2015/wordml/symex" xmlns:wpg="http://schemas.microsoft.com/office/word/2010/wordprocessingGroup" xmlns:wpi="http://schemas.microsoft.com/office/word/2010/wordprocessingInk" xmlns:wne="http://schemas.microsoft.com/office/word/2006/wordml" xmlns:wps="http://schemas.microsoft.com/office/word/2010/wordprocessingShape" mc:Ignorable="w14 w15 w16se w16cid wp14">
+  <w:abstractNum w:abstractNumId="0" w15:restartNumberingAfterBreak="0">
     <w:nsid w:val="007F446A"/>
     <w:multiLevelType w:val="hybridMultilevel"/>
     <w:tmpl w:val="97A4DD74"/>
@@ -14531,7 +14368,7 @@
       </w:rPr>
     </w:lvl>
   </w:abstractNum>
-  <w:abstractNum w:abstractNumId="1">
+  <w:abstractNum w:abstractNumId="1" w15:restartNumberingAfterBreak="0">
     <w:nsid w:val="1F330D93"/>
     <w:multiLevelType w:val="hybridMultilevel"/>
     <w:tmpl w:val="ECCE5528"/>
@@ -14654,7 +14491,7 @@
 </file>
 
 <file path=word/styles.xml><?xml version="1.0" encoding="utf-8"?>
-<w:styles xmlns:mc="http://schemas.openxmlformats.org/markup-compatibility/2006" xmlns:r="http://schemas.openxmlformats.org/officeDocument/2006/relationships" xmlns:w="http://schemas.openxmlformats.org/wordprocessingml/2006/main" xmlns:w14="http://schemas.microsoft.com/office/word/2010/wordml" mc:Ignorable="w14">
+<w:styles xmlns:mc="http://schemas.openxmlformats.org/markup-compatibility/2006" xmlns:r="http://schemas.openxmlformats.org/officeDocument/2006/relationships" xmlns:w="http://schemas.openxmlformats.org/wordprocessingml/2006/main" xmlns:w14="http://schemas.microsoft.com/office/word/2010/wordml" xmlns:w15="http://schemas.microsoft.com/office/word/2012/wordml" xmlns:w16cid="http://schemas.microsoft.com/office/word/2016/wordml/cid" xmlns:w16se="http://schemas.microsoft.com/office/word/2015/wordml/symex" mc:Ignorable="w14 w15 w16se w16cid">
   <w:docDefaults>
     <w:rPrDefault>
       <w:rPr>
@@ -14670,144 +14507,384 @@
       </w:pPr>
     </w:pPrDefault>
   </w:docDefaults>
-  <w:latentStyles w:defLockedState="0" w:defUIPriority="99" w:defSemiHidden="1" w:defUnhideWhenUsed="1" w:defQFormat="0" w:count="267">
-    <w:lsdException w:name="Normal" w:semiHidden="0" w:uiPriority="0" w:unhideWhenUsed="0" w:qFormat="1"/>
-    <w:lsdException w:name="heading 1" w:semiHidden="0" w:uiPriority="9" w:unhideWhenUsed="0" w:qFormat="1"/>
-    <w:lsdException w:name="heading 2" w:uiPriority="9" w:qFormat="1"/>
-    <w:lsdException w:name="heading 3" w:uiPriority="9" w:qFormat="1"/>
-    <w:lsdException w:name="heading 4" w:uiPriority="9" w:qFormat="1"/>
-    <w:lsdException w:name="heading 5" w:uiPriority="9" w:qFormat="1"/>
-    <w:lsdException w:name="heading 6" w:uiPriority="9" w:qFormat="1"/>
-    <w:lsdException w:name="heading 7" w:uiPriority="9" w:qFormat="1"/>
-    <w:lsdException w:name="heading 8" w:uiPriority="9" w:qFormat="1"/>
-    <w:lsdException w:name="heading 9" w:uiPriority="9" w:qFormat="1"/>
-    <w:lsdException w:name="toc 1" w:uiPriority="39"/>
-    <w:lsdException w:name="toc 2" w:uiPriority="39"/>
-    <w:lsdException w:name="toc 3" w:uiPriority="39"/>
-    <w:lsdException w:name="toc 4" w:uiPriority="39"/>
-    <w:lsdException w:name="toc 5" w:uiPriority="39"/>
-    <w:lsdException w:name="toc 6" w:uiPriority="39"/>
-    <w:lsdException w:name="toc 7" w:uiPriority="39"/>
-    <w:lsdException w:name="toc 8" w:uiPriority="39"/>
-    <w:lsdException w:name="toc 9" w:uiPriority="39"/>
-    <w:lsdException w:name="caption" w:uiPriority="35" w:qFormat="1"/>
-    <w:lsdException w:name="Title" w:semiHidden="0" w:uiPriority="10" w:unhideWhenUsed="0" w:qFormat="1"/>
-    <w:lsdException w:name="Default Paragraph Font" w:uiPriority="1"/>
-    <w:lsdException w:name="Subtitle" w:semiHidden="0" w:uiPriority="11" w:unhideWhenUsed="0" w:qFormat="1"/>
-    <w:lsdException w:name="Strong" w:semiHidden="0" w:uiPriority="22" w:unhideWhenUsed="0" w:qFormat="1"/>
-    <w:lsdException w:name="Emphasis" w:semiHidden="0" w:uiPriority="20" w:unhideWhenUsed="0" w:qFormat="1"/>
-    <w:lsdException w:name="Table Grid" w:semiHidden="0" w:uiPriority="39" w:unhideWhenUsed="0"/>
-    <w:lsdException w:name="Placeholder Text" w:unhideWhenUsed="0"/>
-    <w:lsdException w:name="No Spacing" w:semiHidden="0" w:uiPriority="1" w:unhideWhenUsed="0" w:qFormat="1"/>
-    <w:lsdException w:name="Light Shading" w:semiHidden="0" w:uiPriority="60" w:unhideWhenUsed="0"/>
-    <w:lsdException w:name="Light List" w:semiHidden="0" w:uiPriority="61" w:unhideWhenUsed="0"/>
-    <w:lsdException w:name="Light Grid" w:semiHidden="0" w:uiPriority="62" w:unhideWhenUsed="0"/>
-    <w:lsdException w:name="Medium Shading 1" w:semiHidden="0" w:uiPriority="63" w:unhideWhenUsed="0"/>
-    <w:lsdException w:name="Medium Shading 2" w:semiHidden="0" w:uiPriority="64" w:unhideWhenUsed="0"/>
-    <w:lsdException w:name="Medium List 1" w:semiHidden="0" w:uiPriority="65" w:unhideWhenUsed="0"/>
-    <w:lsdException w:name="Medium List 2" w:semiHidden="0" w:uiPriority="66" w:unhideWhenUsed="0"/>
-    <w:lsdException w:name="Medium Grid 1" w:semiHidden="0" w:uiPriority="67" w:unhideWhenUsed="0"/>
-    <w:lsdException w:name="Medium Grid 2" w:semiHidden="0" w:uiPriority="68" w:unhideWhenUsed="0"/>
-    <w:lsdException w:name="Medium Grid 3" w:semiHidden="0" w:uiPriority="69" w:unhideWhenUsed="0"/>
-    <w:lsdException w:name="Dark List" w:semiHidden="0" w:uiPriority="70" w:unhideWhenUsed="0"/>
-    <w:lsdException w:name="Colorful Shading" w:semiHidden="0" w:uiPriority="71" w:unhideWhenUsed="0"/>
-    <w:lsdException w:name="Colorful List" w:semiHidden="0" w:uiPriority="72" w:unhideWhenUsed="0"/>
-    <w:lsdException w:name="Colorful Grid" w:semiHidden="0" w:uiPriority="73" w:unhideWhenUsed="0"/>
-    <w:lsdException w:name="Light Shading Accent 1" w:semiHidden="0" w:uiPriority="60" w:unhideWhenUsed="0"/>
-    <w:lsdException w:name="Light List Accent 1" w:semiHidden="0" w:uiPriority="61" w:unhideWhenUsed="0"/>
-    <w:lsdException w:name="Light Grid Accent 1" w:semiHidden="0" w:uiPriority="62" w:unhideWhenUsed="0"/>
-    <w:lsdException w:name="Medium Shading 1 Accent 1" w:semiHidden="0" w:uiPriority="63" w:unhideWhenUsed="0"/>
-    <w:lsdException w:name="Medium Shading 2 Accent 1" w:semiHidden="0" w:uiPriority="64" w:unhideWhenUsed="0"/>
-    <w:lsdException w:name="Medium List 1 Accent 1" w:semiHidden="0" w:uiPriority="65" w:unhideWhenUsed="0"/>
-    <w:lsdException w:name="Revision" w:unhideWhenUsed="0"/>
-    <w:lsdException w:name="List Paragraph" w:semiHidden="0" w:uiPriority="34" w:unhideWhenUsed="0" w:qFormat="1"/>
-    <w:lsdException w:name="Quote" w:semiHidden="0" w:uiPriority="29" w:unhideWhenUsed="0" w:qFormat="1"/>
-    <w:lsdException w:name="Intense Quote" w:semiHidden="0" w:uiPriority="30" w:unhideWhenUsed="0" w:qFormat="1"/>
-    <w:lsdException w:name="Medium List 2 Accent 1" w:semiHidden="0" w:uiPriority="66" w:unhideWhenUsed="0"/>
-    <w:lsdException w:name="Medium Grid 1 Accent 1" w:semiHidden="0" w:uiPriority="67" w:unhideWhenUsed="0"/>
-    <w:lsdException w:name="Medium Grid 2 Accent 1" w:semiHidden="0" w:uiPriority="68" w:unhideWhenUsed="0"/>
-    <w:lsdException w:name="Medium Grid 3 Accent 1" w:semiHidden="0" w:uiPriority="69" w:unhideWhenUsed="0"/>
-    <w:lsdException w:name="Dark List Accent 1" w:semiHidden="0" w:uiPriority="70" w:unhideWhenUsed="0"/>
-    <w:lsdException w:name="Colorful Shading Accent 1" w:semiHidden="0" w:uiPriority="71" w:unhideWhenUsed="0"/>
-    <w:lsdException w:name="Colorful List Accent 1" w:semiHidden="0" w:uiPriority="72" w:unhideWhenUsed="0"/>
-    <w:lsdException w:name="Colorful Grid Accent 1" w:semiHidden="0" w:uiPriority="73" w:unhideWhenUsed="0"/>
-    <w:lsdException w:name="Light Shading Accent 2" w:semiHidden="0" w:uiPriority="60" w:unhideWhenUsed="0"/>
-    <w:lsdException w:name="Light List Accent 2" w:semiHidden="0" w:uiPriority="61" w:unhideWhenUsed="0"/>
-    <w:lsdException w:name="Light Grid Accent 2" w:semiHidden="0" w:uiPriority="62" w:unhideWhenUsed="0"/>
-    <w:lsdException w:name="Medium Shading 1 Accent 2" w:semiHidden="0" w:uiPriority="63" w:unhideWhenUsed="0"/>
-    <w:lsdException w:name="Medium Shading 2 Accent 2" w:semiHidden="0" w:uiPriority="64" w:unhideWhenUsed="0"/>
-    <w:lsdException w:name="Medium List 1 Accent 2" w:semiHidden="0" w:uiPriority="65" w:unhideWhenUsed="0"/>
-    <w:lsdException w:name="Medium List 2 Accent 2" w:semiHidden="0" w:uiPriority="66" w:unhideWhenUsed="0"/>
-    <w:lsdException w:name="Medium Grid 1 Accent 2" w:semiHidden="0" w:uiPriority="67" w:unhideWhenUsed="0"/>
-    <w:lsdException w:name="Medium Grid 2 Accent 2" w:semiHidden="0" w:uiPriority="68" w:unhideWhenUsed="0"/>
-    <w:lsdException w:name="Medium Grid 3 Accent 2" w:semiHidden="0" w:uiPriority="69" w:unhideWhenUsed="0"/>
-    <w:lsdException w:name="Dark List Accent 2" w:semiHidden="0" w:uiPriority="70" w:unhideWhenUsed="0"/>
-    <w:lsdException w:name="Colorful Shading Accent 2" w:semiHidden="0" w:uiPriority="71" w:unhideWhenUsed="0"/>
-    <w:lsdException w:name="Colorful List Accent 2" w:semiHidden="0" w:uiPriority="72" w:unhideWhenUsed="0"/>
-    <w:lsdException w:name="Colorful Grid Accent 2" w:semiHidden="0" w:uiPriority="73" w:unhideWhenUsed="0"/>
-    <w:lsdException w:name="Light Shading Accent 3" w:semiHidden="0" w:uiPriority="60" w:unhideWhenUsed="0"/>
-    <w:lsdException w:name="Light List Accent 3" w:semiHidden="0" w:uiPriority="61" w:unhideWhenUsed="0"/>
-    <w:lsdException w:name="Light Grid Accent 3" w:semiHidden="0" w:uiPriority="62" w:unhideWhenUsed="0"/>
-    <w:lsdException w:name="Medium Shading 1 Accent 3" w:semiHidden="0" w:uiPriority="63" w:unhideWhenUsed="0"/>
-    <w:lsdException w:name="Medium Shading 2 Accent 3" w:semiHidden="0" w:uiPriority="64" w:unhideWhenUsed="0"/>
-    <w:lsdException w:name="Medium List 1 Accent 3" w:semiHidden="0" w:uiPriority="65" w:unhideWhenUsed="0"/>
-    <w:lsdException w:name="Medium List 2 Accent 3" w:semiHidden="0" w:uiPriority="66" w:unhideWhenUsed="0"/>
-    <w:lsdException w:name="Medium Grid 1 Accent 3" w:semiHidden="0" w:uiPriority="67" w:unhideWhenUsed="0"/>
-    <w:lsdException w:name="Medium Grid 2 Accent 3" w:semiHidden="0" w:uiPriority="68" w:unhideWhenUsed="0"/>
-    <w:lsdException w:name="Medium Grid 3 Accent 3" w:semiHidden="0" w:uiPriority="69" w:unhideWhenUsed="0"/>
-    <w:lsdException w:name="Dark List Accent 3" w:semiHidden="0" w:uiPriority="70" w:unhideWhenUsed="0"/>
-    <w:lsdException w:name="Colorful Shading Accent 3" w:semiHidden="0" w:uiPriority="71" w:unhideWhenUsed="0"/>
-    <w:lsdException w:name="Colorful List Accent 3" w:semiHidden="0" w:uiPriority="72" w:unhideWhenUsed="0"/>
-    <w:lsdException w:name="Colorful Grid Accent 3" w:semiHidden="0" w:uiPriority="73" w:unhideWhenUsed="0"/>
-    <w:lsdException w:name="Light Shading Accent 4" w:semiHidden="0" w:uiPriority="60" w:unhideWhenUsed="0"/>
-    <w:lsdException w:name="Light List Accent 4" w:semiHidden="0" w:uiPriority="61" w:unhideWhenUsed="0"/>
-    <w:lsdException w:name="Light Grid Accent 4" w:semiHidden="0" w:uiPriority="62" w:unhideWhenUsed="0"/>
-    <w:lsdException w:name="Medium Shading 1 Accent 4" w:semiHidden="0" w:uiPriority="63" w:unhideWhenUsed="0"/>
-    <w:lsdException w:name="Medium Shading 2 Accent 4" w:semiHidden="0" w:uiPriority="64" w:unhideWhenUsed="0"/>
-    <w:lsdException w:name="Medium List 1 Accent 4" w:semiHidden="0" w:uiPriority="65" w:unhideWhenUsed="0"/>
-    <w:lsdException w:name="Medium List 2 Accent 4" w:semiHidden="0" w:uiPriority="66" w:unhideWhenUsed="0"/>
-    <w:lsdException w:name="Medium Grid 1 Accent 4" w:semiHidden="0" w:uiPriority="67" w:unhideWhenUsed="0"/>
-    <w:lsdException w:name="Medium Grid 2 Accent 4" w:semiHidden="0" w:uiPriority="68" w:unhideWhenUsed="0"/>
-    <w:lsdException w:name="Medium Grid 3 Accent 4" w:semiHidden="0" w:uiPriority="69" w:unhideWhenUsed="0"/>
-    <w:lsdException w:name="Dark List Accent 4" w:semiHidden="0" w:uiPriority="70" w:unhideWhenUsed="0"/>
-    <w:lsdException w:name="Colorful Shading Accent 4" w:semiHidden="0" w:uiPriority="71" w:unhideWhenUsed="0"/>
-    <w:lsdException w:name="Colorful List Accent 4" w:semiHidden="0" w:uiPriority="72" w:unhideWhenUsed="0"/>
-    <w:lsdException w:name="Colorful Grid Accent 4" w:semiHidden="0" w:uiPriority="73" w:unhideWhenUsed="0"/>
-    <w:lsdException w:name="Light Shading Accent 5" w:semiHidden="0" w:uiPriority="60" w:unhideWhenUsed="0"/>
-    <w:lsdException w:name="Light List Accent 5" w:semiHidden="0" w:uiPriority="61" w:unhideWhenUsed="0"/>
-    <w:lsdException w:name="Light Grid Accent 5" w:semiHidden="0" w:uiPriority="62" w:unhideWhenUsed="0"/>
-    <w:lsdException w:name="Medium Shading 1 Accent 5" w:semiHidden="0" w:uiPriority="63" w:unhideWhenUsed="0"/>
-    <w:lsdException w:name="Medium Shading 2 Accent 5" w:semiHidden="0" w:uiPriority="64" w:unhideWhenUsed="0"/>
-    <w:lsdException w:name="Medium List 1 Accent 5" w:semiHidden="0" w:uiPriority="65" w:unhideWhenUsed="0"/>
-    <w:lsdException w:name="Medium List 2 Accent 5" w:semiHidden="0" w:uiPriority="66" w:unhideWhenUsed="0"/>
-    <w:lsdException w:name="Medium Grid 1 Accent 5" w:semiHidden="0" w:uiPriority="67" w:unhideWhenUsed="0"/>
-    <w:lsdException w:name="Medium Grid 2 Accent 5" w:semiHidden="0" w:uiPriority="68" w:unhideWhenUsed="0"/>
-    <w:lsdException w:name="Medium Grid 3 Accent 5" w:semiHidden="0" w:uiPriority="69" w:unhideWhenUsed="0"/>
-    <w:lsdException w:name="Dark List Accent 5" w:semiHidden="0" w:uiPriority="70" w:unhideWhenUsed="0"/>
-    <w:lsdException w:name="Colorful Shading Accent 5" w:semiHidden="0" w:uiPriority="71" w:unhideWhenUsed="0"/>
-    <w:lsdException w:name="Colorful List Accent 5" w:semiHidden="0" w:uiPriority="72" w:unhideWhenUsed="0"/>
-    <w:lsdException w:name="Colorful Grid Accent 5" w:semiHidden="0" w:uiPriority="73" w:unhideWhenUsed="0"/>
-    <w:lsdException w:name="Light Shading Accent 6" w:semiHidden="0" w:uiPriority="60" w:unhideWhenUsed="0"/>
-    <w:lsdException w:name="Light List Accent 6" w:semiHidden="0" w:uiPriority="61" w:unhideWhenUsed="0"/>
-    <w:lsdException w:name="Light Grid Accent 6" w:semiHidden="0" w:uiPriority="62" w:unhideWhenUsed="0"/>
-    <w:lsdException w:name="Medium Shading 1 Accent 6" w:semiHidden="0" w:uiPriority="63" w:unhideWhenUsed="0"/>
-    <w:lsdException w:name="Medium Shading 2 Accent 6" w:semiHidden="0" w:uiPriority="64" w:unhideWhenUsed="0"/>
-    <w:lsdException w:name="Medium List 1 Accent 6" w:semiHidden="0" w:uiPriority="65" w:unhideWhenUsed="0"/>
-    <w:lsdException w:name="Medium List 2 Accent 6" w:semiHidden="0" w:uiPriority="66" w:unhideWhenUsed="0"/>
-    <w:lsdException w:name="Medium Grid 1 Accent 6" w:semiHidden="0" w:uiPriority="67" w:unhideWhenUsed="0"/>
-    <w:lsdException w:name="Medium Grid 2 Accent 6" w:semiHidden="0" w:uiPriority="68" w:unhideWhenUsed="0"/>
-    <w:lsdException w:name="Medium Grid 3 Accent 6" w:semiHidden="0" w:uiPriority="69" w:unhideWhenUsed="0"/>
-    <w:lsdException w:name="Dark List Accent 6" w:semiHidden="0" w:uiPriority="70" w:unhideWhenUsed="0"/>
-    <w:lsdException w:name="Colorful Shading Accent 6" w:semiHidden="0" w:uiPriority="71" w:unhideWhenUsed="0"/>
-    <w:lsdException w:name="Colorful List Accent 6" w:semiHidden="0" w:uiPriority="72" w:unhideWhenUsed="0"/>
-    <w:lsdException w:name="Colorful Grid Accent 6" w:semiHidden="0" w:uiPriority="73" w:unhideWhenUsed="0"/>
-    <w:lsdException w:name="Subtle Emphasis" w:semiHidden="0" w:uiPriority="19" w:unhideWhenUsed="0" w:qFormat="1"/>
-    <w:lsdException w:name="Intense Emphasis" w:semiHidden="0" w:uiPriority="21" w:unhideWhenUsed="0" w:qFormat="1"/>
-    <w:lsdException w:name="Subtle Reference" w:semiHidden="0" w:uiPriority="31" w:unhideWhenUsed="0" w:qFormat="1"/>
-    <w:lsdException w:name="Intense Reference" w:semiHidden="0" w:uiPriority="32" w:unhideWhenUsed="0" w:qFormat="1"/>
-    <w:lsdException w:name="Book Title" w:semiHidden="0" w:uiPriority="33" w:unhideWhenUsed="0" w:qFormat="1"/>
-    <w:lsdException w:name="Bibliography" w:uiPriority="37"/>
-    <w:lsdException w:name="TOC Heading" w:uiPriority="39" w:qFormat="1"/>
+  <w:latentStyles w:defLockedState="0" w:defUIPriority="99" w:defSemiHidden="0" w:defUnhideWhenUsed="0" w:defQFormat="0" w:count="377">
+    <w:lsdException w:name="Normal" w:uiPriority="0" w:qFormat="1"/>
+    <w:lsdException w:name="heading 1" w:uiPriority="9" w:qFormat="1"/>
+    <w:lsdException w:name="heading 2" w:semiHidden="1" w:uiPriority="9" w:unhideWhenUsed="1" w:qFormat="1"/>
+    <w:lsdException w:name="heading 3" w:semiHidden="1" w:uiPriority="9" w:unhideWhenUsed="1" w:qFormat="1"/>
+    <w:lsdException w:name="heading 4" w:semiHidden="1" w:uiPriority="9" w:unhideWhenUsed="1" w:qFormat="1"/>
+    <w:lsdException w:name="heading 5" w:semiHidden="1" w:uiPriority="9" w:unhideWhenUsed="1" w:qFormat="1"/>
+    <w:lsdException w:name="heading 6" w:semiHidden="1" w:uiPriority="9" w:unhideWhenUsed="1" w:qFormat="1"/>
+    <w:lsdException w:name="heading 7" w:semiHidden="1" w:uiPriority="9" w:unhideWhenUsed="1" w:qFormat="1"/>
+    <w:lsdException w:name="heading 8" w:semiHidden="1" w:uiPriority="9" w:unhideWhenUsed="1" w:qFormat="1"/>
+    <w:lsdException w:name="heading 9" w:semiHidden="1" w:uiPriority="9" w:unhideWhenUsed="1" w:qFormat="1"/>
+    <w:lsdException w:name="index 1" w:semiHidden="1" w:unhideWhenUsed="1"/>
+    <w:lsdException w:name="index 2" w:semiHidden="1" w:unhideWhenUsed="1"/>
+    <w:lsdException w:name="index 3" w:semiHidden="1" w:unhideWhenUsed="1"/>
+    <w:lsdException w:name="index 4" w:semiHidden="1" w:unhideWhenUsed="1"/>
+    <w:lsdException w:name="index 5" w:semiHidden="1" w:unhideWhenUsed="1"/>
+    <w:lsdException w:name="index 6" w:semiHidden="1" w:unhideWhenUsed="1"/>
+    <w:lsdException w:name="index 7" w:semiHidden="1" w:unhideWhenUsed="1"/>
+    <w:lsdException w:name="index 8" w:semiHidden="1" w:unhideWhenUsed="1"/>
+    <w:lsdException w:name="index 9" w:semiHidden="1" w:unhideWhenUsed="1"/>
+    <w:lsdException w:name="toc 1" w:semiHidden="1" w:uiPriority="39" w:unhideWhenUsed="1"/>
+    <w:lsdException w:name="toc 2" w:semiHidden="1" w:uiPriority="39" w:unhideWhenUsed="1"/>
+    <w:lsdException w:name="toc 3" w:semiHidden="1" w:uiPriority="39" w:unhideWhenUsed="1"/>
+    <w:lsdException w:name="toc 4" w:semiHidden="1" w:uiPriority="39" w:unhideWhenUsed="1"/>
+    <w:lsdException w:name="toc 5" w:semiHidden="1" w:uiPriority="39" w:unhideWhenUsed="1"/>
+    <w:lsdException w:name="toc 6" w:semiHidden="1" w:uiPriority="39" w:unhideWhenUsed="1"/>
+    <w:lsdException w:name="toc 7" w:semiHidden="1" w:uiPriority="39" w:unhideWhenUsed="1"/>
+    <w:lsdException w:name="toc 8" w:semiHidden="1" w:uiPriority="39" w:unhideWhenUsed="1"/>
+    <w:lsdException w:name="toc 9" w:semiHidden="1" w:uiPriority="39" w:unhideWhenUsed="1"/>
+    <w:lsdException w:name="Normal Indent" w:semiHidden="1" w:unhideWhenUsed="1"/>
+    <w:lsdException w:name="footnote text" w:semiHidden="1" w:unhideWhenUsed="1"/>
+    <w:lsdException w:name="annotation text" w:semiHidden="1" w:unhideWhenUsed="1"/>
+    <w:lsdException w:name="header" w:semiHidden="1" w:unhideWhenUsed="1"/>
+    <w:lsdException w:name="footer" w:semiHidden="1" w:unhideWhenUsed="1"/>
+    <w:lsdException w:name="index heading" w:semiHidden="1" w:unhideWhenUsed="1"/>
+    <w:lsdException w:name="caption" w:semiHidden="1" w:uiPriority="35" w:unhideWhenUsed="1" w:qFormat="1"/>
+    <w:lsdException w:name="table of figures" w:semiHidden="1" w:unhideWhenUsed="1"/>
+    <w:lsdException w:name="envelope address" w:semiHidden="1" w:unhideWhenUsed="1"/>
+    <w:lsdException w:name="envelope return" w:semiHidden="1" w:unhideWhenUsed="1"/>
+    <w:lsdException w:name="footnote reference" w:semiHidden="1" w:unhideWhenUsed="1"/>
+    <w:lsdException w:name="annotation reference" w:semiHidden="1" w:unhideWhenUsed="1"/>
+    <w:lsdException w:name="line number" w:semiHidden="1" w:unhideWhenUsed="1"/>
+    <w:lsdException w:name="page number" w:semiHidden="1" w:unhideWhenUsed="1"/>
+    <w:lsdException w:name="endnote reference" w:semiHidden="1" w:unhideWhenUsed="1"/>
+    <w:lsdException w:name="endnote text" w:semiHidden="1" w:unhideWhenUsed="1"/>
+    <w:lsdException w:name="table of authorities" w:semiHidden="1" w:unhideWhenUsed="1"/>
+    <w:lsdException w:name="macro" w:semiHidden="1" w:unhideWhenUsed="1"/>
+    <w:lsdException w:name="toa heading" w:semiHidden="1" w:unhideWhenUsed="1"/>
+    <w:lsdException w:name="List" w:semiHidden="1" w:unhideWhenUsed="1"/>
+    <w:lsdException w:name="List Bullet" w:semiHidden="1" w:unhideWhenUsed="1"/>
+    <w:lsdException w:name="List Number" w:semiHidden="1" w:unhideWhenUsed="1"/>
+    <w:lsdException w:name="List 2" w:semiHidden="1" w:unhideWhenUsed="1"/>
+    <w:lsdException w:name="List 3" w:semiHidden="1" w:unhideWhenUsed="1"/>
+    <w:lsdException w:name="List 4" w:semiHidden="1" w:unhideWhenUsed="1"/>
+    <w:lsdException w:name="List 5" w:semiHidden="1" w:unhideWhenUsed="1"/>
+    <w:lsdException w:name="List Bullet 2" w:semiHidden="1" w:unhideWhenUsed="1"/>
+    <w:lsdException w:name="List Bullet 3" w:semiHidden="1" w:unhideWhenUsed="1"/>
+    <w:lsdException w:name="List Bullet 4" w:semiHidden="1" w:unhideWhenUsed="1"/>
+    <w:lsdException w:name="List Bullet 5" w:semiHidden="1" w:unhideWhenUsed="1"/>
+    <w:lsdException w:name="List Number 2" w:semiHidden="1" w:unhideWhenUsed="1"/>
+    <w:lsdException w:name="List Number 3" w:semiHidden="1" w:unhideWhenUsed="1"/>
+    <w:lsdException w:name="List Number 4" w:semiHidden="1" w:unhideWhenUsed="1"/>
+    <w:lsdException w:name="List Number 5" w:semiHidden="1" w:unhideWhenUsed="1"/>
+    <w:lsdException w:name="Title" w:uiPriority="10" w:qFormat="1"/>
+    <w:lsdException w:name="Closing" w:semiHidden="1" w:unhideWhenUsed="1"/>
+    <w:lsdException w:name="Signature" w:semiHidden="1" w:unhideWhenUsed="1"/>
+    <w:lsdException w:name="Default Paragraph Font" w:semiHidden="1" w:uiPriority="1" w:unhideWhenUsed="1"/>
+    <w:lsdException w:name="Body Text" w:semiHidden="1" w:unhideWhenUsed="1"/>
+    <w:lsdException w:name="Body Text Indent" w:semiHidden="1" w:unhideWhenUsed="1"/>
+    <w:lsdException w:name="List Continue" w:semiHidden="1" w:unhideWhenUsed="1"/>
+    <w:lsdException w:name="List Continue 2" w:semiHidden="1" w:unhideWhenUsed="1"/>
+    <w:lsdException w:name="List Continue 3" w:semiHidden="1" w:unhideWhenUsed="1"/>
+    <w:lsdException w:name="List Continue 4" w:semiHidden="1" w:unhideWhenUsed="1"/>
+    <w:lsdException w:name="List Continue 5" w:semiHidden="1" w:unhideWhenUsed="1"/>
+    <w:lsdException w:name="Message Header" w:semiHidden="1" w:unhideWhenUsed="1"/>
+    <w:lsdException w:name="Subtitle" w:uiPriority="11" w:qFormat="1"/>
+    <w:lsdException w:name="Salutation" w:semiHidden="1" w:unhideWhenUsed="1"/>
+    <w:lsdException w:name="Date" w:semiHidden="1" w:unhideWhenUsed="1"/>
+    <w:lsdException w:name="Body Text First Indent" w:semiHidden="1" w:unhideWhenUsed="1"/>
+    <w:lsdException w:name="Body Text First Indent 2" w:semiHidden="1" w:unhideWhenUsed="1"/>
+    <w:lsdException w:name="Note Heading" w:semiHidden="1" w:unhideWhenUsed="1"/>
+    <w:lsdException w:name="Body Text 2" w:semiHidden="1" w:unhideWhenUsed="1"/>
+    <w:lsdException w:name="Body Text 3" w:semiHidden="1" w:unhideWhenUsed="1"/>
+    <w:lsdException w:name="Body Text Indent 2" w:semiHidden="1" w:unhideWhenUsed="1"/>
+    <w:lsdException w:name="Body Text Indent 3" w:semiHidden="1" w:unhideWhenUsed="1"/>
+    <w:lsdException w:name="Block Text" w:semiHidden="1" w:unhideWhenUsed="1"/>
+    <w:lsdException w:name="Hyperlink" w:semiHidden="1" w:unhideWhenUsed="1"/>
+    <w:lsdException w:name="FollowedHyperlink" w:semiHidden="1" w:unhideWhenUsed="1"/>
+    <w:lsdException w:name="Strong" w:uiPriority="22" w:qFormat="1"/>
+    <w:lsdException w:name="Emphasis" w:uiPriority="20" w:qFormat="1"/>
+    <w:lsdException w:name="Document Map" w:semiHidden="1" w:unhideWhenUsed="1"/>
+    <w:lsdException w:name="Plain Text" w:semiHidden="1" w:unhideWhenUsed="1"/>
+    <w:lsdException w:name="E-mail Signature" w:semiHidden="1" w:unhideWhenUsed="1"/>
+    <w:lsdException w:name="HTML Top of Form" w:semiHidden="1" w:unhideWhenUsed="1"/>
+    <w:lsdException w:name="HTML Bottom of Form" w:semiHidden="1" w:unhideWhenUsed="1"/>
+    <w:lsdException w:name="Normal (Web)" w:semiHidden="1" w:unhideWhenUsed="1"/>
+    <w:lsdException w:name="HTML Acronym" w:semiHidden="1" w:unhideWhenUsed="1"/>
+    <w:lsdException w:name="HTML Address" w:semiHidden="1" w:unhideWhenUsed="1"/>
+    <w:lsdException w:name="HTML Cite" w:semiHidden="1" w:unhideWhenUsed="1"/>
+    <w:lsdException w:name="HTML Code" w:semiHidden="1" w:unhideWhenUsed="1"/>
+    <w:lsdException w:name="HTML Definition" w:semiHidden="1" w:unhideWhenUsed="1"/>
+    <w:lsdException w:name="HTML Keyboard" w:semiHidden="1" w:unhideWhenUsed="1"/>
+    <w:lsdException w:name="HTML Preformatted" w:semiHidden="1" w:unhideWhenUsed="1"/>
+    <w:lsdException w:name="HTML Sample" w:semiHidden="1" w:unhideWhenUsed="1"/>
+    <w:lsdException w:name="HTML Typewriter" w:semiHidden="1" w:unhideWhenUsed="1"/>
+    <w:lsdException w:name="HTML Variable" w:semiHidden="1" w:unhideWhenUsed="1"/>
+    <w:lsdException w:name="Normal Table" w:semiHidden="1" w:unhideWhenUsed="1"/>
+    <w:lsdException w:name="annotation subject" w:semiHidden="1" w:unhideWhenUsed="1"/>
+    <w:lsdException w:name="No List" w:semiHidden="1" w:unhideWhenUsed="1"/>
+    <w:lsdException w:name="Outline List 1" w:semiHidden="1" w:unhideWhenUsed="1"/>
+    <w:lsdException w:name="Outline List 2" w:semiHidden="1" w:unhideWhenUsed="1"/>
+    <w:lsdException w:name="Outline List 3" w:semiHidden="1" w:unhideWhenUsed="1"/>
+    <w:lsdException w:name="Table Simple 1" w:semiHidden="1" w:unhideWhenUsed="1"/>
+    <w:lsdException w:name="Table Simple 2" w:semiHidden="1" w:unhideWhenUsed="1"/>
+    <w:lsdException w:name="Table Simple 3" w:semiHidden="1" w:unhideWhenUsed="1"/>
+    <w:lsdException w:name="Table Classic 1" w:semiHidden="1" w:unhideWhenUsed="1"/>
+    <w:lsdException w:name="Table Classic 2" w:semiHidden="1" w:unhideWhenUsed="1"/>
+    <w:lsdException w:name="Table Classic 3" w:semiHidden="1" w:unhideWhenUsed="1"/>
+    <w:lsdException w:name="Table Classic 4" w:semiHidden="1" w:unhideWhenUsed="1"/>
+    <w:lsdException w:name="Table Colorful 1" w:semiHidden="1" w:unhideWhenUsed="1"/>
+    <w:lsdException w:name="Table Colorful 2" w:semiHidden="1" w:unhideWhenUsed="1"/>
+    <w:lsdException w:name="Table Colorful 3" w:semiHidden="1" w:unhideWhenUsed="1"/>
+    <w:lsdException w:name="Table Columns 1" w:semiHidden="1" w:unhideWhenUsed="1"/>
+    <w:lsdException w:name="Table Columns 2" w:semiHidden="1" w:unhideWhenUsed="1"/>
+    <w:lsdException w:name="Table Columns 3" w:semiHidden="1" w:unhideWhenUsed="1"/>
+    <w:lsdException w:name="Table Columns 4" w:semiHidden="1" w:unhideWhenUsed="1"/>
+    <w:lsdException w:name="Table Columns 5" w:semiHidden="1" w:unhideWhenUsed="1"/>
+    <w:lsdException w:name="Table Grid 1" w:semiHidden="1" w:unhideWhenUsed="1"/>
+    <w:lsdException w:name="Table Grid 2" w:semiHidden="1" w:unhideWhenUsed="1"/>
+    <w:lsdException w:name="Table Grid 3" w:semiHidden="1" w:unhideWhenUsed="1"/>
+    <w:lsdException w:name="Table Grid 4" w:semiHidden="1" w:unhideWhenUsed="1"/>
+    <w:lsdException w:name="Table Grid 5" w:semiHidden="1" w:unhideWhenUsed="1"/>
+    <w:lsdException w:name="Table Grid 6" w:semiHidden="1" w:unhideWhenUsed="1"/>
+    <w:lsdException w:name="Table Grid 7" w:semiHidden="1" w:unhideWhenUsed="1"/>
+    <w:lsdException w:name="Table Grid 8" w:semiHidden="1" w:unhideWhenUsed="1"/>
+    <w:lsdException w:name="Table List 1" w:semiHidden="1" w:unhideWhenUsed="1"/>
+    <w:lsdException w:name="Table List 2" w:semiHidden="1" w:unhideWhenUsed="1"/>
+    <w:lsdException w:name="Table List 3" w:semiHidden="1" w:unhideWhenUsed="1"/>
+    <w:lsdException w:name="Table List 4" w:semiHidden="1" w:unhideWhenUsed="1"/>
+    <w:lsdException w:name="Table List 5" w:semiHidden="1" w:unhideWhenUsed="1"/>
+    <w:lsdException w:name="Table List 6" w:semiHidden="1" w:unhideWhenUsed="1"/>
+    <w:lsdException w:name="Table List 7" w:semiHidden="1" w:unhideWhenUsed="1"/>
+    <w:lsdException w:name="Table List 8" w:semiHidden="1" w:unhideWhenUsed="1"/>
+    <w:lsdException w:name="Table 3D effects 1" w:semiHidden="1" w:unhideWhenUsed="1"/>
+    <w:lsdException w:name="Table 3D effects 2" w:semiHidden="1" w:unhideWhenUsed="1"/>
+    <w:lsdException w:name="Table 3D effects 3" w:semiHidden="1" w:unhideWhenUsed="1"/>
+    <w:lsdException w:name="Table Contemporary" w:semiHidden="1" w:unhideWhenUsed="1"/>
+    <w:lsdException w:name="Table Elegant" w:semiHidden="1" w:unhideWhenUsed="1"/>
+    <w:lsdException w:name="Table Professional" w:semiHidden="1" w:unhideWhenUsed="1"/>
+    <w:lsdException w:name="Table Subtle 1" w:semiHidden="1" w:unhideWhenUsed="1"/>
+    <w:lsdException w:name="Table Subtle 2" w:semiHidden="1" w:unhideWhenUsed="1"/>
+    <w:lsdException w:name="Table Web 1" w:semiHidden="1" w:unhideWhenUsed="1"/>
+    <w:lsdException w:name="Table Web 2" w:semiHidden="1" w:unhideWhenUsed="1"/>
+    <w:lsdException w:name="Table Web 3" w:semiHidden="1" w:unhideWhenUsed="1"/>
+    <w:lsdException w:name="Balloon Text" w:semiHidden="1" w:unhideWhenUsed="1"/>
+    <w:lsdException w:name="Table Grid" w:semiHidden="1" w:uiPriority="39" w:unhideWhenUsed="1"/>
+    <w:lsdException w:name="Table Theme" w:semiHidden="1" w:unhideWhenUsed="1"/>
+    <w:lsdException w:name="Placeholder Text" w:semiHidden="1"/>
+    <w:lsdException w:name="No Spacing" w:uiPriority="1" w:qFormat="1"/>
+    <w:lsdException w:name="Light Shading" w:uiPriority="60"/>
+    <w:lsdException w:name="Light List" w:uiPriority="61"/>
+    <w:lsdException w:name="Light Grid" w:uiPriority="62"/>
+    <w:lsdException w:name="Medium Shading 1" w:uiPriority="63"/>
+    <w:lsdException w:name="Medium Shading 2" w:uiPriority="64"/>
+    <w:lsdException w:name="Medium List 1" w:uiPriority="65"/>
+    <w:lsdException w:name="Medium List 2" w:uiPriority="66"/>
+    <w:lsdException w:name="Medium Grid 1" w:uiPriority="67"/>
+    <w:lsdException w:name="Medium Grid 2" w:uiPriority="68"/>
+    <w:lsdException w:name="Medium Grid 3" w:uiPriority="69"/>
+    <w:lsdException w:name="Dark List" w:uiPriority="70"/>
+    <w:lsdException w:name="Colorful Shading" w:uiPriority="71"/>
+    <w:lsdException w:name="Colorful List" w:uiPriority="72"/>
+    <w:lsdException w:name="Colorful Grid" w:uiPriority="73"/>
+    <w:lsdException w:name="Light Shading Accent 1" w:uiPriority="60"/>
+    <w:lsdException w:name="Light List Accent 1" w:uiPriority="61"/>
+    <w:lsdException w:name="Light Grid Accent 1" w:uiPriority="62"/>
+    <w:lsdException w:name="Medium Shading 1 Accent 1" w:uiPriority="63"/>
+    <w:lsdException w:name="Medium Shading 2 Accent 1" w:uiPriority="64"/>
+    <w:lsdException w:name="Medium List 1 Accent 1" w:uiPriority="65"/>
+    <w:lsdException w:name="Revision" w:semiHidden="1"/>
+    <w:lsdException w:name="List Paragraph" w:uiPriority="34" w:qFormat="1"/>
+    <w:lsdException w:name="Quote" w:uiPriority="29" w:qFormat="1"/>
+    <w:lsdException w:name="Intense Quote" w:uiPriority="30" w:qFormat="1"/>
+    <w:lsdException w:name="Medium List 2 Accent 1" w:uiPriority="66"/>
+    <w:lsdException w:name="Medium Grid 1 Accent 1" w:uiPriority="67"/>
+    <w:lsdException w:name="Medium Grid 2 Accent 1" w:uiPriority="68"/>
+    <w:lsdException w:name="Medium Grid 3 Accent 1" w:uiPriority="69"/>
+    <w:lsdException w:name="Dark List Accent 1" w:uiPriority="70"/>
+    <w:lsdException w:name="Colorful Shading Accent 1" w:uiPriority="71"/>
+    <w:lsdException w:name="Colorful List Accent 1" w:uiPriority="72"/>
+    <w:lsdException w:name="Colorful Grid Accent 1" w:uiPriority="73"/>
+    <w:lsdException w:name="Light Shading Accent 2" w:uiPriority="60"/>
+    <w:lsdException w:name="Light List Accent 2" w:uiPriority="61"/>
+    <w:lsdException w:name="Light Grid Accent 2" w:uiPriority="62"/>
+    <w:lsdException w:name="Medium Shading 1 Accent 2" w:uiPriority="63"/>
+    <w:lsdException w:name="Medium Shading 2 Accent 2" w:uiPriority="64"/>
+    <w:lsdException w:name="Medium List 1 Accent 2" w:uiPriority="65"/>
+    <w:lsdException w:name="Medium List 2 Accent 2" w:uiPriority="66"/>
+    <w:lsdException w:name="Medium Grid 1 Accent 2" w:uiPriority="67"/>
+    <w:lsdException w:name="Medium Grid 2 Accent 2" w:uiPriority="68"/>
+    <w:lsdException w:name="Medium Grid 3 Accent 2" w:uiPriority="69"/>
+    <w:lsdException w:name="Dark List Accent 2" w:uiPriority="70"/>
+    <w:lsdException w:name="Colorful Shading Accent 2" w:uiPriority="71"/>
+    <w:lsdException w:name="Colorful List Accent 2" w:uiPriority="72"/>
+    <w:lsdException w:name="Colorful Grid Accent 2" w:uiPriority="73"/>
+    <w:lsdException w:name="Light Shading Accent 3" w:uiPriority="60"/>
+    <w:lsdException w:name="Light List Accent 3" w:uiPriority="61"/>
+    <w:lsdException w:name="Light Grid Accent 3" w:uiPriority="62"/>
+    <w:lsdException w:name="Medium Shading 1 Accent 3" w:uiPriority="63"/>
+    <w:lsdException w:name="Medium Shading 2 Accent 3" w:uiPriority="64"/>
+    <w:lsdException w:name="Medium List 1 Accent 3" w:uiPriority="65"/>
+    <w:lsdException w:name="Medium List 2 Accent 3" w:uiPriority="66"/>
+    <w:lsdException w:name="Medium Grid 1 Accent 3" w:uiPriority="67"/>
+    <w:lsdException w:name="Medium Grid 2 Accent 3" w:uiPriority="68"/>
+    <w:lsdException w:name="Medium Grid 3 Accent 3" w:uiPriority="69"/>
+    <w:lsdException w:name="Dark List Accent 3" w:uiPriority="70"/>
+    <w:lsdException w:name="Colorful Shading Accent 3" w:uiPriority="71"/>
+    <w:lsdException w:name="Colorful List Accent 3" w:uiPriority="72"/>
+    <w:lsdException w:name="Colorful Grid Accent 3" w:uiPriority="73"/>
+    <w:lsdException w:name="Light Shading Accent 4" w:uiPriority="60"/>
+    <w:lsdException w:name="Light List Accent 4" w:uiPriority="61"/>
+    <w:lsdException w:name="Light Grid Accent 4" w:uiPriority="62"/>
+    <w:lsdException w:name="Medium Shading 1 Accent 4" w:uiPriority="63"/>
+    <w:lsdException w:name="Medium Shading 2 Accent 4" w:uiPriority="64"/>
+    <w:lsdException w:name="Medium List 1 Accent 4" w:uiPriority="65"/>
+    <w:lsdException w:name="Medium List 2 Accent 4" w:uiPriority="66"/>
+    <w:lsdException w:name="Medium Grid 1 Accent 4" w:uiPriority="67"/>
+    <w:lsdException w:name="Medium Grid 2 Accent 4" w:uiPriority="68"/>
+    <w:lsdException w:name="Medium Grid 3 Accent 4" w:uiPriority="69"/>
+    <w:lsdException w:name="Dark List Accent 4" w:uiPriority="70"/>
+    <w:lsdException w:name="Colorful Shading Accent 4" w:uiPriority="71"/>
+    <w:lsdException w:name="Colorful List Accent 4" w:uiPriority="72"/>
+    <w:lsdException w:name="Colorful Grid Accent 4" w:uiPriority="73"/>
+    <w:lsdException w:name="Light Shading Accent 5" w:uiPriority="60"/>
+    <w:lsdException w:name="Light List Accent 5" w:uiPriority="61"/>
+    <w:lsdException w:name="Light Grid Accent 5" w:uiPriority="62"/>
+    <w:lsdException w:name="Medium Shading 1 Accent 5" w:uiPriority="63"/>
+    <w:lsdException w:name="Medium Shading 2 Accent 5" w:uiPriority="64"/>
+    <w:lsdException w:name="Medium List 1 Accent 5" w:uiPriority="65"/>
+    <w:lsdException w:name="Medium List 2 Accent 5" w:uiPriority="66"/>
+    <w:lsdException w:name="Medium Grid 1 Accent 5" w:uiPriority="67"/>
+    <w:lsdException w:name="Medium Grid 2 Accent 5" w:uiPriority="68"/>
+    <w:lsdException w:name="Medium Grid 3 Accent 5" w:uiPriority="69"/>
+    <w:lsdException w:name="Dark List Accent 5" w:uiPriority="70"/>
+    <w:lsdException w:name="Colorful Shading Accent 5" w:uiPriority="71"/>
+    <w:lsdException w:name="Colorful List Accent 5" w:uiPriority="72"/>
+    <w:lsdException w:name="Colorful Grid Accent 5" w:uiPriority="73"/>
+    <w:lsdException w:name="Light Shading Accent 6" w:uiPriority="60"/>
+    <w:lsdException w:name="Light List Accent 6" w:uiPriority="61"/>
+    <w:lsdException w:name="Light Grid Accent 6" w:uiPriority="62"/>
+    <w:lsdException w:name="Medium Shading 1 Accent 6" w:uiPriority="63"/>
+    <w:lsdException w:name="Medium Shading 2 Accent 6" w:uiPriority="64"/>
+    <w:lsdException w:name="Medium List 1 Accent 6" w:uiPriority="65"/>
+    <w:lsdException w:name="Medium List 2 Accent 6" w:uiPriority="66"/>
+    <w:lsdException w:name="Medium Grid 1 Accent 6" w:uiPriority="67"/>
+    <w:lsdException w:name="Medium Grid 2 Accent 6" w:uiPriority="68"/>
+    <w:lsdException w:name="Medium Grid 3 Accent 6" w:uiPriority="69"/>
+    <w:lsdException w:name="Dark List Accent 6" w:uiPriority="70"/>
+    <w:lsdException w:name="Colorful Shading Accent 6" w:uiPriority="71"/>
+    <w:lsdException w:name="Colorful List Accent 6" w:uiPriority="72"/>
+    <w:lsdException w:name="Colorful Grid Accent 6" w:uiPriority="73"/>
+    <w:lsdException w:name="Subtle Emphasis" w:uiPriority="19" w:qFormat="1"/>
+    <w:lsdException w:name="Intense Emphasis" w:uiPriority="21" w:qFormat="1"/>
+    <w:lsdException w:name="Subtle Reference" w:uiPriority="31" w:qFormat="1"/>
+    <w:lsdException w:name="Intense Reference" w:uiPriority="32" w:qFormat="1"/>
+    <w:lsdException w:name="Book Title" w:uiPriority="33" w:qFormat="1"/>
+    <w:lsdException w:name="Bibliography" w:semiHidden="1" w:uiPriority="37" w:unhideWhenUsed="1"/>
+    <w:lsdException w:name="TOC Heading" w:semiHidden="1" w:uiPriority="39" w:unhideWhenUsed="1" w:qFormat="1"/>
+    <w:lsdException w:name="Plain Table 1" w:uiPriority="41"/>
+    <w:lsdException w:name="Plain Table 2" w:uiPriority="42"/>
+    <w:lsdException w:name="Plain Table 3" w:uiPriority="43"/>
+    <w:lsdException w:name="Plain Table 4" w:uiPriority="44"/>
+    <w:lsdException w:name="Plain Table 5" w:uiPriority="45"/>
+    <w:lsdException w:name="Grid Table Light" w:uiPriority="40"/>
+    <w:lsdException w:name="Grid Table 1 Light" w:uiPriority="46"/>
+    <w:lsdException w:name="Grid Table 2" w:uiPriority="47"/>
+    <w:lsdException w:name="Grid Table 3" w:uiPriority="48"/>
+    <w:lsdException w:name="Grid Table 4" w:uiPriority="49"/>
+    <w:lsdException w:name="Grid Table 5 Dark" w:uiPriority="50"/>
+    <w:lsdException w:name="Grid Table 6 Colorful" w:uiPriority="51"/>
+    <w:lsdException w:name="Grid Table 7 Colorful" w:uiPriority="52"/>
+    <w:lsdException w:name="Grid Table 1 Light Accent 1" w:uiPriority="46"/>
+    <w:lsdException w:name="Grid Table 2 Accent 1" w:uiPriority="47"/>
+    <w:lsdException w:name="Grid Table 3 Accent 1" w:uiPriority="48"/>
+    <w:lsdException w:name="Grid Table 4 Accent 1" w:uiPriority="49"/>
+    <w:lsdException w:name="Grid Table 5 Dark Accent 1" w:uiPriority="50"/>
+    <w:lsdException w:name="Grid Table 6 Colorful Accent 1" w:uiPriority="51"/>
+    <w:lsdException w:name="Grid Table 7 Colorful Accent 1" w:uiPriority="52"/>
+    <w:lsdException w:name="Grid Table 1 Light Accent 2" w:uiPriority="46"/>
+    <w:lsdException w:name="Grid Table 2 Accent 2" w:uiPriority="47"/>
+    <w:lsdException w:name="Grid Table 3 Accent 2" w:uiPriority="48"/>
+    <w:lsdException w:name="Grid Table 4 Accent 2" w:uiPriority="49"/>
+    <w:lsdException w:name="Grid Table 5 Dark Accent 2" w:uiPriority="50"/>
+    <w:lsdException w:name="Grid Table 6 Colorful Accent 2" w:uiPriority="51"/>
+    <w:lsdException w:name="Grid Table 7 Colorful Accent 2" w:uiPriority="52"/>
+    <w:lsdException w:name="Grid Table 1 Light Accent 3" w:uiPriority="46"/>
+    <w:lsdException w:name="Grid Table 2 Accent 3" w:uiPriority="47"/>
+    <w:lsdException w:name="Grid Table 3 Accent 3" w:uiPriority="48"/>
+    <w:lsdException w:name="Grid Table 4 Accent 3" w:uiPriority="49"/>
+    <w:lsdException w:name="Grid Table 5 Dark Accent 3" w:uiPriority="50"/>
+    <w:lsdException w:name="Grid Table 6 Colorful Accent 3" w:uiPriority="51"/>
+    <w:lsdException w:name="Grid Table 7 Colorful Accent 3" w:uiPriority="52"/>
+    <w:lsdException w:name="Grid Table 1 Light Accent 4" w:uiPriority="46"/>
+    <w:lsdException w:name="Grid Table 2 Accent 4" w:uiPriority="47"/>
+    <w:lsdException w:name="Grid Table 3 Accent 4" w:uiPriority="48"/>
+    <w:lsdException w:name="Grid Table 4 Accent 4" w:uiPriority="49"/>
+    <w:lsdException w:name="Grid Table 5 Dark Accent 4" w:uiPriority="50"/>
+    <w:lsdException w:name="Grid Table 6 Colorful Accent 4" w:uiPriority="51"/>
+    <w:lsdException w:name="Grid Table 7 Colorful Accent 4" w:uiPriority="52"/>
+    <w:lsdException w:name="Grid Table 1 Light Accent 5" w:uiPriority="46"/>
+    <w:lsdException w:name="Grid Table 2 Accent 5" w:uiPriority="47"/>
+    <w:lsdException w:name="Grid Table 3 Accent 5" w:uiPriority="48"/>
+    <w:lsdException w:name="Grid Table 4 Accent 5" w:uiPriority="49"/>
+    <w:lsdException w:name="Grid Table 5 Dark Accent 5" w:uiPriority="50"/>
+    <w:lsdException w:name="Grid Table 6 Colorful Accent 5" w:uiPriority="51"/>
+    <w:lsdException w:name="Grid Table 7 Colorful Accent 5" w:uiPriority="52"/>
+    <w:lsdException w:name="Grid Table 1 Light Accent 6" w:uiPriority="46"/>
+    <w:lsdException w:name="Grid Table 2 Accent 6" w:uiPriority="47"/>
+    <w:lsdException w:name="Grid Table 3 Accent 6" w:uiPriority="48"/>
+    <w:lsdException w:name="Grid Table 4 Accent 6" w:uiPriority="49"/>
+    <w:lsdException w:name="Grid Table 5 Dark Accent 6" w:uiPriority="50"/>
+    <w:lsdException w:name="Grid Table 6 Colorful Accent 6" w:uiPriority="51"/>
+    <w:lsdException w:name="Grid Table 7 Colorful Accent 6" w:uiPriority="52"/>
+    <w:lsdException w:name="List Table 1 Light" w:uiPriority="46"/>
+    <w:lsdException w:name="List Table 2" w:uiPriority="47"/>
+    <w:lsdException w:name="List Table 3" w:uiPriority="48"/>
+    <w:lsdException w:name="List Table 4" w:uiPriority="49"/>
+    <w:lsdException w:name="List Table 5 Dark" w:uiPriority="50"/>
+    <w:lsdException w:name="List Table 6 Colorful" w:uiPriority="51"/>
+    <w:lsdException w:name="List Table 7 Colorful" w:uiPriority="52"/>
+    <w:lsdException w:name="List Table 1 Light Accent 1" w:uiPriority="46"/>
+    <w:lsdException w:name="List Table 2 Accent 1" w:uiPriority="47"/>
+    <w:lsdException w:name="List Table 3 Accent 1" w:uiPriority="48"/>
+    <w:lsdException w:name="List Table 4 Accent 1" w:uiPriority="49"/>
+    <w:lsdException w:name="List Table 5 Dark Accent 1" w:uiPriority="50"/>
+    <w:lsdException w:name="List Table 6 Colorful Accent 1" w:uiPriority="51"/>
+    <w:lsdException w:name="List Table 7 Colorful Accent 1" w:uiPriority="52"/>
+    <w:lsdException w:name="List Table 1 Light Accent 2" w:uiPriority="46"/>
+    <w:lsdException w:name="List Table 2 Accent 2" w:uiPriority="47"/>
+    <w:lsdException w:name="List Table 3 Accent 2" w:uiPriority="48"/>
+    <w:lsdException w:name="List Table 4 Accent 2" w:uiPriority="49"/>
+    <w:lsdException w:name="List Table 5 Dark Accent 2" w:uiPriority="50"/>
+    <w:lsdException w:name="List Table 6 Colorful Accent 2" w:uiPriority="51"/>
+    <w:lsdException w:name="List Table 7 Colorful Accent 2" w:uiPriority="52"/>
+    <w:lsdException w:name="List Table 1 Light Accent 3" w:uiPriority="46"/>
+    <w:lsdException w:name="List Table 2 Accent 3" w:uiPriority="47"/>
+    <w:lsdException w:name="List Table 3 Accent 3" w:uiPriority="48"/>
+    <w:lsdException w:name="List Table 4 Accent 3" w:uiPriority="49"/>
+    <w:lsdException w:name="List Table 5 Dark Accent 3" w:uiPriority="50"/>
+    <w:lsdException w:name="List Table 6 Colorful Accent 3" w:uiPriority="51"/>
+    <w:lsdException w:name="List Table 7 Colorful Accent 3" w:uiPriority="52"/>
+    <w:lsdException w:name="List Table 1 Light Accent 4" w:uiPriority="46"/>
+    <w:lsdException w:name="List Table 2 Accent 4" w:uiPriority="47"/>
+    <w:lsdException w:name="List Table 3 Accent 4" w:uiPriority="48"/>
+    <w:lsdException w:name="List Table 4 Accent 4" w:uiPriority="49"/>
+    <w:lsdException w:name="List Table 5 Dark Accent 4" w:uiPriority="50"/>
+    <w:lsdException w:name="List Table 6 Colorful Accent 4" w:uiPriority="51"/>
+    <w:lsdException w:name="List Table 7 Colorful Accent 4" w:uiPriority="52"/>
+    <w:lsdException w:name="List Table 1 Light Accent 5" w:uiPriority="46"/>
+    <w:lsdException w:name="List Table 2 Accent 5" w:uiPriority="47"/>
+    <w:lsdException w:name="List Table 3 Accent 5" w:uiPriority="48"/>
+    <w:lsdException w:name="List Table 4 Accent 5" w:uiPriority="49"/>
+    <w:lsdException w:name="List Table 5 Dark Accent 5" w:uiPriority="50"/>
+    <w:lsdException w:name="List Table 6 Colorful Accent 5" w:uiPriority="51"/>
+    <w:lsdException w:name="List Table 7 Colorful Accent 5" w:uiPriority="52"/>
+    <w:lsdException w:name="List Table 1 Light Accent 6" w:uiPriority="46"/>
+    <w:lsdException w:name="List Table 2 Accent 6" w:uiPriority="47"/>
+    <w:lsdException w:name="List Table 3 Accent 6" w:uiPriority="48"/>
+    <w:lsdException w:name="List Table 4 Accent 6" w:uiPriority="49"/>
+    <w:lsdException w:name="List Table 5 Dark Accent 6" w:uiPriority="50"/>
+    <w:lsdException w:name="List Table 6 Colorful Accent 6" w:uiPriority="51"/>
+    <w:lsdException w:name="List Table 7 Colorful Accent 6" w:uiPriority="52"/>
+    <w:lsdException w:name="Mention" w:semiHidden="1" w:unhideWhenUsed="1"/>
+    <w:lsdException w:name="Smart Hyperlink" w:semiHidden="1" w:unhideWhenUsed="1"/>
+    <w:lsdException w:name="Hashtag" w:semiHidden="1" w:unhideWhenUsed="1"/>
+    <w:lsdException w:name="Unresolved Mention" w:semiHidden="1" w:unhideWhenUsed="1"/>
+    <w:lsdException w:name="Smart Link" w:semiHidden="1" w:unhideWhenUsed="1"/>
+    <w:lsdException w:name="Smart Link Error" w:semiHidden="1" w:unhideWhenUsed="1"/>
   </w:latentStyles>
   <w:style w:type="paragraph" w:default="1" w:styleId="Normal">
     <w:name w:val="Normal"/>
@@ -15068,7 +15145,6 @@
       <w:lang w:val="en-US"/>
     </w:rPr>
     <w:tblPr>
-      <w:tblInd w:w="0" w:type="dxa"/>
       <w:tblBorders>
         <w:top w:val="single" w:sz="4" w:space="0" w:color="auto"/>
         <w:left w:val="single" w:sz="4" w:space="0" w:color="auto"/>
@@ -15077,471 +15153,6 @@
         <w:insideH w:val="single" w:sz="4" w:space="0" w:color="auto"/>
         <w:insideV w:val="single" w:sz="4" w:space="0" w:color="auto"/>
       </w:tblBorders>
-      <w:tblCellMar>
-        <w:top w:w="0" w:type="dxa"/>
-        <w:left w:w="108" w:type="dxa"/>
-        <w:bottom w:w="0" w:type="dxa"/>
-        <w:right w:w="108" w:type="dxa"/>
-      </w:tblCellMar>
-    </w:tblPr>
-  </w:style>
-  <w:style w:type="paragraph" w:styleId="ListParagraph">
-    <w:name w:val="List Paragraph"/>
-    <w:basedOn w:val="Normal"/>
-    <w:uiPriority w:val="34"/>
-    <w:qFormat/>
-    <w:rsid w:val="001627DE"/>
-    <w:pPr>
-      <w:ind w:left="720"/>
-      <w:contextualSpacing/>
-    </w:pPr>
-  </w:style>
-  <w:style w:type="paragraph" w:styleId="TOC2">
-    <w:name w:val="toc 2"/>
-    <w:basedOn w:val="Normal"/>
-    <w:next w:val="Normal"/>
-    <w:autoRedefine/>
-    <w:uiPriority w:val="39"/>
-    <w:unhideWhenUsed/>
-    <w:rsid w:val="00463EA7"/>
-    <w:pPr>
-      <w:spacing w:after="100"/>
-      <w:ind w:left="220"/>
-    </w:pPr>
-  </w:style>
-</w:styles>
-</file>
-
-<file path=word/stylesWithEffects.xml><?xml version="1.0" encoding="utf-8"?>
-<w:styles xmlns:wpc="http://schemas.microsoft.com/office/word/2010/wordprocessingCanvas" xmlns:mc="http://schemas.openxmlformats.org/markup-compatibility/2006" xmlns:o="urn:schemas-microsoft-com:office:office" xmlns:r="http://schemas.openxmlformats.org/officeDocument/2006/relationships" xmlns:m="http://schemas.openxmlformats.org/officeDocument/2006/math" xmlns:v="urn:schemas-microsoft-com:vml" xmlns:wp14="http://schemas.microsoft.com/office/word/2010/wordprocessingDrawing" xmlns:wp="http://schemas.openxmlformats.org/drawingml/2006/wordprocessingDrawing" xmlns:w10="urn:schemas-microsoft-com:office:word" xmlns:w="http://schemas.openxmlformats.org/wordprocessingml/2006/main" xmlns:w14="http://schemas.microsoft.com/office/word/2010/wordml" xmlns:wpg="http://schemas.microsoft.com/office/word/2010/wordprocessingGroup" xmlns:wpi="http://schemas.microsoft.com/office/word/2010/wordprocessingInk" xmlns:wne="http://schemas.microsoft.com/office/word/2006/wordml" xmlns:wps="http://schemas.microsoft.com/office/word/2010/wordprocessingShape" mc:Ignorable="w14 wp14">
-  <w:docDefaults>
-    <w:rPrDefault>
-      <w:rPr>
-        <w:rFonts w:asciiTheme="minorHAnsi" w:eastAsiaTheme="minorEastAsia" w:hAnsiTheme="minorHAnsi" w:cstheme="minorBidi"/>
-        <w:sz w:val="22"/>
-        <w:szCs w:val="22"/>
-        <w:lang w:val="en-SG" w:eastAsia="zh-CN" w:bidi="ar-SA"/>
-      </w:rPr>
-    </w:rPrDefault>
-    <w:pPrDefault>
-      <w:pPr>
-        <w:spacing w:after="160" w:line="259" w:lineRule="auto"/>
-      </w:pPr>
-    </w:pPrDefault>
-  </w:docDefaults>
-  <w:latentStyles w:defLockedState="0" w:defUIPriority="99" w:defSemiHidden="1" w:defUnhideWhenUsed="1" w:defQFormat="0" w:count="267">
-    <w:lsdException w:name="Normal" w:semiHidden="0" w:uiPriority="0" w:unhideWhenUsed="0" w:qFormat="1"/>
-    <w:lsdException w:name="heading 1" w:semiHidden="0" w:uiPriority="9" w:unhideWhenUsed="0" w:qFormat="1"/>
-    <w:lsdException w:name="heading 2" w:uiPriority="9" w:qFormat="1"/>
-    <w:lsdException w:name="heading 3" w:uiPriority="9" w:qFormat="1"/>
-    <w:lsdException w:name="heading 4" w:uiPriority="9" w:qFormat="1"/>
-    <w:lsdException w:name="heading 5" w:uiPriority="9" w:qFormat="1"/>
-    <w:lsdException w:name="heading 6" w:uiPriority="9" w:qFormat="1"/>
-    <w:lsdException w:name="heading 7" w:uiPriority="9" w:qFormat="1"/>
-    <w:lsdException w:name="heading 8" w:uiPriority="9" w:qFormat="1"/>
-    <w:lsdException w:name="heading 9" w:uiPriority="9" w:qFormat="1"/>
-    <w:lsdException w:name="toc 1" w:uiPriority="39"/>
-    <w:lsdException w:name="toc 2" w:uiPriority="39"/>
-    <w:lsdException w:name="toc 3" w:uiPriority="39"/>
-    <w:lsdException w:name="toc 4" w:uiPriority="39"/>
-    <w:lsdException w:name="toc 5" w:uiPriority="39"/>
-    <w:lsdException w:name="toc 6" w:uiPriority="39"/>
-    <w:lsdException w:name="toc 7" w:uiPriority="39"/>
-    <w:lsdException w:name="toc 8" w:uiPriority="39"/>
-    <w:lsdException w:name="toc 9" w:uiPriority="39"/>
-    <w:lsdException w:name="caption" w:uiPriority="35" w:qFormat="1"/>
-    <w:lsdException w:name="Title" w:semiHidden="0" w:uiPriority="10" w:unhideWhenUsed="0" w:qFormat="1"/>
-    <w:lsdException w:name="Default Paragraph Font" w:uiPriority="1"/>
-    <w:lsdException w:name="Subtitle" w:semiHidden="0" w:uiPriority="11" w:unhideWhenUsed="0" w:qFormat="1"/>
-    <w:lsdException w:name="Strong" w:semiHidden="0" w:uiPriority="22" w:unhideWhenUsed="0" w:qFormat="1"/>
-    <w:lsdException w:name="Emphasis" w:semiHidden="0" w:uiPriority="20" w:unhideWhenUsed="0" w:qFormat="1"/>
-    <w:lsdException w:name="Table Grid" w:semiHidden="0" w:uiPriority="39" w:unhideWhenUsed="0"/>
-    <w:lsdException w:name="Placeholder Text" w:unhideWhenUsed="0"/>
-    <w:lsdException w:name="No Spacing" w:semiHidden="0" w:uiPriority="1" w:unhideWhenUsed="0" w:qFormat="1"/>
-    <w:lsdException w:name="Light Shading" w:semiHidden="0" w:uiPriority="60" w:unhideWhenUsed="0"/>
-    <w:lsdException w:name="Light List" w:semiHidden="0" w:uiPriority="61" w:unhideWhenUsed="0"/>
-    <w:lsdException w:name="Light Grid" w:semiHidden="0" w:uiPriority="62" w:unhideWhenUsed="0"/>
-    <w:lsdException w:name="Medium Shading 1" w:semiHidden="0" w:uiPriority="63" w:unhideWhenUsed="0"/>
-    <w:lsdException w:name="Medium Shading 2" w:semiHidden="0" w:uiPriority="64" w:unhideWhenUsed="0"/>
-    <w:lsdException w:name="Medium List 1" w:semiHidden="0" w:uiPriority="65" w:unhideWhenUsed="0"/>
-    <w:lsdException w:name="Medium List 2" w:semiHidden="0" w:uiPriority="66" w:unhideWhenUsed="0"/>
-    <w:lsdException w:name="Medium Grid 1" w:semiHidden="0" w:uiPriority="67" w:unhideWhenUsed="0"/>
-    <w:lsdException w:name="Medium Grid 2" w:semiHidden="0" w:uiPriority="68" w:unhideWhenUsed="0"/>
-    <w:lsdException w:name="Medium Grid 3" w:semiHidden="0" w:uiPriority="69" w:unhideWhenUsed="0"/>
-    <w:lsdException w:name="Dark List" w:semiHidden="0" w:uiPriority="70" w:unhideWhenUsed="0"/>
-    <w:lsdException w:name="Colorful Shading" w:semiHidden="0" w:uiPriority="71" w:unhideWhenUsed="0"/>
-    <w:lsdException w:name="Colorful List" w:semiHidden="0" w:uiPriority="72" w:unhideWhenUsed="0"/>
-    <w:lsdException w:name="Colorful Grid" w:semiHidden="0" w:uiPriority="73" w:unhideWhenUsed="0"/>
-    <w:lsdException w:name="Light Shading Accent 1" w:semiHidden="0" w:uiPriority="60" w:unhideWhenUsed="0"/>
-    <w:lsdException w:name="Light List Accent 1" w:semiHidden="0" w:uiPriority="61" w:unhideWhenUsed="0"/>
-    <w:lsdException w:name="Light Grid Accent 1" w:semiHidden="0" w:uiPriority="62" w:unhideWhenUsed="0"/>
-    <w:lsdException w:name="Medium Shading 1 Accent 1" w:semiHidden="0" w:uiPriority="63" w:unhideWhenUsed="0"/>
-    <w:lsdException w:name="Medium Shading 2 Accent 1" w:semiHidden="0" w:uiPriority="64" w:unhideWhenUsed="0"/>
-    <w:lsdException w:name="Medium List 1 Accent 1" w:semiHidden="0" w:uiPriority="65" w:unhideWhenUsed="0"/>
-    <w:lsdException w:name="Revision" w:unhideWhenUsed="0"/>
-    <w:lsdException w:name="List Paragraph" w:semiHidden="0" w:uiPriority="34" w:unhideWhenUsed="0" w:qFormat="1"/>
-    <w:lsdException w:name="Quote" w:semiHidden="0" w:uiPriority="29" w:unhideWhenUsed="0" w:qFormat="1"/>
-    <w:lsdException w:name="Intense Quote" w:semiHidden="0" w:uiPriority="30" w:unhideWhenUsed="0" w:qFormat="1"/>
-    <w:lsdException w:name="Medium List 2 Accent 1" w:semiHidden="0" w:uiPriority="66" w:unhideWhenUsed="0"/>
-    <w:lsdException w:name="Medium Grid 1 Accent 1" w:semiHidden="0" w:uiPriority="67" w:unhideWhenUsed="0"/>
-    <w:lsdException w:name="Medium Grid 2 Accent 1" w:semiHidden="0" w:uiPriority="68" w:unhideWhenUsed="0"/>
-    <w:lsdException w:name="Medium Grid 3 Accent 1" w:semiHidden="0" w:uiPriority="69" w:unhideWhenUsed="0"/>
-    <w:lsdException w:name="Dark List Accent 1" w:semiHidden="0" w:uiPriority="70" w:unhideWhenUsed="0"/>
-    <w:lsdException w:name="Colorful Shading Accent 1" w:semiHidden="0" w:uiPriority="71" w:unhideWhenUsed="0"/>
-    <w:lsdException w:name="Colorful List Accent 1" w:semiHidden="0" w:uiPriority="72" w:unhideWhenUsed="0"/>
-    <w:lsdException w:name="Colorful Grid Accent 1" w:semiHidden="0" w:uiPriority="73" w:unhideWhenUsed="0"/>
-    <w:lsdException w:name="Light Shading Accent 2" w:semiHidden="0" w:uiPriority="60" w:unhideWhenUsed="0"/>
-    <w:lsdException w:name="Light List Accent 2" w:semiHidden="0" w:uiPriority="61" w:unhideWhenUsed="0"/>
-    <w:lsdException w:name="Light Grid Accent 2" w:semiHidden="0" w:uiPriority="62" w:unhideWhenUsed="0"/>
-    <w:lsdException w:name="Medium Shading 1 Accent 2" w:semiHidden="0" w:uiPriority="63" w:unhideWhenUsed="0"/>
-    <w:lsdException w:name="Medium Shading 2 Accent 2" w:semiHidden="0" w:uiPriority="64" w:unhideWhenUsed="0"/>
-    <w:lsdException w:name="Medium List 1 Accent 2" w:semiHidden="0" w:uiPriority="65" w:unhideWhenUsed="0"/>
-    <w:lsdException w:name="Medium List 2 Accent 2" w:semiHidden="0" w:uiPriority="66" w:unhideWhenUsed="0"/>
-    <w:lsdException w:name="Medium Grid 1 Accent 2" w:semiHidden="0" w:uiPriority="67" w:unhideWhenUsed="0"/>
-    <w:lsdException w:name="Medium Grid 2 Accent 2" w:semiHidden="0" w:uiPriority="68" w:unhideWhenUsed="0"/>
-    <w:lsdException w:name="Medium Grid 3 Accent 2" w:semiHidden="0" w:uiPriority="69" w:unhideWhenUsed="0"/>
-    <w:lsdException w:name="Dark List Accent 2" w:semiHidden="0" w:uiPriority="70" w:unhideWhenUsed="0"/>
-    <w:lsdException w:name="Colorful Shading Accent 2" w:semiHidden="0" w:uiPriority="71" w:unhideWhenUsed="0"/>
-    <w:lsdException w:name="Colorful List Accent 2" w:semiHidden="0" w:uiPriority="72" w:unhideWhenUsed="0"/>
-    <w:lsdException w:name="Colorful Grid Accent 2" w:semiHidden="0" w:uiPriority="73" w:unhideWhenUsed="0"/>
-    <w:lsdException w:name="Light Shading Accent 3" w:semiHidden="0" w:uiPriority="60" w:unhideWhenUsed="0"/>
-    <w:lsdException w:name="Light List Accent 3" w:semiHidden="0" w:uiPriority="61" w:unhideWhenUsed="0"/>
-    <w:lsdException w:name="Light Grid Accent 3" w:semiHidden="0" w:uiPriority="62" w:unhideWhenUsed="0"/>
-    <w:lsdException w:name="Medium Shading 1 Accent 3" w:semiHidden="0" w:uiPriority="63" w:unhideWhenUsed="0"/>
-    <w:lsdException w:name="Medium Shading 2 Accent 3" w:semiHidden="0" w:uiPriority="64" w:unhideWhenUsed="0"/>
-    <w:lsdException w:name="Medium List 1 Accent 3" w:semiHidden="0" w:uiPriority="65" w:unhideWhenUsed="0"/>
-    <w:lsdException w:name="Medium List 2 Accent 3" w:semiHidden="0" w:uiPriority="66" w:unhideWhenUsed="0"/>
-    <w:lsdException w:name="Medium Grid 1 Accent 3" w:semiHidden="0" w:uiPriority="67" w:unhideWhenUsed="0"/>
-    <w:lsdException w:name="Medium Grid 2 Accent 3" w:semiHidden="0" w:uiPriority="68" w:unhideWhenUsed="0"/>
-    <w:lsdException w:name="Medium Grid 3 Accent 3" w:semiHidden="0" w:uiPriority="69" w:unhideWhenUsed="0"/>
-    <w:lsdException w:name="Dark List Accent 3" w:semiHidden="0" w:uiPriority="70" w:unhideWhenUsed="0"/>
-    <w:lsdException w:name="Colorful Shading Accent 3" w:semiHidden="0" w:uiPriority="71" w:unhideWhenUsed="0"/>
-    <w:lsdException w:name="Colorful List Accent 3" w:semiHidden="0" w:uiPriority="72" w:unhideWhenUsed="0"/>
-    <w:lsdException w:name="Colorful Grid Accent 3" w:semiHidden="0" w:uiPriority="73" w:unhideWhenUsed="0"/>
-    <w:lsdException w:name="Light Shading Accent 4" w:semiHidden="0" w:uiPriority="60" w:unhideWhenUsed="0"/>
-    <w:lsdException w:name="Light List Accent 4" w:semiHidden="0" w:uiPriority="61" w:unhideWhenUsed="0"/>
-    <w:lsdException w:name="Light Grid Accent 4" w:semiHidden="0" w:uiPriority="62" w:unhideWhenUsed="0"/>
-    <w:lsdException w:name="Medium Shading 1 Accent 4" w:semiHidden="0" w:uiPriority="63" w:unhideWhenUsed="0"/>
-    <w:lsdException w:name="Medium Shading 2 Accent 4" w:semiHidden="0" w:uiPriority="64" w:unhideWhenUsed="0"/>
-    <w:lsdException w:name="Medium List 1 Accent 4" w:semiHidden="0" w:uiPriority="65" w:unhideWhenUsed="0"/>
-    <w:lsdException w:name="Medium List 2 Accent 4" w:semiHidden="0" w:uiPriority="66" w:unhideWhenUsed="0"/>
-    <w:lsdException w:name="Medium Grid 1 Accent 4" w:semiHidden="0" w:uiPriority="67" w:unhideWhenUsed="0"/>
-    <w:lsdException w:name="Medium Grid 2 Accent 4" w:semiHidden="0" w:uiPriority="68" w:unhideWhenUsed="0"/>
-    <w:lsdException w:name="Medium Grid 3 Accent 4" w:semiHidden="0" w:uiPriority="69" w:unhideWhenUsed="0"/>
-    <w:lsdException w:name="Dark List Accent 4" w:semiHidden="0" w:uiPriority="70" w:unhideWhenUsed="0"/>
-    <w:lsdException w:name="Colorful Shading Accent 4" w:semiHidden="0" w:uiPriority="71" w:unhideWhenUsed="0"/>
-    <w:lsdException w:name="Colorful List Accent 4" w:semiHidden="0" w:uiPriority="72" w:unhideWhenUsed="0"/>
-    <w:lsdException w:name="Colorful Grid Accent 4" w:semiHidden="0" w:uiPriority="73" w:unhideWhenUsed="0"/>
-    <w:lsdException w:name="Light Shading Accent 5" w:semiHidden="0" w:uiPriority="60" w:unhideWhenUsed="0"/>
-    <w:lsdException w:name="Light List Accent 5" w:semiHidden="0" w:uiPriority="61" w:unhideWhenUsed="0"/>
-    <w:lsdException w:name="Light Grid Accent 5" w:semiHidden="0" w:uiPriority="62" w:unhideWhenUsed="0"/>
-    <w:lsdException w:name="Medium Shading 1 Accent 5" w:semiHidden="0" w:uiPriority="63" w:unhideWhenUsed="0"/>
-    <w:lsdException w:name="Medium Shading 2 Accent 5" w:semiHidden="0" w:uiPriority="64" w:unhideWhenUsed="0"/>
-    <w:lsdException w:name="Medium List 1 Accent 5" w:semiHidden="0" w:uiPriority="65" w:unhideWhenUsed="0"/>
-    <w:lsdException w:name="Medium List 2 Accent 5" w:semiHidden="0" w:uiPriority="66" w:unhideWhenUsed="0"/>
-    <w:lsdException w:name="Medium Grid 1 Accent 5" w:semiHidden="0" w:uiPriority="67" w:unhideWhenUsed="0"/>
-    <w:lsdException w:name="Medium Grid 2 Accent 5" w:semiHidden="0" w:uiPriority="68" w:unhideWhenUsed="0"/>
-    <w:lsdException w:name="Medium Grid 3 Accent 5" w:semiHidden="0" w:uiPriority="69" w:unhideWhenUsed="0"/>
-    <w:lsdException w:name="Dark List Accent 5" w:semiHidden="0" w:uiPriority="70" w:unhideWhenUsed="0"/>
-    <w:lsdException w:name="Colorful Shading Accent 5" w:semiHidden="0" w:uiPriority="71" w:unhideWhenUsed="0"/>
-    <w:lsdException w:name="Colorful List Accent 5" w:semiHidden="0" w:uiPriority="72" w:unhideWhenUsed="0"/>
-    <w:lsdException w:name="Colorful Grid Accent 5" w:semiHidden="0" w:uiPriority="73" w:unhideWhenUsed="0"/>
-    <w:lsdException w:name="Light Shading Accent 6" w:semiHidden="0" w:uiPriority="60" w:unhideWhenUsed="0"/>
-    <w:lsdException w:name="Light List Accent 6" w:semiHidden="0" w:uiPriority="61" w:unhideWhenUsed="0"/>
-    <w:lsdException w:name="Light Grid Accent 6" w:semiHidden="0" w:uiPriority="62" w:unhideWhenUsed="0"/>
-    <w:lsdException w:name="Medium Shading 1 Accent 6" w:semiHidden="0" w:uiPriority="63" w:unhideWhenUsed="0"/>
-    <w:lsdException w:name="Medium Shading 2 Accent 6" w:semiHidden="0" w:uiPriority="64" w:unhideWhenUsed="0"/>
-    <w:lsdException w:name="Medium List 1 Accent 6" w:semiHidden="0" w:uiPriority="65" w:unhideWhenUsed="0"/>
-    <w:lsdException w:name="Medium List 2 Accent 6" w:semiHidden="0" w:uiPriority="66" w:unhideWhenUsed="0"/>
-    <w:lsdException w:name="Medium Grid 1 Accent 6" w:semiHidden="0" w:uiPriority="67" w:unhideWhenUsed="0"/>
-    <w:lsdException w:name="Medium Grid 2 Accent 6" w:semiHidden="0" w:uiPriority="68" w:unhideWhenUsed="0"/>
-    <w:lsdException w:name="Medium Grid 3 Accent 6" w:semiHidden="0" w:uiPriority="69" w:unhideWhenUsed="0"/>
-    <w:lsdException w:name="Dark List Accent 6" w:semiHidden="0" w:uiPriority="70" w:unhideWhenUsed="0"/>
-    <w:lsdException w:name="Colorful Shading Accent 6" w:semiHidden="0" w:uiPriority="71" w:unhideWhenUsed="0"/>
-    <w:lsdException w:name="Colorful List Accent 6" w:semiHidden="0" w:uiPriority="72" w:unhideWhenUsed="0"/>
-    <w:lsdException w:name="Colorful Grid Accent 6" w:semiHidden="0" w:uiPriority="73" w:unhideWhenUsed="0"/>
-    <w:lsdException w:name="Subtle Emphasis" w:semiHidden="0" w:uiPriority="19" w:unhideWhenUsed="0" w:qFormat="1"/>
-    <w:lsdException w:name="Intense Emphasis" w:semiHidden="0" w:uiPriority="21" w:unhideWhenUsed="0" w:qFormat="1"/>
-    <w:lsdException w:name="Subtle Reference" w:semiHidden="0" w:uiPriority="31" w:unhideWhenUsed="0" w:qFormat="1"/>
-    <w:lsdException w:name="Intense Reference" w:semiHidden="0" w:uiPriority="32" w:unhideWhenUsed="0" w:qFormat="1"/>
-    <w:lsdException w:name="Book Title" w:semiHidden="0" w:uiPriority="33" w:unhideWhenUsed="0" w:qFormat="1"/>
-    <w:lsdException w:name="Bibliography" w:uiPriority="37"/>
-    <w:lsdException w:name="TOC Heading" w:uiPriority="39" w:qFormat="1"/>
-  </w:latentStyles>
-  <w:style w:type="paragraph" w:default="1" w:styleId="Normal">
-    <w:name w:val="Normal"/>
-    <w:qFormat/>
-  </w:style>
-  <w:style w:type="paragraph" w:styleId="Heading1">
-    <w:name w:val="heading 1"/>
-    <w:basedOn w:val="Normal"/>
-    <w:next w:val="Normal"/>
-    <w:link w:val="Heading1Char"/>
-    <w:uiPriority w:val="9"/>
-    <w:qFormat/>
-    <w:rsid w:val="001B4528"/>
-    <w:pPr>
-      <w:keepNext/>
-      <w:tabs>
-        <w:tab w:val="left" w:pos="720"/>
-      </w:tabs>
-      <w:spacing w:before="240" w:after="120" w:line="360" w:lineRule="auto"/>
-      <w:ind w:left="720" w:hanging="720"/>
-      <w:outlineLvl w:val="0"/>
-    </w:pPr>
-    <w:rPr>
-      <w:rFonts w:ascii="Times New Roman" w:eastAsia="Times New Roman" w:hAnsi="Times New Roman" w:cs="Times New Roman"/>
-      <w:b/>
-      <w:sz w:val="32"/>
-      <w:szCs w:val="32"/>
-      <w:lang w:val="en-GB" w:eastAsia="en-US"/>
-    </w:rPr>
-  </w:style>
-  <w:style w:type="paragraph" w:styleId="Heading2">
-    <w:name w:val="heading 2"/>
-    <w:basedOn w:val="Normal"/>
-    <w:next w:val="Normal"/>
-    <w:link w:val="Heading2Char"/>
-    <w:uiPriority w:val="9"/>
-    <w:unhideWhenUsed/>
-    <w:qFormat/>
-    <w:rsid w:val="0035537B"/>
-    <w:pPr>
-      <w:keepNext/>
-      <w:keepLines/>
-      <w:spacing w:before="200" w:after="0"/>
-      <w:outlineLvl w:val="1"/>
-    </w:pPr>
-    <w:rPr>
-      <w:rFonts w:asciiTheme="majorHAnsi" w:eastAsiaTheme="majorEastAsia" w:hAnsiTheme="majorHAnsi" w:cstheme="majorBidi"/>
-      <w:b/>
-      <w:bCs/>
-      <w:sz w:val="26"/>
-      <w:szCs w:val="26"/>
-    </w:rPr>
-  </w:style>
-  <w:style w:type="character" w:default="1" w:styleId="DefaultParagraphFont">
-    <w:name w:val="Default Paragraph Font"/>
-    <w:uiPriority w:val="1"/>
-    <w:semiHidden/>
-    <w:unhideWhenUsed/>
-  </w:style>
-  <w:style w:type="table" w:default="1" w:styleId="TableNormal">
-    <w:name w:val="Normal Table"/>
-    <w:uiPriority w:val="99"/>
-    <w:semiHidden/>
-    <w:unhideWhenUsed/>
-    <w:tblPr>
-      <w:tblInd w:w="0" w:type="dxa"/>
-      <w:tblCellMar>
-        <w:top w:w="0" w:type="dxa"/>
-        <w:left w:w="108" w:type="dxa"/>
-        <w:bottom w:w="0" w:type="dxa"/>
-        <w:right w:w="108" w:type="dxa"/>
-      </w:tblCellMar>
-    </w:tblPr>
-  </w:style>
-  <w:style w:type="numbering" w:default="1" w:styleId="NoList">
-    <w:name w:val="No List"/>
-    <w:uiPriority w:val="99"/>
-    <w:semiHidden/>
-    <w:unhideWhenUsed/>
-  </w:style>
-  <w:style w:type="paragraph" w:styleId="Header">
-    <w:name w:val="header"/>
-    <w:basedOn w:val="Normal"/>
-    <w:link w:val="HeaderChar"/>
-    <w:uiPriority w:val="99"/>
-    <w:unhideWhenUsed/>
-    <w:rsid w:val="00185244"/>
-    <w:pPr>
-      <w:tabs>
-        <w:tab w:val="center" w:pos="4513"/>
-        <w:tab w:val="right" w:pos="9026"/>
-      </w:tabs>
-      <w:spacing w:after="0" w:line="240" w:lineRule="auto"/>
-    </w:pPr>
-  </w:style>
-  <w:style w:type="character" w:customStyle="1" w:styleId="HeaderChar">
-    <w:name w:val="Header Char"/>
-    <w:basedOn w:val="DefaultParagraphFont"/>
-    <w:link w:val="Header"/>
-    <w:uiPriority w:val="99"/>
-    <w:rsid w:val="00185244"/>
-  </w:style>
-  <w:style w:type="paragraph" w:styleId="Footer">
-    <w:name w:val="footer"/>
-    <w:basedOn w:val="Normal"/>
-    <w:link w:val="FooterChar"/>
-    <w:uiPriority w:val="99"/>
-    <w:unhideWhenUsed/>
-    <w:rsid w:val="00185244"/>
-    <w:pPr>
-      <w:tabs>
-        <w:tab w:val="center" w:pos="4513"/>
-        <w:tab w:val="right" w:pos="9026"/>
-      </w:tabs>
-      <w:spacing w:after="0" w:line="240" w:lineRule="auto"/>
-    </w:pPr>
-  </w:style>
-  <w:style w:type="character" w:customStyle="1" w:styleId="FooterChar">
-    <w:name w:val="Footer Char"/>
-    <w:basedOn w:val="DefaultParagraphFont"/>
-    <w:link w:val="Footer"/>
-    <w:uiPriority w:val="99"/>
-    <w:rsid w:val="00185244"/>
-  </w:style>
-  <w:style w:type="character" w:customStyle="1" w:styleId="Heading1Char">
-    <w:name w:val="Heading 1 Char"/>
-    <w:basedOn w:val="DefaultParagraphFont"/>
-    <w:link w:val="Heading1"/>
-    <w:uiPriority w:val="9"/>
-    <w:rsid w:val="001B4528"/>
-    <w:rPr>
-      <w:rFonts w:ascii="Times New Roman" w:eastAsia="Times New Roman" w:hAnsi="Times New Roman" w:cs="Times New Roman"/>
-      <w:b/>
-      <w:sz w:val="32"/>
-      <w:szCs w:val="32"/>
-      <w:lang w:val="en-GB" w:eastAsia="en-US"/>
-    </w:rPr>
-  </w:style>
-  <w:style w:type="paragraph" w:styleId="TOCHeading">
-    <w:name w:val="TOC Heading"/>
-    <w:basedOn w:val="Heading1"/>
-    <w:next w:val="Normal"/>
-    <w:uiPriority w:val="39"/>
-    <w:unhideWhenUsed/>
-    <w:qFormat/>
-    <w:rsid w:val="000F266E"/>
-    <w:pPr>
-      <w:keepLines/>
-      <w:tabs>
-        <w:tab w:val="clear" w:pos="720"/>
-      </w:tabs>
-      <w:spacing w:after="0" w:line="259" w:lineRule="auto"/>
-      <w:ind w:left="0" w:firstLine="0"/>
-      <w:outlineLvl w:val="9"/>
-    </w:pPr>
-    <w:rPr>
-      <w:rFonts w:asciiTheme="majorHAnsi" w:eastAsiaTheme="majorEastAsia" w:hAnsiTheme="majorHAnsi" w:cstheme="majorBidi"/>
-      <w:b w:val="0"/>
-      <w:color w:val="2F5496" w:themeColor="accent1" w:themeShade="BF"/>
-      <w:lang w:val="en-US"/>
-    </w:rPr>
-  </w:style>
-  <w:style w:type="paragraph" w:styleId="TOC1">
-    <w:name w:val="toc 1"/>
-    <w:basedOn w:val="Normal"/>
-    <w:next w:val="Normal"/>
-    <w:autoRedefine/>
-    <w:uiPriority w:val="39"/>
-    <w:unhideWhenUsed/>
-    <w:rsid w:val="000F266E"/>
-    <w:pPr>
-      <w:spacing w:after="100"/>
-    </w:pPr>
-  </w:style>
-  <w:style w:type="character" w:styleId="Hyperlink">
-    <w:name w:val="Hyperlink"/>
-    <w:basedOn w:val="DefaultParagraphFont"/>
-    <w:uiPriority w:val="99"/>
-    <w:unhideWhenUsed/>
-    <w:rsid w:val="000F266E"/>
-    <w:rPr>
-      <w:color w:val="0563C1" w:themeColor="hyperlink"/>
-      <w:u w:val="single"/>
-    </w:rPr>
-  </w:style>
-  <w:style w:type="paragraph" w:styleId="BalloonText">
-    <w:name w:val="Balloon Text"/>
-    <w:basedOn w:val="Normal"/>
-    <w:link w:val="BalloonTextChar"/>
-    <w:uiPriority w:val="99"/>
-    <w:semiHidden/>
-    <w:unhideWhenUsed/>
-    <w:rsid w:val="001627DE"/>
-    <w:pPr>
-      <w:spacing w:after="0" w:line="240" w:lineRule="auto"/>
-    </w:pPr>
-    <w:rPr>
-      <w:rFonts w:ascii="Tahoma" w:hAnsi="Tahoma" w:cs="Tahoma"/>
-      <w:sz w:val="16"/>
-      <w:szCs w:val="16"/>
-    </w:rPr>
-  </w:style>
-  <w:style w:type="character" w:customStyle="1" w:styleId="BalloonTextChar">
-    <w:name w:val="Balloon Text Char"/>
-    <w:basedOn w:val="DefaultParagraphFont"/>
-    <w:link w:val="BalloonText"/>
-    <w:uiPriority w:val="99"/>
-    <w:semiHidden/>
-    <w:rsid w:val="001627DE"/>
-    <w:rPr>
-      <w:rFonts w:ascii="Tahoma" w:hAnsi="Tahoma" w:cs="Tahoma"/>
-      <w:sz w:val="16"/>
-      <w:szCs w:val="16"/>
-    </w:rPr>
-  </w:style>
-  <w:style w:type="character" w:customStyle="1" w:styleId="Heading2Char">
-    <w:name w:val="Heading 2 Char"/>
-    <w:basedOn w:val="DefaultParagraphFont"/>
-    <w:link w:val="Heading2"/>
-    <w:uiPriority w:val="9"/>
-    <w:rsid w:val="0035537B"/>
-    <w:rPr>
-      <w:rFonts w:asciiTheme="majorHAnsi" w:eastAsiaTheme="majorEastAsia" w:hAnsiTheme="majorHAnsi" w:cstheme="majorBidi"/>
-      <w:b/>
-      <w:bCs/>
-      <w:sz w:val="26"/>
-      <w:szCs w:val="26"/>
-    </w:rPr>
-  </w:style>
-  <w:style w:type="paragraph" w:styleId="Caption">
-    <w:name w:val="caption"/>
-    <w:basedOn w:val="Normal"/>
-    <w:next w:val="Normal"/>
-    <w:uiPriority w:val="35"/>
-    <w:unhideWhenUsed/>
-    <w:qFormat/>
-    <w:rsid w:val="001627DE"/>
-    <w:pPr>
-      <w:spacing w:after="200" w:line="240" w:lineRule="auto"/>
-    </w:pPr>
-    <w:rPr>
-      <w:i/>
-      <w:iCs/>
-      <w:color w:val="44546A" w:themeColor="text2"/>
-      <w:sz w:val="18"/>
-      <w:szCs w:val="18"/>
-    </w:rPr>
-  </w:style>
-  <w:style w:type="table" w:styleId="TableGrid">
-    <w:name w:val="Table Grid"/>
-    <w:basedOn w:val="TableNormal"/>
-    <w:uiPriority w:val="39"/>
-    <w:rsid w:val="001627DE"/>
-    <w:pPr>
-      <w:spacing w:after="0" w:line="240" w:lineRule="auto"/>
-    </w:pPr>
-    <w:rPr>
-      <w:lang w:val="en-US"/>
-    </w:rPr>
-    <w:tblPr>
-      <w:tblInd w:w="0" w:type="dxa"/>
-      <w:tblBorders>
-        <w:top w:val="single" w:sz="4" w:space="0" w:color="auto"/>
-        <w:left w:val="single" w:sz="4" w:space="0" w:color="auto"/>
-        <w:bottom w:val="single" w:sz="4" w:space="0" w:color="auto"/>
-        <w:right w:val="single" w:sz="4" w:space="0" w:color="auto"/>
-        <w:insideH w:val="single" w:sz="4" w:space="0" w:color="auto"/>
-        <w:insideV w:val="single" w:sz="4" w:space="0" w:color="auto"/>
-      </w:tblBorders>
-      <w:tblCellMar>
-        <w:top w:w="0" w:type="dxa"/>
-        <w:left w:w="108" w:type="dxa"/>
-        <w:bottom w:w="0" w:type="dxa"/>
-        <w:right w:w="108" w:type="dxa"/>
-      </w:tblCellMar>
     </w:tblPr>
   </w:style>
   <w:style w:type="paragraph" w:styleId="ListParagraph">
@@ -15860,25 +15471,25 @@
   <a:extraClrSchemeLst/>
   <a:extLst>
     <a:ext uri="{05A4C25C-085E-4340-85A3-A5531E510DB2}">
-      <thm15:themeFamily xmlns:thm15="http://schemas.microsoft.com/office/thememl/2012/main" xmlns="" name="Office Theme" id="{62F939B6-93AF-4DB8-9C6B-D6C7DFDC589F}" vid="{4A3C46E8-61CC-4603-A589-7422A47A8E4A}"/>
+      <thm15:themeFamily xmlns:thm15="http://schemas.microsoft.com/office/thememl/2012/main" name="Office Theme" id="{62F939B6-93AF-4DB8-9C6B-D6C7DFDC589F}" vid="{4A3C46E8-61CC-4603-A589-7422A47A8E4A}"/>
     </a:ext>
   </a:extLst>
 </a:theme>
 </file>
 
 <file path=customXml/item1.xml><?xml version="1.0" encoding="utf-8"?>
-<p:properties xmlns:p="http://schemas.microsoft.com/office/2006/metadata/properties" xmlns:xsi="http://www.w3.org/2001/XMLSchema-instance" xmlns:pc="http://schemas.microsoft.com/office/infopath/2007/PartnerControls">
-  <documentManagement/>
-</p:properties>
-</file>
-
-<file path=customXml/item2.xml><?xml version="1.0" encoding="utf-8"?>
 <?mso-contentType ?>
 <FormTemplates xmlns="http://schemas.microsoft.com/sharepoint/v3/contenttype/forms">
   <Display>DocumentLibraryForm</Display>
   <Edit>DocumentLibraryForm</Edit>
   <New>DocumentLibraryForm</New>
 </FormTemplates>
+</file>
+
+<file path=customXml/item2.xml><?xml version="1.0" encoding="utf-8"?>
+<p:properties xmlns:p="http://schemas.microsoft.com/office/2006/metadata/properties" xmlns:xsi="http://www.w3.org/2001/XMLSchema-instance" xmlns:pc="http://schemas.microsoft.com/office/infopath/2007/PartnerControls">
+  <documentManagement/>
+</p:properties>
 </file>
 
 <file path=customXml/item3.xml><?xml version="1.0" encoding="utf-8"?>
@@ -16058,18 +15669,18 @@
 </file>
 
 <file path=customXml/itemProps1.xml><?xml version="1.0" encoding="utf-8"?>
-<ds:datastoreItem xmlns:ds="http://schemas.openxmlformats.org/officeDocument/2006/customXml" ds:itemID="{5C2F5646-E427-4D55-999D-87C081284B66}">
+<ds:datastoreItem xmlns:ds="http://schemas.openxmlformats.org/officeDocument/2006/customXml" ds:itemID="{5F6EF4C0-2CFE-447C-9862-DF092E0753A7}">
   <ds:schemaRefs>
-    <ds:schemaRef ds:uri="http://schemas.microsoft.com/office/2006/metadata/properties"/>
-    <ds:schemaRef ds:uri="http://schemas.microsoft.com/office/infopath/2007/PartnerControls"/>
+    <ds:schemaRef ds:uri="http://schemas.microsoft.com/sharepoint/v3/contenttype/forms"/>
   </ds:schemaRefs>
 </ds:datastoreItem>
 </file>
 
 <file path=customXml/itemProps2.xml><?xml version="1.0" encoding="utf-8"?>
-<ds:datastoreItem xmlns:ds="http://schemas.openxmlformats.org/officeDocument/2006/customXml" ds:itemID="{5F6EF4C0-2CFE-447C-9862-DF092E0753A7}">
+<ds:datastoreItem xmlns:ds="http://schemas.openxmlformats.org/officeDocument/2006/customXml" ds:itemID="{5C2F5646-E427-4D55-999D-87C081284B66}">
   <ds:schemaRefs>
-    <ds:schemaRef ds:uri="http://schemas.microsoft.com/sharepoint/v3/contenttype/forms"/>
+    <ds:schemaRef ds:uri="http://schemas.microsoft.com/office/2006/metadata/properties"/>
+    <ds:schemaRef ds:uri="http://schemas.microsoft.com/office/infopath/2007/PartnerControls"/>
   </ds:schemaRefs>
 </ds:datastoreItem>
 </file>
@@ -16093,7 +15704,7 @@
 </file>
 
 <file path=customXml/itemProps4.xml><?xml version="1.0" encoding="utf-8"?>
-<ds:datastoreItem xmlns:ds="http://schemas.openxmlformats.org/officeDocument/2006/customXml" ds:itemID="{D57FF714-08CB-4A26-ACA9-83BC93993372}">
+<ds:datastoreItem xmlns:ds="http://schemas.openxmlformats.org/officeDocument/2006/customXml" ds:itemID="{F2AEDC26-490E-49AE-B460-36C2F2279E4B}">
   <ds:schemaRefs>
     <ds:schemaRef ds:uri="http://schemas.openxmlformats.org/officeDocument/2006/bibliography"/>
   </ds:schemaRefs>

</xml_diff>

<commit_message>
correct spelling in doc
</commit_message>
<xml_diff>
--- a/docs/TIPP-AAI Capstone Project Report_03Apr2020_EL_KST.docx
+++ b/docs/TIPP-AAI Capstone Project Report_03Apr2020_EL_KST.docx
@@ -454,6 +454,8 @@
         </w:rPr>
         <w:br w:type="page"/>
       </w:r>
+      <w:bookmarkStart w:id="0" w:name="_GoBack"/>
+      <w:bookmarkEnd w:id="0"/>
     </w:p>
     <w:p>
       <w:pPr>
@@ -462,7 +464,7 @@
           <w:rFonts w:asciiTheme="minorHAnsi" w:hAnsiTheme="minorHAnsi"/>
         </w:rPr>
       </w:pPr>
-      <w:bookmarkStart w:id="0" w:name="_Toc36729926"/>
+      <w:bookmarkStart w:id="1" w:name="_Toc36729926"/>
       <w:r>
         <w:rPr>
           <w:rFonts w:asciiTheme="minorHAnsi" w:hAnsiTheme="minorHAnsi"/>
@@ -470,7 +472,7 @@
         <w:lastRenderedPageBreak/>
         <w:t>Abstract</w:t>
       </w:r>
-      <w:bookmarkEnd w:id="0"/>
+      <w:bookmarkEnd w:id="1"/>
     </w:p>
     <w:p>
       <w:pPr>
@@ -590,7 +592,7 @@
           <w:rFonts w:asciiTheme="minorHAnsi" w:hAnsiTheme="minorHAnsi"/>
         </w:rPr>
       </w:pPr>
-      <w:bookmarkStart w:id="1" w:name="_Toc36729927"/>
+      <w:bookmarkStart w:id="2" w:name="_Toc36729927"/>
       <w:r>
         <w:rPr>
           <w:rFonts w:asciiTheme="minorHAnsi" w:hAnsiTheme="minorHAnsi"/>
@@ -598,7 +600,7 @@
         <w:lastRenderedPageBreak/>
         <w:t>Acknowledgement</w:t>
       </w:r>
-      <w:bookmarkEnd w:id="1"/>
+      <w:bookmarkEnd w:id="2"/>
     </w:p>
     <w:p>
       <w:pPr>
@@ -801,8 +803,6 @@
             </w:rPr>
             <w:t>Contents</w:t>
           </w:r>
-          <w:bookmarkStart w:id="2" w:name="_GoBack"/>
-          <w:bookmarkEnd w:id="2"/>
         </w:p>
         <w:p>
           <w:pPr>
@@ -14127,7 +14127,7 @@
       </w:tabs>
     </w:pPr>
     <w:r>
-      <w:t>Teach Immersion and Place Program (TIPP) in Applied Artificial Intelligent (AAI)</w:t>
+      <w:t>Tech Immersion and Placement Program (TIPP) in Applied Artificial Intelligence (AAI)</w:t>
     </w:r>
   </w:p>
   <w:p>
@@ -14662,7 +14662,7 @@
     <w:lsdException w:name="Table Web 2" w:semiHidden="1" w:unhideWhenUsed="1"/>
     <w:lsdException w:name="Table Web 3" w:semiHidden="1" w:unhideWhenUsed="1"/>
     <w:lsdException w:name="Balloon Text" w:semiHidden="1" w:unhideWhenUsed="1"/>
-    <w:lsdException w:name="Table Grid" w:semiHidden="1" w:uiPriority="39" w:unhideWhenUsed="1"/>
+    <w:lsdException w:name="Table Grid" w:uiPriority="39"/>
     <w:lsdException w:name="Table Theme" w:semiHidden="1" w:unhideWhenUsed="1"/>
     <w:lsdException w:name="Placeholder Text" w:semiHidden="1"/>
     <w:lsdException w:name="No Spacing" w:uiPriority="1" w:qFormat="1"/>
@@ -15478,18 +15478,18 @@
 </file>
 
 <file path=customXml/item1.xml><?xml version="1.0" encoding="utf-8"?>
+<p:properties xmlns:p="http://schemas.microsoft.com/office/2006/metadata/properties" xmlns:xsi="http://www.w3.org/2001/XMLSchema-instance" xmlns:pc="http://schemas.microsoft.com/office/infopath/2007/PartnerControls">
+  <documentManagement/>
+</p:properties>
+</file>
+
+<file path=customXml/item2.xml><?xml version="1.0" encoding="utf-8"?>
 <?mso-contentType ?>
 <FormTemplates xmlns="http://schemas.microsoft.com/sharepoint/v3/contenttype/forms">
   <Display>DocumentLibraryForm</Display>
   <Edit>DocumentLibraryForm</Edit>
   <New>DocumentLibraryForm</New>
 </FormTemplates>
-</file>
-
-<file path=customXml/item2.xml><?xml version="1.0" encoding="utf-8"?>
-<p:properties xmlns:p="http://schemas.microsoft.com/office/2006/metadata/properties" xmlns:xsi="http://www.w3.org/2001/XMLSchema-instance" xmlns:pc="http://schemas.microsoft.com/office/infopath/2007/PartnerControls">
-  <documentManagement/>
-</p:properties>
 </file>
 
 <file path=customXml/item3.xml><?xml version="1.0" encoding="utf-8"?>
@@ -15669,18 +15669,18 @@
 </file>
 
 <file path=customXml/itemProps1.xml><?xml version="1.0" encoding="utf-8"?>
-<ds:datastoreItem xmlns:ds="http://schemas.openxmlformats.org/officeDocument/2006/customXml" ds:itemID="{5F6EF4C0-2CFE-447C-9862-DF092E0753A7}">
+<ds:datastoreItem xmlns:ds="http://schemas.openxmlformats.org/officeDocument/2006/customXml" ds:itemID="{5C2F5646-E427-4D55-999D-87C081284B66}">
   <ds:schemaRefs>
-    <ds:schemaRef ds:uri="http://schemas.microsoft.com/sharepoint/v3/contenttype/forms"/>
+    <ds:schemaRef ds:uri="http://schemas.microsoft.com/office/2006/metadata/properties"/>
+    <ds:schemaRef ds:uri="http://schemas.microsoft.com/office/infopath/2007/PartnerControls"/>
   </ds:schemaRefs>
 </ds:datastoreItem>
 </file>
 
 <file path=customXml/itemProps2.xml><?xml version="1.0" encoding="utf-8"?>
-<ds:datastoreItem xmlns:ds="http://schemas.openxmlformats.org/officeDocument/2006/customXml" ds:itemID="{5C2F5646-E427-4D55-999D-87C081284B66}">
+<ds:datastoreItem xmlns:ds="http://schemas.openxmlformats.org/officeDocument/2006/customXml" ds:itemID="{5F6EF4C0-2CFE-447C-9862-DF092E0753A7}">
   <ds:schemaRefs>
-    <ds:schemaRef ds:uri="http://schemas.microsoft.com/office/2006/metadata/properties"/>
-    <ds:schemaRef ds:uri="http://schemas.microsoft.com/office/infopath/2007/PartnerControls"/>
+    <ds:schemaRef ds:uri="http://schemas.microsoft.com/sharepoint/v3/contenttype/forms"/>
   </ds:schemaRefs>
 </ds:datastoreItem>
 </file>
@@ -15704,7 +15704,7 @@
 </file>
 
 <file path=customXml/itemProps4.xml><?xml version="1.0" encoding="utf-8"?>
-<ds:datastoreItem xmlns:ds="http://schemas.openxmlformats.org/officeDocument/2006/customXml" ds:itemID="{F2AEDC26-490E-49AE-B460-36C2F2279E4B}">
+<ds:datastoreItem xmlns:ds="http://schemas.openxmlformats.org/officeDocument/2006/customXml" ds:itemID="{9428719B-B2AD-40F0-BFBA-A26514CB98F4}">
   <ds:schemaRefs>
     <ds:schemaRef ds:uri="http://schemas.openxmlformats.org/officeDocument/2006/bibliography"/>
   </ds:schemaRefs>

</xml_diff>

<commit_message>
forked this for gensim, and also include it in the report writing
</commit_message>
<xml_diff>
--- a/docs/TIPP-AAI Capstone Project Report_03Apr2020_EL_KST.docx
+++ b/docs/TIPP-AAI Capstone Project Report_03Apr2020_EL_KST.docx
@@ -1,6 +1,6 @@
 
 <file path=word/document.xml><?xml version="1.0" encoding="utf-8"?>
-<w:document xmlns:wpc="http://schemas.microsoft.com/office/word/2010/wordprocessingCanvas" xmlns:cx="http://schemas.microsoft.com/office/drawing/2014/chartex" xmlns:cx1="http://schemas.microsoft.com/office/drawing/2015/9/8/chartex" xmlns:cx2="http://schemas.microsoft.com/office/drawing/2015/10/21/chartex" xmlns:cx3="http://schemas.microsoft.com/office/drawing/2016/5/9/chartex" xmlns:cx4="http://schemas.microsoft.com/office/drawing/2016/5/10/chartex" xmlns:cx5="http://schemas.microsoft.com/office/drawing/2016/5/11/chartex" xmlns:cx6="http://schemas.microsoft.com/office/drawing/2016/5/12/chartex" xmlns:cx7="http://schemas.microsoft.com/office/drawing/2016/5/13/chartex" xmlns:cx8="http://schemas.microsoft.com/office/drawing/2016/5/14/chartex" xmlns:mc="http://schemas.openxmlformats.org/markup-compatibility/2006" xmlns:aink="http://schemas.microsoft.com/office/drawing/2016/ink" xmlns:am3d="http://schemas.microsoft.com/office/drawing/2017/model3d" xmlns:o="urn:schemas-microsoft-com:office:office" xmlns:r="http://schemas.openxmlformats.org/officeDocument/2006/relationships" xmlns:m="http://schemas.openxmlformats.org/officeDocument/2006/math" xmlns:v="urn:schemas-microsoft-com:vml" xmlns:wp14="http://schemas.microsoft.com/office/word/2010/wordprocessingDrawing" xmlns:wp="http://schemas.openxmlformats.org/drawingml/2006/wordprocessingDrawing" xmlns:w10="urn:schemas-microsoft-com:office:word" xmlns:w="http://schemas.openxmlformats.org/wordprocessingml/2006/main" xmlns:w14="http://schemas.microsoft.com/office/word/2010/wordml" xmlns:w15="http://schemas.microsoft.com/office/word/2012/wordml" xmlns:w16cid="http://schemas.microsoft.com/office/word/2016/wordml/cid" xmlns:w16se="http://schemas.microsoft.com/office/word/2015/wordml/symex" xmlns:wpg="http://schemas.microsoft.com/office/word/2010/wordprocessingGroup" xmlns:wpi="http://schemas.microsoft.com/office/word/2010/wordprocessingInk" xmlns:wne="http://schemas.microsoft.com/office/word/2006/wordml" xmlns:wps="http://schemas.microsoft.com/office/word/2010/wordprocessingShape" mc:Ignorable="w14 w15 w16se w16cid wp14">
+<w:document xmlns:wpc="http://schemas.microsoft.com/office/word/2010/wordprocessingCanvas" xmlns:mc="http://schemas.openxmlformats.org/markup-compatibility/2006" xmlns:o="urn:schemas-microsoft-com:office:office" xmlns:r="http://schemas.openxmlformats.org/officeDocument/2006/relationships" xmlns:m="http://schemas.openxmlformats.org/officeDocument/2006/math" xmlns:v="urn:schemas-microsoft-com:vml" xmlns:wp14="http://schemas.microsoft.com/office/word/2010/wordprocessingDrawing" xmlns:wp="http://schemas.openxmlformats.org/drawingml/2006/wordprocessingDrawing" xmlns:w10="urn:schemas-microsoft-com:office:word" xmlns:w="http://schemas.openxmlformats.org/wordprocessingml/2006/main" xmlns:w14="http://schemas.microsoft.com/office/word/2010/wordml" xmlns:wpg="http://schemas.microsoft.com/office/word/2010/wordprocessingGroup" xmlns:wpi="http://schemas.microsoft.com/office/word/2010/wordprocessingInk" xmlns:wne="http://schemas.microsoft.com/office/word/2006/wordml" xmlns:wps="http://schemas.microsoft.com/office/word/2010/wordprocessingShape" mc:Ignorable="w14 wp14">
   <w:body>
     <w:p>
       <w:pPr>
@@ -82,7 +82,7 @@
                     <pic:cNvPicPr preferRelativeResize="0"/>
                   </pic:nvPicPr>
                   <pic:blipFill>
-                    <a:blip r:embed="rId11"/>
+                    <a:blip r:embed="rId12"/>
                     <a:srcRect/>
                     <a:stretch>
                       <a:fillRect/>
@@ -454,8 +454,6 @@
         </w:rPr>
         <w:br w:type="page"/>
       </w:r>
-      <w:bookmarkStart w:id="0" w:name="_GoBack"/>
-      <w:bookmarkEnd w:id="0"/>
     </w:p>
     <w:p>
       <w:pPr>
@@ -464,7 +462,7 @@
           <w:rFonts w:asciiTheme="minorHAnsi" w:hAnsiTheme="minorHAnsi"/>
         </w:rPr>
       </w:pPr>
-      <w:bookmarkStart w:id="1" w:name="_Toc36729926"/>
+      <w:bookmarkStart w:id="0" w:name="_Toc36729926"/>
       <w:r>
         <w:rPr>
           <w:rFonts w:asciiTheme="minorHAnsi" w:hAnsiTheme="minorHAnsi"/>
@@ -472,7 +470,7 @@
         <w:lastRenderedPageBreak/>
         <w:t>Abstract</w:t>
       </w:r>
-      <w:bookmarkEnd w:id="1"/>
+      <w:bookmarkEnd w:id="0"/>
     </w:p>
     <w:p>
       <w:pPr>
@@ -592,7 +590,7 @@
           <w:rFonts w:asciiTheme="minorHAnsi" w:hAnsiTheme="minorHAnsi"/>
         </w:rPr>
       </w:pPr>
-      <w:bookmarkStart w:id="2" w:name="_Toc36729927"/>
+      <w:bookmarkStart w:id="1" w:name="_Toc36729927"/>
       <w:r>
         <w:rPr>
           <w:rFonts w:asciiTheme="minorHAnsi" w:hAnsiTheme="minorHAnsi"/>
@@ -600,7 +598,7 @@
         <w:lastRenderedPageBreak/>
         <w:t>Acknowledgement</w:t>
       </w:r>
-      <w:bookmarkEnd w:id="2"/>
+      <w:bookmarkEnd w:id="1"/>
     </w:p>
     <w:p>
       <w:pPr>
@@ -2664,7 +2662,7 @@
           <w:rFonts w:asciiTheme="minorHAnsi" w:hAnsiTheme="minorHAnsi"/>
         </w:rPr>
       </w:pPr>
-      <w:bookmarkStart w:id="3" w:name="_Toc36729928"/>
+      <w:bookmarkStart w:id="2" w:name="_Toc36729928"/>
       <w:r>
         <w:rPr>
           <w:rFonts w:asciiTheme="minorHAnsi" w:hAnsiTheme="minorHAnsi"/>
@@ -2672,59 +2670,59 @@
         <w:lastRenderedPageBreak/>
         <w:t>1. Background</w:t>
       </w:r>
+      <w:bookmarkEnd w:id="2"/>
+    </w:p>
+    <w:p>
+      <w:pPr>
+        <w:jc w:val="both"/>
+      </w:pPr>
+      <w:r>
+        <w:t xml:space="preserve">This project is </w:t>
+      </w:r>
+      <w:r>
+        <w:t xml:space="preserve">a </w:t>
+      </w:r>
+      <w:r>
+        <w:t>collaboration</w:t>
+      </w:r>
+      <w:r>
+        <w:t xml:space="preserve"> between Nvidia and Republic Polytechnic (RP) as a capstone project for the Tech Immersion and Placement Programme (TIPP) programme by </w:t>
+      </w:r>
+      <w:proofErr w:type="spellStart"/>
+      <w:r>
+        <w:t>Infocomm</w:t>
+      </w:r>
+      <w:proofErr w:type="spellEnd"/>
+      <w:r>
+        <w:t xml:space="preserve"> Media Development Authority (IMDA). </w:t>
+      </w:r>
+      <w:r>
+        <w:t xml:space="preserve"> </w:t>
+      </w:r>
+      <w:r>
+        <w:t>The project aims to provide a real-world work environment for the students to apply artificial intelligence techniques taught in the course.</w:t>
+      </w:r>
+      <w:r>
+        <w:t xml:space="preserve"> </w:t>
+      </w:r>
+      <w:r>
+        <w:t xml:space="preserve"> Supervisors in return receive the intellectual property of the final product. </w:t>
+      </w:r>
+    </w:p>
+    <w:p>
+      <w:pPr>
+        <w:pStyle w:val="Heading2"/>
+      </w:pPr>
+      <w:bookmarkStart w:id="3" w:name="_Toc36542782"/>
+      <w:bookmarkStart w:id="4" w:name="_Toc36729929"/>
+      <w:r>
+        <w:t xml:space="preserve">1.1 </w:t>
+      </w:r>
+      <w:r>
+        <w:t>Goal</w:t>
+      </w:r>
       <w:bookmarkEnd w:id="3"/>
-    </w:p>
-    <w:p>
-      <w:pPr>
-        <w:jc w:val="both"/>
-      </w:pPr>
-      <w:r>
-        <w:t xml:space="preserve">This project is </w:t>
-      </w:r>
-      <w:r>
-        <w:t xml:space="preserve">a </w:t>
-      </w:r>
-      <w:r>
-        <w:t>collaboration</w:t>
-      </w:r>
-      <w:r>
-        <w:t xml:space="preserve"> between Nvidia and Republic Polytechnic (RP) as a capstone project for the Tech Immersion and Placement Programme (TIPP) programme by </w:t>
-      </w:r>
-      <w:proofErr w:type="spellStart"/>
-      <w:r>
-        <w:t>Infocomm</w:t>
-      </w:r>
-      <w:proofErr w:type="spellEnd"/>
-      <w:r>
-        <w:t xml:space="preserve"> Media Development Authority (IMDA). </w:t>
-      </w:r>
-      <w:r>
-        <w:t xml:space="preserve"> </w:t>
-      </w:r>
-      <w:r>
-        <w:t>The project aims to provide a real-world work environment for the students to apply artificial intelligence techniques taught in the course.</w:t>
-      </w:r>
-      <w:r>
-        <w:t xml:space="preserve"> </w:t>
-      </w:r>
-      <w:r>
-        <w:t xml:space="preserve"> Supervisors in return receive the intellectual property of the final product. </w:t>
-      </w:r>
-    </w:p>
-    <w:p>
-      <w:pPr>
-        <w:pStyle w:val="Heading2"/>
-      </w:pPr>
-      <w:bookmarkStart w:id="4" w:name="_Toc36542782"/>
-      <w:bookmarkStart w:id="5" w:name="_Toc36729929"/>
-      <w:r>
-        <w:t xml:space="preserve">1.1 </w:t>
-      </w:r>
-      <w:r>
-        <w:t>Goal</w:t>
-      </w:r>
       <w:bookmarkEnd w:id="4"/>
-      <w:bookmarkEnd w:id="5"/>
     </w:p>
     <w:p>
       <w:pPr>
@@ -2809,7 +2807,7 @@
           <w:rFonts w:asciiTheme="minorHAnsi" w:hAnsiTheme="minorHAnsi"/>
         </w:rPr>
       </w:pPr>
-      <w:bookmarkStart w:id="6" w:name="_Toc36729930"/>
+      <w:bookmarkStart w:id="5" w:name="_Toc36729930"/>
       <w:r>
         <w:rPr>
           <w:rFonts w:asciiTheme="minorHAnsi" w:hAnsiTheme="minorHAnsi"/>
@@ -2817,7 +2815,7 @@
         <w:lastRenderedPageBreak/>
         <w:t>2. Methodology and Design</w:t>
       </w:r>
-      <w:bookmarkEnd w:id="6"/>
+      <w:bookmarkEnd w:id="5"/>
     </w:p>
     <w:p>
       <w:pPr>
@@ -2911,8 +2909,8 @@
           <w:szCs w:val="22"/>
         </w:rPr>
       </w:pPr>
-      <w:bookmarkStart w:id="7" w:name="_Toc36542784"/>
-      <w:bookmarkStart w:id="8" w:name="_Toc36729931"/>
+      <w:bookmarkStart w:id="6" w:name="_Toc36542784"/>
+      <w:bookmarkStart w:id="7" w:name="_Toc36729931"/>
       <w:r>
         <w:rPr>
           <w:rFonts w:asciiTheme="minorHAnsi" w:hAnsiTheme="minorHAnsi"/>
@@ -2925,8 +2923,8 @@
         </w:rPr>
         <w:t>Software Data Flow</w:t>
       </w:r>
+      <w:bookmarkEnd w:id="6"/>
       <w:bookmarkEnd w:id="7"/>
-      <w:bookmarkEnd w:id="8"/>
     </w:p>
     <w:p>
       <w:pPr>
@@ -2961,7 +2959,7 @@
                     <pic:cNvPicPr/>
                   </pic:nvPicPr>
                   <pic:blipFill>
-                    <a:blip r:embed="rId12">
+                    <a:blip r:embed="rId13">
                       <a:extLst>
                         <a:ext uri="{28A0092B-C50C-407E-A947-70E740481C1C}">
                           <a14:useLocalDpi xmlns:a14="http://schemas.microsoft.com/office/drawing/2010/main" val="0"/>
@@ -3123,8 +3121,8 @@
           <w:rFonts w:asciiTheme="minorHAnsi" w:hAnsiTheme="minorHAnsi"/>
         </w:rPr>
       </w:pPr>
-      <w:bookmarkStart w:id="9" w:name="_Toc36542785"/>
-      <w:bookmarkStart w:id="10" w:name="_Toc36729932"/>
+      <w:bookmarkStart w:id="8" w:name="_Toc36542785"/>
+      <w:bookmarkStart w:id="9" w:name="_Toc36729932"/>
       <w:r>
         <w:rPr>
           <w:rFonts w:asciiTheme="minorHAnsi" w:hAnsiTheme="minorHAnsi"/>
@@ -3137,8 +3135,8 @@
         </w:rPr>
         <w:t>Collecting User Feedback</w:t>
       </w:r>
+      <w:bookmarkEnd w:id="8"/>
       <w:bookmarkEnd w:id="9"/>
-      <w:bookmarkEnd w:id="10"/>
     </w:p>
     <w:p>
       <w:pPr>
@@ -3184,7 +3182,7 @@
                     <pic:cNvPicPr/>
                   </pic:nvPicPr>
                   <pic:blipFill>
-                    <a:blip r:embed="rId13"/>
+                    <a:blip r:embed="rId14"/>
                     <a:stretch>
                       <a:fillRect/>
                     </a:stretch>
@@ -3296,8 +3294,8 @@
           <w:rFonts w:asciiTheme="minorHAnsi" w:hAnsiTheme="minorHAnsi"/>
         </w:rPr>
       </w:pPr>
-      <w:bookmarkStart w:id="11" w:name="_Toc36542786"/>
-      <w:bookmarkStart w:id="12" w:name="_Toc36729933"/>
+      <w:bookmarkStart w:id="10" w:name="_Toc36542786"/>
+      <w:bookmarkStart w:id="11" w:name="_Toc36729933"/>
       <w:r>
         <w:rPr>
           <w:rFonts w:asciiTheme="minorHAnsi" w:hAnsiTheme="minorHAnsi"/>
@@ -3334,8 +3332,8 @@
         </w:rPr>
         <w:t>ystem</w:t>
       </w:r>
+      <w:bookmarkEnd w:id="10"/>
       <w:bookmarkEnd w:id="11"/>
-      <w:bookmarkEnd w:id="12"/>
     </w:p>
     <w:p>
       <w:pPr>
@@ -3370,7 +3368,7 @@
           <w:rFonts w:asciiTheme="minorHAnsi" w:hAnsiTheme="minorHAnsi"/>
         </w:rPr>
       </w:pPr>
-      <w:bookmarkStart w:id="13" w:name="_Toc36729934"/>
+      <w:bookmarkStart w:id="12" w:name="_Toc36729934"/>
       <w:r>
         <w:rPr>
           <w:rFonts w:asciiTheme="minorHAnsi" w:hAnsiTheme="minorHAnsi"/>
@@ -3378,31 +3376,31 @@
         <w:lastRenderedPageBreak/>
         <w:t>3. Findings</w:t>
       </w:r>
+      <w:bookmarkEnd w:id="12"/>
+    </w:p>
+    <w:p>
+      <w:pPr>
+        <w:pStyle w:val="Heading2"/>
+        <w:rPr>
+          <w:rFonts w:asciiTheme="minorHAnsi" w:hAnsiTheme="minorHAnsi"/>
+        </w:rPr>
+      </w:pPr>
+      <w:bookmarkStart w:id="13" w:name="_Toc36542789"/>
+      <w:bookmarkStart w:id="14" w:name="_Toc36729935"/>
+      <w:r>
+        <w:rPr>
+          <w:rFonts w:asciiTheme="minorHAnsi" w:hAnsiTheme="minorHAnsi"/>
+        </w:rPr>
+        <w:t xml:space="preserve">3.1 </w:t>
+      </w:r>
+      <w:r>
+        <w:rPr>
+          <w:rFonts w:asciiTheme="minorHAnsi" w:hAnsiTheme="minorHAnsi"/>
+        </w:rPr>
+        <w:t>BERT Models Are Not Equal</w:t>
+      </w:r>
       <w:bookmarkEnd w:id="13"/>
-    </w:p>
-    <w:p>
-      <w:pPr>
-        <w:pStyle w:val="Heading2"/>
-        <w:rPr>
-          <w:rFonts w:asciiTheme="minorHAnsi" w:hAnsiTheme="minorHAnsi"/>
-        </w:rPr>
-      </w:pPr>
-      <w:bookmarkStart w:id="14" w:name="_Toc36542789"/>
-      <w:bookmarkStart w:id="15" w:name="_Toc36729935"/>
-      <w:r>
-        <w:rPr>
-          <w:rFonts w:asciiTheme="minorHAnsi" w:hAnsiTheme="minorHAnsi"/>
-        </w:rPr>
-        <w:t xml:space="preserve">3.1 </w:t>
-      </w:r>
-      <w:r>
-        <w:rPr>
-          <w:rFonts w:asciiTheme="minorHAnsi" w:hAnsiTheme="minorHAnsi"/>
-        </w:rPr>
-        <w:t>BERT Models Are Not Equal</w:t>
-      </w:r>
       <w:bookmarkEnd w:id="14"/>
-      <w:bookmarkEnd w:id="15"/>
     </w:p>
     <w:p>
       <w:pPr>
@@ -3649,7 +3647,7 @@
                           <pic:cNvPicPr/>
                         </pic:nvPicPr>
                         <pic:blipFill>
-                          <a:blip r:embed="rId14"/>
+                          <a:blip r:embed="rId15"/>
                           <a:stretch>
                             <a:fillRect/>
                           </a:stretch>
@@ -3701,7 +3699,7 @@
                           </pic:cNvPicPr>
                         </pic:nvPicPr>
                         <pic:blipFill>
-                          <a:blip r:embed="rId15" cstate="print">
+                          <a:blip r:embed="rId16" cstate="print">
                             <a:extLst>
                               <a:ext uri="{28A0092B-C50C-407E-A947-70E740481C1C}">
                                 <a14:useLocalDpi xmlns:a14="http://schemas.microsoft.com/office/drawing/2010/main" val="0"/>
@@ -3838,8 +3836,8 @@
           <w:rFonts w:asciiTheme="minorHAnsi" w:hAnsiTheme="minorHAnsi"/>
         </w:rPr>
       </w:pPr>
-      <w:bookmarkStart w:id="16" w:name="_Toc36542790"/>
-      <w:bookmarkStart w:id="17" w:name="_Toc36729936"/>
+      <w:bookmarkStart w:id="15" w:name="_Toc36542790"/>
+      <w:bookmarkStart w:id="16" w:name="_Toc36729936"/>
       <w:r>
         <w:rPr>
           <w:rFonts w:asciiTheme="minorHAnsi" w:hAnsiTheme="minorHAnsi"/>
@@ -3853,8 +3851,8 @@
         </w:rPr>
         <w:t>ROUGE and not BLEU</w:t>
       </w:r>
+      <w:bookmarkEnd w:id="15"/>
       <w:bookmarkEnd w:id="16"/>
-      <w:bookmarkEnd w:id="17"/>
     </w:p>
     <w:p>
       <w:pPr>
@@ -3981,7 +3979,7 @@
                     </pic:cNvPicPr>
                   </pic:nvPicPr>
                   <pic:blipFill>
-                    <a:blip r:embed="rId16">
+                    <a:blip r:embed="rId17">
                       <a:extLst>
                         <a:ext uri="{28A0092B-C50C-407E-A947-70E740481C1C}">
                           <a14:useLocalDpi xmlns:a14="http://schemas.microsoft.com/office/drawing/2010/main" val="0"/>
@@ -4109,472 +4107,247 @@
     </w:p>
     <w:p>
       <w:pPr>
-        <w:rPr>
-          <w:rFonts w:cs="Times New Roman"/>
-          <w:sz w:val="24"/>
-          <w:szCs w:val="24"/>
+        <w:pStyle w:val="Heading2"/>
+        <w:rPr>
           <w:lang w:eastAsia="en-US"/>
         </w:rPr>
       </w:pPr>
-    </w:p>
-    <w:p>
-      <w:pPr>
-        <w:rPr>
-          <w:rFonts w:cs="Times New Roman"/>
-          <w:sz w:val="24"/>
-          <w:szCs w:val="24"/>
+      <w:r>
+        <w:rPr>
           <w:lang w:eastAsia="en-US"/>
         </w:rPr>
-      </w:pPr>
-    </w:p>
-    <w:p>
-      <w:pPr>
-        <w:rPr>
-          <w:rFonts w:eastAsia="Times New Roman" w:cs="Times New Roman"/>
-          <w:b/>
-          <w:sz w:val="32"/>
-          <w:szCs w:val="32"/>
-          <w:lang w:val="en-GB" w:eastAsia="en-US"/>
-        </w:rPr>
-      </w:pPr>
-      <w:r>
-        <w:br w:type="page"/>
-      </w:r>
-    </w:p>
-    <w:p>
-      <w:pPr>
-        <w:pStyle w:val="Heading1"/>
-        <w:rPr>
-          <w:rFonts w:asciiTheme="minorHAnsi" w:hAnsiTheme="minorHAnsi"/>
-        </w:rPr>
-      </w:pPr>
-      <w:bookmarkStart w:id="18" w:name="_Toc36729937"/>
-      <w:r>
-        <w:rPr>
-          <w:rFonts w:asciiTheme="minorHAnsi" w:hAnsiTheme="minorHAnsi"/>
+        <w:t xml:space="preserve">3.3 Additional Findings: Comparing BERT models against </w:t>
+      </w:r>
+      <w:proofErr w:type="spellStart"/>
+      <w:r>
+        <w:rPr>
+          <w:lang w:eastAsia="en-US"/>
+        </w:rPr>
+        <w:t>textRank</w:t>
+      </w:r>
+      <w:proofErr w:type="spellEnd"/>
+      <w:r>
+        <w:rPr>
+          <w:lang w:eastAsia="en-US"/>
+        </w:rPr>
+        <w:t xml:space="preserve"> (</w:t>
+      </w:r>
+      <w:proofErr w:type="spellStart"/>
+      <w:r>
+        <w:rPr>
+          <w:lang w:eastAsia="en-US"/>
+        </w:rPr>
+        <w:t>gensim</w:t>
+      </w:r>
+      <w:proofErr w:type="spellEnd"/>
+      <w:r>
+        <w:rPr>
+          <w:lang w:eastAsia="en-US"/>
+        </w:rPr>
+        <w:t>) summarisers (ad</w:t>
+      </w:r>
+      <w:r>
+        <w:rPr>
+          <w:lang w:eastAsia="en-US"/>
+        </w:rPr>
+        <w:t xml:space="preserve">ditions after feedback from </w:t>
+      </w:r>
+      <w:r>
+        <w:rPr>
+          <w:lang w:eastAsia="en-US"/>
+        </w:rPr>
+        <w:t>project presentations)</w:t>
+      </w:r>
+    </w:p>
+    <w:p>
+      <w:pPr>
+        <w:rPr>
+          <w:lang w:eastAsia="en-US"/>
+        </w:rPr>
+      </w:pPr>
+    </w:p>
+    <w:p>
+      <w:pPr>
+        <w:rPr>
+          <w:lang w:eastAsia="en-US"/>
+        </w:rPr>
+      </w:pPr>
+      <w:r>
+        <w:rPr>
+          <w:lang w:eastAsia="en-US"/>
+        </w:rPr>
+        <w:t xml:space="preserve">We compared BERT models against traditional NLP </w:t>
+      </w:r>
+      <w:proofErr w:type="spellStart"/>
+      <w:r>
+        <w:rPr>
+          <w:lang w:eastAsia="en-US"/>
+        </w:rPr>
+        <w:t>textRank</w:t>
+      </w:r>
+      <w:proofErr w:type="spellEnd"/>
+      <w:r>
+        <w:rPr>
+          <w:lang w:eastAsia="en-US"/>
+        </w:rPr>
+        <w:t xml:space="preserve"> summarisers found in popular NLP libraries in </w:t>
+      </w:r>
+      <w:proofErr w:type="spellStart"/>
+      <w:r>
+        <w:rPr>
+          <w:lang w:eastAsia="en-US"/>
+        </w:rPr>
+        <w:t>gensim</w:t>
+      </w:r>
+      <w:proofErr w:type="spellEnd"/>
+      <w:r>
+        <w:rPr>
+          <w:lang w:eastAsia="en-US"/>
+        </w:rPr>
+        <w:t xml:space="preserve"> and NLTK. Unlike BERT models that focus on headers, attention and parameters, </w:t>
+      </w:r>
+      <w:proofErr w:type="spellStart"/>
+      <w:r>
+        <w:rPr>
+          <w:lang w:eastAsia="en-US"/>
         </w:rPr>
         <w:lastRenderedPageBreak/>
-        <w:t>4. Evaluation and Analysis</w:t>
-      </w:r>
-      <w:bookmarkEnd w:id="18"/>
-    </w:p>
-    <w:p>
-      <w:pPr>
-        <w:pStyle w:val="Heading2"/>
-        <w:rPr>
-          <w:rFonts w:asciiTheme="minorHAnsi" w:hAnsiTheme="minorHAnsi"/>
-        </w:rPr>
-      </w:pPr>
-      <w:bookmarkStart w:id="19" w:name="_Toc36729938"/>
-      <w:r>
-        <w:rPr>
-          <w:rFonts w:asciiTheme="minorHAnsi" w:hAnsiTheme="minorHAnsi"/>
-        </w:rPr>
-        <w:t xml:space="preserve">4.1 </w:t>
-      </w:r>
-      <w:r>
-        <w:rPr>
-          <w:rFonts w:asciiTheme="minorHAnsi" w:hAnsiTheme="minorHAnsi"/>
-        </w:rPr>
-        <w:t xml:space="preserve">ROUGE </w:t>
-      </w:r>
-      <w:r>
-        <w:rPr>
-          <w:rFonts w:asciiTheme="minorHAnsi" w:hAnsiTheme="minorHAnsi"/>
-        </w:rPr>
-        <w:t>S</w:t>
-      </w:r>
-      <w:r>
-        <w:rPr>
-          <w:rFonts w:asciiTheme="minorHAnsi" w:hAnsiTheme="minorHAnsi"/>
-        </w:rPr>
-        <w:t xml:space="preserve">coring </w:t>
-      </w:r>
-      <w:r>
-        <w:rPr>
-          <w:rFonts w:asciiTheme="minorHAnsi" w:hAnsiTheme="minorHAnsi"/>
-        </w:rPr>
-        <w:t>M</w:t>
-      </w:r>
-      <w:r>
-        <w:rPr>
-          <w:rFonts w:asciiTheme="minorHAnsi" w:hAnsiTheme="minorHAnsi"/>
-        </w:rPr>
-        <w:t>odel</w:t>
-      </w:r>
-      <w:bookmarkEnd w:id="19"/>
-    </w:p>
-    <w:p>
-      <w:r>
-        <w:t>To evaluate our summari</w:t>
-      </w:r>
-      <w:r>
-        <w:t>z</w:t>
-      </w:r>
-      <w:r>
-        <w:t xml:space="preserve">er model, we use a ROUGE scoring model. </w:t>
-      </w:r>
-    </w:p>
-    <w:p>
-      <w:pPr>
-        <w:jc w:val="both"/>
-      </w:pPr>
-      <w:r>
-        <w:t>Using</w:t>
-      </w:r>
-      <w:r>
-        <w:t xml:space="preserve"> the annotated </w:t>
-      </w:r>
-      <w:r>
-        <w:t>corpus derived f</w:t>
-      </w:r>
-      <w:r>
-        <w:t>rom</w:t>
-      </w:r>
-      <w:r>
-        <w:t xml:space="preserve"> previous steps</w:t>
-      </w:r>
-      <w:r>
-        <w:t xml:space="preserve">, we will be able to fit it into our ROUGE scoring model for scoring. </w:t>
-      </w:r>
-    </w:p>
-    <w:p>
-      <w:pPr>
-        <w:jc w:val="both"/>
-      </w:pPr>
-      <w:r>
-        <w:t>Three</w:t>
-      </w:r>
-      <w:r>
-        <w:t xml:space="preserve"> scenarios</w:t>
-      </w:r>
-      <w:r>
-        <w:t xml:space="preserve"> were considered</w:t>
-      </w:r>
-      <w:r>
-        <w:t>: (1) When the translation is perfect, (2) when the translation is not perfect, and user highlighted more sentence</w:t>
-      </w:r>
-      <w:r>
-        <w:t>s</w:t>
-      </w:r>
-      <w:r>
-        <w:t xml:space="preserve">, (3) translation is not perfect and user deleted sentence.  </w:t>
-      </w:r>
-    </w:p>
-    <w:p>
-      <w:pPr>
-        <w:jc w:val="both"/>
-        <w:rPr>
-          <w:b/>
-        </w:rPr>
-      </w:pPr>
-      <w:r>
-        <w:rPr>
-          <w:b/>
-        </w:rPr>
-        <w:t xml:space="preserve">i) </w:t>
-      </w:r>
-      <w:r>
-        <w:rPr>
-          <w:b/>
-          <w:i/>
-        </w:rPr>
-        <w:t>SUMMARY IS PERFECT: Summary is equal to user annotation</w:t>
-      </w:r>
-    </w:p>
-    <w:p>
-      <w:pPr>
-        <w:jc w:val="center"/>
+        <w:t>TextRank</w:t>
+      </w:r>
+      <w:proofErr w:type="spellEnd"/>
+      <w:r>
+        <w:rPr>
+          <w:lang w:eastAsia="en-US"/>
+        </w:rPr>
+        <w:t xml:space="preserve"> uses a graph-based extractive summarization a</w:t>
+      </w:r>
+      <w:r>
+        <w:rPr>
+          <w:lang w:eastAsia="en-US"/>
+        </w:rPr>
+        <w:t>lgorithm. This means that it does not use an underlying pre-train model to derive its summaries.</w:t>
+      </w:r>
+    </w:p>
+    <w:p>
+      <w:pPr>
+        <w:rPr>
+          <w:lang w:eastAsia="en-US"/>
+        </w:rPr>
+      </w:pPr>
+      <w:r>
+        <w:rPr>
+          <w:lang w:eastAsia="en-US"/>
+        </w:rPr>
+        <w:t xml:space="preserve">Passing both BERT and </w:t>
+      </w:r>
+      <w:proofErr w:type="spellStart"/>
+      <w:r>
+        <w:rPr>
+          <w:lang w:eastAsia="en-US"/>
+        </w:rPr>
+        <w:t>textRank</w:t>
+      </w:r>
+      <w:proofErr w:type="spellEnd"/>
+      <w:r>
+        <w:rPr>
+          <w:lang w:eastAsia="en-US"/>
+        </w:rPr>
+        <w:t xml:space="preserve"> summariser text results (and standardizing the hyper-parameters) through our ROUGE scoring system, we are able </w:t>
+      </w:r>
+      <w:r>
+        <w:rPr>
+          <w:lang w:eastAsia="en-US"/>
+        </w:rPr>
+        <w:t xml:space="preserve">to share the following findings. </w:t>
+      </w:r>
+      <w:r>
+        <w:t>T</w:t>
+      </w:r>
+      <w:r>
+        <w:t>he test article</w:t>
+      </w:r>
+      <w:r>
+        <w:t xml:space="preserve"> we</w:t>
+      </w:r>
+      <w:r>
+        <w:t xml:space="preserve"> are using</w:t>
+      </w:r>
+      <w:r>
+        <w:t xml:space="preserve"> is PM Lee </w:t>
+      </w:r>
+      <w:proofErr w:type="spellStart"/>
+      <w:r>
+        <w:t>Hsien</w:t>
+      </w:r>
+      <w:proofErr w:type="spellEnd"/>
+      <w:r>
+        <w:t xml:space="preserve"> </w:t>
+      </w:r>
+      <w:proofErr w:type="spellStart"/>
+      <w:r>
+        <w:t>Loong’s</w:t>
+      </w:r>
+      <w:proofErr w:type="spellEnd"/>
+      <w:r>
+        <w:t xml:space="preserve"> speech on COVID-19</w:t>
+      </w:r>
+      <w:r>
+        <w:t xml:space="preserve"> (</w:t>
+      </w:r>
+      <w:hyperlink r:id="rId18" w:history="1">
+        <w:r>
+          <w:rPr>
+            <w:rStyle w:val="Hyperlink"/>
+          </w:rPr>
+          <w:t>https://www.channelnewsasia.com/news/singapore/coronavirus-covid-19-lee-hsien-loong-update-address-nation-tv-12606328</w:t>
+        </w:r>
+      </w:hyperlink>
+      <w:r>
+        <w:t>):</w:t>
+      </w:r>
+    </w:p>
+    <w:p>
+      <w:pPr>
+        <w:rPr>
+          <w:lang w:eastAsia="en-US"/>
+        </w:rPr>
+      </w:pPr>
+      <w:r>
+        <w:rPr>
+          <w:lang w:eastAsia="en-US"/>
+        </w:rPr>
+        <w:t>1) Generally BERT summaries are more concise than P</w:t>
+      </w:r>
+      <w:bookmarkStart w:id="17" w:name="_GoBack"/>
+      <w:bookmarkEnd w:id="17"/>
+      <w:r>
+        <w:rPr>
+          <w:lang w:eastAsia="en-US"/>
+        </w:rPr>
+        <w:t xml:space="preserve">ageRank because it tends to ignore sentences that are too short and deem it as less important. </w:t>
+      </w:r>
+      <w:r>
+        <w:rPr>
+          <w:lang w:eastAsia="en-US"/>
+        </w:rPr>
+        <w:t xml:space="preserve">PageRank, on the other hand, does not discriminate. Thus, despite setting both summaries to be 20% of the original text, we get 15% of the output, as compared to PageRank, where we get 20%. Looking at the precision score and F-score, we can conclude that BERT and PageRank have similar overlapping annotated sentences. However, PageRank tend to give more information about the article. </w:t>
+      </w:r>
+    </w:p>
+    <w:p>
+      <w:pPr>
+        <w:rPr>
+          <w:lang w:eastAsia="en-US"/>
+        </w:rPr>
       </w:pPr>
       <w:r>
         <w:rPr>
           <w:noProof/>
         </w:rPr>
         <w:drawing>
-          <wp:inline distT="0" distB="0" distL="0" distR="0" wp14:anchorId="7D466711" wp14:editId="10ED028C">
-            <wp:extent cx="5987101" cy="2796540"/>
-            <wp:effectExtent l="0" t="0" r="0" b="3810"/>
-            <wp:docPr id="30" name="Picture 30"/>
-            <wp:cNvGraphicFramePr>
-              <a:graphicFrameLocks xmlns:a="http://schemas.openxmlformats.org/drawingml/2006/main" noChangeAspect="1"/>
-            </wp:cNvGraphicFramePr>
-            <a:graphic xmlns:a="http://schemas.openxmlformats.org/drawingml/2006/main">
-              <a:graphicData uri="http://schemas.openxmlformats.org/drawingml/2006/picture">
-                <pic:pic xmlns:pic="http://schemas.openxmlformats.org/drawingml/2006/picture">
-                  <pic:nvPicPr>
-                    <pic:cNvPr id="0" name=""/>
-                    <pic:cNvPicPr/>
-                  </pic:nvPicPr>
-                  <pic:blipFill>
-                    <a:blip r:embed="rId17"/>
-                    <a:stretch>
-                      <a:fillRect/>
-                    </a:stretch>
-                  </pic:blipFill>
-                  <pic:spPr>
-                    <a:xfrm>
-                      <a:off x="0" y="0"/>
-                      <a:ext cx="5995258" cy="2800350"/>
-                    </a:xfrm>
-                    <a:prstGeom prst="rect">
-                      <a:avLst/>
-                    </a:prstGeom>
-                  </pic:spPr>
-                </pic:pic>
-              </a:graphicData>
-            </a:graphic>
-          </wp:inline>
-        </w:drawing>
-      </w:r>
-    </w:p>
-    <w:p>
-      <w:pPr>
-        <w:pStyle w:val="Caption"/>
-        <w:jc w:val="center"/>
-        <w:rPr>
-          <w:i w:val="0"/>
-          <w:sz w:val="22"/>
-          <w:szCs w:val="22"/>
-        </w:rPr>
-      </w:pPr>
-      <w:r>
-        <w:rPr>
-          <w:i w:val="0"/>
-          <w:sz w:val="22"/>
-          <w:szCs w:val="22"/>
-        </w:rPr>
-        <w:t xml:space="preserve">Figure </w:t>
-      </w:r>
-      <w:r>
-        <w:rPr>
-          <w:i w:val="0"/>
-          <w:sz w:val="22"/>
-          <w:szCs w:val="22"/>
-        </w:rPr>
-        <w:fldChar w:fldCharType="begin"/>
-      </w:r>
-      <w:r>
-        <w:rPr>
-          <w:i w:val="0"/>
-          <w:sz w:val="22"/>
-          <w:szCs w:val="22"/>
-        </w:rPr>
-        <w:instrText xml:space="preserve"> SEQ Figure \* ARABIC </w:instrText>
-      </w:r>
-      <w:r>
-        <w:rPr>
-          <w:i w:val="0"/>
-          <w:sz w:val="22"/>
-          <w:szCs w:val="22"/>
-        </w:rPr>
-        <w:fldChar w:fldCharType="separate"/>
-      </w:r>
-      <w:r>
-        <w:rPr>
-          <w:i w:val="0"/>
-          <w:noProof/>
-          <w:sz w:val="22"/>
-          <w:szCs w:val="22"/>
-        </w:rPr>
-        <w:t>11</w:t>
-      </w:r>
-      <w:r>
-        <w:rPr>
-          <w:i w:val="0"/>
-          <w:sz w:val="22"/>
-          <w:szCs w:val="22"/>
-        </w:rPr>
-        <w:fldChar w:fldCharType="end"/>
-      </w:r>
-      <w:r>
-        <w:rPr>
-          <w:i w:val="0"/>
-          <w:sz w:val="22"/>
-          <w:szCs w:val="22"/>
-        </w:rPr>
-        <w:t>. SUMMARY IS PERFECT: Summary is equal to user annotation</w:t>
-      </w:r>
-    </w:p>
-    <w:p>
-      <w:r>
-        <w:t>In this case, no adjustment is needed.</w:t>
-      </w:r>
-    </w:p>
-    <w:p>
-      <w:pPr>
-        <w:rPr>
-          <w:noProof/>
-        </w:rPr>
-      </w:pPr>
-    </w:p>
-    <w:p>
-      <w:r>
-        <w:rPr>
-          <w:b/>
-        </w:rPr>
-        <w:lastRenderedPageBreak/>
-        <w:t>ii) SUMMARY IS NOT PERFECT: BERT has less sentences</w:t>
-      </w:r>
-      <w:r>
-        <w:rPr>
-          <w:noProof/>
-        </w:rPr>
-        <w:t xml:space="preserve"> </w:t>
-      </w:r>
-      <w:r>
-        <w:rPr>
-          <w:noProof/>
-        </w:rPr>
-        <w:drawing>
-          <wp:inline distT="0" distB="0" distL="0" distR="0" wp14:anchorId="6F8762A3" wp14:editId="37E006BE">
-            <wp:extent cx="5943600" cy="2961640"/>
-            <wp:effectExtent l="0" t="0" r="0" b="0"/>
-            <wp:docPr id="31" name="Picture 31"/>
-            <wp:cNvGraphicFramePr>
-              <a:graphicFrameLocks xmlns:a="http://schemas.openxmlformats.org/drawingml/2006/main" noChangeAspect="1"/>
-            </wp:cNvGraphicFramePr>
-            <a:graphic xmlns:a="http://schemas.openxmlformats.org/drawingml/2006/main">
-              <a:graphicData uri="http://schemas.openxmlformats.org/drawingml/2006/picture">
-                <pic:pic xmlns:pic="http://schemas.openxmlformats.org/drawingml/2006/picture">
-                  <pic:nvPicPr>
-                    <pic:cNvPr id="0" name=""/>
-                    <pic:cNvPicPr/>
-                  </pic:nvPicPr>
-                  <pic:blipFill>
-                    <a:blip r:embed="rId18"/>
-                    <a:stretch>
-                      <a:fillRect/>
-                    </a:stretch>
-                  </pic:blipFill>
-                  <pic:spPr>
-                    <a:xfrm>
-                      <a:off x="0" y="0"/>
-                      <a:ext cx="5943600" cy="2961640"/>
-                    </a:xfrm>
-                    <a:prstGeom prst="rect">
-                      <a:avLst/>
-                    </a:prstGeom>
-                  </pic:spPr>
-                </pic:pic>
-              </a:graphicData>
-            </a:graphic>
-          </wp:inline>
-        </w:drawing>
-      </w:r>
-    </w:p>
-    <w:p>
-      <w:pPr>
-        <w:pStyle w:val="Caption"/>
-        <w:jc w:val="center"/>
-        <w:rPr>
-          <w:i w:val="0"/>
-          <w:sz w:val="22"/>
-          <w:szCs w:val="22"/>
-        </w:rPr>
-      </w:pPr>
-      <w:r>
-        <w:rPr>
-          <w:i w:val="0"/>
-          <w:sz w:val="22"/>
-          <w:szCs w:val="22"/>
-        </w:rPr>
-        <w:t xml:space="preserve">Figure </w:t>
-      </w:r>
-      <w:r>
-        <w:rPr>
-          <w:i w:val="0"/>
-          <w:sz w:val="22"/>
-          <w:szCs w:val="22"/>
-        </w:rPr>
-        <w:fldChar w:fldCharType="begin"/>
-      </w:r>
-      <w:r>
-        <w:rPr>
-          <w:i w:val="0"/>
-          <w:sz w:val="22"/>
-          <w:szCs w:val="22"/>
-        </w:rPr>
-        <w:instrText xml:space="preserve"> SEQ Figure \* ARABIC </w:instrText>
-      </w:r>
-      <w:r>
-        <w:rPr>
-          <w:i w:val="0"/>
-          <w:sz w:val="22"/>
-          <w:szCs w:val="22"/>
-        </w:rPr>
-        <w:fldChar w:fldCharType="separate"/>
-      </w:r>
-      <w:r>
-        <w:rPr>
-          <w:i w:val="0"/>
-          <w:noProof/>
-          <w:sz w:val="22"/>
-          <w:szCs w:val="22"/>
-        </w:rPr>
-        <w:t>12</w:t>
-      </w:r>
-      <w:r>
-        <w:rPr>
-          <w:i w:val="0"/>
-          <w:sz w:val="22"/>
-          <w:szCs w:val="22"/>
-        </w:rPr>
-        <w:fldChar w:fldCharType="end"/>
-      </w:r>
-      <w:r>
-        <w:rPr>
-          <w:i w:val="0"/>
-          <w:sz w:val="22"/>
-          <w:szCs w:val="22"/>
-        </w:rPr>
-        <w:t>. SUMMARY IS NOT PERFECT: BERT has less sentences</w:t>
-      </w:r>
-    </w:p>
-    <w:p>
-      <w:r>
-        <w:t>In this case, we can adjust the model to allow for more summari</w:t>
-      </w:r>
-      <w:r>
-        <w:t>z</w:t>
-      </w:r>
-      <w:r>
-        <w:t>ed results.</w:t>
-      </w:r>
-    </w:p>
-    <w:p>
-      <w:pPr>
-        <w:pStyle w:val="Caption"/>
-        <w:rPr>
-          <w:b/>
-          <w:i w:val="0"/>
-          <w:iCs w:val="0"/>
-          <w:color w:val="auto"/>
-          <w:sz w:val="22"/>
-          <w:szCs w:val="22"/>
-        </w:rPr>
-      </w:pPr>
-      <w:r>
-        <w:rPr>
-          <w:b/>
-          <w:i w:val="0"/>
-          <w:iCs w:val="0"/>
-          <w:color w:val="auto"/>
-          <w:sz w:val="22"/>
-          <w:szCs w:val="22"/>
-        </w:rPr>
-        <w:t>iii) SUMMARY IS NOT PERFECT: BERT has more sentences</w:t>
-      </w:r>
-    </w:p>
-    <w:p>
-      <w:r>
-        <w:rPr>
-          <w:noProof/>
-        </w:rPr>
-        <w:drawing>
-          <wp:inline distT="0" distB="0" distL="0" distR="0" wp14:anchorId="286F86B5" wp14:editId="598FA5DE">
-            <wp:extent cx="5943600" cy="3028315"/>
-            <wp:effectExtent l="0" t="0" r="0" b="635"/>
-            <wp:docPr id="1024" name="Picture 1024"/>
+          <wp:inline distT="0" distB="0" distL="0" distR="0" wp14:anchorId="6B909BFA" wp14:editId="5EDA3033">
+            <wp:extent cx="5731510" cy="1096090"/>
+            <wp:effectExtent l="0" t="0" r="2540" b="8890"/>
+            <wp:docPr id="2" name="Picture 2"/>
             <wp:cNvGraphicFramePr>
               <a:graphicFrameLocks xmlns:a="http://schemas.openxmlformats.org/drawingml/2006/main" noChangeAspect="1"/>
             </wp:cNvGraphicFramePr>
@@ -4594,6 +4367,784 @@
                   <pic:spPr>
                     <a:xfrm>
                       <a:off x="0" y="0"/>
+                      <a:ext cx="5731510" cy="1096090"/>
+                    </a:xfrm>
+                    <a:prstGeom prst="rect">
+                      <a:avLst/>
+                    </a:prstGeom>
+                  </pic:spPr>
+                </pic:pic>
+              </a:graphicData>
+            </a:graphic>
+          </wp:inline>
+        </w:drawing>
+      </w:r>
+    </w:p>
+    <w:p>
+      <w:pPr>
+        <w:pStyle w:val="Caption"/>
+        <w:jc w:val="center"/>
+        <w:rPr>
+          <w:i w:val="0"/>
+          <w:sz w:val="22"/>
+          <w:szCs w:val="22"/>
+        </w:rPr>
+      </w:pPr>
+      <w:r>
+        <w:rPr>
+          <w:lang w:eastAsia="en-US"/>
+        </w:rPr>
+        <w:t xml:space="preserve"> </w:t>
+      </w:r>
+      <w:proofErr w:type="gramStart"/>
+      <w:r>
+        <w:rPr>
+          <w:i w:val="0"/>
+          <w:sz w:val="22"/>
+          <w:szCs w:val="22"/>
+        </w:rPr>
+        <w:t>Figure</w:t>
+      </w:r>
+      <w:r>
+        <w:rPr>
+          <w:i w:val="0"/>
+          <w:sz w:val="22"/>
+          <w:szCs w:val="22"/>
+        </w:rPr>
+        <w:t xml:space="preserve"> 4.1.</w:t>
+      </w:r>
+      <w:proofErr w:type="gramEnd"/>
+      <w:r>
+        <w:rPr>
+          <w:i w:val="0"/>
+          <w:sz w:val="22"/>
+          <w:szCs w:val="22"/>
+        </w:rPr>
+        <w:t xml:space="preserve"> </w:t>
+      </w:r>
+      <w:r>
+        <w:rPr>
+          <w:i w:val="0"/>
+          <w:sz w:val="22"/>
+          <w:szCs w:val="22"/>
+        </w:rPr>
+        <w:t>C</w:t>
+      </w:r>
+      <w:r>
+        <w:rPr>
+          <w:i w:val="0"/>
+          <w:sz w:val="22"/>
+          <w:szCs w:val="22"/>
+        </w:rPr>
+        <w:t xml:space="preserve">omparing BERT </w:t>
+      </w:r>
+      <w:r>
+        <w:rPr>
+          <w:i w:val="0"/>
+          <w:sz w:val="22"/>
+          <w:szCs w:val="22"/>
+        </w:rPr>
+        <w:t xml:space="preserve">(20% summary) </w:t>
+      </w:r>
+      <w:r>
+        <w:rPr>
+          <w:i w:val="0"/>
+          <w:sz w:val="22"/>
+          <w:szCs w:val="22"/>
+        </w:rPr>
+        <w:t>against PageRank models</w:t>
+      </w:r>
+      <w:r>
+        <w:rPr>
+          <w:i w:val="0"/>
+          <w:sz w:val="22"/>
+          <w:szCs w:val="22"/>
+        </w:rPr>
+        <w:t xml:space="preserve"> (20%)</w:t>
+      </w:r>
+    </w:p>
+    <w:p>
+      <w:pPr>
+        <w:rPr>
+          <w:lang w:eastAsia="en-US"/>
+        </w:rPr>
+      </w:pPr>
+    </w:p>
+    <w:p>
+      <w:pPr>
+        <w:rPr>
+          <w:lang w:eastAsia="en-US"/>
+        </w:rPr>
+      </w:pPr>
+      <w:r>
+        <w:rPr>
+          <w:lang w:eastAsia="en-US"/>
+        </w:rPr>
+        <w:t xml:space="preserve">2) To adjust for part 1, (where we </w:t>
+      </w:r>
+      <w:r>
+        <w:rPr>
+          <w:lang w:eastAsia="en-US"/>
+        </w:rPr>
+        <w:t xml:space="preserve">discovered </w:t>
+      </w:r>
+      <w:r>
+        <w:rPr>
+          <w:lang w:eastAsia="en-US"/>
+        </w:rPr>
+        <w:t xml:space="preserve">BERT </w:t>
+      </w:r>
+      <w:r>
+        <w:rPr>
+          <w:lang w:eastAsia="en-US"/>
+        </w:rPr>
+        <w:t>tends to filter out short sentences</w:t>
+      </w:r>
+      <w:r>
+        <w:rPr>
+          <w:lang w:eastAsia="en-US"/>
+        </w:rPr>
+        <w:t xml:space="preserve">), we increase the BERT summary output from 20% to 30% to create a more balanced output. </w:t>
+      </w:r>
+      <w:r>
+        <w:rPr>
+          <w:lang w:eastAsia="en-US"/>
+        </w:rPr>
+        <w:t>Despite this adjustment</w:t>
+      </w:r>
+      <w:r>
+        <w:rPr>
+          <w:lang w:eastAsia="en-US"/>
+        </w:rPr>
+        <w:t>, we do not see any significant improvements on the score</w:t>
+      </w:r>
+      <w:r>
+        <w:rPr>
+          <w:lang w:eastAsia="en-US"/>
+        </w:rPr>
+        <w:t xml:space="preserve">. Precision, recall and F-score range around 60%. </w:t>
+      </w:r>
+      <w:r>
+        <w:rPr>
+          <w:lang w:eastAsia="en-US"/>
+        </w:rPr>
+        <w:t xml:space="preserve"> </w:t>
+      </w:r>
+    </w:p>
+    <w:p>
+      <w:pPr>
+        <w:rPr>
+          <w:lang w:eastAsia="en-US"/>
+        </w:rPr>
+      </w:pPr>
+    </w:p>
+    <w:p>
+      <w:pPr>
+        <w:rPr>
+          <w:lang w:eastAsia="en-US"/>
+        </w:rPr>
+      </w:pPr>
+      <w:r>
+        <w:rPr>
+          <w:noProof/>
+        </w:rPr>
+        <w:drawing>
+          <wp:inline distT="0" distB="0" distL="0" distR="0" wp14:anchorId="1B76F060" wp14:editId="33584AE8">
+            <wp:extent cx="5731510" cy="1182430"/>
+            <wp:effectExtent l="0" t="0" r="2540" b="0"/>
+            <wp:docPr id="3" name="Picture 3"/>
+            <wp:cNvGraphicFramePr>
+              <a:graphicFrameLocks xmlns:a="http://schemas.openxmlformats.org/drawingml/2006/main" noChangeAspect="1"/>
+            </wp:cNvGraphicFramePr>
+            <a:graphic xmlns:a="http://schemas.openxmlformats.org/drawingml/2006/main">
+              <a:graphicData uri="http://schemas.openxmlformats.org/drawingml/2006/picture">
+                <pic:pic xmlns:pic="http://schemas.openxmlformats.org/drawingml/2006/picture">
+                  <pic:nvPicPr>
+                    <pic:cNvPr id="0" name=""/>
+                    <pic:cNvPicPr/>
+                  </pic:nvPicPr>
+                  <pic:blipFill>
+                    <a:blip r:embed="rId20"/>
+                    <a:stretch>
+                      <a:fillRect/>
+                    </a:stretch>
+                  </pic:blipFill>
+                  <pic:spPr>
+                    <a:xfrm>
+                      <a:off x="0" y="0"/>
+                      <a:ext cx="5731510" cy="1182430"/>
+                    </a:xfrm>
+                    <a:prstGeom prst="rect">
+                      <a:avLst/>
+                    </a:prstGeom>
+                  </pic:spPr>
+                </pic:pic>
+              </a:graphicData>
+            </a:graphic>
+          </wp:inline>
+        </w:drawing>
+      </w:r>
+    </w:p>
+    <w:p>
+      <w:pPr>
+        <w:pStyle w:val="Caption"/>
+        <w:jc w:val="center"/>
+        <w:rPr>
+          <w:i w:val="0"/>
+          <w:sz w:val="22"/>
+          <w:szCs w:val="22"/>
+        </w:rPr>
+      </w:pPr>
+      <w:proofErr w:type="gramStart"/>
+      <w:r>
+        <w:rPr>
+          <w:i w:val="0"/>
+          <w:sz w:val="22"/>
+          <w:szCs w:val="22"/>
+        </w:rPr>
+        <w:t>Figure</w:t>
+      </w:r>
+      <w:r>
+        <w:rPr>
+          <w:i w:val="0"/>
+          <w:sz w:val="22"/>
+          <w:szCs w:val="22"/>
+        </w:rPr>
+        <w:t xml:space="preserve"> </w:t>
+      </w:r>
+      <w:r>
+        <w:rPr>
+          <w:i w:val="0"/>
+          <w:sz w:val="22"/>
+          <w:szCs w:val="22"/>
+        </w:rPr>
+        <w:t>4.2</w:t>
+      </w:r>
+      <w:r>
+        <w:rPr>
+          <w:i w:val="0"/>
+          <w:sz w:val="22"/>
+          <w:szCs w:val="22"/>
+        </w:rPr>
+        <w:t>.</w:t>
+      </w:r>
+      <w:proofErr w:type="gramEnd"/>
+      <w:r>
+        <w:rPr>
+          <w:i w:val="0"/>
+          <w:sz w:val="22"/>
+          <w:szCs w:val="22"/>
+        </w:rPr>
+        <w:t xml:space="preserve"> Comparing BERT</w:t>
+      </w:r>
+      <w:r>
+        <w:rPr>
+          <w:i w:val="0"/>
+          <w:sz w:val="22"/>
+          <w:szCs w:val="22"/>
+        </w:rPr>
+        <w:t xml:space="preserve"> (30% summary) </w:t>
+      </w:r>
+      <w:r>
+        <w:rPr>
+          <w:i w:val="0"/>
+          <w:sz w:val="22"/>
+          <w:szCs w:val="22"/>
+        </w:rPr>
+        <w:t>against PageRank models</w:t>
+      </w:r>
+      <w:r>
+        <w:rPr>
+          <w:i w:val="0"/>
+          <w:sz w:val="22"/>
+          <w:szCs w:val="22"/>
+        </w:rPr>
+        <w:t xml:space="preserve"> (20%)</w:t>
+      </w:r>
+    </w:p>
+    <w:p>
+      <w:pPr>
+        <w:rPr>
+          <w:rFonts w:eastAsia="Times New Roman" w:cs="Times New Roman"/>
+          <w:b/>
+          <w:sz w:val="32"/>
+          <w:szCs w:val="32"/>
+          <w:lang w:val="en-GB" w:eastAsia="en-US"/>
+        </w:rPr>
+      </w:pPr>
+      <w:r>
+        <w:t>3) Given that both are computer generated results, we canno</w:t>
+      </w:r>
+      <w:r>
+        <w:t>t decide which has better real world performance.</w:t>
+      </w:r>
+      <w:r>
+        <w:t xml:space="preserve"> </w:t>
+      </w:r>
+      <w:r>
+        <w:t xml:space="preserve">However, given that there are overlaps in the results, a method that combines both of </w:t>
+      </w:r>
+      <w:r>
+        <w:lastRenderedPageBreak/>
+        <w:t xml:space="preserve">them might work best. As an extension, we could test both models against more test sets evaluate further. </w:t>
+      </w:r>
+      <w:r>
+        <w:br w:type="page"/>
+      </w:r>
+    </w:p>
+    <w:p>
+      <w:pPr>
+        <w:pStyle w:val="Heading1"/>
+        <w:rPr>
+          <w:rFonts w:asciiTheme="minorHAnsi" w:hAnsiTheme="minorHAnsi"/>
+        </w:rPr>
+      </w:pPr>
+      <w:bookmarkStart w:id="18" w:name="_Toc36729937"/>
+      <w:r>
+        <w:rPr>
+          <w:rFonts w:asciiTheme="minorHAnsi" w:hAnsiTheme="minorHAnsi"/>
+        </w:rPr>
+        <w:lastRenderedPageBreak/>
+        <w:t>4. Evaluation and Analysis</w:t>
+      </w:r>
+      <w:bookmarkEnd w:id="18"/>
+    </w:p>
+    <w:p>
+      <w:pPr>
+        <w:pStyle w:val="Heading2"/>
+        <w:rPr>
+          <w:rFonts w:asciiTheme="minorHAnsi" w:hAnsiTheme="minorHAnsi"/>
+        </w:rPr>
+      </w:pPr>
+      <w:bookmarkStart w:id="19" w:name="_Toc36729938"/>
+      <w:r>
+        <w:rPr>
+          <w:rFonts w:asciiTheme="minorHAnsi" w:hAnsiTheme="minorHAnsi"/>
+        </w:rPr>
+        <w:t xml:space="preserve">4.1 </w:t>
+      </w:r>
+      <w:r>
+        <w:rPr>
+          <w:rFonts w:asciiTheme="minorHAnsi" w:hAnsiTheme="minorHAnsi"/>
+        </w:rPr>
+        <w:t xml:space="preserve">ROUGE </w:t>
+      </w:r>
+      <w:r>
+        <w:rPr>
+          <w:rFonts w:asciiTheme="minorHAnsi" w:hAnsiTheme="minorHAnsi"/>
+        </w:rPr>
+        <w:t>S</w:t>
+      </w:r>
+      <w:r>
+        <w:rPr>
+          <w:rFonts w:asciiTheme="minorHAnsi" w:hAnsiTheme="minorHAnsi"/>
+        </w:rPr>
+        <w:t xml:space="preserve">coring </w:t>
+      </w:r>
+      <w:r>
+        <w:rPr>
+          <w:rFonts w:asciiTheme="minorHAnsi" w:hAnsiTheme="minorHAnsi"/>
+        </w:rPr>
+        <w:t>M</w:t>
+      </w:r>
+      <w:r>
+        <w:rPr>
+          <w:rFonts w:asciiTheme="minorHAnsi" w:hAnsiTheme="minorHAnsi"/>
+        </w:rPr>
+        <w:t>odel</w:t>
+      </w:r>
+      <w:bookmarkEnd w:id="19"/>
+    </w:p>
+    <w:p>
+      <w:r>
+        <w:t>To evaluate our summari</w:t>
+      </w:r>
+      <w:r>
+        <w:t>z</w:t>
+      </w:r>
+      <w:r>
+        <w:t xml:space="preserve">er model, we use a ROUGE scoring model. </w:t>
+      </w:r>
+    </w:p>
+    <w:p>
+      <w:pPr>
+        <w:jc w:val="both"/>
+      </w:pPr>
+      <w:r>
+        <w:t>Using</w:t>
+      </w:r>
+      <w:r>
+        <w:t xml:space="preserve"> the annotated </w:t>
+      </w:r>
+      <w:r>
+        <w:t>corpus derived f</w:t>
+      </w:r>
+      <w:r>
+        <w:t>rom</w:t>
+      </w:r>
+      <w:r>
+        <w:t xml:space="preserve"> previous steps</w:t>
+      </w:r>
+      <w:r>
+        <w:t xml:space="preserve">, we will be able to fit it into our ROUGE scoring model for scoring. </w:t>
+      </w:r>
+    </w:p>
+    <w:p>
+      <w:pPr>
+        <w:jc w:val="both"/>
+      </w:pPr>
+      <w:r>
+        <w:t>Three</w:t>
+      </w:r>
+      <w:r>
+        <w:t xml:space="preserve"> scenarios</w:t>
+      </w:r>
+      <w:r>
+        <w:t xml:space="preserve"> were considered</w:t>
+      </w:r>
+      <w:r>
+        <w:t>: (1) When the translation is perfect, (2) when the translation is not perfect, and user highlighted more sentence</w:t>
+      </w:r>
+      <w:r>
+        <w:t>s</w:t>
+      </w:r>
+      <w:r>
+        <w:t xml:space="preserve">, (3) translation is not perfect and user deleted sentence.  </w:t>
+      </w:r>
+    </w:p>
+    <w:p>
+      <w:pPr>
+        <w:jc w:val="both"/>
+        <w:rPr>
+          <w:b/>
+        </w:rPr>
+      </w:pPr>
+      <w:r>
+        <w:rPr>
+          <w:b/>
+        </w:rPr>
+        <w:t xml:space="preserve">i) </w:t>
+      </w:r>
+      <w:r>
+        <w:rPr>
+          <w:b/>
+          <w:i/>
+        </w:rPr>
+        <w:t>SUMMARY IS PERFECT: Summary is equal to user annotation</w:t>
+      </w:r>
+    </w:p>
+    <w:p>
+      <w:pPr>
+        <w:jc w:val="center"/>
+      </w:pPr>
+      <w:r>
+        <w:rPr>
+          <w:noProof/>
+        </w:rPr>
+        <w:drawing>
+          <wp:inline distT="0" distB="0" distL="0" distR="0" wp14:anchorId="7D466711" wp14:editId="10ED028C">
+            <wp:extent cx="5987101" cy="2796540"/>
+            <wp:effectExtent l="0" t="0" r="0" b="3810"/>
+            <wp:docPr id="30" name="Picture 30"/>
+            <wp:cNvGraphicFramePr>
+              <a:graphicFrameLocks xmlns:a="http://schemas.openxmlformats.org/drawingml/2006/main" noChangeAspect="1"/>
+            </wp:cNvGraphicFramePr>
+            <a:graphic xmlns:a="http://schemas.openxmlformats.org/drawingml/2006/main">
+              <a:graphicData uri="http://schemas.openxmlformats.org/drawingml/2006/picture">
+                <pic:pic xmlns:pic="http://schemas.openxmlformats.org/drawingml/2006/picture">
+                  <pic:nvPicPr>
+                    <pic:cNvPr id="0" name=""/>
+                    <pic:cNvPicPr/>
+                  </pic:nvPicPr>
+                  <pic:blipFill>
+                    <a:blip r:embed="rId21"/>
+                    <a:stretch>
+                      <a:fillRect/>
+                    </a:stretch>
+                  </pic:blipFill>
+                  <pic:spPr>
+                    <a:xfrm>
+                      <a:off x="0" y="0"/>
+                      <a:ext cx="5995258" cy="2800350"/>
+                    </a:xfrm>
+                    <a:prstGeom prst="rect">
+                      <a:avLst/>
+                    </a:prstGeom>
+                  </pic:spPr>
+                </pic:pic>
+              </a:graphicData>
+            </a:graphic>
+          </wp:inline>
+        </w:drawing>
+      </w:r>
+    </w:p>
+    <w:p>
+      <w:pPr>
+        <w:pStyle w:val="Caption"/>
+        <w:jc w:val="center"/>
+        <w:rPr>
+          <w:i w:val="0"/>
+          <w:sz w:val="22"/>
+          <w:szCs w:val="22"/>
+        </w:rPr>
+      </w:pPr>
+      <w:r>
+        <w:rPr>
+          <w:i w:val="0"/>
+          <w:sz w:val="22"/>
+          <w:szCs w:val="22"/>
+        </w:rPr>
+        <w:t xml:space="preserve">Figure </w:t>
+      </w:r>
+      <w:r>
+        <w:rPr>
+          <w:i w:val="0"/>
+          <w:sz w:val="22"/>
+          <w:szCs w:val="22"/>
+        </w:rPr>
+        <w:fldChar w:fldCharType="begin"/>
+      </w:r>
+      <w:r>
+        <w:rPr>
+          <w:i w:val="0"/>
+          <w:sz w:val="22"/>
+          <w:szCs w:val="22"/>
+        </w:rPr>
+        <w:instrText xml:space="preserve"> SEQ Figure \* ARABIC </w:instrText>
+      </w:r>
+      <w:r>
+        <w:rPr>
+          <w:i w:val="0"/>
+          <w:sz w:val="22"/>
+          <w:szCs w:val="22"/>
+        </w:rPr>
+        <w:fldChar w:fldCharType="separate"/>
+      </w:r>
+      <w:r>
+        <w:rPr>
+          <w:i w:val="0"/>
+          <w:noProof/>
+          <w:sz w:val="22"/>
+          <w:szCs w:val="22"/>
+        </w:rPr>
+        <w:t>11</w:t>
+      </w:r>
+      <w:r>
+        <w:rPr>
+          <w:i w:val="0"/>
+          <w:sz w:val="22"/>
+          <w:szCs w:val="22"/>
+        </w:rPr>
+        <w:fldChar w:fldCharType="end"/>
+      </w:r>
+      <w:r>
+        <w:rPr>
+          <w:i w:val="0"/>
+          <w:sz w:val="22"/>
+          <w:szCs w:val="22"/>
+        </w:rPr>
+        <w:t>. SUMMARY IS PERFECT: Summary is equal to user annotation</w:t>
+      </w:r>
+    </w:p>
+    <w:p>
+      <w:r>
+        <w:t>In this case, no adjustment is needed.</w:t>
+      </w:r>
+    </w:p>
+    <w:p>
+      <w:pPr>
+        <w:rPr>
+          <w:noProof/>
+        </w:rPr>
+      </w:pPr>
+    </w:p>
+    <w:p>
+      <w:r>
+        <w:rPr>
+          <w:b/>
+        </w:rPr>
+        <w:lastRenderedPageBreak/>
+        <w:t>ii) SUMMARY IS NOT PERFECT: BERT has less sentences</w:t>
+      </w:r>
+      <w:r>
+        <w:rPr>
+          <w:noProof/>
+        </w:rPr>
+        <w:t xml:space="preserve"> </w:t>
+      </w:r>
+      <w:r>
+        <w:rPr>
+          <w:noProof/>
+        </w:rPr>
+        <w:drawing>
+          <wp:inline distT="0" distB="0" distL="0" distR="0" wp14:anchorId="6F8762A3" wp14:editId="37E006BE">
+            <wp:extent cx="5943600" cy="2961640"/>
+            <wp:effectExtent l="0" t="0" r="0" b="0"/>
+            <wp:docPr id="31" name="Picture 31"/>
+            <wp:cNvGraphicFramePr>
+              <a:graphicFrameLocks xmlns:a="http://schemas.openxmlformats.org/drawingml/2006/main" noChangeAspect="1"/>
+            </wp:cNvGraphicFramePr>
+            <a:graphic xmlns:a="http://schemas.openxmlformats.org/drawingml/2006/main">
+              <a:graphicData uri="http://schemas.openxmlformats.org/drawingml/2006/picture">
+                <pic:pic xmlns:pic="http://schemas.openxmlformats.org/drawingml/2006/picture">
+                  <pic:nvPicPr>
+                    <pic:cNvPr id="0" name=""/>
+                    <pic:cNvPicPr/>
+                  </pic:nvPicPr>
+                  <pic:blipFill>
+                    <a:blip r:embed="rId22"/>
+                    <a:stretch>
+                      <a:fillRect/>
+                    </a:stretch>
+                  </pic:blipFill>
+                  <pic:spPr>
+                    <a:xfrm>
+                      <a:off x="0" y="0"/>
+                      <a:ext cx="5943600" cy="2961640"/>
+                    </a:xfrm>
+                    <a:prstGeom prst="rect">
+                      <a:avLst/>
+                    </a:prstGeom>
+                  </pic:spPr>
+                </pic:pic>
+              </a:graphicData>
+            </a:graphic>
+          </wp:inline>
+        </w:drawing>
+      </w:r>
+    </w:p>
+    <w:p>
+      <w:pPr>
+        <w:pStyle w:val="Caption"/>
+        <w:jc w:val="center"/>
+        <w:rPr>
+          <w:i w:val="0"/>
+          <w:sz w:val="22"/>
+          <w:szCs w:val="22"/>
+        </w:rPr>
+      </w:pPr>
+      <w:r>
+        <w:rPr>
+          <w:i w:val="0"/>
+          <w:sz w:val="22"/>
+          <w:szCs w:val="22"/>
+        </w:rPr>
+        <w:t xml:space="preserve">Figure </w:t>
+      </w:r>
+      <w:r>
+        <w:rPr>
+          <w:i w:val="0"/>
+          <w:sz w:val="22"/>
+          <w:szCs w:val="22"/>
+        </w:rPr>
+        <w:fldChar w:fldCharType="begin"/>
+      </w:r>
+      <w:r>
+        <w:rPr>
+          <w:i w:val="0"/>
+          <w:sz w:val="22"/>
+          <w:szCs w:val="22"/>
+        </w:rPr>
+        <w:instrText xml:space="preserve"> SEQ Figure \* ARABIC </w:instrText>
+      </w:r>
+      <w:r>
+        <w:rPr>
+          <w:i w:val="0"/>
+          <w:sz w:val="22"/>
+          <w:szCs w:val="22"/>
+        </w:rPr>
+        <w:fldChar w:fldCharType="separate"/>
+      </w:r>
+      <w:r>
+        <w:rPr>
+          <w:i w:val="0"/>
+          <w:noProof/>
+          <w:sz w:val="22"/>
+          <w:szCs w:val="22"/>
+        </w:rPr>
+        <w:t>12</w:t>
+      </w:r>
+      <w:r>
+        <w:rPr>
+          <w:i w:val="0"/>
+          <w:sz w:val="22"/>
+          <w:szCs w:val="22"/>
+        </w:rPr>
+        <w:fldChar w:fldCharType="end"/>
+      </w:r>
+      <w:r>
+        <w:rPr>
+          <w:i w:val="0"/>
+          <w:sz w:val="22"/>
+          <w:szCs w:val="22"/>
+        </w:rPr>
+        <w:t>. SUMMARY IS NOT PERFECT: BERT has less sentences</w:t>
+      </w:r>
+    </w:p>
+    <w:p>
+      <w:r>
+        <w:t>In this case, we can adjust the model to allow for more summari</w:t>
+      </w:r>
+      <w:r>
+        <w:t>z</w:t>
+      </w:r>
+      <w:r>
+        <w:t>ed results.</w:t>
+      </w:r>
+    </w:p>
+    <w:p>
+      <w:pPr>
+        <w:pStyle w:val="Caption"/>
+        <w:rPr>
+          <w:b/>
+          <w:i w:val="0"/>
+          <w:iCs w:val="0"/>
+          <w:color w:val="auto"/>
+          <w:sz w:val="22"/>
+          <w:szCs w:val="22"/>
+        </w:rPr>
+      </w:pPr>
+      <w:r>
+        <w:rPr>
+          <w:b/>
+          <w:i w:val="0"/>
+          <w:iCs w:val="0"/>
+          <w:color w:val="auto"/>
+          <w:sz w:val="22"/>
+          <w:szCs w:val="22"/>
+        </w:rPr>
+        <w:t>iii) SUMMARY IS NOT PERFECT: BERT has more sentences</w:t>
+      </w:r>
+    </w:p>
+    <w:p>
+      <w:r>
+        <w:rPr>
+          <w:noProof/>
+        </w:rPr>
+        <w:drawing>
+          <wp:inline distT="0" distB="0" distL="0" distR="0" wp14:anchorId="286F86B5" wp14:editId="598FA5DE">
+            <wp:extent cx="5943600" cy="3028315"/>
+            <wp:effectExtent l="0" t="0" r="0" b="635"/>
+            <wp:docPr id="1024" name="Picture 1024"/>
+            <wp:cNvGraphicFramePr>
+              <a:graphicFrameLocks xmlns:a="http://schemas.openxmlformats.org/drawingml/2006/main" noChangeAspect="1"/>
+            </wp:cNvGraphicFramePr>
+            <a:graphic xmlns:a="http://schemas.openxmlformats.org/drawingml/2006/main">
+              <a:graphicData uri="http://schemas.openxmlformats.org/drawingml/2006/picture">
+                <pic:pic xmlns:pic="http://schemas.openxmlformats.org/drawingml/2006/picture">
+                  <pic:nvPicPr>
+                    <pic:cNvPr id="0" name=""/>
+                    <pic:cNvPicPr/>
+                  </pic:nvPicPr>
+                  <pic:blipFill>
+                    <a:blip r:embed="rId23"/>
+                    <a:stretch>
+                      <a:fillRect/>
+                    </a:stretch>
+                  </pic:blipFill>
+                  <pic:spPr>
+                    <a:xfrm>
+                      <a:off x="0" y="0"/>
                       <a:ext cx="5943600" cy="3028315"/>
                     </a:xfrm>
                     <a:prstGeom prst="rect">
@@ -5083,7 +5634,15 @@
       </w:r>
       <w:proofErr w:type="spellEnd"/>
       <w:r>
-        <w:t>, HTML5, Bootstrap, jQuery, for example</w:t>
+        <w:t xml:space="preserve">, HTML5, Bootstrap, </w:t>
+      </w:r>
+      <w:proofErr w:type="spellStart"/>
+      <w:r>
+        <w:t>jQuery</w:t>
+      </w:r>
+      <w:proofErr w:type="spellEnd"/>
+      <w:r>
+        <w:t>, for example</w:t>
       </w:r>
       <w:r>
         <w:t xml:space="preserve">. </w:t>
@@ -5207,7 +5766,7 @@
       <w:r>
         <w:t xml:space="preserve">Repository URL: </w:t>
       </w:r>
-      <w:hyperlink r:id="rId20" w:history="1">
+      <w:hyperlink r:id="rId24" w:history="1">
         <w:r>
           <w:rPr>
             <w:rStyle w:val="Hyperlink"/>
@@ -5269,7 +5828,7 @@
                     <pic:cNvPicPr/>
                   </pic:nvPicPr>
                   <pic:blipFill>
-                    <a:blip r:embed="rId21"/>
+                    <a:blip r:embed="rId25"/>
                     <a:stretch>
                       <a:fillRect/>
                     </a:stretch>
@@ -5587,7 +6146,7 @@
       <w:r>
         <w:t xml:space="preserve"> </w:t>
       </w:r>
-      <w:hyperlink r:id="rId22" w:history="1">
+      <w:hyperlink r:id="rId26" w:history="1">
         <w:r>
           <w:rPr>
             <w:rStyle w:val="Hyperlink"/>
@@ -5773,7 +6332,7 @@
                     <pic:cNvPicPr/>
                   </pic:nvPicPr>
                   <pic:blipFill>
-                    <a:blip r:embed="rId23"/>
+                    <a:blip r:embed="rId27"/>
                     <a:stretch>
                       <a:fillRect/>
                     </a:stretch>
@@ -5913,7 +6472,7 @@
                     <pic:cNvPicPr/>
                   </pic:nvPicPr>
                   <pic:blipFill>
-                    <a:blip r:embed="rId24"/>
+                    <a:blip r:embed="rId28"/>
                     <a:stretch>
                       <a:fillRect/>
                     </a:stretch>
@@ -6116,7 +6675,7 @@
       <w:r>
         <w:t xml:space="preserve"> Site (</w:t>
       </w:r>
-      <w:hyperlink r:id="rId25" w:history="1">
+      <w:hyperlink r:id="rId29" w:history="1">
         <w:r>
           <w:rPr>
             <w:rStyle w:val="Hyperlink"/>
@@ -6216,7 +6775,7 @@
                     <pic:cNvPicPr/>
                   </pic:nvPicPr>
                   <pic:blipFill>
-                    <a:blip r:embed="rId26"/>
+                    <a:blip r:embed="rId30"/>
                     <a:stretch>
                       <a:fillRect/>
                     </a:stretch>
@@ -6343,7 +6902,7 @@
                     <pic:cNvPicPr/>
                   </pic:nvPicPr>
                   <pic:blipFill>
-                    <a:blip r:embed="rId27"/>
+                    <a:blip r:embed="rId31"/>
                     <a:stretch>
                       <a:fillRect/>
                     </a:stretch>
@@ -6470,7 +7029,7 @@
                     <pic:cNvPicPr/>
                   </pic:nvPicPr>
                   <pic:blipFill>
-                    <a:blip r:embed="rId28"/>
+                    <a:blip r:embed="rId32"/>
                     <a:stretch>
                       <a:fillRect/>
                     </a:stretch>
@@ -6677,7 +7236,7 @@
                     <pic:cNvPicPr/>
                   </pic:nvPicPr>
                   <pic:blipFill>
-                    <a:blip r:embed="rId17"/>
+                    <a:blip r:embed="rId21"/>
                     <a:stretch>
                       <a:fillRect/>
                     </a:stretch>
@@ -6796,7 +7355,7 @@
                     <pic:cNvPicPr/>
                   </pic:nvPicPr>
                   <pic:blipFill>
-                    <a:blip r:embed="rId18"/>
+                    <a:blip r:embed="rId22"/>
                     <a:stretch>
                       <a:fillRect/>
                     </a:stretch>
@@ -6915,7 +7474,7 @@
                     <pic:cNvPicPr/>
                   </pic:nvPicPr>
                   <pic:blipFill>
-                    <a:blip r:embed="rId19"/>
+                    <a:blip r:embed="rId23"/>
                     <a:stretch>
                       <a:fillRect/>
                     </a:stretch>
@@ -7616,7 +8175,7 @@
       <w:r>
         <w:t xml:space="preserve"> - </w:t>
       </w:r>
-      <w:hyperlink r:id="rId29" w:history="1">
+      <w:hyperlink r:id="rId33" w:history="1">
         <w:r>
           <w:rPr>
             <w:rStyle w:val="Hyperlink"/>
@@ -7658,7 +8217,7 @@
       <w:r>
         <w:t xml:space="preserve"> – </w:t>
       </w:r>
-      <w:hyperlink r:id="rId30" w:history="1">
+      <w:hyperlink r:id="rId34" w:history="1">
         <w:r>
           <w:rPr>
             <w:rStyle w:val="Hyperlink"/>
@@ -8265,7 +8824,7 @@
                 <w:u w:val="single"/>
               </w:rPr>
             </w:pPr>
-            <w:hyperlink r:id="rId31" w:tgtFrame="_blank" w:history="1">
+            <w:hyperlink r:id="rId35" w:tgtFrame="_blank" w:history="1">
               <w:r>
                 <w:rPr>
                   <w:rFonts w:eastAsia="Times New Roman" w:cs="Arial"/>
@@ -8519,7 +9078,7 @@
                 <w:u w:val="single"/>
               </w:rPr>
             </w:pPr>
-            <w:hyperlink r:id="rId32" w:tgtFrame="_blank" w:history="1">
+            <w:hyperlink r:id="rId36" w:tgtFrame="_blank" w:history="1">
               <w:r>
                 <w:rPr>
                   <w:rFonts w:eastAsia="Times New Roman" w:cs="Arial"/>
@@ -8799,7 +9358,7 @@
                 <w:u w:val="single"/>
               </w:rPr>
             </w:pPr>
-            <w:hyperlink r:id="rId33" w:tgtFrame="_blank" w:history="1">
+            <w:hyperlink r:id="rId37" w:tgtFrame="_blank" w:history="1">
               <w:r>
                 <w:rPr>
                   <w:rFonts w:eastAsia="Times New Roman" w:cs="Arial"/>
@@ -9053,7 +9612,7 @@
                 <w:u w:val="single"/>
               </w:rPr>
             </w:pPr>
-            <w:hyperlink r:id="rId34" w:tgtFrame="_blank" w:history="1">
+            <w:hyperlink r:id="rId38" w:tgtFrame="_blank" w:history="1">
               <w:r>
                 <w:rPr>
                   <w:rFonts w:eastAsia="Times New Roman" w:cs="Arial"/>
@@ -9287,7 +9846,7 @@
                 <w:u w:val="single"/>
               </w:rPr>
             </w:pPr>
-            <w:hyperlink r:id="rId35" w:tgtFrame="_blank" w:history="1">
+            <w:hyperlink r:id="rId39" w:tgtFrame="_blank" w:history="1">
               <w:r>
                 <w:rPr>
                   <w:rFonts w:eastAsia="Times New Roman" w:cs="Arial"/>
@@ -9529,7 +10088,7 @@
                 <w:u w:val="single"/>
               </w:rPr>
             </w:pPr>
-            <w:hyperlink r:id="rId36" w:tgtFrame="_blank" w:history="1">
+            <w:hyperlink r:id="rId40" w:tgtFrame="_blank" w:history="1">
               <w:r>
                 <w:rPr>
                   <w:rFonts w:eastAsia="Times New Roman" w:cs="Arial"/>
@@ -9771,7 +10330,7 @@
                 <w:u w:val="single"/>
               </w:rPr>
             </w:pPr>
-            <w:hyperlink r:id="rId37" w:tgtFrame="_blank" w:history="1">
+            <w:hyperlink r:id="rId41" w:tgtFrame="_blank" w:history="1">
               <w:r>
                 <w:rPr>
                   <w:rFonts w:eastAsia="Times New Roman" w:cs="Arial"/>
@@ -10005,7 +10564,7 @@
                 <w:u w:val="single"/>
               </w:rPr>
             </w:pPr>
-            <w:hyperlink r:id="rId38" w:tgtFrame="_blank" w:history="1">
+            <w:hyperlink r:id="rId42" w:tgtFrame="_blank" w:history="1">
               <w:r>
                 <w:rPr>
                   <w:rFonts w:eastAsia="Times New Roman" w:cs="Arial"/>
@@ -10256,7 +10815,7 @@
                 <w:u w:val="single"/>
               </w:rPr>
             </w:pPr>
-            <w:hyperlink r:id="rId39" w:tgtFrame="_blank" w:history="1">
+            <w:hyperlink r:id="rId43" w:tgtFrame="_blank" w:history="1">
               <w:r>
                 <w:rPr>
                   <w:rFonts w:eastAsia="Times New Roman" w:cs="Arial"/>
@@ -10522,7 +11081,7 @@
                 <w:u w:val="single"/>
               </w:rPr>
             </w:pPr>
-            <w:hyperlink r:id="rId40" w:tgtFrame="_blank" w:history="1">
+            <w:hyperlink r:id="rId44" w:tgtFrame="_blank" w:history="1">
               <w:r>
                 <w:rPr>
                   <w:rFonts w:eastAsia="Times New Roman" w:cs="Arial"/>
@@ -10757,7 +11316,7 @@
                 <w:u w:val="single"/>
               </w:rPr>
             </w:pPr>
-            <w:hyperlink r:id="rId41" w:tgtFrame="_blank" w:history="1">
+            <w:hyperlink r:id="rId45" w:tgtFrame="_blank" w:history="1">
               <w:r>
                 <w:rPr>
                   <w:rFonts w:eastAsia="Times New Roman" w:cs="Arial"/>
@@ -10991,7 +11550,7 @@
                 <w:u w:val="single"/>
               </w:rPr>
             </w:pPr>
-            <w:hyperlink r:id="rId42" w:tgtFrame="_blank" w:history="1">
+            <w:hyperlink r:id="rId46" w:tgtFrame="_blank" w:history="1">
               <w:r>
                 <w:rPr>
                   <w:rFonts w:eastAsia="Times New Roman" w:cs="Arial"/>
@@ -11227,7 +11786,7 @@
                 <w:u w:val="single"/>
               </w:rPr>
             </w:pPr>
-            <w:hyperlink r:id="rId43" w:tgtFrame="_blank" w:history="1">
+            <w:hyperlink r:id="rId47" w:tgtFrame="_blank" w:history="1">
               <w:r>
                 <w:rPr>
                   <w:rFonts w:eastAsia="Times New Roman" w:cs="Arial"/>
@@ -11463,7 +12022,7 @@
                 <w:u w:val="single"/>
               </w:rPr>
             </w:pPr>
-            <w:hyperlink r:id="rId44" w:tgtFrame="_blank" w:history="1">
+            <w:hyperlink r:id="rId48" w:tgtFrame="_blank" w:history="1">
               <w:r>
                 <w:rPr>
                   <w:rFonts w:eastAsia="Times New Roman" w:cs="Arial"/>
@@ -11697,7 +12256,7 @@
                 <w:u w:val="single"/>
               </w:rPr>
             </w:pPr>
-            <w:hyperlink r:id="rId45" w:tgtFrame="_blank" w:history="1">
+            <w:hyperlink r:id="rId49" w:tgtFrame="_blank" w:history="1">
               <w:r>
                 <w:rPr>
                   <w:rFonts w:eastAsia="Times New Roman" w:cs="Arial"/>
@@ -11931,7 +12490,7 @@
                 <w:u w:val="single"/>
               </w:rPr>
             </w:pPr>
-            <w:hyperlink r:id="rId46" w:tgtFrame="_blank" w:history="1">
+            <w:hyperlink r:id="rId50" w:tgtFrame="_blank" w:history="1">
               <w:r>
                 <w:rPr>
                   <w:rFonts w:eastAsia="Times New Roman" w:cs="Arial"/>
@@ -12166,7 +12725,7 @@
                 <w:u w:val="single"/>
               </w:rPr>
             </w:pPr>
-            <w:hyperlink r:id="rId47" w:tgtFrame="_blank" w:history="1">
+            <w:hyperlink r:id="rId51" w:tgtFrame="_blank" w:history="1">
               <w:r>
                 <w:rPr>
                   <w:rFonts w:eastAsia="Times New Roman" w:cs="Arial"/>
@@ -12267,8 +12826,18 @@
                 <w:sz w:val="20"/>
                 <w:szCs w:val="20"/>
               </w:rPr>
-              <w:t xml:space="preserve"> model and Tokenizer</w:t>
-            </w:r>
+              <w:t xml:space="preserve"> model and </w:t>
+            </w:r>
+            <w:proofErr w:type="spellStart"/>
+            <w:r>
+              <w:rPr>
+                <w:rFonts w:eastAsia="Times New Roman" w:cs="Arial"/>
+                <w:sz w:val="20"/>
+                <w:szCs w:val="20"/>
+              </w:rPr>
+              <w:t>Tokenizer</w:t>
+            </w:r>
+            <w:proofErr w:type="spellEnd"/>
           </w:p>
         </w:tc>
         <w:tc>
@@ -12411,7 +12980,7 @@
                 <w:u w:val="single"/>
               </w:rPr>
             </w:pPr>
-            <w:hyperlink r:id="rId48" w:tgtFrame="_blank" w:history="1">
+            <w:hyperlink r:id="rId52" w:tgtFrame="_blank" w:history="1">
               <w:r>
                 <w:rPr>
                   <w:rFonts w:eastAsia="Times New Roman" w:cs="Arial"/>
@@ -12646,7 +13215,7 @@
                 <w:u w:val="single"/>
               </w:rPr>
             </w:pPr>
-            <w:hyperlink r:id="rId49" w:tgtFrame="_blank" w:history="1">
+            <w:hyperlink r:id="rId53" w:tgtFrame="_blank" w:history="1">
               <w:r>
                 <w:rPr>
                   <w:rFonts w:eastAsia="Times New Roman" w:cs="Arial"/>
@@ -12873,7 +13442,7 @@
                 <w:u w:val="single"/>
               </w:rPr>
             </w:pPr>
-            <w:hyperlink r:id="rId50" w:tgtFrame="_blank" w:history="1">
+            <w:hyperlink r:id="rId54" w:tgtFrame="_blank" w:history="1">
               <w:r>
                 <w:rPr>
                   <w:rFonts w:eastAsia="Times New Roman" w:cs="Arial"/>
@@ -13109,7 +13678,7 @@
                 <w:u w:val="single"/>
               </w:rPr>
             </w:pPr>
-            <w:hyperlink r:id="rId51" w:tgtFrame="_blank" w:history="1">
+            <w:hyperlink r:id="rId55" w:tgtFrame="_blank" w:history="1">
               <w:r>
                 <w:rPr>
                   <w:rFonts w:eastAsia="Times New Roman" w:cs="Arial"/>
@@ -13343,7 +13912,7 @@
                 <w:u w:val="single"/>
               </w:rPr>
             </w:pPr>
-            <w:hyperlink r:id="rId52" w:tgtFrame="_blank" w:history="1">
+            <w:hyperlink r:id="rId56" w:tgtFrame="_blank" w:history="1">
               <w:r>
                 <w:rPr>
                   <w:rFonts w:eastAsia="Times New Roman" w:cs="Arial"/>
@@ -13577,7 +14146,7 @@
                 <w:u w:val="single"/>
               </w:rPr>
             </w:pPr>
-            <w:hyperlink r:id="rId53" w:tgtFrame="_blank" w:history="1">
+            <w:hyperlink r:id="rId57" w:tgtFrame="_blank" w:history="1">
               <w:r>
                 <w:rPr>
                   <w:rFonts w:eastAsia="Times New Roman" w:cs="Arial"/>
@@ -13811,7 +14380,7 @@
                 <w:u w:val="single"/>
               </w:rPr>
             </w:pPr>
-            <w:hyperlink r:id="rId54" w:tgtFrame="_blank" w:history="1">
+            <w:hyperlink r:id="rId58" w:tgtFrame="_blank" w:history="1">
               <w:r>
                 <w:rPr>
                   <w:rFonts w:eastAsia="Times New Roman" w:cs="Arial"/>
@@ -14045,7 +14614,7 @@
                 <w:u w:val="single"/>
               </w:rPr>
             </w:pPr>
-            <w:hyperlink r:id="rId55" w:tgtFrame="_blank" w:history="1">
+            <w:hyperlink r:id="rId59" w:tgtFrame="_blank" w:history="1">
               <w:r>
                 <w:rPr>
                   <w:rFonts w:eastAsia="Times New Roman" w:cs="Arial"/>
@@ -14072,8 +14641,8 @@
       </w:pPr>
     </w:p>
     <w:sectPr>
-      <w:headerReference w:type="default" r:id="rId56"/>
-      <w:footerReference w:type="default" r:id="rId57"/>
+      <w:headerReference w:type="default" r:id="rId60"/>
+      <w:footerReference w:type="default" r:id="rId61"/>
       <w:pgSz w:w="11906" w:h="16838"/>
       <w:pgMar w:top="1440" w:right="1440" w:bottom="1440" w:left="1440" w:header="708" w:footer="708" w:gutter="0"/>
       <w:cols w:space="708"/>
@@ -14084,7 +14653,7 @@
 </file>
 
 <file path=word/endnotes.xml><?xml version="1.0" encoding="utf-8"?>
-<w:endnotes xmlns:wpc="http://schemas.microsoft.com/office/word/2010/wordprocessingCanvas" xmlns:cx="http://schemas.microsoft.com/office/drawing/2014/chartex" xmlns:cx1="http://schemas.microsoft.com/office/drawing/2015/9/8/chartex" xmlns:cx2="http://schemas.microsoft.com/office/drawing/2015/10/21/chartex" xmlns:cx3="http://schemas.microsoft.com/office/drawing/2016/5/9/chartex" xmlns:cx4="http://schemas.microsoft.com/office/drawing/2016/5/10/chartex" xmlns:cx5="http://schemas.microsoft.com/office/drawing/2016/5/11/chartex" xmlns:cx6="http://schemas.microsoft.com/office/drawing/2016/5/12/chartex" xmlns:cx7="http://schemas.microsoft.com/office/drawing/2016/5/13/chartex" xmlns:cx8="http://schemas.microsoft.com/office/drawing/2016/5/14/chartex" xmlns:mc="http://schemas.openxmlformats.org/markup-compatibility/2006" xmlns:aink="http://schemas.microsoft.com/office/drawing/2016/ink" xmlns:am3d="http://schemas.microsoft.com/office/drawing/2017/model3d" xmlns:o="urn:schemas-microsoft-com:office:office" xmlns:r="http://schemas.openxmlformats.org/officeDocument/2006/relationships" xmlns:m="http://schemas.openxmlformats.org/officeDocument/2006/math" xmlns:v="urn:schemas-microsoft-com:vml" xmlns:wp14="http://schemas.microsoft.com/office/word/2010/wordprocessingDrawing" xmlns:wp="http://schemas.openxmlformats.org/drawingml/2006/wordprocessingDrawing" xmlns:w10="urn:schemas-microsoft-com:office:word" xmlns:w="http://schemas.openxmlformats.org/wordprocessingml/2006/main" xmlns:w14="http://schemas.microsoft.com/office/word/2010/wordml" xmlns:w15="http://schemas.microsoft.com/office/word/2012/wordml" xmlns:w16cid="http://schemas.microsoft.com/office/word/2016/wordml/cid" xmlns:w16se="http://schemas.microsoft.com/office/word/2015/wordml/symex" xmlns:wpg="http://schemas.microsoft.com/office/word/2010/wordprocessingGroup" xmlns:wpi="http://schemas.microsoft.com/office/word/2010/wordprocessingInk" xmlns:wne="http://schemas.microsoft.com/office/word/2006/wordml" xmlns:wps="http://schemas.microsoft.com/office/word/2010/wordprocessingShape" mc:Ignorable="w14 w15 w16se w16cid wp14">
+<w:endnotes xmlns:wpc="http://schemas.microsoft.com/office/word/2010/wordprocessingCanvas" xmlns:mc="http://schemas.openxmlformats.org/markup-compatibility/2006" xmlns:o="urn:schemas-microsoft-com:office:office" xmlns:r="http://schemas.openxmlformats.org/officeDocument/2006/relationships" xmlns:m="http://schemas.openxmlformats.org/officeDocument/2006/math" xmlns:v="urn:schemas-microsoft-com:vml" xmlns:wp14="http://schemas.microsoft.com/office/word/2010/wordprocessingDrawing" xmlns:wp="http://schemas.openxmlformats.org/drawingml/2006/wordprocessingDrawing" xmlns:w10="urn:schemas-microsoft-com:office:word" xmlns:w="http://schemas.openxmlformats.org/wordprocessingml/2006/main" xmlns:w14="http://schemas.microsoft.com/office/word/2010/wordml" xmlns:wpg="http://schemas.microsoft.com/office/word/2010/wordprocessingGroup" xmlns:wpi="http://schemas.microsoft.com/office/word/2010/wordprocessingInk" xmlns:wne="http://schemas.microsoft.com/office/word/2006/wordml" xmlns:wps="http://schemas.microsoft.com/office/word/2010/wordprocessingShape" mc:Ignorable="w14 wp14">
   <w:endnote w:type="separator" w:id="-1">
     <w:p>
       <w:pPr>
@@ -14109,7 +14678,7 @@
 </file>
 
 <file path=word/footer1.xml><?xml version="1.0" encoding="utf-8"?>
-<w:ftr xmlns:wpc="http://schemas.microsoft.com/office/word/2010/wordprocessingCanvas" xmlns:cx="http://schemas.microsoft.com/office/drawing/2014/chartex" xmlns:cx1="http://schemas.microsoft.com/office/drawing/2015/9/8/chartex" xmlns:cx2="http://schemas.microsoft.com/office/drawing/2015/10/21/chartex" xmlns:cx3="http://schemas.microsoft.com/office/drawing/2016/5/9/chartex" xmlns:cx4="http://schemas.microsoft.com/office/drawing/2016/5/10/chartex" xmlns:cx5="http://schemas.microsoft.com/office/drawing/2016/5/11/chartex" xmlns:cx6="http://schemas.microsoft.com/office/drawing/2016/5/12/chartex" xmlns:cx7="http://schemas.microsoft.com/office/drawing/2016/5/13/chartex" xmlns:cx8="http://schemas.microsoft.com/office/drawing/2016/5/14/chartex" xmlns:mc="http://schemas.openxmlformats.org/markup-compatibility/2006" xmlns:aink="http://schemas.microsoft.com/office/drawing/2016/ink" xmlns:am3d="http://schemas.microsoft.com/office/drawing/2017/model3d" xmlns:o="urn:schemas-microsoft-com:office:office" xmlns:r="http://schemas.openxmlformats.org/officeDocument/2006/relationships" xmlns:m="http://schemas.openxmlformats.org/officeDocument/2006/math" xmlns:v="urn:schemas-microsoft-com:vml" xmlns:wp14="http://schemas.microsoft.com/office/word/2010/wordprocessingDrawing" xmlns:wp="http://schemas.openxmlformats.org/drawingml/2006/wordprocessingDrawing" xmlns:w10="urn:schemas-microsoft-com:office:word" xmlns:w="http://schemas.openxmlformats.org/wordprocessingml/2006/main" xmlns:w14="http://schemas.microsoft.com/office/word/2010/wordml" xmlns:w15="http://schemas.microsoft.com/office/word/2012/wordml" xmlns:w16cid="http://schemas.microsoft.com/office/word/2016/wordml/cid" xmlns:w16se="http://schemas.microsoft.com/office/word/2015/wordml/symex" xmlns:wpg="http://schemas.microsoft.com/office/word/2010/wordprocessingGroup" xmlns:wpi="http://schemas.microsoft.com/office/word/2010/wordprocessingInk" xmlns:wne="http://schemas.microsoft.com/office/word/2006/wordml" xmlns:wps="http://schemas.microsoft.com/office/word/2010/wordprocessingShape" mc:Ignorable="w14 w15 w16se w16cid wp14">
+<w:ftr xmlns:wpc="http://schemas.microsoft.com/office/word/2010/wordprocessingCanvas" xmlns:mc="http://schemas.openxmlformats.org/markup-compatibility/2006" xmlns:o="urn:schemas-microsoft-com:office:office" xmlns:r="http://schemas.openxmlformats.org/officeDocument/2006/relationships" xmlns:m="http://schemas.openxmlformats.org/officeDocument/2006/math" xmlns:v="urn:schemas-microsoft-com:vml" xmlns:wp14="http://schemas.microsoft.com/office/word/2010/wordprocessingDrawing" xmlns:wp="http://schemas.openxmlformats.org/drawingml/2006/wordprocessingDrawing" xmlns:w10="urn:schemas-microsoft-com:office:word" xmlns:w="http://schemas.openxmlformats.org/wordprocessingml/2006/main" xmlns:w14="http://schemas.microsoft.com/office/word/2010/wordml" xmlns:wpg="http://schemas.microsoft.com/office/word/2010/wordprocessingGroup" xmlns:wpi="http://schemas.microsoft.com/office/word/2010/wordprocessingInk" xmlns:wne="http://schemas.microsoft.com/office/word/2006/wordml" xmlns:wps="http://schemas.microsoft.com/office/word/2010/wordprocessingShape" mc:Ignorable="w14 wp14">
   <w:p>
     <w:pPr>
       <w:pBdr>
@@ -14179,7 +14748,7 @@
       <w:rPr>
         <w:noProof/>
       </w:rPr>
-      <w:t>23</w:t>
+      <w:t>12</w:t>
     </w:r>
     <w:r>
       <w:fldChar w:fldCharType="end"/>
@@ -14189,7 +14758,7 @@
 </file>
 
 <file path=word/footnotes.xml><?xml version="1.0" encoding="utf-8"?>
-<w:footnotes xmlns:wpc="http://schemas.microsoft.com/office/word/2010/wordprocessingCanvas" xmlns:cx="http://schemas.microsoft.com/office/drawing/2014/chartex" xmlns:cx1="http://schemas.microsoft.com/office/drawing/2015/9/8/chartex" xmlns:cx2="http://schemas.microsoft.com/office/drawing/2015/10/21/chartex" xmlns:cx3="http://schemas.microsoft.com/office/drawing/2016/5/9/chartex" xmlns:cx4="http://schemas.microsoft.com/office/drawing/2016/5/10/chartex" xmlns:cx5="http://schemas.microsoft.com/office/drawing/2016/5/11/chartex" xmlns:cx6="http://schemas.microsoft.com/office/drawing/2016/5/12/chartex" xmlns:cx7="http://schemas.microsoft.com/office/drawing/2016/5/13/chartex" xmlns:cx8="http://schemas.microsoft.com/office/drawing/2016/5/14/chartex" xmlns:mc="http://schemas.openxmlformats.org/markup-compatibility/2006" xmlns:aink="http://schemas.microsoft.com/office/drawing/2016/ink" xmlns:am3d="http://schemas.microsoft.com/office/drawing/2017/model3d" xmlns:o="urn:schemas-microsoft-com:office:office" xmlns:r="http://schemas.openxmlformats.org/officeDocument/2006/relationships" xmlns:m="http://schemas.openxmlformats.org/officeDocument/2006/math" xmlns:v="urn:schemas-microsoft-com:vml" xmlns:wp14="http://schemas.microsoft.com/office/word/2010/wordprocessingDrawing" xmlns:wp="http://schemas.openxmlformats.org/drawingml/2006/wordprocessingDrawing" xmlns:w10="urn:schemas-microsoft-com:office:word" xmlns:w="http://schemas.openxmlformats.org/wordprocessingml/2006/main" xmlns:w14="http://schemas.microsoft.com/office/word/2010/wordml" xmlns:w15="http://schemas.microsoft.com/office/word/2012/wordml" xmlns:w16cid="http://schemas.microsoft.com/office/word/2016/wordml/cid" xmlns:w16se="http://schemas.microsoft.com/office/word/2015/wordml/symex" xmlns:wpg="http://schemas.microsoft.com/office/word/2010/wordprocessingGroup" xmlns:wpi="http://schemas.microsoft.com/office/word/2010/wordprocessingInk" xmlns:wne="http://schemas.microsoft.com/office/word/2006/wordml" xmlns:wps="http://schemas.microsoft.com/office/word/2010/wordprocessingShape" mc:Ignorable="w14 w15 w16se w16cid wp14">
+<w:footnotes xmlns:wpc="http://schemas.microsoft.com/office/word/2010/wordprocessingCanvas" xmlns:mc="http://schemas.openxmlformats.org/markup-compatibility/2006" xmlns:o="urn:schemas-microsoft-com:office:office" xmlns:r="http://schemas.openxmlformats.org/officeDocument/2006/relationships" xmlns:m="http://schemas.openxmlformats.org/officeDocument/2006/math" xmlns:v="urn:schemas-microsoft-com:vml" xmlns:wp14="http://schemas.microsoft.com/office/word/2010/wordprocessingDrawing" xmlns:wp="http://schemas.openxmlformats.org/drawingml/2006/wordprocessingDrawing" xmlns:w10="urn:schemas-microsoft-com:office:word" xmlns:w="http://schemas.openxmlformats.org/wordprocessingml/2006/main" xmlns:w14="http://schemas.microsoft.com/office/word/2010/wordml" xmlns:wpg="http://schemas.microsoft.com/office/word/2010/wordprocessingGroup" xmlns:wpi="http://schemas.microsoft.com/office/word/2010/wordprocessingInk" xmlns:wne="http://schemas.microsoft.com/office/word/2006/wordml" xmlns:wps="http://schemas.microsoft.com/office/word/2010/wordprocessingShape" mc:Ignorable="w14 wp14">
   <w:footnote w:type="separator" w:id="-1">
     <w:p>
       <w:pPr>
@@ -14214,7 +14783,7 @@
 </file>
 
 <file path=word/header1.xml><?xml version="1.0" encoding="utf-8"?>
-<w:hdr xmlns:wpc="http://schemas.microsoft.com/office/word/2010/wordprocessingCanvas" xmlns:cx="http://schemas.microsoft.com/office/drawing/2014/chartex" xmlns:cx1="http://schemas.microsoft.com/office/drawing/2015/9/8/chartex" xmlns:cx2="http://schemas.microsoft.com/office/drawing/2015/10/21/chartex" xmlns:cx3="http://schemas.microsoft.com/office/drawing/2016/5/9/chartex" xmlns:cx4="http://schemas.microsoft.com/office/drawing/2016/5/10/chartex" xmlns:cx5="http://schemas.microsoft.com/office/drawing/2016/5/11/chartex" xmlns:cx6="http://schemas.microsoft.com/office/drawing/2016/5/12/chartex" xmlns:cx7="http://schemas.microsoft.com/office/drawing/2016/5/13/chartex" xmlns:cx8="http://schemas.microsoft.com/office/drawing/2016/5/14/chartex" xmlns:mc="http://schemas.openxmlformats.org/markup-compatibility/2006" xmlns:aink="http://schemas.microsoft.com/office/drawing/2016/ink" xmlns:am3d="http://schemas.microsoft.com/office/drawing/2017/model3d" xmlns:o="urn:schemas-microsoft-com:office:office" xmlns:r="http://schemas.openxmlformats.org/officeDocument/2006/relationships" xmlns:m="http://schemas.openxmlformats.org/officeDocument/2006/math" xmlns:v="urn:schemas-microsoft-com:vml" xmlns:wp14="http://schemas.microsoft.com/office/word/2010/wordprocessingDrawing" xmlns:wp="http://schemas.openxmlformats.org/drawingml/2006/wordprocessingDrawing" xmlns:w10="urn:schemas-microsoft-com:office:word" xmlns:w="http://schemas.openxmlformats.org/wordprocessingml/2006/main" xmlns:w14="http://schemas.microsoft.com/office/word/2010/wordml" xmlns:w15="http://schemas.microsoft.com/office/word/2012/wordml" xmlns:w16cid="http://schemas.microsoft.com/office/word/2016/wordml/cid" xmlns:w16se="http://schemas.microsoft.com/office/word/2015/wordml/symex" xmlns:wpg="http://schemas.microsoft.com/office/word/2010/wordprocessingGroup" xmlns:wpi="http://schemas.microsoft.com/office/word/2010/wordprocessingInk" xmlns:wne="http://schemas.microsoft.com/office/word/2006/wordml" xmlns:wps="http://schemas.microsoft.com/office/word/2010/wordprocessingShape" mc:Ignorable="w14 w15 w16se w16cid wp14">
+<w:hdr xmlns:wpc="http://schemas.microsoft.com/office/word/2010/wordprocessingCanvas" xmlns:mc="http://schemas.openxmlformats.org/markup-compatibility/2006" xmlns:o="urn:schemas-microsoft-com:office:office" xmlns:r="http://schemas.openxmlformats.org/officeDocument/2006/relationships" xmlns:m="http://schemas.openxmlformats.org/officeDocument/2006/math" xmlns:v="urn:schemas-microsoft-com:vml" xmlns:wp14="http://schemas.microsoft.com/office/word/2010/wordprocessingDrawing" xmlns:wp="http://schemas.openxmlformats.org/drawingml/2006/wordprocessingDrawing" xmlns:w10="urn:schemas-microsoft-com:office:word" xmlns:w="http://schemas.openxmlformats.org/wordprocessingml/2006/main" xmlns:w14="http://schemas.microsoft.com/office/word/2010/wordml" xmlns:wpg="http://schemas.microsoft.com/office/word/2010/wordprocessingGroup" xmlns:wpi="http://schemas.microsoft.com/office/word/2010/wordprocessingInk" xmlns:wne="http://schemas.microsoft.com/office/word/2006/wordml" xmlns:wps="http://schemas.microsoft.com/office/word/2010/wordprocessingShape" mc:Ignorable="w14 wp14">
   <w:p>
     <w:pPr>
       <w:pBdr>
@@ -14254,8 +14823,8 @@
 </file>
 
 <file path=word/numbering.xml><?xml version="1.0" encoding="utf-8"?>
-<w:numbering xmlns:wpc="http://schemas.microsoft.com/office/word/2010/wordprocessingCanvas" xmlns:cx="http://schemas.microsoft.com/office/drawing/2014/chartex" xmlns:cx1="http://schemas.microsoft.com/office/drawing/2015/9/8/chartex" xmlns:cx2="http://schemas.microsoft.com/office/drawing/2015/10/21/chartex" xmlns:cx3="http://schemas.microsoft.com/office/drawing/2016/5/9/chartex" xmlns:cx4="http://schemas.microsoft.com/office/drawing/2016/5/10/chartex" xmlns:cx5="http://schemas.microsoft.com/office/drawing/2016/5/11/chartex" xmlns:cx6="http://schemas.microsoft.com/office/drawing/2016/5/12/chartex" xmlns:cx7="http://schemas.microsoft.com/office/drawing/2016/5/13/chartex" xmlns:cx8="http://schemas.microsoft.com/office/drawing/2016/5/14/chartex" xmlns:mc="http://schemas.openxmlformats.org/markup-compatibility/2006" xmlns:aink="http://schemas.microsoft.com/office/drawing/2016/ink" xmlns:am3d="http://schemas.microsoft.com/office/drawing/2017/model3d" xmlns:o="urn:schemas-microsoft-com:office:office" xmlns:r="http://schemas.openxmlformats.org/officeDocument/2006/relationships" xmlns:m="http://schemas.openxmlformats.org/officeDocument/2006/math" xmlns:v="urn:schemas-microsoft-com:vml" xmlns:wp14="http://schemas.microsoft.com/office/word/2010/wordprocessingDrawing" xmlns:wp="http://schemas.openxmlformats.org/drawingml/2006/wordprocessingDrawing" xmlns:w10="urn:schemas-microsoft-com:office:word" xmlns:w="http://schemas.openxmlformats.org/wordprocessingml/2006/main" xmlns:w14="http://schemas.microsoft.com/office/word/2010/wordml" xmlns:w15="http://schemas.microsoft.com/office/word/2012/wordml" xmlns:w16cid="http://schemas.microsoft.com/office/word/2016/wordml/cid" xmlns:w16se="http://schemas.microsoft.com/office/word/2015/wordml/symex" xmlns:wpg="http://schemas.microsoft.com/office/word/2010/wordprocessingGroup" xmlns:wpi="http://schemas.microsoft.com/office/word/2010/wordprocessingInk" xmlns:wne="http://schemas.microsoft.com/office/word/2006/wordml" xmlns:wps="http://schemas.microsoft.com/office/word/2010/wordprocessingShape" mc:Ignorable="w14 w15 w16se w16cid wp14">
-  <w:abstractNum w:abstractNumId="0" w15:restartNumberingAfterBreak="0">
+<w:numbering xmlns:wpc="http://schemas.microsoft.com/office/word/2010/wordprocessingCanvas" xmlns:mc="http://schemas.openxmlformats.org/markup-compatibility/2006" xmlns:o="urn:schemas-microsoft-com:office:office" xmlns:r="http://schemas.openxmlformats.org/officeDocument/2006/relationships" xmlns:m="http://schemas.openxmlformats.org/officeDocument/2006/math" xmlns:v="urn:schemas-microsoft-com:vml" xmlns:wp14="http://schemas.microsoft.com/office/word/2010/wordprocessingDrawing" xmlns:wp="http://schemas.openxmlformats.org/drawingml/2006/wordprocessingDrawing" xmlns:w10="urn:schemas-microsoft-com:office:word" xmlns:w="http://schemas.openxmlformats.org/wordprocessingml/2006/main" xmlns:w14="http://schemas.microsoft.com/office/word/2010/wordml" xmlns:wpg="http://schemas.microsoft.com/office/word/2010/wordprocessingGroup" xmlns:wpi="http://schemas.microsoft.com/office/word/2010/wordprocessingInk" xmlns:wne="http://schemas.microsoft.com/office/word/2006/wordml" xmlns:wps="http://schemas.microsoft.com/office/word/2010/wordprocessingShape" mc:Ignorable="w14 wp14">
+  <w:abstractNum w:abstractNumId="0">
     <w:nsid w:val="007F446A"/>
     <w:multiLevelType w:val="hybridMultilevel"/>
     <w:tmpl w:val="97A4DD74"/>
@@ -14368,7 +14937,7 @@
       </w:rPr>
     </w:lvl>
   </w:abstractNum>
-  <w:abstractNum w:abstractNumId="1" w15:restartNumberingAfterBreak="0">
+  <w:abstractNum w:abstractNumId="1">
     <w:nsid w:val="1F330D93"/>
     <w:multiLevelType w:val="hybridMultilevel"/>
     <w:tmpl w:val="ECCE5528"/>
@@ -14491,7 +15060,7 @@
 </file>
 
 <file path=word/styles.xml><?xml version="1.0" encoding="utf-8"?>
-<w:styles xmlns:mc="http://schemas.openxmlformats.org/markup-compatibility/2006" xmlns:r="http://schemas.openxmlformats.org/officeDocument/2006/relationships" xmlns:w="http://schemas.openxmlformats.org/wordprocessingml/2006/main" xmlns:w14="http://schemas.microsoft.com/office/word/2010/wordml" xmlns:w15="http://schemas.microsoft.com/office/word/2012/wordml" xmlns:w16cid="http://schemas.microsoft.com/office/word/2016/wordml/cid" xmlns:w16se="http://schemas.microsoft.com/office/word/2015/wordml/symex" mc:Ignorable="w14 w15 w16se w16cid">
+<w:styles xmlns:mc="http://schemas.openxmlformats.org/markup-compatibility/2006" xmlns:r="http://schemas.openxmlformats.org/officeDocument/2006/relationships" xmlns:w="http://schemas.openxmlformats.org/wordprocessingml/2006/main" xmlns:w14="http://schemas.microsoft.com/office/word/2010/wordml" mc:Ignorable="w14">
   <w:docDefaults>
     <w:rPrDefault>
       <w:rPr>
@@ -14507,384 +15076,144 @@
       </w:pPr>
     </w:pPrDefault>
   </w:docDefaults>
-  <w:latentStyles w:defLockedState="0" w:defUIPriority="99" w:defSemiHidden="0" w:defUnhideWhenUsed="0" w:defQFormat="0" w:count="377">
-    <w:lsdException w:name="Normal" w:uiPriority="0" w:qFormat="1"/>
-    <w:lsdException w:name="heading 1" w:uiPriority="9" w:qFormat="1"/>
-    <w:lsdException w:name="heading 2" w:semiHidden="1" w:uiPriority="9" w:unhideWhenUsed="1" w:qFormat="1"/>
-    <w:lsdException w:name="heading 3" w:semiHidden="1" w:uiPriority="9" w:unhideWhenUsed="1" w:qFormat="1"/>
-    <w:lsdException w:name="heading 4" w:semiHidden="1" w:uiPriority="9" w:unhideWhenUsed="1" w:qFormat="1"/>
-    <w:lsdException w:name="heading 5" w:semiHidden="1" w:uiPriority="9" w:unhideWhenUsed="1" w:qFormat="1"/>
-    <w:lsdException w:name="heading 6" w:semiHidden="1" w:uiPriority="9" w:unhideWhenUsed="1" w:qFormat="1"/>
-    <w:lsdException w:name="heading 7" w:semiHidden="1" w:uiPriority="9" w:unhideWhenUsed="1" w:qFormat="1"/>
-    <w:lsdException w:name="heading 8" w:semiHidden="1" w:uiPriority="9" w:unhideWhenUsed="1" w:qFormat="1"/>
-    <w:lsdException w:name="heading 9" w:semiHidden="1" w:uiPriority="9" w:unhideWhenUsed="1" w:qFormat="1"/>
-    <w:lsdException w:name="index 1" w:semiHidden="1" w:unhideWhenUsed="1"/>
-    <w:lsdException w:name="index 2" w:semiHidden="1" w:unhideWhenUsed="1"/>
-    <w:lsdException w:name="index 3" w:semiHidden="1" w:unhideWhenUsed="1"/>
-    <w:lsdException w:name="index 4" w:semiHidden="1" w:unhideWhenUsed="1"/>
-    <w:lsdException w:name="index 5" w:semiHidden="1" w:unhideWhenUsed="1"/>
-    <w:lsdException w:name="index 6" w:semiHidden="1" w:unhideWhenUsed="1"/>
-    <w:lsdException w:name="index 7" w:semiHidden="1" w:unhideWhenUsed="1"/>
-    <w:lsdException w:name="index 8" w:semiHidden="1" w:unhideWhenUsed="1"/>
-    <w:lsdException w:name="index 9" w:semiHidden="1" w:unhideWhenUsed="1"/>
-    <w:lsdException w:name="toc 1" w:semiHidden="1" w:uiPriority="39" w:unhideWhenUsed="1"/>
-    <w:lsdException w:name="toc 2" w:semiHidden="1" w:uiPriority="39" w:unhideWhenUsed="1"/>
-    <w:lsdException w:name="toc 3" w:semiHidden="1" w:uiPriority="39" w:unhideWhenUsed="1"/>
-    <w:lsdException w:name="toc 4" w:semiHidden="1" w:uiPriority="39" w:unhideWhenUsed="1"/>
-    <w:lsdException w:name="toc 5" w:semiHidden="1" w:uiPriority="39" w:unhideWhenUsed="1"/>
-    <w:lsdException w:name="toc 6" w:semiHidden="1" w:uiPriority="39" w:unhideWhenUsed="1"/>
-    <w:lsdException w:name="toc 7" w:semiHidden="1" w:uiPriority="39" w:unhideWhenUsed="1"/>
-    <w:lsdException w:name="toc 8" w:semiHidden="1" w:uiPriority="39" w:unhideWhenUsed="1"/>
-    <w:lsdException w:name="toc 9" w:semiHidden="1" w:uiPriority="39" w:unhideWhenUsed="1"/>
-    <w:lsdException w:name="Normal Indent" w:semiHidden="1" w:unhideWhenUsed="1"/>
-    <w:lsdException w:name="footnote text" w:semiHidden="1" w:unhideWhenUsed="1"/>
-    <w:lsdException w:name="annotation text" w:semiHidden="1" w:unhideWhenUsed="1"/>
-    <w:lsdException w:name="header" w:semiHidden="1" w:unhideWhenUsed="1"/>
-    <w:lsdException w:name="footer" w:semiHidden="1" w:unhideWhenUsed="1"/>
-    <w:lsdException w:name="index heading" w:semiHidden="1" w:unhideWhenUsed="1"/>
-    <w:lsdException w:name="caption" w:semiHidden="1" w:uiPriority="35" w:unhideWhenUsed="1" w:qFormat="1"/>
-    <w:lsdException w:name="table of figures" w:semiHidden="1" w:unhideWhenUsed="1"/>
-    <w:lsdException w:name="envelope address" w:semiHidden="1" w:unhideWhenUsed="1"/>
-    <w:lsdException w:name="envelope return" w:semiHidden="1" w:unhideWhenUsed="1"/>
-    <w:lsdException w:name="footnote reference" w:semiHidden="1" w:unhideWhenUsed="1"/>
-    <w:lsdException w:name="annotation reference" w:semiHidden="1" w:unhideWhenUsed="1"/>
-    <w:lsdException w:name="line number" w:semiHidden="1" w:unhideWhenUsed="1"/>
-    <w:lsdException w:name="page number" w:semiHidden="1" w:unhideWhenUsed="1"/>
-    <w:lsdException w:name="endnote reference" w:semiHidden="1" w:unhideWhenUsed="1"/>
-    <w:lsdException w:name="endnote text" w:semiHidden="1" w:unhideWhenUsed="1"/>
-    <w:lsdException w:name="table of authorities" w:semiHidden="1" w:unhideWhenUsed="1"/>
-    <w:lsdException w:name="macro" w:semiHidden="1" w:unhideWhenUsed="1"/>
-    <w:lsdException w:name="toa heading" w:semiHidden="1" w:unhideWhenUsed="1"/>
-    <w:lsdException w:name="List" w:semiHidden="1" w:unhideWhenUsed="1"/>
-    <w:lsdException w:name="List Bullet" w:semiHidden="1" w:unhideWhenUsed="1"/>
-    <w:lsdException w:name="List Number" w:semiHidden="1" w:unhideWhenUsed="1"/>
-    <w:lsdException w:name="List 2" w:semiHidden="1" w:unhideWhenUsed="1"/>
-    <w:lsdException w:name="List 3" w:semiHidden="1" w:unhideWhenUsed="1"/>
-    <w:lsdException w:name="List 4" w:semiHidden="1" w:unhideWhenUsed="1"/>
-    <w:lsdException w:name="List 5" w:semiHidden="1" w:unhideWhenUsed="1"/>
-    <w:lsdException w:name="List Bullet 2" w:semiHidden="1" w:unhideWhenUsed="1"/>
-    <w:lsdException w:name="List Bullet 3" w:semiHidden="1" w:unhideWhenUsed="1"/>
-    <w:lsdException w:name="List Bullet 4" w:semiHidden="1" w:unhideWhenUsed="1"/>
-    <w:lsdException w:name="List Bullet 5" w:semiHidden="1" w:unhideWhenUsed="1"/>
-    <w:lsdException w:name="List Number 2" w:semiHidden="1" w:unhideWhenUsed="1"/>
-    <w:lsdException w:name="List Number 3" w:semiHidden="1" w:unhideWhenUsed="1"/>
-    <w:lsdException w:name="List Number 4" w:semiHidden="1" w:unhideWhenUsed="1"/>
-    <w:lsdException w:name="List Number 5" w:semiHidden="1" w:unhideWhenUsed="1"/>
-    <w:lsdException w:name="Title" w:uiPriority="10" w:qFormat="1"/>
-    <w:lsdException w:name="Closing" w:semiHidden="1" w:unhideWhenUsed="1"/>
-    <w:lsdException w:name="Signature" w:semiHidden="1" w:unhideWhenUsed="1"/>
-    <w:lsdException w:name="Default Paragraph Font" w:semiHidden="1" w:uiPriority="1" w:unhideWhenUsed="1"/>
-    <w:lsdException w:name="Body Text" w:semiHidden="1" w:unhideWhenUsed="1"/>
-    <w:lsdException w:name="Body Text Indent" w:semiHidden="1" w:unhideWhenUsed="1"/>
-    <w:lsdException w:name="List Continue" w:semiHidden="1" w:unhideWhenUsed="1"/>
-    <w:lsdException w:name="List Continue 2" w:semiHidden="1" w:unhideWhenUsed="1"/>
-    <w:lsdException w:name="List Continue 3" w:semiHidden="1" w:unhideWhenUsed="1"/>
-    <w:lsdException w:name="List Continue 4" w:semiHidden="1" w:unhideWhenUsed="1"/>
-    <w:lsdException w:name="List Continue 5" w:semiHidden="1" w:unhideWhenUsed="1"/>
-    <w:lsdException w:name="Message Header" w:semiHidden="1" w:unhideWhenUsed="1"/>
-    <w:lsdException w:name="Subtitle" w:uiPriority="11" w:qFormat="1"/>
-    <w:lsdException w:name="Salutation" w:semiHidden="1" w:unhideWhenUsed="1"/>
-    <w:lsdException w:name="Date" w:semiHidden="1" w:unhideWhenUsed="1"/>
-    <w:lsdException w:name="Body Text First Indent" w:semiHidden="1" w:unhideWhenUsed="1"/>
-    <w:lsdException w:name="Body Text First Indent 2" w:semiHidden="1" w:unhideWhenUsed="1"/>
-    <w:lsdException w:name="Note Heading" w:semiHidden="1" w:unhideWhenUsed="1"/>
-    <w:lsdException w:name="Body Text 2" w:semiHidden="1" w:unhideWhenUsed="1"/>
-    <w:lsdException w:name="Body Text 3" w:semiHidden="1" w:unhideWhenUsed="1"/>
-    <w:lsdException w:name="Body Text Indent 2" w:semiHidden="1" w:unhideWhenUsed="1"/>
-    <w:lsdException w:name="Body Text Indent 3" w:semiHidden="1" w:unhideWhenUsed="1"/>
-    <w:lsdException w:name="Block Text" w:semiHidden="1" w:unhideWhenUsed="1"/>
-    <w:lsdException w:name="Hyperlink" w:semiHidden="1" w:unhideWhenUsed="1"/>
-    <w:lsdException w:name="FollowedHyperlink" w:semiHidden="1" w:unhideWhenUsed="1"/>
-    <w:lsdException w:name="Strong" w:uiPriority="22" w:qFormat="1"/>
-    <w:lsdException w:name="Emphasis" w:uiPriority="20" w:qFormat="1"/>
-    <w:lsdException w:name="Document Map" w:semiHidden="1" w:unhideWhenUsed="1"/>
-    <w:lsdException w:name="Plain Text" w:semiHidden="1" w:unhideWhenUsed="1"/>
-    <w:lsdException w:name="E-mail Signature" w:semiHidden="1" w:unhideWhenUsed="1"/>
-    <w:lsdException w:name="HTML Top of Form" w:semiHidden="1" w:unhideWhenUsed="1"/>
-    <w:lsdException w:name="HTML Bottom of Form" w:semiHidden="1" w:unhideWhenUsed="1"/>
-    <w:lsdException w:name="Normal (Web)" w:semiHidden="1" w:unhideWhenUsed="1"/>
-    <w:lsdException w:name="HTML Acronym" w:semiHidden="1" w:unhideWhenUsed="1"/>
-    <w:lsdException w:name="HTML Address" w:semiHidden="1" w:unhideWhenUsed="1"/>
-    <w:lsdException w:name="HTML Cite" w:semiHidden="1" w:unhideWhenUsed="1"/>
-    <w:lsdException w:name="HTML Code" w:semiHidden="1" w:unhideWhenUsed="1"/>
-    <w:lsdException w:name="HTML Definition" w:semiHidden="1" w:unhideWhenUsed="1"/>
-    <w:lsdException w:name="HTML Keyboard" w:semiHidden="1" w:unhideWhenUsed="1"/>
-    <w:lsdException w:name="HTML Preformatted" w:semiHidden="1" w:unhideWhenUsed="1"/>
-    <w:lsdException w:name="HTML Sample" w:semiHidden="1" w:unhideWhenUsed="1"/>
-    <w:lsdException w:name="HTML Typewriter" w:semiHidden="1" w:unhideWhenUsed="1"/>
-    <w:lsdException w:name="HTML Variable" w:semiHidden="1" w:unhideWhenUsed="1"/>
-    <w:lsdException w:name="Normal Table" w:semiHidden="1" w:unhideWhenUsed="1"/>
-    <w:lsdException w:name="annotation subject" w:semiHidden="1" w:unhideWhenUsed="1"/>
-    <w:lsdException w:name="No List" w:semiHidden="1" w:unhideWhenUsed="1"/>
-    <w:lsdException w:name="Outline List 1" w:semiHidden="1" w:unhideWhenUsed="1"/>
-    <w:lsdException w:name="Outline List 2" w:semiHidden="1" w:unhideWhenUsed="1"/>
-    <w:lsdException w:name="Outline List 3" w:semiHidden="1" w:unhideWhenUsed="1"/>
-    <w:lsdException w:name="Table Simple 1" w:semiHidden="1" w:unhideWhenUsed="1"/>
-    <w:lsdException w:name="Table Simple 2" w:semiHidden="1" w:unhideWhenUsed="1"/>
-    <w:lsdException w:name="Table Simple 3" w:semiHidden="1" w:unhideWhenUsed="1"/>
-    <w:lsdException w:name="Table Classic 1" w:semiHidden="1" w:unhideWhenUsed="1"/>
-    <w:lsdException w:name="Table Classic 2" w:semiHidden="1" w:unhideWhenUsed="1"/>
-    <w:lsdException w:name="Table Classic 3" w:semiHidden="1" w:unhideWhenUsed="1"/>
-    <w:lsdException w:name="Table Classic 4" w:semiHidden="1" w:unhideWhenUsed="1"/>
-    <w:lsdException w:name="Table Colorful 1" w:semiHidden="1" w:unhideWhenUsed="1"/>
-    <w:lsdException w:name="Table Colorful 2" w:semiHidden="1" w:unhideWhenUsed="1"/>
-    <w:lsdException w:name="Table Colorful 3" w:semiHidden="1" w:unhideWhenUsed="1"/>
-    <w:lsdException w:name="Table Columns 1" w:semiHidden="1" w:unhideWhenUsed="1"/>
-    <w:lsdException w:name="Table Columns 2" w:semiHidden="1" w:unhideWhenUsed="1"/>
-    <w:lsdException w:name="Table Columns 3" w:semiHidden="1" w:unhideWhenUsed="1"/>
-    <w:lsdException w:name="Table Columns 4" w:semiHidden="1" w:unhideWhenUsed="1"/>
-    <w:lsdException w:name="Table Columns 5" w:semiHidden="1" w:unhideWhenUsed="1"/>
-    <w:lsdException w:name="Table Grid 1" w:semiHidden="1" w:unhideWhenUsed="1"/>
-    <w:lsdException w:name="Table Grid 2" w:semiHidden="1" w:unhideWhenUsed="1"/>
-    <w:lsdException w:name="Table Grid 3" w:semiHidden="1" w:unhideWhenUsed="1"/>
-    <w:lsdException w:name="Table Grid 4" w:semiHidden="1" w:unhideWhenUsed="1"/>
-    <w:lsdException w:name="Table Grid 5" w:semiHidden="1" w:unhideWhenUsed="1"/>
-    <w:lsdException w:name="Table Grid 6" w:semiHidden="1" w:unhideWhenUsed="1"/>
-    <w:lsdException w:name="Table Grid 7" w:semiHidden="1" w:unhideWhenUsed="1"/>
-    <w:lsdException w:name="Table Grid 8" w:semiHidden="1" w:unhideWhenUsed="1"/>
-    <w:lsdException w:name="Table List 1" w:semiHidden="1" w:unhideWhenUsed="1"/>
-    <w:lsdException w:name="Table List 2" w:semiHidden="1" w:unhideWhenUsed="1"/>
-    <w:lsdException w:name="Table List 3" w:semiHidden="1" w:unhideWhenUsed="1"/>
-    <w:lsdException w:name="Table List 4" w:semiHidden="1" w:unhideWhenUsed="1"/>
-    <w:lsdException w:name="Table List 5" w:semiHidden="1" w:unhideWhenUsed="1"/>
-    <w:lsdException w:name="Table List 6" w:semiHidden="1" w:unhideWhenUsed="1"/>
-    <w:lsdException w:name="Table List 7" w:semiHidden="1" w:unhideWhenUsed="1"/>
-    <w:lsdException w:name="Table List 8" w:semiHidden="1" w:unhideWhenUsed="1"/>
-    <w:lsdException w:name="Table 3D effects 1" w:semiHidden="1" w:unhideWhenUsed="1"/>
-    <w:lsdException w:name="Table 3D effects 2" w:semiHidden="1" w:unhideWhenUsed="1"/>
-    <w:lsdException w:name="Table 3D effects 3" w:semiHidden="1" w:unhideWhenUsed="1"/>
-    <w:lsdException w:name="Table Contemporary" w:semiHidden="1" w:unhideWhenUsed="1"/>
-    <w:lsdException w:name="Table Elegant" w:semiHidden="1" w:unhideWhenUsed="1"/>
-    <w:lsdException w:name="Table Professional" w:semiHidden="1" w:unhideWhenUsed="1"/>
-    <w:lsdException w:name="Table Subtle 1" w:semiHidden="1" w:unhideWhenUsed="1"/>
-    <w:lsdException w:name="Table Subtle 2" w:semiHidden="1" w:unhideWhenUsed="1"/>
-    <w:lsdException w:name="Table Web 1" w:semiHidden="1" w:unhideWhenUsed="1"/>
-    <w:lsdException w:name="Table Web 2" w:semiHidden="1" w:unhideWhenUsed="1"/>
-    <w:lsdException w:name="Table Web 3" w:semiHidden="1" w:unhideWhenUsed="1"/>
-    <w:lsdException w:name="Balloon Text" w:semiHidden="1" w:unhideWhenUsed="1"/>
-    <w:lsdException w:name="Table Grid" w:uiPriority="39"/>
-    <w:lsdException w:name="Table Theme" w:semiHidden="1" w:unhideWhenUsed="1"/>
-    <w:lsdException w:name="Placeholder Text" w:semiHidden="1"/>
-    <w:lsdException w:name="No Spacing" w:uiPriority="1" w:qFormat="1"/>
-    <w:lsdException w:name="Light Shading" w:uiPriority="60"/>
-    <w:lsdException w:name="Light List" w:uiPriority="61"/>
-    <w:lsdException w:name="Light Grid" w:uiPriority="62"/>
-    <w:lsdException w:name="Medium Shading 1" w:uiPriority="63"/>
-    <w:lsdException w:name="Medium Shading 2" w:uiPriority="64"/>
-    <w:lsdException w:name="Medium List 1" w:uiPriority="65"/>
-    <w:lsdException w:name="Medium List 2" w:uiPriority="66"/>
-    <w:lsdException w:name="Medium Grid 1" w:uiPriority="67"/>
-    <w:lsdException w:name="Medium Grid 2" w:uiPriority="68"/>
-    <w:lsdException w:name="Medium Grid 3" w:uiPriority="69"/>
-    <w:lsdException w:name="Dark List" w:uiPriority="70"/>
-    <w:lsdException w:name="Colorful Shading" w:uiPriority="71"/>
-    <w:lsdException w:name="Colorful List" w:uiPriority="72"/>
-    <w:lsdException w:name="Colorful Grid" w:uiPriority="73"/>
-    <w:lsdException w:name="Light Shading Accent 1" w:uiPriority="60"/>
-    <w:lsdException w:name="Light List Accent 1" w:uiPriority="61"/>
-    <w:lsdException w:name="Light Grid Accent 1" w:uiPriority="62"/>
-    <w:lsdException w:name="Medium Shading 1 Accent 1" w:uiPriority="63"/>
-    <w:lsdException w:name="Medium Shading 2 Accent 1" w:uiPriority="64"/>
-    <w:lsdException w:name="Medium List 1 Accent 1" w:uiPriority="65"/>
-    <w:lsdException w:name="Revision" w:semiHidden="1"/>
-    <w:lsdException w:name="List Paragraph" w:uiPriority="34" w:qFormat="1"/>
-    <w:lsdException w:name="Quote" w:uiPriority="29" w:qFormat="1"/>
-    <w:lsdException w:name="Intense Quote" w:uiPriority="30" w:qFormat="1"/>
-    <w:lsdException w:name="Medium List 2 Accent 1" w:uiPriority="66"/>
-    <w:lsdException w:name="Medium Grid 1 Accent 1" w:uiPriority="67"/>
-    <w:lsdException w:name="Medium Grid 2 Accent 1" w:uiPriority="68"/>
-    <w:lsdException w:name="Medium Grid 3 Accent 1" w:uiPriority="69"/>
-    <w:lsdException w:name="Dark List Accent 1" w:uiPriority="70"/>
-    <w:lsdException w:name="Colorful Shading Accent 1" w:uiPriority="71"/>
-    <w:lsdException w:name="Colorful List Accent 1" w:uiPriority="72"/>
-    <w:lsdException w:name="Colorful Grid Accent 1" w:uiPriority="73"/>
-    <w:lsdException w:name="Light Shading Accent 2" w:uiPriority="60"/>
-    <w:lsdException w:name="Light List Accent 2" w:uiPriority="61"/>
-    <w:lsdException w:name="Light Grid Accent 2" w:uiPriority="62"/>
-    <w:lsdException w:name="Medium Shading 1 Accent 2" w:uiPriority="63"/>
-    <w:lsdException w:name="Medium Shading 2 Accent 2" w:uiPriority="64"/>
-    <w:lsdException w:name="Medium List 1 Accent 2" w:uiPriority="65"/>
-    <w:lsdException w:name="Medium List 2 Accent 2" w:uiPriority="66"/>
-    <w:lsdException w:name="Medium Grid 1 Accent 2" w:uiPriority="67"/>
-    <w:lsdException w:name="Medium Grid 2 Accent 2" w:uiPriority="68"/>
-    <w:lsdException w:name="Medium Grid 3 Accent 2" w:uiPriority="69"/>
-    <w:lsdException w:name="Dark List Accent 2" w:uiPriority="70"/>
-    <w:lsdException w:name="Colorful Shading Accent 2" w:uiPriority="71"/>
-    <w:lsdException w:name="Colorful List Accent 2" w:uiPriority="72"/>
-    <w:lsdException w:name="Colorful Grid Accent 2" w:uiPriority="73"/>
-    <w:lsdException w:name="Light Shading Accent 3" w:uiPriority="60"/>
-    <w:lsdException w:name="Light List Accent 3" w:uiPriority="61"/>
-    <w:lsdException w:name="Light Grid Accent 3" w:uiPriority="62"/>
-    <w:lsdException w:name="Medium Shading 1 Accent 3" w:uiPriority="63"/>
-    <w:lsdException w:name="Medium Shading 2 Accent 3" w:uiPriority="64"/>
-    <w:lsdException w:name="Medium List 1 Accent 3" w:uiPriority="65"/>
-    <w:lsdException w:name="Medium List 2 Accent 3" w:uiPriority="66"/>
-    <w:lsdException w:name="Medium Grid 1 Accent 3" w:uiPriority="67"/>
-    <w:lsdException w:name="Medium Grid 2 Accent 3" w:uiPriority="68"/>
-    <w:lsdException w:name="Medium Grid 3 Accent 3" w:uiPriority="69"/>
-    <w:lsdException w:name="Dark List Accent 3" w:uiPriority="70"/>
-    <w:lsdException w:name="Colorful Shading Accent 3" w:uiPriority="71"/>
-    <w:lsdException w:name="Colorful List Accent 3" w:uiPriority="72"/>
-    <w:lsdException w:name="Colorful Grid Accent 3" w:uiPriority="73"/>
-    <w:lsdException w:name="Light Shading Accent 4" w:uiPriority="60"/>
-    <w:lsdException w:name="Light List Accent 4" w:uiPriority="61"/>
-    <w:lsdException w:name="Light Grid Accent 4" w:uiPriority="62"/>
-    <w:lsdException w:name="Medium Shading 1 Accent 4" w:uiPriority="63"/>
-    <w:lsdException w:name="Medium Shading 2 Accent 4" w:uiPriority="64"/>
-    <w:lsdException w:name="Medium List 1 Accent 4" w:uiPriority="65"/>
-    <w:lsdException w:name="Medium List 2 Accent 4" w:uiPriority="66"/>
-    <w:lsdException w:name="Medium Grid 1 Accent 4" w:uiPriority="67"/>
-    <w:lsdException w:name="Medium Grid 2 Accent 4" w:uiPriority="68"/>
-    <w:lsdException w:name="Medium Grid 3 Accent 4" w:uiPriority="69"/>
-    <w:lsdException w:name="Dark List Accent 4" w:uiPriority="70"/>
-    <w:lsdException w:name="Colorful Shading Accent 4" w:uiPriority="71"/>
-    <w:lsdException w:name="Colorful List Accent 4" w:uiPriority="72"/>
-    <w:lsdException w:name="Colorful Grid Accent 4" w:uiPriority="73"/>
-    <w:lsdException w:name="Light Shading Accent 5" w:uiPriority="60"/>
-    <w:lsdException w:name="Light List Accent 5" w:uiPriority="61"/>
-    <w:lsdException w:name="Light Grid Accent 5" w:uiPriority="62"/>
-    <w:lsdException w:name="Medium Shading 1 Accent 5" w:uiPriority="63"/>
-    <w:lsdException w:name="Medium Shading 2 Accent 5" w:uiPriority="64"/>
-    <w:lsdException w:name="Medium List 1 Accent 5" w:uiPriority="65"/>
-    <w:lsdException w:name="Medium List 2 Accent 5" w:uiPriority="66"/>
-    <w:lsdException w:name="Medium Grid 1 Accent 5" w:uiPriority="67"/>
-    <w:lsdException w:name="Medium Grid 2 Accent 5" w:uiPriority="68"/>
-    <w:lsdException w:name="Medium Grid 3 Accent 5" w:uiPriority="69"/>
-    <w:lsdException w:name="Dark List Accent 5" w:uiPriority="70"/>
-    <w:lsdException w:name="Colorful Shading Accent 5" w:uiPriority="71"/>
-    <w:lsdException w:name="Colorful List Accent 5" w:uiPriority="72"/>
-    <w:lsdException w:name="Colorful Grid Accent 5" w:uiPriority="73"/>
-    <w:lsdException w:name="Light Shading Accent 6" w:uiPriority="60"/>
-    <w:lsdException w:name="Light List Accent 6" w:uiPriority="61"/>
-    <w:lsdException w:name="Light Grid Accent 6" w:uiPriority="62"/>
-    <w:lsdException w:name="Medium Shading 1 Accent 6" w:uiPriority="63"/>
-    <w:lsdException w:name="Medium Shading 2 Accent 6" w:uiPriority="64"/>
-    <w:lsdException w:name="Medium List 1 Accent 6" w:uiPriority="65"/>
-    <w:lsdException w:name="Medium List 2 Accent 6" w:uiPriority="66"/>
-    <w:lsdException w:name="Medium Grid 1 Accent 6" w:uiPriority="67"/>
-    <w:lsdException w:name="Medium Grid 2 Accent 6" w:uiPriority="68"/>
-    <w:lsdException w:name="Medium Grid 3 Accent 6" w:uiPriority="69"/>
-    <w:lsdException w:name="Dark List Accent 6" w:uiPriority="70"/>
-    <w:lsdException w:name="Colorful Shading Accent 6" w:uiPriority="71"/>
-    <w:lsdException w:name="Colorful List Accent 6" w:uiPriority="72"/>
-    <w:lsdException w:name="Colorful Grid Accent 6" w:uiPriority="73"/>
-    <w:lsdException w:name="Subtle Emphasis" w:uiPriority="19" w:qFormat="1"/>
-    <w:lsdException w:name="Intense Emphasis" w:uiPriority="21" w:qFormat="1"/>
-    <w:lsdException w:name="Subtle Reference" w:uiPriority="31" w:qFormat="1"/>
-    <w:lsdException w:name="Intense Reference" w:uiPriority="32" w:qFormat="1"/>
-    <w:lsdException w:name="Book Title" w:uiPriority="33" w:qFormat="1"/>
-    <w:lsdException w:name="Bibliography" w:semiHidden="1" w:uiPriority="37" w:unhideWhenUsed="1"/>
-    <w:lsdException w:name="TOC Heading" w:semiHidden="1" w:uiPriority="39" w:unhideWhenUsed="1" w:qFormat="1"/>
-    <w:lsdException w:name="Plain Table 1" w:uiPriority="41"/>
-    <w:lsdException w:name="Plain Table 2" w:uiPriority="42"/>
-    <w:lsdException w:name="Plain Table 3" w:uiPriority="43"/>
-    <w:lsdException w:name="Plain Table 4" w:uiPriority="44"/>
-    <w:lsdException w:name="Plain Table 5" w:uiPriority="45"/>
-    <w:lsdException w:name="Grid Table Light" w:uiPriority="40"/>
-    <w:lsdException w:name="Grid Table 1 Light" w:uiPriority="46"/>
-    <w:lsdException w:name="Grid Table 2" w:uiPriority="47"/>
-    <w:lsdException w:name="Grid Table 3" w:uiPriority="48"/>
-    <w:lsdException w:name="Grid Table 4" w:uiPriority="49"/>
-    <w:lsdException w:name="Grid Table 5 Dark" w:uiPriority="50"/>
-    <w:lsdException w:name="Grid Table 6 Colorful" w:uiPriority="51"/>
-    <w:lsdException w:name="Grid Table 7 Colorful" w:uiPriority="52"/>
-    <w:lsdException w:name="Grid Table 1 Light Accent 1" w:uiPriority="46"/>
-    <w:lsdException w:name="Grid Table 2 Accent 1" w:uiPriority="47"/>
-    <w:lsdException w:name="Grid Table 3 Accent 1" w:uiPriority="48"/>
-    <w:lsdException w:name="Grid Table 4 Accent 1" w:uiPriority="49"/>
-    <w:lsdException w:name="Grid Table 5 Dark Accent 1" w:uiPriority="50"/>
-    <w:lsdException w:name="Grid Table 6 Colorful Accent 1" w:uiPriority="51"/>
-    <w:lsdException w:name="Grid Table 7 Colorful Accent 1" w:uiPriority="52"/>
-    <w:lsdException w:name="Grid Table 1 Light Accent 2" w:uiPriority="46"/>
-    <w:lsdException w:name="Grid Table 2 Accent 2" w:uiPriority="47"/>
-    <w:lsdException w:name="Grid Table 3 Accent 2" w:uiPriority="48"/>
-    <w:lsdException w:name="Grid Table 4 Accent 2" w:uiPriority="49"/>
-    <w:lsdException w:name="Grid Table 5 Dark Accent 2" w:uiPriority="50"/>
-    <w:lsdException w:name="Grid Table 6 Colorful Accent 2" w:uiPriority="51"/>
-    <w:lsdException w:name="Grid Table 7 Colorful Accent 2" w:uiPriority="52"/>
-    <w:lsdException w:name="Grid Table 1 Light Accent 3" w:uiPriority="46"/>
-    <w:lsdException w:name="Grid Table 2 Accent 3" w:uiPriority="47"/>
-    <w:lsdException w:name="Grid Table 3 Accent 3" w:uiPriority="48"/>
-    <w:lsdException w:name="Grid Table 4 Accent 3" w:uiPriority="49"/>
-    <w:lsdException w:name="Grid Table 5 Dark Accent 3" w:uiPriority="50"/>
-    <w:lsdException w:name="Grid Table 6 Colorful Accent 3" w:uiPriority="51"/>
-    <w:lsdException w:name="Grid Table 7 Colorful Accent 3" w:uiPriority="52"/>
-    <w:lsdException w:name="Grid Table 1 Light Accent 4" w:uiPriority="46"/>
-    <w:lsdException w:name="Grid Table 2 Accent 4" w:uiPriority="47"/>
-    <w:lsdException w:name="Grid Table 3 Accent 4" w:uiPriority="48"/>
-    <w:lsdException w:name="Grid Table 4 Accent 4" w:uiPriority="49"/>
-    <w:lsdException w:name="Grid Table 5 Dark Accent 4" w:uiPriority="50"/>
-    <w:lsdException w:name="Grid Table 6 Colorful Accent 4" w:uiPriority="51"/>
-    <w:lsdException w:name="Grid Table 7 Colorful Accent 4" w:uiPriority="52"/>
-    <w:lsdException w:name="Grid Table 1 Light Accent 5" w:uiPriority="46"/>
-    <w:lsdException w:name="Grid Table 2 Accent 5" w:uiPriority="47"/>
-    <w:lsdException w:name="Grid Table 3 Accent 5" w:uiPriority="48"/>
-    <w:lsdException w:name="Grid Table 4 Accent 5" w:uiPriority="49"/>
-    <w:lsdException w:name="Grid Table 5 Dark Accent 5" w:uiPriority="50"/>
-    <w:lsdException w:name="Grid Table 6 Colorful Accent 5" w:uiPriority="51"/>
-    <w:lsdException w:name="Grid Table 7 Colorful Accent 5" w:uiPriority="52"/>
-    <w:lsdException w:name="Grid Table 1 Light Accent 6" w:uiPriority="46"/>
-    <w:lsdException w:name="Grid Table 2 Accent 6" w:uiPriority="47"/>
-    <w:lsdException w:name="Grid Table 3 Accent 6" w:uiPriority="48"/>
-    <w:lsdException w:name="Grid Table 4 Accent 6" w:uiPriority="49"/>
-    <w:lsdException w:name="Grid Table 5 Dark Accent 6" w:uiPriority="50"/>
-    <w:lsdException w:name="Grid Table 6 Colorful Accent 6" w:uiPriority="51"/>
-    <w:lsdException w:name="Grid Table 7 Colorful Accent 6" w:uiPriority="52"/>
-    <w:lsdException w:name="List Table 1 Light" w:uiPriority="46"/>
-    <w:lsdException w:name="List Table 2" w:uiPriority="47"/>
-    <w:lsdException w:name="List Table 3" w:uiPriority="48"/>
-    <w:lsdException w:name="List Table 4" w:uiPriority="49"/>
-    <w:lsdException w:name="List Table 5 Dark" w:uiPriority="50"/>
-    <w:lsdException w:name="List Table 6 Colorful" w:uiPriority="51"/>
-    <w:lsdException w:name="List Table 7 Colorful" w:uiPriority="52"/>
-    <w:lsdException w:name="List Table 1 Light Accent 1" w:uiPriority="46"/>
-    <w:lsdException w:name="List Table 2 Accent 1" w:uiPriority="47"/>
-    <w:lsdException w:name="List Table 3 Accent 1" w:uiPriority="48"/>
-    <w:lsdException w:name="List Table 4 Accent 1" w:uiPriority="49"/>
-    <w:lsdException w:name="List Table 5 Dark Accent 1" w:uiPriority="50"/>
-    <w:lsdException w:name="List Table 6 Colorful Accent 1" w:uiPriority="51"/>
-    <w:lsdException w:name="List Table 7 Colorful Accent 1" w:uiPriority="52"/>
-    <w:lsdException w:name="List Table 1 Light Accent 2" w:uiPriority="46"/>
-    <w:lsdException w:name="List Table 2 Accent 2" w:uiPriority="47"/>
-    <w:lsdException w:name="List Table 3 Accent 2" w:uiPriority="48"/>
-    <w:lsdException w:name="List Table 4 Accent 2" w:uiPriority="49"/>
-    <w:lsdException w:name="List Table 5 Dark Accent 2" w:uiPriority="50"/>
-    <w:lsdException w:name="List Table 6 Colorful Accent 2" w:uiPriority="51"/>
-    <w:lsdException w:name="List Table 7 Colorful Accent 2" w:uiPriority="52"/>
-    <w:lsdException w:name="List Table 1 Light Accent 3" w:uiPriority="46"/>
-    <w:lsdException w:name="List Table 2 Accent 3" w:uiPriority="47"/>
-    <w:lsdException w:name="List Table 3 Accent 3" w:uiPriority="48"/>
-    <w:lsdException w:name="List Table 4 Accent 3" w:uiPriority="49"/>
-    <w:lsdException w:name="List Table 5 Dark Accent 3" w:uiPriority="50"/>
-    <w:lsdException w:name="List Table 6 Colorful Accent 3" w:uiPriority="51"/>
-    <w:lsdException w:name="List Table 7 Colorful Accent 3" w:uiPriority="52"/>
-    <w:lsdException w:name="List Table 1 Light Accent 4" w:uiPriority="46"/>
-    <w:lsdException w:name="List Table 2 Accent 4" w:uiPriority="47"/>
-    <w:lsdException w:name="List Table 3 Accent 4" w:uiPriority="48"/>
-    <w:lsdException w:name="List Table 4 Accent 4" w:uiPriority="49"/>
-    <w:lsdException w:name="List Table 5 Dark Accent 4" w:uiPriority="50"/>
-    <w:lsdException w:name="List Table 6 Colorful Accent 4" w:uiPriority="51"/>
-    <w:lsdException w:name="List Table 7 Colorful Accent 4" w:uiPriority="52"/>
-    <w:lsdException w:name="List Table 1 Light Accent 5" w:uiPriority="46"/>
-    <w:lsdException w:name="List Table 2 Accent 5" w:uiPriority="47"/>
-    <w:lsdException w:name="List Table 3 Accent 5" w:uiPriority="48"/>
-    <w:lsdException w:name="List Table 4 Accent 5" w:uiPriority="49"/>
-    <w:lsdException w:name="List Table 5 Dark Accent 5" w:uiPriority="50"/>
-    <w:lsdException w:name="List Table 6 Colorful Accent 5" w:uiPriority="51"/>
-    <w:lsdException w:name="List Table 7 Colorful Accent 5" w:uiPriority="52"/>
-    <w:lsdException w:name="List Table 1 Light Accent 6" w:uiPriority="46"/>
-    <w:lsdException w:name="List Table 2 Accent 6" w:uiPriority="47"/>
-    <w:lsdException w:name="List Table 3 Accent 6" w:uiPriority="48"/>
-    <w:lsdException w:name="List Table 4 Accent 6" w:uiPriority="49"/>
-    <w:lsdException w:name="List Table 5 Dark Accent 6" w:uiPriority="50"/>
-    <w:lsdException w:name="List Table 6 Colorful Accent 6" w:uiPriority="51"/>
-    <w:lsdException w:name="List Table 7 Colorful Accent 6" w:uiPriority="52"/>
-    <w:lsdException w:name="Mention" w:semiHidden="1" w:unhideWhenUsed="1"/>
-    <w:lsdException w:name="Smart Hyperlink" w:semiHidden="1" w:unhideWhenUsed="1"/>
-    <w:lsdException w:name="Hashtag" w:semiHidden="1" w:unhideWhenUsed="1"/>
-    <w:lsdException w:name="Unresolved Mention" w:semiHidden="1" w:unhideWhenUsed="1"/>
-    <w:lsdException w:name="Smart Link" w:semiHidden="1" w:unhideWhenUsed="1"/>
-    <w:lsdException w:name="Smart Link Error" w:semiHidden="1" w:unhideWhenUsed="1"/>
+  <w:latentStyles w:defLockedState="0" w:defUIPriority="99" w:defSemiHidden="1" w:defUnhideWhenUsed="1" w:defQFormat="0" w:count="267">
+    <w:lsdException w:name="Normal" w:semiHidden="0" w:uiPriority="0" w:unhideWhenUsed="0" w:qFormat="1"/>
+    <w:lsdException w:name="heading 1" w:semiHidden="0" w:uiPriority="9" w:unhideWhenUsed="0" w:qFormat="1"/>
+    <w:lsdException w:name="heading 2" w:uiPriority="9" w:qFormat="1"/>
+    <w:lsdException w:name="heading 3" w:uiPriority="9" w:qFormat="1"/>
+    <w:lsdException w:name="heading 4" w:uiPriority="9" w:qFormat="1"/>
+    <w:lsdException w:name="heading 5" w:uiPriority="9" w:qFormat="1"/>
+    <w:lsdException w:name="heading 6" w:uiPriority="9" w:qFormat="1"/>
+    <w:lsdException w:name="heading 7" w:uiPriority="9" w:qFormat="1"/>
+    <w:lsdException w:name="heading 8" w:uiPriority="9" w:qFormat="1"/>
+    <w:lsdException w:name="heading 9" w:uiPriority="9" w:qFormat="1"/>
+    <w:lsdException w:name="toc 1" w:uiPriority="39"/>
+    <w:lsdException w:name="toc 2" w:uiPriority="39"/>
+    <w:lsdException w:name="toc 3" w:uiPriority="39"/>
+    <w:lsdException w:name="toc 4" w:uiPriority="39"/>
+    <w:lsdException w:name="toc 5" w:uiPriority="39"/>
+    <w:lsdException w:name="toc 6" w:uiPriority="39"/>
+    <w:lsdException w:name="toc 7" w:uiPriority="39"/>
+    <w:lsdException w:name="toc 8" w:uiPriority="39"/>
+    <w:lsdException w:name="toc 9" w:uiPriority="39"/>
+    <w:lsdException w:name="caption" w:uiPriority="35" w:qFormat="1"/>
+    <w:lsdException w:name="Title" w:semiHidden="0" w:uiPriority="10" w:unhideWhenUsed="0" w:qFormat="1"/>
+    <w:lsdException w:name="Default Paragraph Font" w:uiPriority="1"/>
+    <w:lsdException w:name="Subtitle" w:semiHidden="0" w:uiPriority="11" w:unhideWhenUsed="0" w:qFormat="1"/>
+    <w:lsdException w:name="Strong" w:semiHidden="0" w:uiPriority="22" w:unhideWhenUsed="0" w:qFormat="1"/>
+    <w:lsdException w:name="Emphasis" w:semiHidden="0" w:uiPriority="20" w:unhideWhenUsed="0" w:qFormat="1"/>
+    <w:lsdException w:name="Table Grid" w:semiHidden="0" w:uiPriority="39" w:unhideWhenUsed="0"/>
+    <w:lsdException w:name="Placeholder Text" w:unhideWhenUsed="0"/>
+    <w:lsdException w:name="No Spacing" w:semiHidden="0" w:uiPriority="1" w:unhideWhenUsed="0" w:qFormat="1"/>
+    <w:lsdException w:name="Light Shading" w:semiHidden="0" w:uiPriority="60" w:unhideWhenUsed="0"/>
+    <w:lsdException w:name="Light List" w:semiHidden="0" w:uiPriority="61" w:unhideWhenUsed="0"/>
+    <w:lsdException w:name="Light Grid" w:semiHidden="0" w:uiPriority="62" w:unhideWhenUsed="0"/>
+    <w:lsdException w:name="Medium Shading 1" w:semiHidden="0" w:uiPriority="63" w:unhideWhenUsed="0"/>
+    <w:lsdException w:name="Medium Shading 2" w:semiHidden="0" w:uiPriority="64" w:unhideWhenUsed="0"/>
+    <w:lsdException w:name="Medium List 1" w:semiHidden="0" w:uiPriority="65" w:unhideWhenUsed="0"/>
+    <w:lsdException w:name="Medium List 2" w:semiHidden="0" w:uiPriority="66" w:unhideWhenUsed="0"/>
+    <w:lsdException w:name="Medium Grid 1" w:semiHidden="0" w:uiPriority="67" w:unhideWhenUsed="0"/>
+    <w:lsdException w:name="Medium Grid 2" w:semiHidden="0" w:uiPriority="68" w:unhideWhenUsed="0"/>
+    <w:lsdException w:name="Medium Grid 3" w:semiHidden="0" w:uiPriority="69" w:unhideWhenUsed="0"/>
+    <w:lsdException w:name="Dark List" w:semiHidden="0" w:uiPriority="70" w:unhideWhenUsed="0"/>
+    <w:lsdException w:name="Colorful Shading" w:semiHidden="0" w:uiPriority="71" w:unhideWhenUsed="0"/>
+    <w:lsdException w:name="Colorful List" w:semiHidden="0" w:uiPriority="72" w:unhideWhenUsed="0"/>
+    <w:lsdException w:name="Colorful Grid" w:semiHidden="0" w:uiPriority="73" w:unhideWhenUsed="0"/>
+    <w:lsdException w:name="Light Shading Accent 1" w:semiHidden="0" w:uiPriority="60" w:unhideWhenUsed="0"/>
+    <w:lsdException w:name="Light List Accent 1" w:semiHidden="0" w:uiPriority="61" w:unhideWhenUsed="0"/>
+    <w:lsdException w:name="Light Grid Accent 1" w:semiHidden="0" w:uiPriority="62" w:unhideWhenUsed="0"/>
+    <w:lsdException w:name="Medium Shading 1 Accent 1" w:semiHidden="0" w:uiPriority="63" w:unhideWhenUsed="0"/>
+    <w:lsdException w:name="Medium Shading 2 Accent 1" w:semiHidden="0" w:uiPriority="64" w:unhideWhenUsed="0"/>
+    <w:lsdException w:name="Medium List 1 Accent 1" w:semiHidden="0" w:uiPriority="65" w:unhideWhenUsed="0"/>
+    <w:lsdException w:name="Revision" w:unhideWhenUsed="0"/>
+    <w:lsdException w:name="List Paragraph" w:semiHidden="0" w:uiPriority="34" w:unhideWhenUsed="0" w:qFormat="1"/>
+    <w:lsdException w:name="Quote" w:semiHidden="0" w:uiPriority="29" w:unhideWhenUsed="0" w:qFormat="1"/>
+    <w:lsdException w:name="Intense Quote" w:semiHidden="0" w:uiPriority="30" w:unhideWhenUsed="0" w:qFormat="1"/>
+    <w:lsdException w:name="Medium List 2 Accent 1" w:semiHidden="0" w:uiPriority="66" w:unhideWhenUsed="0"/>
+    <w:lsdException w:name="Medium Grid 1 Accent 1" w:semiHidden="0" w:uiPriority="67" w:unhideWhenUsed="0"/>
+    <w:lsdException w:name="Medium Grid 2 Accent 1" w:semiHidden="0" w:uiPriority="68" w:unhideWhenUsed="0"/>
+    <w:lsdException w:name="Medium Grid 3 Accent 1" w:semiHidden="0" w:uiPriority="69" w:unhideWhenUsed="0"/>
+    <w:lsdException w:name="Dark List Accent 1" w:semiHidden="0" w:uiPriority="70" w:unhideWhenUsed="0"/>
+    <w:lsdException w:name="Colorful Shading Accent 1" w:semiHidden="0" w:uiPriority="71" w:unhideWhenUsed="0"/>
+    <w:lsdException w:name="Colorful List Accent 1" w:semiHidden="0" w:uiPriority="72" w:unhideWhenUsed="0"/>
+    <w:lsdException w:name="Colorful Grid Accent 1" w:semiHidden="0" w:uiPriority="73" w:unhideWhenUsed="0"/>
+    <w:lsdException w:name="Light Shading Accent 2" w:semiHidden="0" w:uiPriority="60" w:unhideWhenUsed="0"/>
+    <w:lsdException w:name="Light List Accent 2" w:semiHidden="0" w:uiPriority="61" w:unhideWhenUsed="0"/>
+    <w:lsdException w:name="Light Grid Accent 2" w:semiHidden="0" w:uiPriority="62" w:unhideWhenUsed="0"/>
+    <w:lsdException w:name="Medium Shading 1 Accent 2" w:semiHidden="0" w:uiPriority="63" w:unhideWhenUsed="0"/>
+    <w:lsdException w:name="Medium Shading 2 Accent 2" w:semiHidden="0" w:uiPriority="64" w:unhideWhenUsed="0"/>
+    <w:lsdException w:name="Medium List 1 Accent 2" w:semiHidden="0" w:uiPriority="65" w:unhideWhenUsed="0"/>
+    <w:lsdException w:name="Medium List 2 Accent 2" w:semiHidden="0" w:uiPriority="66" w:unhideWhenUsed="0"/>
+    <w:lsdException w:name="Medium Grid 1 Accent 2" w:semiHidden="0" w:uiPriority="67" w:unhideWhenUsed="0"/>
+    <w:lsdException w:name="Medium Grid 2 Accent 2" w:semiHidden="0" w:uiPriority="68" w:unhideWhenUsed="0"/>
+    <w:lsdException w:name="Medium Grid 3 Accent 2" w:semiHidden="0" w:uiPriority="69" w:unhideWhenUsed="0"/>
+    <w:lsdException w:name="Dark List Accent 2" w:semiHidden="0" w:uiPriority="70" w:unhideWhenUsed="0"/>
+    <w:lsdException w:name="Colorful Shading Accent 2" w:semiHidden="0" w:uiPriority="71" w:unhideWhenUsed="0"/>
+    <w:lsdException w:name="Colorful List Accent 2" w:semiHidden="0" w:uiPriority="72" w:unhideWhenUsed="0"/>
+    <w:lsdException w:name="Colorful Grid Accent 2" w:semiHidden="0" w:uiPriority="73" w:unhideWhenUsed="0"/>
+    <w:lsdException w:name="Light Shading Accent 3" w:semiHidden="0" w:uiPriority="60" w:unhideWhenUsed="0"/>
+    <w:lsdException w:name="Light List Accent 3" w:semiHidden="0" w:uiPriority="61" w:unhideWhenUsed="0"/>
+    <w:lsdException w:name="Light Grid Accent 3" w:semiHidden="0" w:uiPriority="62" w:unhideWhenUsed="0"/>
+    <w:lsdException w:name="Medium Shading 1 Accent 3" w:semiHidden="0" w:uiPriority="63" w:unhideWhenUsed="0"/>
+    <w:lsdException w:name="Medium Shading 2 Accent 3" w:semiHidden="0" w:uiPriority="64" w:unhideWhenUsed="0"/>
+    <w:lsdException w:name="Medium List 1 Accent 3" w:semiHidden="0" w:uiPriority="65" w:unhideWhenUsed="0"/>
+    <w:lsdException w:name="Medium List 2 Accent 3" w:semiHidden="0" w:uiPriority="66" w:unhideWhenUsed="0"/>
+    <w:lsdException w:name="Medium Grid 1 Accent 3" w:semiHidden="0" w:uiPriority="67" w:unhideWhenUsed="0"/>
+    <w:lsdException w:name="Medium Grid 2 Accent 3" w:semiHidden="0" w:uiPriority="68" w:unhideWhenUsed="0"/>
+    <w:lsdException w:name="Medium Grid 3 Accent 3" w:semiHidden="0" w:uiPriority="69" w:unhideWhenUsed="0"/>
+    <w:lsdException w:name="Dark List Accent 3" w:semiHidden="0" w:uiPriority="70" w:unhideWhenUsed="0"/>
+    <w:lsdException w:name="Colorful Shading Accent 3" w:semiHidden="0" w:uiPriority="71" w:unhideWhenUsed="0"/>
+    <w:lsdException w:name="Colorful List Accent 3" w:semiHidden="0" w:uiPriority="72" w:unhideWhenUsed="0"/>
+    <w:lsdException w:name="Colorful Grid Accent 3" w:semiHidden="0" w:uiPriority="73" w:unhideWhenUsed="0"/>
+    <w:lsdException w:name="Light Shading Accent 4" w:semiHidden="0" w:uiPriority="60" w:unhideWhenUsed="0"/>
+    <w:lsdException w:name="Light List Accent 4" w:semiHidden="0" w:uiPriority="61" w:unhideWhenUsed="0"/>
+    <w:lsdException w:name="Light Grid Accent 4" w:semiHidden="0" w:uiPriority="62" w:unhideWhenUsed="0"/>
+    <w:lsdException w:name="Medium Shading 1 Accent 4" w:semiHidden="0" w:uiPriority="63" w:unhideWhenUsed="0"/>
+    <w:lsdException w:name="Medium Shading 2 Accent 4" w:semiHidden="0" w:uiPriority="64" w:unhideWhenUsed="0"/>
+    <w:lsdException w:name="Medium List 1 Accent 4" w:semiHidden="0" w:uiPriority="65" w:unhideWhenUsed="0"/>
+    <w:lsdException w:name="Medium List 2 Accent 4" w:semiHidden="0" w:uiPriority="66" w:unhideWhenUsed="0"/>
+    <w:lsdException w:name="Medium Grid 1 Accent 4" w:semiHidden="0" w:uiPriority="67" w:unhideWhenUsed="0"/>
+    <w:lsdException w:name="Medium Grid 2 Accent 4" w:semiHidden="0" w:uiPriority="68" w:unhideWhenUsed="0"/>
+    <w:lsdException w:name="Medium Grid 3 Accent 4" w:semiHidden="0" w:uiPriority="69" w:unhideWhenUsed="0"/>
+    <w:lsdException w:name="Dark List Accent 4" w:semiHidden="0" w:uiPriority="70" w:unhideWhenUsed="0"/>
+    <w:lsdException w:name="Colorful Shading Accent 4" w:semiHidden="0" w:uiPriority="71" w:unhideWhenUsed="0"/>
+    <w:lsdException w:name="Colorful List Accent 4" w:semiHidden="0" w:uiPriority="72" w:unhideWhenUsed="0"/>
+    <w:lsdException w:name="Colorful Grid Accent 4" w:semiHidden="0" w:uiPriority="73" w:unhideWhenUsed="0"/>
+    <w:lsdException w:name="Light Shading Accent 5" w:semiHidden="0" w:uiPriority="60" w:unhideWhenUsed="0"/>
+    <w:lsdException w:name="Light List Accent 5" w:semiHidden="0" w:uiPriority="61" w:unhideWhenUsed="0"/>
+    <w:lsdException w:name="Light Grid Accent 5" w:semiHidden="0" w:uiPriority="62" w:unhideWhenUsed="0"/>
+    <w:lsdException w:name="Medium Shading 1 Accent 5" w:semiHidden="0" w:uiPriority="63" w:unhideWhenUsed="0"/>
+    <w:lsdException w:name="Medium Shading 2 Accent 5" w:semiHidden="0" w:uiPriority="64" w:unhideWhenUsed="0"/>
+    <w:lsdException w:name="Medium List 1 Accent 5" w:semiHidden="0" w:uiPriority="65" w:unhideWhenUsed="0"/>
+    <w:lsdException w:name="Medium List 2 Accent 5" w:semiHidden="0" w:uiPriority="66" w:unhideWhenUsed="0"/>
+    <w:lsdException w:name="Medium Grid 1 Accent 5" w:semiHidden="0" w:uiPriority="67" w:unhideWhenUsed="0"/>
+    <w:lsdException w:name="Medium Grid 2 Accent 5" w:semiHidden="0" w:uiPriority="68" w:unhideWhenUsed="0"/>
+    <w:lsdException w:name="Medium Grid 3 Accent 5" w:semiHidden="0" w:uiPriority="69" w:unhideWhenUsed="0"/>
+    <w:lsdException w:name="Dark List Accent 5" w:semiHidden="0" w:uiPriority="70" w:unhideWhenUsed="0"/>
+    <w:lsdException w:name="Colorful Shading Accent 5" w:semiHidden="0" w:uiPriority="71" w:unhideWhenUsed="0"/>
+    <w:lsdException w:name="Colorful List Accent 5" w:semiHidden="0" w:uiPriority="72" w:unhideWhenUsed="0"/>
+    <w:lsdException w:name="Colorful Grid Accent 5" w:semiHidden="0" w:uiPriority="73" w:unhideWhenUsed="0"/>
+    <w:lsdException w:name="Light Shading Accent 6" w:semiHidden="0" w:uiPriority="60" w:unhideWhenUsed="0"/>
+    <w:lsdException w:name="Light List Accent 6" w:semiHidden="0" w:uiPriority="61" w:unhideWhenUsed="0"/>
+    <w:lsdException w:name="Light Grid Accent 6" w:semiHidden="0" w:uiPriority="62" w:unhideWhenUsed="0"/>
+    <w:lsdException w:name="Medium Shading 1 Accent 6" w:semiHidden="0" w:uiPriority="63" w:unhideWhenUsed="0"/>
+    <w:lsdException w:name="Medium Shading 2 Accent 6" w:semiHidden="0" w:uiPriority="64" w:unhideWhenUsed="0"/>
+    <w:lsdException w:name="Medium List 1 Accent 6" w:semiHidden="0" w:uiPriority="65" w:unhideWhenUsed="0"/>
+    <w:lsdException w:name="Medium List 2 Accent 6" w:semiHidden="0" w:uiPriority="66" w:unhideWhenUsed="0"/>
+    <w:lsdException w:name="Medium Grid 1 Accent 6" w:semiHidden="0" w:uiPriority="67" w:unhideWhenUsed="0"/>
+    <w:lsdException w:name="Medium Grid 2 Accent 6" w:semiHidden="0" w:uiPriority="68" w:unhideWhenUsed="0"/>
+    <w:lsdException w:name="Medium Grid 3 Accent 6" w:semiHidden="0" w:uiPriority="69" w:unhideWhenUsed="0"/>
+    <w:lsdException w:name="Dark List Accent 6" w:semiHidden="0" w:uiPriority="70" w:unhideWhenUsed="0"/>
+    <w:lsdException w:name="Colorful Shading Accent 6" w:semiHidden="0" w:uiPriority="71" w:unhideWhenUsed="0"/>
+    <w:lsdException w:name="Colorful List Accent 6" w:semiHidden="0" w:uiPriority="72" w:unhideWhenUsed="0"/>
+    <w:lsdException w:name="Colorful Grid Accent 6" w:semiHidden="0" w:uiPriority="73" w:unhideWhenUsed="0"/>
+    <w:lsdException w:name="Subtle Emphasis" w:semiHidden="0" w:uiPriority="19" w:unhideWhenUsed="0" w:qFormat="1"/>
+    <w:lsdException w:name="Intense Emphasis" w:semiHidden="0" w:uiPriority="21" w:unhideWhenUsed="0" w:qFormat="1"/>
+    <w:lsdException w:name="Subtle Reference" w:semiHidden="0" w:uiPriority="31" w:unhideWhenUsed="0" w:qFormat="1"/>
+    <w:lsdException w:name="Intense Reference" w:semiHidden="0" w:uiPriority="32" w:unhideWhenUsed="0" w:qFormat="1"/>
+    <w:lsdException w:name="Book Title" w:semiHidden="0" w:uiPriority="33" w:unhideWhenUsed="0" w:qFormat="1"/>
+    <w:lsdException w:name="Bibliography" w:uiPriority="37"/>
+    <w:lsdException w:name="TOC Heading" w:uiPriority="39" w:qFormat="1"/>
   </w:latentStyles>
   <w:style w:type="paragraph" w:default="1" w:styleId="Normal">
     <w:name w:val="Normal"/>
@@ -15145,6 +15474,7 @@
       <w:lang w:val="en-US"/>
     </w:rPr>
     <w:tblPr>
+      <w:tblInd w:w="0" w:type="dxa"/>
       <w:tblBorders>
         <w:top w:val="single" w:sz="4" w:space="0" w:color="auto"/>
         <w:left w:val="single" w:sz="4" w:space="0" w:color="auto"/>
@@ -15153,6 +15483,471 @@
         <w:insideH w:val="single" w:sz="4" w:space="0" w:color="auto"/>
         <w:insideV w:val="single" w:sz="4" w:space="0" w:color="auto"/>
       </w:tblBorders>
+      <w:tblCellMar>
+        <w:top w:w="0" w:type="dxa"/>
+        <w:left w:w="108" w:type="dxa"/>
+        <w:bottom w:w="0" w:type="dxa"/>
+        <w:right w:w="108" w:type="dxa"/>
+      </w:tblCellMar>
+    </w:tblPr>
+  </w:style>
+  <w:style w:type="paragraph" w:styleId="ListParagraph">
+    <w:name w:val="List Paragraph"/>
+    <w:basedOn w:val="Normal"/>
+    <w:uiPriority w:val="34"/>
+    <w:qFormat/>
+    <w:rsid w:val="001627DE"/>
+    <w:pPr>
+      <w:ind w:left="720"/>
+      <w:contextualSpacing/>
+    </w:pPr>
+  </w:style>
+  <w:style w:type="paragraph" w:styleId="TOC2">
+    <w:name w:val="toc 2"/>
+    <w:basedOn w:val="Normal"/>
+    <w:next w:val="Normal"/>
+    <w:autoRedefine/>
+    <w:uiPriority w:val="39"/>
+    <w:unhideWhenUsed/>
+    <w:rsid w:val="00463EA7"/>
+    <w:pPr>
+      <w:spacing w:after="100"/>
+      <w:ind w:left="220"/>
+    </w:pPr>
+  </w:style>
+</w:styles>
+</file>
+
+<file path=word/stylesWithEffects.xml><?xml version="1.0" encoding="utf-8"?>
+<w:styles xmlns:wpc="http://schemas.microsoft.com/office/word/2010/wordprocessingCanvas" xmlns:mc="http://schemas.openxmlformats.org/markup-compatibility/2006" xmlns:o="urn:schemas-microsoft-com:office:office" xmlns:r="http://schemas.openxmlformats.org/officeDocument/2006/relationships" xmlns:m="http://schemas.openxmlformats.org/officeDocument/2006/math" xmlns:v="urn:schemas-microsoft-com:vml" xmlns:wp14="http://schemas.microsoft.com/office/word/2010/wordprocessingDrawing" xmlns:wp="http://schemas.openxmlformats.org/drawingml/2006/wordprocessingDrawing" xmlns:w10="urn:schemas-microsoft-com:office:word" xmlns:w="http://schemas.openxmlformats.org/wordprocessingml/2006/main" xmlns:w14="http://schemas.microsoft.com/office/word/2010/wordml" xmlns:wpg="http://schemas.microsoft.com/office/word/2010/wordprocessingGroup" xmlns:wpi="http://schemas.microsoft.com/office/word/2010/wordprocessingInk" xmlns:wne="http://schemas.microsoft.com/office/word/2006/wordml" xmlns:wps="http://schemas.microsoft.com/office/word/2010/wordprocessingShape" mc:Ignorable="w14 wp14">
+  <w:docDefaults>
+    <w:rPrDefault>
+      <w:rPr>
+        <w:rFonts w:asciiTheme="minorHAnsi" w:eastAsiaTheme="minorEastAsia" w:hAnsiTheme="minorHAnsi" w:cstheme="minorBidi"/>
+        <w:sz w:val="22"/>
+        <w:szCs w:val="22"/>
+        <w:lang w:val="en-SG" w:eastAsia="zh-CN" w:bidi="ar-SA"/>
+      </w:rPr>
+    </w:rPrDefault>
+    <w:pPrDefault>
+      <w:pPr>
+        <w:spacing w:after="160" w:line="259" w:lineRule="auto"/>
+      </w:pPr>
+    </w:pPrDefault>
+  </w:docDefaults>
+  <w:latentStyles w:defLockedState="0" w:defUIPriority="99" w:defSemiHidden="1" w:defUnhideWhenUsed="1" w:defQFormat="0" w:count="267">
+    <w:lsdException w:name="Normal" w:semiHidden="0" w:uiPriority="0" w:unhideWhenUsed="0" w:qFormat="1"/>
+    <w:lsdException w:name="heading 1" w:semiHidden="0" w:uiPriority="9" w:unhideWhenUsed="0" w:qFormat="1"/>
+    <w:lsdException w:name="heading 2" w:uiPriority="9" w:qFormat="1"/>
+    <w:lsdException w:name="heading 3" w:uiPriority="9" w:qFormat="1"/>
+    <w:lsdException w:name="heading 4" w:uiPriority="9" w:qFormat="1"/>
+    <w:lsdException w:name="heading 5" w:uiPriority="9" w:qFormat="1"/>
+    <w:lsdException w:name="heading 6" w:uiPriority="9" w:qFormat="1"/>
+    <w:lsdException w:name="heading 7" w:uiPriority="9" w:qFormat="1"/>
+    <w:lsdException w:name="heading 8" w:uiPriority="9" w:qFormat="1"/>
+    <w:lsdException w:name="heading 9" w:uiPriority="9" w:qFormat="1"/>
+    <w:lsdException w:name="toc 1" w:uiPriority="39"/>
+    <w:lsdException w:name="toc 2" w:uiPriority="39"/>
+    <w:lsdException w:name="toc 3" w:uiPriority="39"/>
+    <w:lsdException w:name="toc 4" w:uiPriority="39"/>
+    <w:lsdException w:name="toc 5" w:uiPriority="39"/>
+    <w:lsdException w:name="toc 6" w:uiPriority="39"/>
+    <w:lsdException w:name="toc 7" w:uiPriority="39"/>
+    <w:lsdException w:name="toc 8" w:uiPriority="39"/>
+    <w:lsdException w:name="toc 9" w:uiPriority="39"/>
+    <w:lsdException w:name="caption" w:uiPriority="35" w:qFormat="1"/>
+    <w:lsdException w:name="Title" w:semiHidden="0" w:uiPriority="10" w:unhideWhenUsed="0" w:qFormat="1"/>
+    <w:lsdException w:name="Default Paragraph Font" w:uiPriority="1"/>
+    <w:lsdException w:name="Subtitle" w:semiHidden="0" w:uiPriority="11" w:unhideWhenUsed="0" w:qFormat="1"/>
+    <w:lsdException w:name="Strong" w:semiHidden="0" w:uiPriority="22" w:unhideWhenUsed="0" w:qFormat="1"/>
+    <w:lsdException w:name="Emphasis" w:semiHidden="0" w:uiPriority="20" w:unhideWhenUsed="0" w:qFormat="1"/>
+    <w:lsdException w:name="Table Grid" w:semiHidden="0" w:uiPriority="39" w:unhideWhenUsed="0"/>
+    <w:lsdException w:name="Placeholder Text" w:unhideWhenUsed="0"/>
+    <w:lsdException w:name="No Spacing" w:semiHidden="0" w:uiPriority="1" w:unhideWhenUsed="0" w:qFormat="1"/>
+    <w:lsdException w:name="Light Shading" w:semiHidden="0" w:uiPriority="60" w:unhideWhenUsed="0"/>
+    <w:lsdException w:name="Light List" w:semiHidden="0" w:uiPriority="61" w:unhideWhenUsed="0"/>
+    <w:lsdException w:name="Light Grid" w:semiHidden="0" w:uiPriority="62" w:unhideWhenUsed="0"/>
+    <w:lsdException w:name="Medium Shading 1" w:semiHidden="0" w:uiPriority="63" w:unhideWhenUsed="0"/>
+    <w:lsdException w:name="Medium Shading 2" w:semiHidden="0" w:uiPriority="64" w:unhideWhenUsed="0"/>
+    <w:lsdException w:name="Medium List 1" w:semiHidden="0" w:uiPriority="65" w:unhideWhenUsed="0"/>
+    <w:lsdException w:name="Medium List 2" w:semiHidden="0" w:uiPriority="66" w:unhideWhenUsed="0"/>
+    <w:lsdException w:name="Medium Grid 1" w:semiHidden="0" w:uiPriority="67" w:unhideWhenUsed="0"/>
+    <w:lsdException w:name="Medium Grid 2" w:semiHidden="0" w:uiPriority="68" w:unhideWhenUsed="0"/>
+    <w:lsdException w:name="Medium Grid 3" w:semiHidden="0" w:uiPriority="69" w:unhideWhenUsed="0"/>
+    <w:lsdException w:name="Dark List" w:semiHidden="0" w:uiPriority="70" w:unhideWhenUsed="0"/>
+    <w:lsdException w:name="Colorful Shading" w:semiHidden="0" w:uiPriority="71" w:unhideWhenUsed="0"/>
+    <w:lsdException w:name="Colorful List" w:semiHidden="0" w:uiPriority="72" w:unhideWhenUsed="0"/>
+    <w:lsdException w:name="Colorful Grid" w:semiHidden="0" w:uiPriority="73" w:unhideWhenUsed="0"/>
+    <w:lsdException w:name="Light Shading Accent 1" w:semiHidden="0" w:uiPriority="60" w:unhideWhenUsed="0"/>
+    <w:lsdException w:name="Light List Accent 1" w:semiHidden="0" w:uiPriority="61" w:unhideWhenUsed="0"/>
+    <w:lsdException w:name="Light Grid Accent 1" w:semiHidden="0" w:uiPriority="62" w:unhideWhenUsed="0"/>
+    <w:lsdException w:name="Medium Shading 1 Accent 1" w:semiHidden="0" w:uiPriority="63" w:unhideWhenUsed="0"/>
+    <w:lsdException w:name="Medium Shading 2 Accent 1" w:semiHidden="0" w:uiPriority="64" w:unhideWhenUsed="0"/>
+    <w:lsdException w:name="Medium List 1 Accent 1" w:semiHidden="0" w:uiPriority="65" w:unhideWhenUsed="0"/>
+    <w:lsdException w:name="Revision" w:unhideWhenUsed="0"/>
+    <w:lsdException w:name="List Paragraph" w:semiHidden="0" w:uiPriority="34" w:unhideWhenUsed="0" w:qFormat="1"/>
+    <w:lsdException w:name="Quote" w:semiHidden="0" w:uiPriority="29" w:unhideWhenUsed="0" w:qFormat="1"/>
+    <w:lsdException w:name="Intense Quote" w:semiHidden="0" w:uiPriority="30" w:unhideWhenUsed="0" w:qFormat="1"/>
+    <w:lsdException w:name="Medium List 2 Accent 1" w:semiHidden="0" w:uiPriority="66" w:unhideWhenUsed="0"/>
+    <w:lsdException w:name="Medium Grid 1 Accent 1" w:semiHidden="0" w:uiPriority="67" w:unhideWhenUsed="0"/>
+    <w:lsdException w:name="Medium Grid 2 Accent 1" w:semiHidden="0" w:uiPriority="68" w:unhideWhenUsed="0"/>
+    <w:lsdException w:name="Medium Grid 3 Accent 1" w:semiHidden="0" w:uiPriority="69" w:unhideWhenUsed="0"/>
+    <w:lsdException w:name="Dark List Accent 1" w:semiHidden="0" w:uiPriority="70" w:unhideWhenUsed="0"/>
+    <w:lsdException w:name="Colorful Shading Accent 1" w:semiHidden="0" w:uiPriority="71" w:unhideWhenUsed="0"/>
+    <w:lsdException w:name="Colorful List Accent 1" w:semiHidden="0" w:uiPriority="72" w:unhideWhenUsed="0"/>
+    <w:lsdException w:name="Colorful Grid Accent 1" w:semiHidden="0" w:uiPriority="73" w:unhideWhenUsed="0"/>
+    <w:lsdException w:name="Light Shading Accent 2" w:semiHidden="0" w:uiPriority="60" w:unhideWhenUsed="0"/>
+    <w:lsdException w:name="Light List Accent 2" w:semiHidden="0" w:uiPriority="61" w:unhideWhenUsed="0"/>
+    <w:lsdException w:name="Light Grid Accent 2" w:semiHidden="0" w:uiPriority="62" w:unhideWhenUsed="0"/>
+    <w:lsdException w:name="Medium Shading 1 Accent 2" w:semiHidden="0" w:uiPriority="63" w:unhideWhenUsed="0"/>
+    <w:lsdException w:name="Medium Shading 2 Accent 2" w:semiHidden="0" w:uiPriority="64" w:unhideWhenUsed="0"/>
+    <w:lsdException w:name="Medium List 1 Accent 2" w:semiHidden="0" w:uiPriority="65" w:unhideWhenUsed="0"/>
+    <w:lsdException w:name="Medium List 2 Accent 2" w:semiHidden="0" w:uiPriority="66" w:unhideWhenUsed="0"/>
+    <w:lsdException w:name="Medium Grid 1 Accent 2" w:semiHidden="0" w:uiPriority="67" w:unhideWhenUsed="0"/>
+    <w:lsdException w:name="Medium Grid 2 Accent 2" w:semiHidden="0" w:uiPriority="68" w:unhideWhenUsed="0"/>
+    <w:lsdException w:name="Medium Grid 3 Accent 2" w:semiHidden="0" w:uiPriority="69" w:unhideWhenUsed="0"/>
+    <w:lsdException w:name="Dark List Accent 2" w:semiHidden="0" w:uiPriority="70" w:unhideWhenUsed="0"/>
+    <w:lsdException w:name="Colorful Shading Accent 2" w:semiHidden="0" w:uiPriority="71" w:unhideWhenUsed="0"/>
+    <w:lsdException w:name="Colorful List Accent 2" w:semiHidden="0" w:uiPriority="72" w:unhideWhenUsed="0"/>
+    <w:lsdException w:name="Colorful Grid Accent 2" w:semiHidden="0" w:uiPriority="73" w:unhideWhenUsed="0"/>
+    <w:lsdException w:name="Light Shading Accent 3" w:semiHidden="0" w:uiPriority="60" w:unhideWhenUsed="0"/>
+    <w:lsdException w:name="Light List Accent 3" w:semiHidden="0" w:uiPriority="61" w:unhideWhenUsed="0"/>
+    <w:lsdException w:name="Light Grid Accent 3" w:semiHidden="0" w:uiPriority="62" w:unhideWhenUsed="0"/>
+    <w:lsdException w:name="Medium Shading 1 Accent 3" w:semiHidden="0" w:uiPriority="63" w:unhideWhenUsed="0"/>
+    <w:lsdException w:name="Medium Shading 2 Accent 3" w:semiHidden="0" w:uiPriority="64" w:unhideWhenUsed="0"/>
+    <w:lsdException w:name="Medium List 1 Accent 3" w:semiHidden="0" w:uiPriority="65" w:unhideWhenUsed="0"/>
+    <w:lsdException w:name="Medium List 2 Accent 3" w:semiHidden="0" w:uiPriority="66" w:unhideWhenUsed="0"/>
+    <w:lsdException w:name="Medium Grid 1 Accent 3" w:semiHidden="0" w:uiPriority="67" w:unhideWhenUsed="0"/>
+    <w:lsdException w:name="Medium Grid 2 Accent 3" w:semiHidden="0" w:uiPriority="68" w:unhideWhenUsed="0"/>
+    <w:lsdException w:name="Medium Grid 3 Accent 3" w:semiHidden="0" w:uiPriority="69" w:unhideWhenUsed="0"/>
+    <w:lsdException w:name="Dark List Accent 3" w:semiHidden="0" w:uiPriority="70" w:unhideWhenUsed="0"/>
+    <w:lsdException w:name="Colorful Shading Accent 3" w:semiHidden="0" w:uiPriority="71" w:unhideWhenUsed="0"/>
+    <w:lsdException w:name="Colorful List Accent 3" w:semiHidden="0" w:uiPriority="72" w:unhideWhenUsed="0"/>
+    <w:lsdException w:name="Colorful Grid Accent 3" w:semiHidden="0" w:uiPriority="73" w:unhideWhenUsed="0"/>
+    <w:lsdException w:name="Light Shading Accent 4" w:semiHidden="0" w:uiPriority="60" w:unhideWhenUsed="0"/>
+    <w:lsdException w:name="Light List Accent 4" w:semiHidden="0" w:uiPriority="61" w:unhideWhenUsed="0"/>
+    <w:lsdException w:name="Light Grid Accent 4" w:semiHidden="0" w:uiPriority="62" w:unhideWhenUsed="0"/>
+    <w:lsdException w:name="Medium Shading 1 Accent 4" w:semiHidden="0" w:uiPriority="63" w:unhideWhenUsed="0"/>
+    <w:lsdException w:name="Medium Shading 2 Accent 4" w:semiHidden="0" w:uiPriority="64" w:unhideWhenUsed="0"/>
+    <w:lsdException w:name="Medium List 1 Accent 4" w:semiHidden="0" w:uiPriority="65" w:unhideWhenUsed="0"/>
+    <w:lsdException w:name="Medium List 2 Accent 4" w:semiHidden="0" w:uiPriority="66" w:unhideWhenUsed="0"/>
+    <w:lsdException w:name="Medium Grid 1 Accent 4" w:semiHidden="0" w:uiPriority="67" w:unhideWhenUsed="0"/>
+    <w:lsdException w:name="Medium Grid 2 Accent 4" w:semiHidden="0" w:uiPriority="68" w:unhideWhenUsed="0"/>
+    <w:lsdException w:name="Medium Grid 3 Accent 4" w:semiHidden="0" w:uiPriority="69" w:unhideWhenUsed="0"/>
+    <w:lsdException w:name="Dark List Accent 4" w:semiHidden="0" w:uiPriority="70" w:unhideWhenUsed="0"/>
+    <w:lsdException w:name="Colorful Shading Accent 4" w:semiHidden="0" w:uiPriority="71" w:unhideWhenUsed="0"/>
+    <w:lsdException w:name="Colorful List Accent 4" w:semiHidden="0" w:uiPriority="72" w:unhideWhenUsed="0"/>
+    <w:lsdException w:name="Colorful Grid Accent 4" w:semiHidden="0" w:uiPriority="73" w:unhideWhenUsed="0"/>
+    <w:lsdException w:name="Light Shading Accent 5" w:semiHidden="0" w:uiPriority="60" w:unhideWhenUsed="0"/>
+    <w:lsdException w:name="Light List Accent 5" w:semiHidden="0" w:uiPriority="61" w:unhideWhenUsed="0"/>
+    <w:lsdException w:name="Light Grid Accent 5" w:semiHidden="0" w:uiPriority="62" w:unhideWhenUsed="0"/>
+    <w:lsdException w:name="Medium Shading 1 Accent 5" w:semiHidden="0" w:uiPriority="63" w:unhideWhenUsed="0"/>
+    <w:lsdException w:name="Medium Shading 2 Accent 5" w:semiHidden="0" w:uiPriority="64" w:unhideWhenUsed="0"/>
+    <w:lsdException w:name="Medium List 1 Accent 5" w:semiHidden="0" w:uiPriority="65" w:unhideWhenUsed="0"/>
+    <w:lsdException w:name="Medium List 2 Accent 5" w:semiHidden="0" w:uiPriority="66" w:unhideWhenUsed="0"/>
+    <w:lsdException w:name="Medium Grid 1 Accent 5" w:semiHidden="0" w:uiPriority="67" w:unhideWhenUsed="0"/>
+    <w:lsdException w:name="Medium Grid 2 Accent 5" w:semiHidden="0" w:uiPriority="68" w:unhideWhenUsed="0"/>
+    <w:lsdException w:name="Medium Grid 3 Accent 5" w:semiHidden="0" w:uiPriority="69" w:unhideWhenUsed="0"/>
+    <w:lsdException w:name="Dark List Accent 5" w:semiHidden="0" w:uiPriority="70" w:unhideWhenUsed="0"/>
+    <w:lsdException w:name="Colorful Shading Accent 5" w:semiHidden="0" w:uiPriority="71" w:unhideWhenUsed="0"/>
+    <w:lsdException w:name="Colorful List Accent 5" w:semiHidden="0" w:uiPriority="72" w:unhideWhenUsed="0"/>
+    <w:lsdException w:name="Colorful Grid Accent 5" w:semiHidden="0" w:uiPriority="73" w:unhideWhenUsed="0"/>
+    <w:lsdException w:name="Light Shading Accent 6" w:semiHidden="0" w:uiPriority="60" w:unhideWhenUsed="0"/>
+    <w:lsdException w:name="Light List Accent 6" w:semiHidden="0" w:uiPriority="61" w:unhideWhenUsed="0"/>
+    <w:lsdException w:name="Light Grid Accent 6" w:semiHidden="0" w:uiPriority="62" w:unhideWhenUsed="0"/>
+    <w:lsdException w:name="Medium Shading 1 Accent 6" w:semiHidden="0" w:uiPriority="63" w:unhideWhenUsed="0"/>
+    <w:lsdException w:name="Medium Shading 2 Accent 6" w:semiHidden="0" w:uiPriority="64" w:unhideWhenUsed="0"/>
+    <w:lsdException w:name="Medium List 1 Accent 6" w:semiHidden="0" w:uiPriority="65" w:unhideWhenUsed="0"/>
+    <w:lsdException w:name="Medium List 2 Accent 6" w:semiHidden="0" w:uiPriority="66" w:unhideWhenUsed="0"/>
+    <w:lsdException w:name="Medium Grid 1 Accent 6" w:semiHidden="0" w:uiPriority="67" w:unhideWhenUsed="0"/>
+    <w:lsdException w:name="Medium Grid 2 Accent 6" w:semiHidden="0" w:uiPriority="68" w:unhideWhenUsed="0"/>
+    <w:lsdException w:name="Medium Grid 3 Accent 6" w:semiHidden="0" w:uiPriority="69" w:unhideWhenUsed="0"/>
+    <w:lsdException w:name="Dark List Accent 6" w:semiHidden="0" w:uiPriority="70" w:unhideWhenUsed="0"/>
+    <w:lsdException w:name="Colorful Shading Accent 6" w:semiHidden="0" w:uiPriority="71" w:unhideWhenUsed="0"/>
+    <w:lsdException w:name="Colorful List Accent 6" w:semiHidden="0" w:uiPriority="72" w:unhideWhenUsed="0"/>
+    <w:lsdException w:name="Colorful Grid Accent 6" w:semiHidden="0" w:uiPriority="73" w:unhideWhenUsed="0"/>
+    <w:lsdException w:name="Subtle Emphasis" w:semiHidden="0" w:uiPriority="19" w:unhideWhenUsed="0" w:qFormat="1"/>
+    <w:lsdException w:name="Intense Emphasis" w:semiHidden="0" w:uiPriority="21" w:unhideWhenUsed="0" w:qFormat="1"/>
+    <w:lsdException w:name="Subtle Reference" w:semiHidden="0" w:uiPriority="31" w:unhideWhenUsed="0" w:qFormat="1"/>
+    <w:lsdException w:name="Intense Reference" w:semiHidden="0" w:uiPriority="32" w:unhideWhenUsed="0" w:qFormat="1"/>
+    <w:lsdException w:name="Book Title" w:semiHidden="0" w:uiPriority="33" w:unhideWhenUsed="0" w:qFormat="1"/>
+    <w:lsdException w:name="Bibliography" w:uiPriority="37"/>
+    <w:lsdException w:name="TOC Heading" w:uiPriority="39" w:qFormat="1"/>
+  </w:latentStyles>
+  <w:style w:type="paragraph" w:default="1" w:styleId="Normal">
+    <w:name w:val="Normal"/>
+    <w:qFormat/>
+  </w:style>
+  <w:style w:type="paragraph" w:styleId="Heading1">
+    <w:name w:val="heading 1"/>
+    <w:basedOn w:val="Normal"/>
+    <w:next w:val="Normal"/>
+    <w:link w:val="Heading1Char"/>
+    <w:uiPriority w:val="9"/>
+    <w:qFormat/>
+    <w:rsid w:val="001B4528"/>
+    <w:pPr>
+      <w:keepNext/>
+      <w:tabs>
+        <w:tab w:val="left" w:pos="720"/>
+      </w:tabs>
+      <w:spacing w:before="240" w:after="120" w:line="360" w:lineRule="auto"/>
+      <w:ind w:left="720" w:hanging="720"/>
+      <w:outlineLvl w:val="0"/>
+    </w:pPr>
+    <w:rPr>
+      <w:rFonts w:ascii="Times New Roman" w:eastAsia="Times New Roman" w:hAnsi="Times New Roman" w:cs="Times New Roman"/>
+      <w:b/>
+      <w:sz w:val="32"/>
+      <w:szCs w:val="32"/>
+      <w:lang w:val="en-GB" w:eastAsia="en-US"/>
+    </w:rPr>
+  </w:style>
+  <w:style w:type="paragraph" w:styleId="Heading2">
+    <w:name w:val="heading 2"/>
+    <w:basedOn w:val="Normal"/>
+    <w:next w:val="Normal"/>
+    <w:link w:val="Heading2Char"/>
+    <w:uiPriority w:val="9"/>
+    <w:unhideWhenUsed/>
+    <w:qFormat/>
+    <w:rsid w:val="0035537B"/>
+    <w:pPr>
+      <w:keepNext/>
+      <w:keepLines/>
+      <w:spacing w:before="200" w:after="0"/>
+      <w:outlineLvl w:val="1"/>
+    </w:pPr>
+    <w:rPr>
+      <w:rFonts w:asciiTheme="majorHAnsi" w:eastAsiaTheme="majorEastAsia" w:hAnsiTheme="majorHAnsi" w:cstheme="majorBidi"/>
+      <w:b/>
+      <w:bCs/>
+      <w:sz w:val="26"/>
+      <w:szCs w:val="26"/>
+    </w:rPr>
+  </w:style>
+  <w:style w:type="character" w:default="1" w:styleId="DefaultParagraphFont">
+    <w:name w:val="Default Paragraph Font"/>
+    <w:uiPriority w:val="1"/>
+    <w:semiHidden/>
+    <w:unhideWhenUsed/>
+  </w:style>
+  <w:style w:type="table" w:default="1" w:styleId="TableNormal">
+    <w:name w:val="Normal Table"/>
+    <w:uiPriority w:val="99"/>
+    <w:semiHidden/>
+    <w:unhideWhenUsed/>
+    <w:tblPr>
+      <w:tblInd w:w="0" w:type="dxa"/>
+      <w:tblCellMar>
+        <w:top w:w="0" w:type="dxa"/>
+        <w:left w:w="108" w:type="dxa"/>
+        <w:bottom w:w="0" w:type="dxa"/>
+        <w:right w:w="108" w:type="dxa"/>
+      </w:tblCellMar>
+    </w:tblPr>
+  </w:style>
+  <w:style w:type="numbering" w:default="1" w:styleId="NoList">
+    <w:name w:val="No List"/>
+    <w:uiPriority w:val="99"/>
+    <w:semiHidden/>
+    <w:unhideWhenUsed/>
+  </w:style>
+  <w:style w:type="paragraph" w:styleId="Header">
+    <w:name w:val="header"/>
+    <w:basedOn w:val="Normal"/>
+    <w:link w:val="HeaderChar"/>
+    <w:uiPriority w:val="99"/>
+    <w:unhideWhenUsed/>
+    <w:rsid w:val="00185244"/>
+    <w:pPr>
+      <w:tabs>
+        <w:tab w:val="center" w:pos="4513"/>
+        <w:tab w:val="right" w:pos="9026"/>
+      </w:tabs>
+      <w:spacing w:after="0" w:line="240" w:lineRule="auto"/>
+    </w:pPr>
+  </w:style>
+  <w:style w:type="character" w:customStyle="1" w:styleId="HeaderChar">
+    <w:name w:val="Header Char"/>
+    <w:basedOn w:val="DefaultParagraphFont"/>
+    <w:link w:val="Header"/>
+    <w:uiPriority w:val="99"/>
+    <w:rsid w:val="00185244"/>
+  </w:style>
+  <w:style w:type="paragraph" w:styleId="Footer">
+    <w:name w:val="footer"/>
+    <w:basedOn w:val="Normal"/>
+    <w:link w:val="FooterChar"/>
+    <w:uiPriority w:val="99"/>
+    <w:unhideWhenUsed/>
+    <w:rsid w:val="00185244"/>
+    <w:pPr>
+      <w:tabs>
+        <w:tab w:val="center" w:pos="4513"/>
+        <w:tab w:val="right" w:pos="9026"/>
+      </w:tabs>
+      <w:spacing w:after="0" w:line="240" w:lineRule="auto"/>
+    </w:pPr>
+  </w:style>
+  <w:style w:type="character" w:customStyle="1" w:styleId="FooterChar">
+    <w:name w:val="Footer Char"/>
+    <w:basedOn w:val="DefaultParagraphFont"/>
+    <w:link w:val="Footer"/>
+    <w:uiPriority w:val="99"/>
+    <w:rsid w:val="00185244"/>
+  </w:style>
+  <w:style w:type="character" w:customStyle="1" w:styleId="Heading1Char">
+    <w:name w:val="Heading 1 Char"/>
+    <w:basedOn w:val="DefaultParagraphFont"/>
+    <w:link w:val="Heading1"/>
+    <w:uiPriority w:val="9"/>
+    <w:rsid w:val="001B4528"/>
+    <w:rPr>
+      <w:rFonts w:ascii="Times New Roman" w:eastAsia="Times New Roman" w:hAnsi="Times New Roman" w:cs="Times New Roman"/>
+      <w:b/>
+      <w:sz w:val="32"/>
+      <w:szCs w:val="32"/>
+      <w:lang w:val="en-GB" w:eastAsia="en-US"/>
+    </w:rPr>
+  </w:style>
+  <w:style w:type="paragraph" w:styleId="TOCHeading">
+    <w:name w:val="TOC Heading"/>
+    <w:basedOn w:val="Heading1"/>
+    <w:next w:val="Normal"/>
+    <w:uiPriority w:val="39"/>
+    <w:unhideWhenUsed/>
+    <w:qFormat/>
+    <w:rsid w:val="000F266E"/>
+    <w:pPr>
+      <w:keepLines/>
+      <w:tabs>
+        <w:tab w:val="clear" w:pos="720"/>
+      </w:tabs>
+      <w:spacing w:after="0" w:line="259" w:lineRule="auto"/>
+      <w:ind w:left="0" w:firstLine="0"/>
+      <w:outlineLvl w:val="9"/>
+    </w:pPr>
+    <w:rPr>
+      <w:rFonts w:asciiTheme="majorHAnsi" w:eastAsiaTheme="majorEastAsia" w:hAnsiTheme="majorHAnsi" w:cstheme="majorBidi"/>
+      <w:b w:val="0"/>
+      <w:color w:val="2F5496" w:themeColor="accent1" w:themeShade="BF"/>
+      <w:lang w:val="en-US"/>
+    </w:rPr>
+  </w:style>
+  <w:style w:type="paragraph" w:styleId="TOC1">
+    <w:name w:val="toc 1"/>
+    <w:basedOn w:val="Normal"/>
+    <w:next w:val="Normal"/>
+    <w:autoRedefine/>
+    <w:uiPriority w:val="39"/>
+    <w:unhideWhenUsed/>
+    <w:rsid w:val="000F266E"/>
+    <w:pPr>
+      <w:spacing w:after="100"/>
+    </w:pPr>
+  </w:style>
+  <w:style w:type="character" w:styleId="Hyperlink">
+    <w:name w:val="Hyperlink"/>
+    <w:basedOn w:val="DefaultParagraphFont"/>
+    <w:uiPriority w:val="99"/>
+    <w:unhideWhenUsed/>
+    <w:rsid w:val="000F266E"/>
+    <w:rPr>
+      <w:color w:val="0563C1" w:themeColor="hyperlink"/>
+      <w:u w:val="single"/>
+    </w:rPr>
+  </w:style>
+  <w:style w:type="paragraph" w:styleId="BalloonText">
+    <w:name w:val="Balloon Text"/>
+    <w:basedOn w:val="Normal"/>
+    <w:link w:val="BalloonTextChar"/>
+    <w:uiPriority w:val="99"/>
+    <w:semiHidden/>
+    <w:unhideWhenUsed/>
+    <w:rsid w:val="001627DE"/>
+    <w:pPr>
+      <w:spacing w:after="0" w:line="240" w:lineRule="auto"/>
+    </w:pPr>
+    <w:rPr>
+      <w:rFonts w:ascii="Tahoma" w:hAnsi="Tahoma" w:cs="Tahoma"/>
+      <w:sz w:val="16"/>
+      <w:szCs w:val="16"/>
+    </w:rPr>
+  </w:style>
+  <w:style w:type="character" w:customStyle="1" w:styleId="BalloonTextChar">
+    <w:name w:val="Balloon Text Char"/>
+    <w:basedOn w:val="DefaultParagraphFont"/>
+    <w:link w:val="BalloonText"/>
+    <w:uiPriority w:val="99"/>
+    <w:semiHidden/>
+    <w:rsid w:val="001627DE"/>
+    <w:rPr>
+      <w:rFonts w:ascii="Tahoma" w:hAnsi="Tahoma" w:cs="Tahoma"/>
+      <w:sz w:val="16"/>
+      <w:szCs w:val="16"/>
+    </w:rPr>
+  </w:style>
+  <w:style w:type="character" w:customStyle="1" w:styleId="Heading2Char">
+    <w:name w:val="Heading 2 Char"/>
+    <w:basedOn w:val="DefaultParagraphFont"/>
+    <w:link w:val="Heading2"/>
+    <w:uiPriority w:val="9"/>
+    <w:rsid w:val="0035537B"/>
+    <w:rPr>
+      <w:rFonts w:asciiTheme="majorHAnsi" w:eastAsiaTheme="majorEastAsia" w:hAnsiTheme="majorHAnsi" w:cstheme="majorBidi"/>
+      <w:b/>
+      <w:bCs/>
+      <w:sz w:val="26"/>
+      <w:szCs w:val="26"/>
+    </w:rPr>
+  </w:style>
+  <w:style w:type="paragraph" w:styleId="Caption">
+    <w:name w:val="caption"/>
+    <w:basedOn w:val="Normal"/>
+    <w:next w:val="Normal"/>
+    <w:uiPriority w:val="35"/>
+    <w:unhideWhenUsed/>
+    <w:qFormat/>
+    <w:rsid w:val="001627DE"/>
+    <w:pPr>
+      <w:spacing w:after="200" w:line="240" w:lineRule="auto"/>
+    </w:pPr>
+    <w:rPr>
+      <w:i/>
+      <w:iCs/>
+      <w:color w:val="44546A" w:themeColor="text2"/>
+      <w:sz w:val="18"/>
+      <w:szCs w:val="18"/>
+    </w:rPr>
+  </w:style>
+  <w:style w:type="table" w:styleId="TableGrid">
+    <w:name w:val="Table Grid"/>
+    <w:basedOn w:val="TableNormal"/>
+    <w:uiPriority w:val="39"/>
+    <w:rsid w:val="001627DE"/>
+    <w:pPr>
+      <w:spacing w:after="0" w:line="240" w:lineRule="auto"/>
+    </w:pPr>
+    <w:rPr>
+      <w:lang w:val="en-US"/>
+    </w:rPr>
+    <w:tblPr>
+      <w:tblInd w:w="0" w:type="dxa"/>
+      <w:tblBorders>
+        <w:top w:val="single" w:sz="4" w:space="0" w:color="auto"/>
+        <w:left w:val="single" w:sz="4" w:space="0" w:color="auto"/>
+        <w:bottom w:val="single" w:sz="4" w:space="0" w:color="auto"/>
+        <w:right w:val="single" w:sz="4" w:space="0" w:color="auto"/>
+        <w:insideH w:val="single" w:sz="4" w:space="0" w:color="auto"/>
+        <w:insideV w:val="single" w:sz="4" w:space="0" w:color="auto"/>
+      </w:tblBorders>
+      <w:tblCellMar>
+        <w:top w:w="0" w:type="dxa"/>
+        <w:left w:w="108" w:type="dxa"/>
+        <w:bottom w:w="0" w:type="dxa"/>
+        <w:right w:w="108" w:type="dxa"/>
+      </w:tblCellMar>
     </w:tblPr>
   </w:style>
   <w:style w:type="paragraph" w:styleId="ListParagraph">
@@ -15471,25 +16266,25 @@
   <a:extraClrSchemeLst/>
   <a:extLst>
     <a:ext uri="{05A4C25C-085E-4340-85A3-A5531E510DB2}">
-      <thm15:themeFamily xmlns:thm15="http://schemas.microsoft.com/office/thememl/2012/main" name="Office Theme" id="{62F939B6-93AF-4DB8-9C6B-D6C7DFDC589F}" vid="{4A3C46E8-61CC-4603-A589-7422A47A8E4A}"/>
+      <thm15:themeFamily xmlns:thm15="http://schemas.microsoft.com/office/thememl/2012/main" xmlns="" name="Office Theme" id="{62F939B6-93AF-4DB8-9C6B-D6C7DFDC589F}" vid="{4A3C46E8-61CC-4603-A589-7422A47A8E4A}"/>
     </a:ext>
   </a:extLst>
 </a:theme>
 </file>
 
 <file path=customXml/item1.xml><?xml version="1.0" encoding="utf-8"?>
-<p:properties xmlns:p="http://schemas.microsoft.com/office/2006/metadata/properties" xmlns:xsi="http://www.w3.org/2001/XMLSchema-instance" xmlns:pc="http://schemas.microsoft.com/office/infopath/2007/PartnerControls">
-  <documentManagement/>
-</p:properties>
-</file>
-
-<file path=customXml/item2.xml><?xml version="1.0" encoding="utf-8"?>
 <?mso-contentType ?>
 <FormTemplates xmlns="http://schemas.microsoft.com/sharepoint/v3/contenttype/forms">
   <Display>DocumentLibraryForm</Display>
   <Edit>DocumentLibraryForm</Edit>
   <New>DocumentLibraryForm</New>
 </FormTemplates>
+</file>
+
+<file path=customXml/item2.xml><?xml version="1.0" encoding="utf-8"?>
+<p:properties xmlns:p="http://schemas.microsoft.com/office/2006/metadata/properties" xmlns:xsi="http://www.w3.org/2001/XMLSchema-instance" xmlns:pc="http://schemas.microsoft.com/office/infopath/2007/PartnerControls">
+  <documentManagement/>
+</p:properties>
 </file>
 
 <file path=customXml/item3.xml><?xml version="1.0" encoding="utf-8"?>
@@ -15669,18 +16464,18 @@
 </file>
 
 <file path=customXml/itemProps1.xml><?xml version="1.0" encoding="utf-8"?>
-<ds:datastoreItem xmlns:ds="http://schemas.openxmlformats.org/officeDocument/2006/customXml" ds:itemID="{5C2F5646-E427-4D55-999D-87C081284B66}">
+<ds:datastoreItem xmlns:ds="http://schemas.openxmlformats.org/officeDocument/2006/customXml" ds:itemID="{5F6EF4C0-2CFE-447C-9862-DF092E0753A7}">
   <ds:schemaRefs>
-    <ds:schemaRef ds:uri="http://schemas.microsoft.com/office/2006/metadata/properties"/>
-    <ds:schemaRef ds:uri="http://schemas.microsoft.com/office/infopath/2007/PartnerControls"/>
+    <ds:schemaRef ds:uri="http://schemas.microsoft.com/sharepoint/v3/contenttype/forms"/>
   </ds:schemaRefs>
 </ds:datastoreItem>
 </file>
 
 <file path=customXml/itemProps2.xml><?xml version="1.0" encoding="utf-8"?>
-<ds:datastoreItem xmlns:ds="http://schemas.openxmlformats.org/officeDocument/2006/customXml" ds:itemID="{5F6EF4C0-2CFE-447C-9862-DF092E0753A7}">
+<ds:datastoreItem xmlns:ds="http://schemas.openxmlformats.org/officeDocument/2006/customXml" ds:itemID="{5C2F5646-E427-4D55-999D-87C081284B66}">
   <ds:schemaRefs>
-    <ds:schemaRef ds:uri="http://schemas.microsoft.com/sharepoint/v3/contenttype/forms"/>
+    <ds:schemaRef ds:uri="http://schemas.microsoft.com/office/2006/metadata/properties"/>
+    <ds:schemaRef ds:uri="http://schemas.microsoft.com/office/infopath/2007/PartnerControls"/>
   </ds:schemaRefs>
 </ds:datastoreItem>
 </file>
@@ -15704,7 +16499,7 @@
 </file>
 
 <file path=customXml/itemProps4.xml><?xml version="1.0" encoding="utf-8"?>
-<ds:datastoreItem xmlns:ds="http://schemas.openxmlformats.org/officeDocument/2006/customXml" ds:itemID="{9428719B-B2AD-40F0-BFBA-A26514CB98F4}">
+<ds:datastoreItem xmlns:ds="http://schemas.openxmlformats.org/officeDocument/2006/customXml" ds:itemID="{85514D86-F1D7-4E17-A95D-03CAB8A1C0D7}">
   <ds:schemaRefs>
     <ds:schemaRef ds:uri="http://schemas.openxmlformats.org/officeDocument/2006/bibliography"/>
   </ds:schemaRefs>

</xml_diff>

<commit_message>
update doc and pdf.  Figure 4 has a typo
</commit_message>
<xml_diff>
--- a/docs/TIPP-AAI Capstone Project Report_03Apr2020_EL_KST.docx
+++ b/docs/TIPP-AAI Capstone Project Report_03Apr2020_EL_KST.docx
@@ -1,6 +1,6 @@
 
 <file path=word/document.xml><?xml version="1.0" encoding="utf-8"?>
-<w:document xmlns:wpc="http://schemas.microsoft.com/office/word/2010/wordprocessingCanvas" xmlns:mc="http://schemas.openxmlformats.org/markup-compatibility/2006" xmlns:o="urn:schemas-microsoft-com:office:office" xmlns:r="http://schemas.openxmlformats.org/officeDocument/2006/relationships" xmlns:m="http://schemas.openxmlformats.org/officeDocument/2006/math" xmlns:v="urn:schemas-microsoft-com:vml" xmlns:wp14="http://schemas.microsoft.com/office/word/2010/wordprocessingDrawing" xmlns:wp="http://schemas.openxmlformats.org/drawingml/2006/wordprocessingDrawing" xmlns:w10="urn:schemas-microsoft-com:office:word" xmlns:w="http://schemas.openxmlformats.org/wordprocessingml/2006/main" xmlns:w14="http://schemas.microsoft.com/office/word/2010/wordml" xmlns:wpg="http://schemas.microsoft.com/office/word/2010/wordprocessingGroup" xmlns:wpi="http://schemas.microsoft.com/office/word/2010/wordprocessingInk" xmlns:wne="http://schemas.microsoft.com/office/word/2006/wordml" xmlns:wps="http://schemas.microsoft.com/office/word/2010/wordprocessingShape" mc:Ignorable="w14 wp14">
+<w:document xmlns:wpc="http://schemas.microsoft.com/office/word/2010/wordprocessingCanvas" xmlns:cx="http://schemas.microsoft.com/office/drawing/2014/chartex" xmlns:cx1="http://schemas.microsoft.com/office/drawing/2015/9/8/chartex" xmlns:cx2="http://schemas.microsoft.com/office/drawing/2015/10/21/chartex" xmlns:cx3="http://schemas.microsoft.com/office/drawing/2016/5/9/chartex" xmlns:cx4="http://schemas.microsoft.com/office/drawing/2016/5/10/chartex" xmlns:cx5="http://schemas.microsoft.com/office/drawing/2016/5/11/chartex" xmlns:cx6="http://schemas.microsoft.com/office/drawing/2016/5/12/chartex" xmlns:cx7="http://schemas.microsoft.com/office/drawing/2016/5/13/chartex" xmlns:cx8="http://schemas.microsoft.com/office/drawing/2016/5/14/chartex" xmlns:mc="http://schemas.openxmlformats.org/markup-compatibility/2006" xmlns:aink="http://schemas.microsoft.com/office/drawing/2016/ink" xmlns:am3d="http://schemas.microsoft.com/office/drawing/2017/model3d" xmlns:o="urn:schemas-microsoft-com:office:office" xmlns:r="http://schemas.openxmlformats.org/officeDocument/2006/relationships" xmlns:m="http://schemas.openxmlformats.org/officeDocument/2006/math" xmlns:v="urn:schemas-microsoft-com:vml" xmlns:wp14="http://schemas.microsoft.com/office/word/2010/wordprocessingDrawing" xmlns:wp="http://schemas.openxmlformats.org/drawingml/2006/wordprocessingDrawing" xmlns:w10="urn:schemas-microsoft-com:office:word" xmlns:w="http://schemas.openxmlformats.org/wordprocessingml/2006/main" xmlns:w14="http://schemas.microsoft.com/office/word/2010/wordml" xmlns:w15="http://schemas.microsoft.com/office/word/2012/wordml" xmlns:w16cid="http://schemas.microsoft.com/office/word/2016/wordml/cid" xmlns:w16se="http://schemas.microsoft.com/office/word/2015/wordml/symex" xmlns:wpg="http://schemas.microsoft.com/office/word/2010/wordprocessingGroup" xmlns:wpi="http://schemas.microsoft.com/office/word/2010/wordprocessingInk" xmlns:wne="http://schemas.microsoft.com/office/word/2006/wordml" xmlns:wps="http://schemas.microsoft.com/office/word/2010/wordprocessingShape" mc:Ignorable="w14 w15 w16se w16cid wp14">
   <w:body>
     <w:p>
       <w:pPr>
@@ -82,7 +82,7 @@
                     <pic:cNvPicPr preferRelativeResize="0"/>
                   </pic:nvPicPr>
                   <pic:blipFill>
-                    <a:blip r:embed="rId12"/>
+                    <a:blip r:embed="rId11"/>
                     <a:srcRect/>
                     <a:stretch>
                       <a:fillRect/>
@@ -452,7 +452,7 @@
           <w:rFonts w:asciiTheme="minorHAnsi" w:hAnsiTheme="minorHAnsi"/>
         </w:rPr>
       </w:pPr>
-      <w:bookmarkStart w:id="0" w:name="_Toc36972236"/>
+      <w:bookmarkStart w:id="0" w:name="_Toc37008264"/>
       <w:r>
         <w:rPr>
           <w:rFonts w:asciiTheme="minorHAnsi" w:hAnsiTheme="minorHAnsi"/>
@@ -580,7 +580,7 @@
           <w:rFonts w:asciiTheme="minorHAnsi" w:hAnsiTheme="minorHAnsi"/>
         </w:rPr>
       </w:pPr>
-      <w:bookmarkStart w:id="1" w:name="_Toc36972237"/>
+      <w:bookmarkStart w:id="1" w:name="_Toc37008265"/>
       <w:r>
         <w:rPr>
           <w:rFonts w:asciiTheme="minorHAnsi" w:hAnsiTheme="minorHAnsi"/>
@@ -820,7 +820,7 @@
             </w:rPr>
             <w:fldChar w:fldCharType="separate"/>
           </w:r>
-          <w:hyperlink w:anchor="_Toc36972236" w:history="1">
+          <w:hyperlink w:anchor="_Toc37008264" w:history="1">
             <w:r>
               <w:rPr>
                 <w:rStyle w:val="Hyperlink"/>
@@ -847,7 +847,7 @@
                 <w:noProof/>
                 <w:webHidden/>
               </w:rPr>
-              <w:instrText xml:space="preserve"> PAGEREF _Toc36972236 \h </w:instrText>
+              <w:instrText xml:space="preserve"> PAGEREF _Toc37008264 \h </w:instrText>
             </w:r>
             <w:r>
               <w:rPr>
@@ -888,7 +888,7 @@
               <w:noProof/>
             </w:rPr>
           </w:pPr>
-          <w:hyperlink w:anchor="_Toc36972237" w:history="1">
+          <w:hyperlink w:anchor="_Toc37008265" w:history="1">
             <w:r>
               <w:rPr>
                 <w:rStyle w:val="Hyperlink"/>
@@ -915,7 +915,7 @@
                 <w:noProof/>
                 <w:webHidden/>
               </w:rPr>
-              <w:instrText xml:space="preserve"> PAGEREF _Toc36972237 \h </w:instrText>
+              <w:instrText xml:space="preserve"> PAGEREF _Toc37008265 \h </w:instrText>
             </w:r>
             <w:r>
               <w:rPr>
@@ -956,7 +956,7 @@
               <w:noProof/>
             </w:rPr>
           </w:pPr>
-          <w:hyperlink w:anchor="_Toc36972238" w:history="1">
+          <w:hyperlink w:anchor="_Toc37008266" w:history="1">
             <w:r>
               <w:rPr>
                 <w:rStyle w:val="Hyperlink"/>
@@ -983,7 +983,7 @@
                 <w:noProof/>
                 <w:webHidden/>
               </w:rPr>
-              <w:instrText xml:space="preserve"> PAGEREF _Toc36972238 \h </w:instrText>
+              <w:instrText xml:space="preserve"> PAGEREF _Toc37008266 \h </w:instrText>
             </w:r>
             <w:r>
               <w:rPr>
@@ -1024,7 +1024,7 @@
               <w:noProof/>
             </w:rPr>
           </w:pPr>
-          <w:hyperlink w:anchor="_Toc36972239" w:history="1">
+          <w:hyperlink w:anchor="_Toc37008267" w:history="1">
             <w:r>
               <w:rPr>
                 <w:rStyle w:val="Hyperlink"/>
@@ -1051,7 +1051,7 @@
                 <w:noProof/>
                 <w:webHidden/>
               </w:rPr>
-              <w:instrText xml:space="preserve"> PAGEREF _Toc36972239 \h </w:instrText>
+              <w:instrText xml:space="preserve"> PAGEREF _Toc37008267 \h </w:instrText>
             </w:r>
             <w:r>
               <w:rPr>
@@ -1092,7 +1092,7 @@
               <w:noProof/>
             </w:rPr>
           </w:pPr>
-          <w:hyperlink w:anchor="_Toc36972240" w:history="1">
+          <w:hyperlink w:anchor="_Toc37008268" w:history="1">
             <w:r>
               <w:rPr>
                 <w:rStyle w:val="Hyperlink"/>
@@ -1119,7 +1119,7 @@
                 <w:noProof/>
                 <w:webHidden/>
               </w:rPr>
-              <w:instrText xml:space="preserve"> PAGEREF _Toc36972240 \h </w:instrText>
+              <w:instrText xml:space="preserve"> PAGEREF _Toc37008268 \h </w:instrText>
             </w:r>
             <w:r>
               <w:rPr>
@@ -1160,7 +1160,7 @@
               <w:noProof/>
             </w:rPr>
           </w:pPr>
-          <w:hyperlink w:anchor="_Toc36972241" w:history="1">
+          <w:hyperlink w:anchor="_Toc37008269" w:history="1">
             <w:r>
               <w:rPr>
                 <w:rStyle w:val="Hyperlink"/>
@@ -1187,7 +1187,7 @@
                 <w:noProof/>
                 <w:webHidden/>
               </w:rPr>
-              <w:instrText xml:space="preserve"> PAGEREF _Toc36972241 \h </w:instrText>
+              <w:instrText xml:space="preserve"> PAGEREF _Toc37008269 \h </w:instrText>
             </w:r>
             <w:r>
               <w:rPr>
@@ -1228,7 +1228,7 @@
               <w:noProof/>
             </w:rPr>
           </w:pPr>
-          <w:hyperlink w:anchor="_Toc36972242" w:history="1">
+          <w:hyperlink w:anchor="_Toc37008270" w:history="1">
             <w:r>
               <w:rPr>
                 <w:rStyle w:val="Hyperlink"/>
@@ -1255,7 +1255,7 @@
                 <w:noProof/>
                 <w:webHidden/>
               </w:rPr>
-              <w:instrText xml:space="preserve"> PAGEREF _Toc36972242 \h </w:instrText>
+              <w:instrText xml:space="preserve"> PAGEREF _Toc37008270 \h </w:instrText>
             </w:r>
             <w:r>
               <w:rPr>
@@ -1296,7 +1296,7 @@
               <w:noProof/>
             </w:rPr>
           </w:pPr>
-          <w:hyperlink w:anchor="_Toc36972243" w:history="1">
+          <w:hyperlink w:anchor="_Toc37008271" w:history="1">
             <w:r>
               <w:rPr>
                 <w:rStyle w:val="Hyperlink"/>
@@ -1323,7 +1323,7 @@
                 <w:noProof/>
                 <w:webHidden/>
               </w:rPr>
-              <w:instrText xml:space="preserve"> PAGEREF _Toc36972243 \h </w:instrText>
+              <w:instrText xml:space="preserve"> PAGEREF _Toc37008271 \h </w:instrText>
             </w:r>
             <w:r>
               <w:rPr>
@@ -1364,7 +1364,7 @@
               <w:noProof/>
             </w:rPr>
           </w:pPr>
-          <w:hyperlink w:anchor="_Toc36972244" w:history="1">
+          <w:hyperlink w:anchor="_Toc37008272" w:history="1">
             <w:r>
               <w:rPr>
                 <w:rStyle w:val="Hyperlink"/>
@@ -1391,7 +1391,7 @@
                 <w:noProof/>
                 <w:webHidden/>
               </w:rPr>
-              <w:instrText xml:space="preserve"> PAGEREF _Toc36972244 \h </w:instrText>
+              <w:instrText xml:space="preserve"> PAGEREF _Toc37008272 \h </w:instrText>
             </w:r>
             <w:r>
               <w:rPr>
@@ -1432,7 +1432,7 @@
               <w:noProof/>
             </w:rPr>
           </w:pPr>
-          <w:hyperlink w:anchor="_Toc36972245" w:history="1">
+          <w:hyperlink w:anchor="_Toc37008273" w:history="1">
             <w:r>
               <w:rPr>
                 <w:rStyle w:val="Hyperlink"/>
@@ -1459,7 +1459,7 @@
                 <w:noProof/>
                 <w:webHidden/>
               </w:rPr>
-              <w:instrText xml:space="preserve"> PAGEREF _Toc36972245 \h </w:instrText>
+              <w:instrText xml:space="preserve"> PAGEREF _Toc37008273 \h </w:instrText>
             </w:r>
             <w:r>
               <w:rPr>
@@ -1500,7 +1500,7 @@
               <w:noProof/>
             </w:rPr>
           </w:pPr>
-          <w:hyperlink w:anchor="_Toc36972246" w:history="1">
+          <w:hyperlink w:anchor="_Toc37008274" w:history="1">
             <w:r>
               <w:rPr>
                 <w:rStyle w:val="Hyperlink"/>
@@ -1527,7 +1527,7 @@
                 <w:noProof/>
                 <w:webHidden/>
               </w:rPr>
-              <w:instrText xml:space="preserve"> PAGEREF _Toc36972246 \h </w:instrText>
+              <w:instrText xml:space="preserve"> PAGEREF _Toc37008274 \h </w:instrText>
             </w:r>
             <w:r>
               <w:rPr>
@@ -1568,30 +1568,14 @@
               <w:noProof/>
             </w:rPr>
           </w:pPr>
-          <w:hyperlink w:anchor="_Toc36972247" w:history="1">
+          <w:hyperlink w:anchor="_Toc37008275" w:history="1">
             <w:r>
               <w:rPr>
                 <w:rStyle w:val="Hyperlink"/>
                 <w:noProof/>
                 <w:lang w:eastAsia="en-US"/>
               </w:rPr>
-              <w:t xml:space="preserve">3.3 Update: Comparing BERT model against </w:t>
-            </w:r>
-            <w:r>
-              <w:rPr>
-                <w:rStyle w:val="Hyperlink"/>
-                <w:noProof/>
-                <w:lang w:eastAsia="en-US"/>
-              </w:rPr>
-              <w:t>TextRank</w:t>
-            </w:r>
-            <w:r>
-              <w:rPr>
-                <w:rStyle w:val="Hyperlink"/>
-                <w:noProof/>
-                <w:lang w:eastAsia="en-US"/>
-              </w:rPr>
-              <w:t xml:space="preserve"> (gensim) summarisers (feedback from project presentation)</w:t>
+              <w:t>3.3 Update: Comparing BERT model against TextRank (gensim) summarisers (feedback from project presentation)</w:t>
             </w:r>
             <w:r>
               <w:rPr>
@@ -1612,7 +1596,7 @@
                 <w:noProof/>
                 <w:webHidden/>
               </w:rPr>
-              <w:instrText xml:space="preserve"> PAGEREF _Toc36972247 \h </w:instrText>
+              <w:instrText xml:space="preserve"> PAGEREF _Toc37008275 \h </w:instrText>
             </w:r>
             <w:r>
               <w:rPr>
@@ -1653,7 +1637,7 @@
               <w:noProof/>
             </w:rPr>
           </w:pPr>
-          <w:hyperlink w:anchor="_Toc36972248" w:history="1">
+          <w:hyperlink w:anchor="_Toc37008276" w:history="1">
             <w:r>
               <w:rPr>
                 <w:rStyle w:val="Hyperlink"/>
@@ -1680,7 +1664,7 @@
                 <w:noProof/>
                 <w:webHidden/>
               </w:rPr>
-              <w:instrText xml:space="preserve"> PAGEREF _Toc36972248 \h </w:instrText>
+              <w:instrText xml:space="preserve"> PAGEREF _Toc37008276 \h </w:instrText>
             </w:r>
             <w:r>
               <w:rPr>
@@ -1721,7 +1705,7 @@
               <w:noProof/>
             </w:rPr>
           </w:pPr>
-          <w:hyperlink w:anchor="_Toc36972249" w:history="1">
+          <w:hyperlink w:anchor="_Toc37008277" w:history="1">
             <w:r>
               <w:rPr>
                 <w:rStyle w:val="Hyperlink"/>
@@ -1748,7 +1732,7 @@
                 <w:noProof/>
                 <w:webHidden/>
               </w:rPr>
-              <w:instrText xml:space="preserve"> PAGEREF _Toc36972249 \h </w:instrText>
+              <w:instrText xml:space="preserve"> PAGEREF _Toc37008277 \h </w:instrText>
             </w:r>
             <w:r>
               <w:rPr>
@@ -1789,7 +1773,7 @@
               <w:noProof/>
             </w:rPr>
           </w:pPr>
-          <w:hyperlink w:anchor="_Toc36972250" w:history="1">
+          <w:hyperlink w:anchor="_Toc37008278" w:history="1">
             <w:r>
               <w:rPr>
                 <w:rStyle w:val="Hyperlink"/>
@@ -1816,7 +1800,7 @@
                 <w:noProof/>
                 <w:webHidden/>
               </w:rPr>
-              <w:instrText xml:space="preserve"> PAGEREF _Toc36972250 \h </w:instrText>
+              <w:instrText xml:space="preserve"> PAGEREF _Toc37008278 \h </w:instrText>
             </w:r>
             <w:r>
               <w:rPr>
@@ -1857,7 +1841,7 @@
               <w:noProof/>
             </w:rPr>
           </w:pPr>
-          <w:hyperlink w:anchor="_Toc36972251" w:history="1">
+          <w:hyperlink w:anchor="_Toc37008279" w:history="1">
             <w:r>
               <w:rPr>
                 <w:rStyle w:val="Hyperlink"/>
@@ -1884,7 +1868,7 @@
                 <w:noProof/>
                 <w:webHidden/>
               </w:rPr>
-              <w:instrText xml:space="preserve"> PAGEREF _Toc36972251 \h </w:instrText>
+              <w:instrText xml:space="preserve"> PAGEREF _Toc37008279 \h </w:instrText>
             </w:r>
             <w:r>
               <w:rPr>
@@ -1925,7 +1909,7 @@
               <w:noProof/>
             </w:rPr>
           </w:pPr>
-          <w:hyperlink w:anchor="_Toc36972252" w:history="1">
+          <w:hyperlink w:anchor="_Toc37008280" w:history="1">
             <w:r>
               <w:rPr>
                 <w:rStyle w:val="Hyperlink"/>
@@ -1952,7 +1936,7 @@
                 <w:noProof/>
                 <w:webHidden/>
               </w:rPr>
-              <w:instrText xml:space="preserve"> PAGEREF _Toc36972252 \h </w:instrText>
+              <w:instrText xml:space="preserve"> PAGEREF _Toc37008280 \h </w:instrText>
             </w:r>
             <w:r>
               <w:rPr>
@@ -1993,7 +1977,7 @@
               <w:noProof/>
             </w:rPr>
           </w:pPr>
-          <w:hyperlink w:anchor="_Toc36972253" w:history="1">
+          <w:hyperlink w:anchor="_Toc37008281" w:history="1">
             <w:r>
               <w:rPr>
                 <w:rStyle w:val="Hyperlink"/>
@@ -2020,7 +2004,7 @@
                 <w:noProof/>
                 <w:webHidden/>
               </w:rPr>
-              <w:instrText xml:space="preserve"> PAGEREF _Toc36972253 \h </w:instrText>
+              <w:instrText xml:space="preserve"> PAGEREF _Toc37008281 \h </w:instrText>
             </w:r>
             <w:r>
               <w:rPr>
@@ -2061,7 +2045,7 @@
               <w:noProof/>
             </w:rPr>
           </w:pPr>
-          <w:hyperlink w:anchor="_Toc36972254" w:history="1">
+          <w:hyperlink w:anchor="_Toc37008282" w:history="1">
             <w:r>
               <w:rPr>
                 <w:rStyle w:val="Hyperlink"/>
@@ -2088,7 +2072,7 @@
                 <w:noProof/>
                 <w:webHidden/>
               </w:rPr>
-              <w:instrText xml:space="preserve"> PAGEREF _Toc36972254 \h </w:instrText>
+              <w:instrText xml:space="preserve"> PAGEREF _Toc37008282 \h </w:instrText>
             </w:r>
             <w:r>
               <w:rPr>
@@ -2129,7 +2113,7 @@
               <w:noProof/>
             </w:rPr>
           </w:pPr>
-          <w:hyperlink w:anchor="_Toc36972255" w:history="1">
+          <w:hyperlink w:anchor="_Toc37008283" w:history="1">
             <w:r>
               <w:rPr>
                 <w:rStyle w:val="Hyperlink"/>
@@ -2156,7 +2140,7 @@
                 <w:noProof/>
                 <w:webHidden/>
               </w:rPr>
-              <w:instrText xml:space="preserve"> PAGEREF _Toc36972255 \h </w:instrText>
+              <w:instrText xml:space="preserve"> PAGEREF _Toc37008283 \h </w:instrText>
             </w:r>
             <w:r>
               <w:rPr>
@@ -2197,7 +2181,7 @@
               <w:noProof/>
             </w:rPr>
           </w:pPr>
-          <w:hyperlink w:anchor="_Toc36972256" w:history="1">
+          <w:hyperlink w:anchor="_Toc37008284" w:history="1">
             <w:r>
               <w:rPr>
                 <w:rStyle w:val="Hyperlink"/>
@@ -2224,7 +2208,7 @@
                 <w:noProof/>
                 <w:webHidden/>
               </w:rPr>
-              <w:instrText xml:space="preserve"> PAGEREF _Toc36972256 \h </w:instrText>
+              <w:instrText xml:space="preserve"> PAGEREF _Toc37008284 \h </w:instrText>
             </w:r>
             <w:r>
               <w:rPr>
@@ -2265,7 +2249,7 @@
               <w:noProof/>
             </w:rPr>
           </w:pPr>
-          <w:hyperlink w:anchor="_Toc36972257" w:history="1">
+          <w:hyperlink w:anchor="_Toc37008285" w:history="1">
             <w:r>
               <w:rPr>
                 <w:rStyle w:val="Hyperlink"/>
@@ -2292,7 +2276,7 @@
                 <w:noProof/>
                 <w:webHidden/>
               </w:rPr>
-              <w:instrText xml:space="preserve"> PAGEREF _Toc36972257 \h </w:instrText>
+              <w:instrText xml:space="preserve"> PAGEREF _Toc37008285 \h </w:instrText>
             </w:r>
             <w:r>
               <w:rPr>
@@ -2333,7 +2317,7 @@
               <w:noProof/>
             </w:rPr>
           </w:pPr>
-          <w:hyperlink w:anchor="_Toc36972258" w:history="1">
+          <w:hyperlink w:anchor="_Toc37008286" w:history="1">
             <w:r>
               <w:rPr>
                 <w:rStyle w:val="Hyperlink"/>
@@ -2360,7 +2344,7 @@
                 <w:noProof/>
                 <w:webHidden/>
               </w:rPr>
-              <w:instrText xml:space="preserve"> PAGEREF _Toc36972258 \h </w:instrText>
+              <w:instrText xml:space="preserve"> PAGEREF _Toc37008286 \h </w:instrText>
             </w:r>
             <w:r>
               <w:rPr>
@@ -2401,7 +2385,7 @@
               <w:noProof/>
             </w:rPr>
           </w:pPr>
-          <w:hyperlink w:anchor="_Toc36972259" w:history="1">
+          <w:hyperlink w:anchor="_Toc37008287" w:history="1">
             <w:r>
               <w:rPr>
                 <w:rStyle w:val="Hyperlink"/>
@@ -2428,7 +2412,7 @@
                 <w:noProof/>
                 <w:webHidden/>
               </w:rPr>
-              <w:instrText xml:space="preserve"> PAGEREF _Toc36972259 \h </w:instrText>
+              <w:instrText xml:space="preserve"> PAGEREF _Toc37008287 \h </w:instrText>
             </w:r>
             <w:r>
               <w:rPr>
@@ -2469,7 +2453,7 @@
               <w:noProof/>
             </w:rPr>
           </w:pPr>
-          <w:hyperlink w:anchor="_Toc36972260" w:history="1">
+          <w:hyperlink w:anchor="_Toc37008288" w:history="1">
             <w:r>
               <w:rPr>
                 <w:rStyle w:val="Hyperlink"/>
@@ -2496,7 +2480,7 @@
                 <w:noProof/>
                 <w:webHidden/>
               </w:rPr>
-              <w:instrText xml:space="preserve"> PAGEREF _Toc36972260 \h </w:instrText>
+              <w:instrText xml:space="preserve"> PAGEREF _Toc37008288 \h </w:instrText>
             </w:r>
             <w:r>
               <w:rPr>
@@ -2537,7 +2521,7 @@
               <w:noProof/>
             </w:rPr>
           </w:pPr>
-          <w:hyperlink w:anchor="_Toc36972261" w:history="1">
+          <w:hyperlink w:anchor="_Toc37008289" w:history="1">
             <w:r>
               <w:rPr>
                 <w:rStyle w:val="Hyperlink"/>
@@ -2564,7 +2548,7 @@
                 <w:noProof/>
                 <w:webHidden/>
               </w:rPr>
-              <w:instrText xml:space="preserve"> PAGEREF _Toc36972261 \h </w:instrText>
+              <w:instrText xml:space="preserve"> PAGEREF _Toc37008289 \h </w:instrText>
             </w:r>
             <w:r>
               <w:rPr>
@@ -2605,7 +2589,7 @@
               <w:noProof/>
             </w:rPr>
           </w:pPr>
-          <w:hyperlink w:anchor="_Toc36972262" w:history="1">
+          <w:hyperlink w:anchor="_Toc37008290" w:history="1">
             <w:r>
               <w:rPr>
                 <w:rStyle w:val="Hyperlink"/>
@@ -2632,7 +2616,7 @@
                 <w:noProof/>
                 <w:webHidden/>
               </w:rPr>
-              <w:instrText xml:space="preserve"> PAGEREF _Toc36972262 \h </w:instrText>
+              <w:instrText xml:space="preserve"> PAGEREF _Toc37008290 \h </w:instrText>
             </w:r>
             <w:r>
               <w:rPr>
@@ -2757,7 +2741,7 @@
         </w:rPr>
         <w:fldChar w:fldCharType="separate"/>
       </w:r>
-      <w:hyperlink w:anchor="_Toc36972415" w:history="1">
+      <w:hyperlink w:anchor="_Toc37008291" w:history="1">
         <w:r>
           <w:rPr>
             <w:rStyle w:val="Hyperlink"/>
@@ -2784,7 +2768,7 @@
             <w:noProof/>
             <w:webHidden/>
           </w:rPr>
-          <w:instrText xml:space="preserve"> PAGEREF _Toc36972415 \h </w:instrText>
+          <w:instrText xml:space="preserve"> PAGEREF _Toc37008291 \h </w:instrText>
         </w:r>
         <w:r>
           <w:rPr>
@@ -2825,7 +2809,7 @@
           <w:noProof/>
         </w:rPr>
       </w:pPr>
-      <w:hyperlink w:anchor="_Toc36972416" w:history="1">
+      <w:hyperlink w:anchor="_Toc37008292" w:history="1">
         <w:r>
           <w:rPr>
             <w:rStyle w:val="Hyperlink"/>
@@ -2852,7 +2836,7 @@
             <w:noProof/>
             <w:webHidden/>
           </w:rPr>
-          <w:instrText xml:space="preserve"> PAGEREF _Toc36972416 \h </w:instrText>
+          <w:instrText xml:space="preserve"> PAGEREF _Toc37008292 \h </w:instrText>
         </w:r>
         <w:r>
           <w:rPr>
@@ -2893,7 +2877,7 @@
           <w:noProof/>
         </w:rPr>
       </w:pPr>
-      <w:hyperlink w:anchor="_Toc36972417" w:history="1">
+      <w:hyperlink w:anchor="_Toc37008293" w:history="1">
         <w:r>
           <w:rPr>
             <w:rStyle w:val="Hyperlink"/>
@@ -2920,7 +2904,7 @@
             <w:noProof/>
             <w:webHidden/>
           </w:rPr>
-          <w:instrText xml:space="preserve"> PAGEREF _Toc36972417 \h </w:instrText>
+          <w:instrText xml:space="preserve"> PAGEREF _Toc37008293 \h </w:instrText>
         </w:r>
         <w:r>
           <w:rPr>
@@ -2961,13 +2945,13 @@
           <w:noProof/>
         </w:rPr>
       </w:pPr>
-      <w:hyperlink w:anchor="_Toc36972418" w:history="1">
+      <w:hyperlink w:anchor="_Toc37008294" w:history="1">
         <w:r>
           <w:rPr>
             <w:rStyle w:val="Hyperlink"/>
             <w:noProof/>
           </w:rPr>
-          <w:t>Figure 4. Human Attention Span Infographics (digital information world)</w:t>
+          <w:t>Figure 4. BERT Summarizer</w:t>
         </w:r>
         <w:r>
           <w:rPr>
@@ -2988,7 +2972,7 @@
             <w:noProof/>
             <w:webHidden/>
           </w:rPr>
-          <w:instrText xml:space="preserve"> PAGEREF _Toc36972418 \h </w:instrText>
+          <w:instrText xml:space="preserve"> PAGEREF _Toc37008294 \h </w:instrText>
         </w:r>
         <w:r>
           <w:rPr>
@@ -3029,7 +3013,7 @@
           <w:noProof/>
         </w:rPr>
       </w:pPr>
-      <w:hyperlink w:anchor="_Toc36972419" w:history="1">
+      <w:hyperlink w:anchor="_Toc37008295" w:history="1">
         <w:r>
           <w:rPr>
             <w:rStyle w:val="Hyperlink"/>
@@ -3056,7 +3040,7 @@
             <w:noProof/>
             <w:webHidden/>
           </w:rPr>
-          <w:instrText xml:space="preserve"> PAGEREF _Toc36972419 \h </w:instrText>
+          <w:instrText xml:space="preserve"> PAGEREF _Toc37008295 \h </w:instrText>
         </w:r>
         <w:r>
           <w:rPr>
@@ -3097,27 +3081,13 @@
           <w:noProof/>
         </w:rPr>
       </w:pPr>
-      <w:hyperlink w:anchor="_Toc36972420" w:history="1">
+      <w:hyperlink w:anchor="_Toc37008296" w:history="1">
         <w:r>
           <w:rPr>
             <w:rStyle w:val="Hyperlink"/>
             <w:noProof/>
           </w:rPr>
-          <w:t xml:space="preserve">Figure 6. Comparing BERT (20% summary) against </w:t>
-        </w:r>
-        <w:r>
-          <w:rPr>
-            <w:rStyle w:val="Hyperlink"/>
-            <w:noProof/>
-          </w:rPr>
-          <w:t>TextRank</w:t>
-        </w:r>
-        <w:r>
-          <w:rPr>
-            <w:rStyle w:val="Hyperlink"/>
-            <w:noProof/>
-          </w:rPr>
-          <w:t xml:space="preserve"> models (20%)</w:t>
+          <w:t>Figure 6. Comparing BERT (20% summary) against TextRank models (20%)</w:t>
         </w:r>
         <w:r>
           <w:rPr>
@@ -3138,7 +3108,7 @@
             <w:noProof/>
             <w:webHidden/>
           </w:rPr>
-          <w:instrText xml:space="preserve"> PAGEREF _Toc36972420 \h </w:instrText>
+          <w:instrText xml:space="preserve"> PAGEREF _Toc37008296 \h </w:instrText>
         </w:r>
         <w:r>
           <w:rPr>
@@ -3179,27 +3149,13 @@
           <w:noProof/>
         </w:rPr>
       </w:pPr>
-      <w:hyperlink w:anchor="_Toc36972421" w:history="1">
+      <w:hyperlink w:anchor="_Toc37008297" w:history="1">
         <w:r>
           <w:rPr>
             <w:rStyle w:val="Hyperlink"/>
             <w:noProof/>
           </w:rPr>
-          <w:t xml:space="preserve">Figure 7. Comparing BERT (30% summary) against </w:t>
-        </w:r>
-        <w:r>
-          <w:rPr>
-            <w:rStyle w:val="Hyperlink"/>
-            <w:noProof/>
-          </w:rPr>
-          <w:t>TextRank</w:t>
-        </w:r>
-        <w:r>
-          <w:rPr>
-            <w:rStyle w:val="Hyperlink"/>
-            <w:noProof/>
-          </w:rPr>
-          <w:t xml:space="preserve"> models (20%)</w:t>
+          <w:t>Figure 7. Comparing BERT (30% summary) against TextRank models (20%)</w:t>
         </w:r>
         <w:r>
           <w:rPr>
@@ -3220,7 +3176,7 @@
             <w:noProof/>
             <w:webHidden/>
           </w:rPr>
-          <w:instrText xml:space="preserve"> PAGEREF _Toc36972421 \h </w:instrText>
+          <w:instrText xml:space="preserve"> PAGEREF _Toc37008297 \h </w:instrText>
         </w:r>
         <w:r>
           <w:rPr>
@@ -3261,7 +3217,7 @@
           <w:noProof/>
         </w:rPr>
       </w:pPr>
-      <w:hyperlink w:anchor="_Toc36972422" w:history="1">
+      <w:hyperlink w:anchor="_Toc37008298" w:history="1">
         <w:r>
           <w:rPr>
             <w:rStyle w:val="Hyperlink"/>
@@ -3288,7 +3244,7 @@
             <w:noProof/>
             <w:webHidden/>
           </w:rPr>
-          <w:instrText xml:space="preserve"> PAGEREF _Toc36972422 \h </w:instrText>
+          <w:instrText xml:space="preserve"> PAGEREF _Toc37008298 \h </w:instrText>
         </w:r>
         <w:r>
           <w:rPr>
@@ -3329,7 +3285,7 @@
           <w:noProof/>
         </w:rPr>
       </w:pPr>
-      <w:hyperlink w:anchor="_Toc36972423" w:history="1">
+      <w:hyperlink w:anchor="_Toc37008299" w:history="1">
         <w:r>
           <w:rPr>
             <w:rStyle w:val="Hyperlink"/>
@@ -3356,7 +3312,7 @@
             <w:noProof/>
             <w:webHidden/>
           </w:rPr>
-          <w:instrText xml:space="preserve"> PAGEREF _Toc36972423 \h </w:instrText>
+          <w:instrText xml:space="preserve"> PAGEREF _Toc37008299 \h </w:instrText>
         </w:r>
         <w:r>
           <w:rPr>
@@ -3397,7 +3353,7 @@
           <w:noProof/>
         </w:rPr>
       </w:pPr>
-      <w:hyperlink w:anchor="_Toc36972424" w:history="1">
+      <w:hyperlink w:anchor="_Toc37008300" w:history="1">
         <w:r>
           <w:rPr>
             <w:rStyle w:val="Hyperlink"/>
@@ -3424,7 +3380,7 @@
             <w:noProof/>
             <w:webHidden/>
           </w:rPr>
-          <w:instrText xml:space="preserve"> PAGEREF _Toc36972424 \h </w:instrText>
+          <w:instrText xml:space="preserve"> PAGEREF _Toc37008300 \h </w:instrText>
         </w:r>
         <w:r>
           <w:rPr>
@@ -3465,7 +3421,7 @@
           <w:noProof/>
         </w:rPr>
       </w:pPr>
-      <w:hyperlink w:anchor="_Toc36972425" w:history="1">
+      <w:hyperlink w:anchor="_Toc37008301" w:history="1">
         <w:r>
           <w:rPr>
             <w:rStyle w:val="Hyperlink"/>
@@ -3492,7 +3448,7 @@
             <w:noProof/>
             <w:webHidden/>
           </w:rPr>
-          <w:instrText xml:space="preserve"> PAGEREF _Toc36972425 \h </w:instrText>
+          <w:instrText xml:space="preserve"> PAGEREF _Toc37008301 \h </w:instrText>
         </w:r>
         <w:r>
           <w:rPr>
@@ -3533,7 +3489,7 @@
           <w:noProof/>
         </w:rPr>
       </w:pPr>
-      <w:hyperlink w:anchor="_Toc36972426" w:history="1">
+      <w:hyperlink w:anchor="_Toc37008302" w:history="1">
         <w:r>
           <w:rPr>
             <w:rStyle w:val="Hyperlink"/>
@@ -3560,7 +3516,7 @@
             <w:noProof/>
             <w:webHidden/>
           </w:rPr>
-          <w:instrText xml:space="preserve"> PAGEREF _Toc36972426 \h </w:instrText>
+          <w:instrText xml:space="preserve"> PAGEREF _Toc37008302 \h </w:instrText>
         </w:r>
         <w:r>
           <w:rPr>
@@ -3601,7 +3557,7 @@
           <w:noProof/>
         </w:rPr>
       </w:pPr>
-      <w:hyperlink w:anchor="_Toc36972427" w:history="1">
+      <w:hyperlink w:anchor="_Toc37008303" w:history="1">
         <w:r>
           <w:rPr>
             <w:rStyle w:val="Hyperlink"/>
@@ -3628,7 +3584,7 @@
             <w:noProof/>
             <w:webHidden/>
           </w:rPr>
-          <w:instrText xml:space="preserve"> PAGEREF _Toc36972427 \h </w:instrText>
+          <w:instrText xml:space="preserve"> PAGEREF _Toc37008303 \h </w:instrText>
         </w:r>
         <w:r>
           <w:rPr>
@@ -3669,7 +3625,7 @@
           <w:noProof/>
         </w:rPr>
       </w:pPr>
-      <w:hyperlink w:anchor="_Toc36972428" w:history="1">
+      <w:hyperlink w:anchor="_Toc37008304" w:history="1">
         <w:r>
           <w:rPr>
             <w:rStyle w:val="Hyperlink"/>
@@ -3696,7 +3652,7 @@
             <w:noProof/>
             <w:webHidden/>
           </w:rPr>
-          <w:instrText xml:space="preserve"> PAGEREF _Toc36972428 \h </w:instrText>
+          <w:instrText xml:space="preserve"> PAGEREF _Toc37008304 \h </w:instrText>
         </w:r>
         <w:r>
           <w:rPr>
@@ -3737,7 +3693,7 @@
           <w:noProof/>
         </w:rPr>
       </w:pPr>
-      <w:hyperlink w:anchor="_Toc36972429" w:history="1">
+      <w:hyperlink w:anchor="_Toc37008305" w:history="1">
         <w:r>
           <w:rPr>
             <w:rStyle w:val="Hyperlink"/>
@@ -3764,7 +3720,7 @@
             <w:noProof/>
             <w:webHidden/>
           </w:rPr>
-          <w:instrText xml:space="preserve"> PAGEREF _Toc36972429 \h </w:instrText>
+          <w:instrText xml:space="preserve"> PAGEREF _Toc37008305 \h </w:instrText>
         </w:r>
         <w:r>
           <w:rPr>
@@ -3805,7 +3761,7 @@
           <w:noProof/>
         </w:rPr>
       </w:pPr>
-      <w:hyperlink w:anchor="_Toc36972430" w:history="1">
+      <w:hyperlink w:anchor="_Toc37008306" w:history="1">
         <w:r>
           <w:rPr>
             <w:rStyle w:val="Hyperlink"/>
@@ -3832,7 +3788,7 @@
             <w:noProof/>
             <w:webHidden/>
           </w:rPr>
-          <w:instrText xml:space="preserve"> PAGEREF _Toc36972430 \h </w:instrText>
+          <w:instrText xml:space="preserve"> PAGEREF _Toc37008306 \h </w:instrText>
         </w:r>
         <w:r>
           <w:rPr>
@@ -3873,7 +3829,7 @@
           <w:noProof/>
         </w:rPr>
       </w:pPr>
-      <w:hyperlink w:anchor="_Toc36972431" w:history="1">
+      <w:hyperlink w:anchor="_Toc37008307" w:history="1">
         <w:r>
           <w:rPr>
             <w:rStyle w:val="Hyperlink"/>
@@ -3900,7 +3856,7 @@
             <w:noProof/>
             <w:webHidden/>
           </w:rPr>
-          <w:instrText xml:space="preserve"> PAGEREF _Toc36972431 \h </w:instrText>
+          <w:instrText xml:space="preserve"> PAGEREF _Toc37008307 \h </w:instrText>
         </w:r>
         <w:r>
           <w:rPr>
@@ -3941,7 +3897,7 @@
           <w:noProof/>
         </w:rPr>
       </w:pPr>
-      <w:hyperlink w:anchor="_Toc36972432" w:history="1">
+      <w:hyperlink w:anchor="_Toc37008308" w:history="1">
         <w:r>
           <w:rPr>
             <w:rStyle w:val="Hyperlink"/>
@@ -3968,7 +3924,7 @@
             <w:noProof/>
             <w:webHidden/>
           </w:rPr>
-          <w:instrText xml:space="preserve"> PAGEREF _Toc36972432 \h </w:instrText>
+          <w:instrText xml:space="preserve"> PAGEREF _Toc37008308 \h </w:instrText>
         </w:r>
         <w:r>
           <w:rPr>
@@ -4009,7 +3965,7 @@
           <w:noProof/>
         </w:rPr>
       </w:pPr>
-      <w:hyperlink w:anchor="_Toc36972433" w:history="1">
+      <w:hyperlink w:anchor="_Toc37008309" w:history="1">
         <w:r>
           <w:rPr>
             <w:rStyle w:val="Hyperlink"/>
@@ -4036,7 +3992,7 @@
             <w:noProof/>
             <w:webHidden/>
           </w:rPr>
-          <w:instrText xml:space="preserve"> PAGEREF _Toc36972433 \h </w:instrText>
+          <w:instrText xml:space="preserve"> PAGEREF _Toc37008309 \h </w:instrText>
         </w:r>
         <w:r>
           <w:rPr>
@@ -4112,7 +4068,7 @@
           <w:rFonts w:asciiTheme="minorHAnsi" w:hAnsiTheme="minorHAnsi"/>
         </w:rPr>
       </w:pPr>
-      <w:bookmarkStart w:id="2" w:name="_Toc36972238"/>
+      <w:bookmarkStart w:id="2" w:name="_Toc37008266"/>
       <w:r>
         <w:rPr>
           <w:rFonts w:asciiTheme="minorHAnsi" w:hAnsiTheme="minorHAnsi"/>
@@ -4156,7 +4112,7 @@
         <w:pStyle w:val="Heading2"/>
       </w:pPr>
       <w:bookmarkStart w:id="3" w:name="_Toc36542782"/>
-      <w:bookmarkStart w:id="4" w:name="_Toc36972239"/>
+      <w:bookmarkStart w:id="4" w:name="_Toc37008267"/>
       <w:r>
         <w:t xml:space="preserve">1.1 </w:t>
       </w:r>
@@ -4249,7 +4205,7 @@
           <w:rFonts w:asciiTheme="minorHAnsi" w:hAnsiTheme="minorHAnsi"/>
         </w:rPr>
       </w:pPr>
-      <w:bookmarkStart w:id="5" w:name="_Toc36972240"/>
+      <w:bookmarkStart w:id="5" w:name="_Toc37008268"/>
       <w:r>
         <w:rPr>
           <w:rFonts w:asciiTheme="minorHAnsi" w:hAnsiTheme="minorHAnsi"/>
@@ -4336,7 +4292,7 @@
         </w:rPr>
       </w:pPr>
       <w:bookmarkStart w:id="6" w:name="_Toc36542784"/>
-      <w:bookmarkStart w:id="7" w:name="_Toc36972241"/>
+      <w:bookmarkStart w:id="7" w:name="_Toc37008269"/>
       <w:r>
         <w:rPr>
           <w:rFonts w:asciiTheme="minorHAnsi" w:hAnsiTheme="minorHAnsi"/>
@@ -4358,13 +4314,13 @@
         <w:jc w:val="center"/>
       </w:pPr>
       <w:bookmarkStart w:id="8" w:name="_Toc36972368"/>
-      <w:bookmarkStart w:id="9" w:name="_Toc36972415"/>
+      <w:bookmarkStart w:id="9" w:name="_Toc37008291"/>
       <w:r>
         <w:rPr>
           <w:noProof/>
         </w:rPr>
         <w:drawing>
-          <wp:anchor distT="0" distB="0" distL="114300" distR="114300" simplePos="0" relativeHeight="251662336" behindDoc="0" locked="0" layoutInCell="1" allowOverlap="1" wp14:anchorId="7963C268" wp14:editId="01DD1EF1">
+          <wp:anchor distT="0" distB="0" distL="114300" distR="114300" simplePos="0" relativeHeight="251659776" behindDoc="0" locked="0" layoutInCell="1" allowOverlap="1" wp14:anchorId="7963C268" wp14:editId="01DD1EF1">
             <wp:simplePos x="0" y="0"/>
             <wp:positionH relativeFrom="column">
               <wp:posOffset>361950</wp:posOffset>
@@ -4387,7 +4343,7 @@
                     <pic:cNvPicPr/>
                   </pic:nvPicPr>
                   <pic:blipFill>
-                    <a:blip r:embed="rId13">
+                    <a:blip r:embed="rId12">
                       <a:extLst>
                         <a:ext uri="{28A0092B-C50C-407E-A947-70E740481C1C}">
                           <a14:useLocalDpi xmlns:a14="http://schemas.microsoft.com/office/drawing/2010/main" val="0"/>
@@ -4425,27 +4381,14 @@
       <w:r>
         <w:t xml:space="preserve">Figure </w:t>
       </w:r>
-      <w:r>
-        <w:fldChar w:fldCharType="begin"/>
-      </w:r>
-      <w:r>
-        <w:instrText xml:space="preserve"> SEQ Figure \* ARABIC </w:instrText>
-      </w:r>
-      <w:r>
-        <w:fldChar w:fldCharType="separate"/>
-      </w:r>
-      <w:r>
-        <w:rPr>
-          <w:noProof/>
-        </w:rPr>
-        <w:t>1</w:t>
-      </w:r>
-      <w:r>
-        <w:rPr>
-          <w:noProof/>
-        </w:rPr>
-        <w:fldChar w:fldCharType="end"/>
-      </w:r>
+      <w:fldSimple w:instr=" SEQ Figure \* ARABIC ">
+        <w:r>
+          <w:rPr>
+            <w:noProof/>
+          </w:rPr>
+          <w:t>1</w:t>
+        </w:r>
+      </w:fldSimple>
       <w:r>
         <w:t>. Software Data Flow</w:t>
       </w:r>
@@ -4518,7 +4461,7 @@
         </w:rPr>
       </w:pPr>
       <w:bookmarkStart w:id="10" w:name="_Toc36542785"/>
-      <w:bookmarkStart w:id="11" w:name="_Toc36972242"/>
+      <w:bookmarkStart w:id="11" w:name="_Toc37008270"/>
       <w:r>
         <w:rPr>
           <w:rFonts w:asciiTheme="minorHAnsi" w:hAnsiTheme="minorHAnsi"/>
@@ -4578,7 +4521,7 @@
                     <pic:cNvPicPr/>
                   </pic:nvPicPr>
                   <pic:blipFill>
-                    <a:blip r:embed="rId14"/>
+                    <a:blip r:embed="rId13"/>
                     <a:stretch>
                       <a:fillRect/>
                     </a:stretch>
@@ -4612,7 +4555,7 @@
         </w:rPr>
       </w:pPr>
       <w:bookmarkStart w:id="12" w:name="_Toc36972369"/>
-      <w:bookmarkStart w:id="13" w:name="_Toc36972416"/>
+      <w:bookmarkStart w:id="13" w:name="_Toc37008292"/>
       <w:r>
         <w:rPr>
           <w:i w:val="0"/>
@@ -4695,7 +4638,7 @@
         </w:rPr>
       </w:pPr>
       <w:bookmarkStart w:id="14" w:name="_Toc36542786"/>
-      <w:bookmarkStart w:id="15" w:name="_Toc36972243"/>
+      <w:bookmarkStart w:id="15" w:name="_Toc37008271"/>
       <w:r>
         <w:rPr>
           <w:rFonts w:asciiTheme="minorHAnsi" w:hAnsiTheme="minorHAnsi"/>
@@ -4768,13 +4711,21 @@
           <w:rFonts w:asciiTheme="minorHAnsi" w:hAnsiTheme="minorHAnsi"/>
         </w:rPr>
       </w:pPr>
-      <w:bookmarkStart w:id="16" w:name="_Toc36972244"/>
+      <w:bookmarkStart w:id="16" w:name="_Toc37008272"/>
       <w:r>
         <w:rPr>
           <w:rFonts w:asciiTheme="minorHAnsi" w:hAnsiTheme="minorHAnsi"/>
         </w:rPr>
         <w:lastRenderedPageBreak/>
-        <w:t>3. Findings</w:t>
+        <w:t>3. Fin</w:t>
+      </w:r>
+      <w:bookmarkStart w:id="17" w:name="_GoBack"/>
+      <w:bookmarkEnd w:id="17"/>
+      <w:r>
+        <w:rPr>
+          <w:rFonts w:asciiTheme="minorHAnsi" w:hAnsiTheme="minorHAnsi"/>
+        </w:rPr>
+        <w:t>dings</w:t>
       </w:r>
       <w:bookmarkEnd w:id="16"/>
     </w:p>
@@ -4785,8 +4736,8 @@
           <w:rFonts w:asciiTheme="minorHAnsi" w:hAnsiTheme="minorHAnsi"/>
         </w:rPr>
       </w:pPr>
-      <w:bookmarkStart w:id="17" w:name="_Toc36542789"/>
-      <w:bookmarkStart w:id="18" w:name="_Toc36972245"/>
+      <w:bookmarkStart w:id="18" w:name="_Toc36542789"/>
+      <w:bookmarkStart w:id="19" w:name="_Toc37008273"/>
       <w:r>
         <w:rPr>
           <w:rFonts w:asciiTheme="minorHAnsi" w:hAnsiTheme="minorHAnsi"/>
@@ -4799,8 +4750,8 @@
         </w:rPr>
         <w:t>BERT Models Are Not Equal</w:t>
       </w:r>
-      <w:bookmarkEnd w:id="17"/>
       <w:bookmarkEnd w:id="18"/>
+      <w:bookmarkEnd w:id="19"/>
     </w:p>
     <w:p>
       <w:pPr>
@@ -5025,7 +4976,7 @@
                           <pic:cNvPicPr/>
                         </pic:nvPicPr>
                         <pic:blipFill>
-                          <a:blip r:embed="rId15"/>
+                          <a:blip r:embed="rId14"/>
                           <a:stretch>
                             <a:fillRect/>
                           </a:stretch>
@@ -5077,7 +5028,7 @@
                           </pic:cNvPicPr>
                         </pic:nvPicPr>
                         <pic:blipFill>
-                          <a:blip r:embed="rId16" cstate="print">
+                          <a:blip r:embed="rId15" cstate="print">
                             <a:extLst>
                               <a:ext uri="{28A0092B-C50C-407E-A947-70E740481C1C}">
                                 <a14:useLocalDpi xmlns:a14="http://schemas.microsoft.com/office/drawing/2010/main" val="0"/>
@@ -5124,8 +5075,8 @@
                 <w:noProof/>
               </w:rPr>
             </w:pPr>
-            <w:bookmarkStart w:id="19" w:name="_Toc36972370"/>
-            <w:bookmarkStart w:id="20" w:name="_Toc36972417"/>
+            <w:bookmarkStart w:id="20" w:name="_Toc36972370"/>
+            <w:bookmarkStart w:id="21" w:name="_Toc37008293"/>
             <w:r>
               <w:t xml:space="preserve">Figure </w:t>
             </w:r>
@@ -5150,8 +5101,8 @@
             <w:r>
               <w:t>. Human Attention Span Infographics (digital information world)</w:t>
             </w:r>
-            <w:bookmarkEnd w:id="19"/>
             <w:bookmarkEnd w:id="20"/>
+            <w:bookmarkEnd w:id="21"/>
           </w:p>
         </w:tc>
         <w:tc>
@@ -5170,8 +5121,8 @@
                 <w:szCs w:val="28"/>
               </w:rPr>
             </w:pPr>
-            <w:bookmarkStart w:id="21" w:name="_Toc36972371"/>
-            <w:bookmarkStart w:id="22" w:name="_Toc36972418"/>
+            <w:bookmarkStart w:id="22" w:name="_Toc36972371"/>
+            <w:bookmarkStart w:id="23" w:name="_Toc37008294"/>
             <w:r>
               <w:rPr>
                 <w:i w:val="0"/>
@@ -5241,10 +5192,20 @@
                 <w:sz w:val="22"/>
                 <w:szCs w:val="22"/>
               </w:rPr>
-              <w:t>. Human Attention Span Infographics (digital information world)</w:t>
-            </w:r>
-            <w:bookmarkEnd w:id="21"/>
+              <w:t xml:space="preserve">. </w:t>
+            </w:r>
             <w:bookmarkEnd w:id="22"/>
+            <w:r>
+              <w:rPr>
+                <w:i w:val="0"/>
+                <w:iCs w:val="0"/>
+                <w:color w:val="auto"/>
+                <w:sz w:val="22"/>
+                <w:szCs w:val="22"/>
+              </w:rPr>
+              <w:t>BERT Summarizer</w:t>
+            </w:r>
+            <w:bookmarkEnd w:id="23"/>
           </w:p>
         </w:tc>
       </w:tr>
@@ -5256,8 +5217,8 @@
           <w:rFonts w:asciiTheme="minorHAnsi" w:hAnsiTheme="minorHAnsi"/>
         </w:rPr>
       </w:pPr>
-      <w:bookmarkStart w:id="23" w:name="_Toc36542790"/>
-      <w:bookmarkStart w:id="24" w:name="_Toc36972246"/>
+      <w:bookmarkStart w:id="24" w:name="_Toc36542790"/>
+      <w:bookmarkStart w:id="25" w:name="_Toc37008274"/>
       <w:r>
         <w:rPr>
           <w:rFonts w:asciiTheme="minorHAnsi" w:hAnsiTheme="minorHAnsi"/>
@@ -5271,8 +5232,8 @@
         </w:rPr>
         <w:t>ROUGE and not BLEU</w:t>
       </w:r>
-      <w:bookmarkEnd w:id="23"/>
       <w:bookmarkEnd w:id="24"/>
+      <w:bookmarkEnd w:id="25"/>
     </w:p>
     <w:p>
       <w:pPr>
@@ -5399,7 +5360,7 @@
                     </pic:cNvPicPr>
                   </pic:nvPicPr>
                   <pic:blipFill>
-                    <a:blip r:embed="rId17">
+                    <a:blip r:embed="rId16">
                       <a:extLst>
                         <a:ext uri="{28A0092B-C50C-407E-A947-70E740481C1C}">
                           <a14:useLocalDpi xmlns:a14="http://schemas.microsoft.com/office/drawing/2010/main" val="0"/>
@@ -5444,8 +5405,8 @@
           <w:szCs w:val="22"/>
         </w:rPr>
       </w:pPr>
-      <w:bookmarkStart w:id="25" w:name="_Toc36972372"/>
-      <w:bookmarkStart w:id="26" w:name="_Toc36972419"/>
+      <w:bookmarkStart w:id="26" w:name="_Toc36972372"/>
+      <w:bookmarkStart w:id="27" w:name="_Toc37008295"/>
       <w:r>
         <w:rPr>
           <w:i w:val="0"/>
@@ -5517,8 +5478,8 @@
         </w:rPr>
         <w:t>. Rouge Score (Python)</w:t>
       </w:r>
-      <w:bookmarkEnd w:id="25"/>
       <w:bookmarkEnd w:id="26"/>
+      <w:bookmarkEnd w:id="27"/>
     </w:p>
     <w:p>
       <w:pPr>
@@ -5527,7 +5488,7 @@
           <w:lang w:eastAsia="en-US"/>
         </w:rPr>
       </w:pPr>
-      <w:bookmarkStart w:id="27" w:name="_Toc36972247"/>
+      <w:bookmarkStart w:id="28" w:name="_Toc37008275"/>
       <w:r>
         <w:rPr>
           <w:lang w:eastAsia="en-US"/>
@@ -5574,7 +5535,7 @@
         </w:rPr>
         <w:t>) summarisers (feedback from project presentation)</w:t>
       </w:r>
-      <w:bookmarkEnd w:id="27"/>
+      <w:bookmarkEnd w:id="28"/>
     </w:p>
     <w:p>
       <w:pPr>
@@ -5687,7 +5648,7 @@
         <w:lastRenderedPageBreak/>
         <w:t>(</w:t>
       </w:r>
-      <w:hyperlink r:id="rId18" w:history="1">
+      <w:hyperlink r:id="rId17" w:history="1">
         <w:r>
           <w:rPr>
             <w:rStyle w:val="Hyperlink"/>
@@ -5822,6 +5783,202 @@
             <wp:extent cx="5731510" cy="1096090"/>
             <wp:effectExtent l="0" t="0" r="2540" b="8890"/>
             <wp:docPr id="2" name="Picture 2"/>
+            <wp:cNvGraphicFramePr>
+              <a:graphicFrameLocks xmlns:a="http://schemas.openxmlformats.org/drawingml/2006/main" noChangeAspect="1"/>
+            </wp:cNvGraphicFramePr>
+            <a:graphic xmlns:a="http://schemas.openxmlformats.org/drawingml/2006/main">
+              <a:graphicData uri="http://schemas.openxmlformats.org/drawingml/2006/picture">
+                <pic:pic xmlns:pic="http://schemas.openxmlformats.org/drawingml/2006/picture">
+                  <pic:nvPicPr>
+                    <pic:cNvPr id="0" name=""/>
+                    <pic:cNvPicPr/>
+                  </pic:nvPicPr>
+                  <pic:blipFill>
+                    <a:blip r:embed="rId18"/>
+                    <a:stretch>
+                      <a:fillRect/>
+                    </a:stretch>
+                  </pic:blipFill>
+                  <pic:spPr>
+                    <a:xfrm>
+                      <a:off x="0" y="0"/>
+                      <a:ext cx="5731510" cy="1096090"/>
+                    </a:xfrm>
+                    <a:prstGeom prst="rect">
+                      <a:avLst/>
+                    </a:prstGeom>
+                  </pic:spPr>
+                </pic:pic>
+              </a:graphicData>
+            </a:graphic>
+          </wp:inline>
+        </w:drawing>
+      </w:r>
+    </w:p>
+    <w:p>
+      <w:pPr>
+        <w:pStyle w:val="Caption"/>
+        <w:jc w:val="center"/>
+        <w:rPr>
+          <w:i w:val="0"/>
+          <w:iCs w:val="0"/>
+          <w:color w:val="auto"/>
+          <w:sz w:val="22"/>
+          <w:szCs w:val="22"/>
+          <w:lang w:eastAsia="en-US"/>
+        </w:rPr>
+      </w:pPr>
+      <w:bookmarkStart w:id="29" w:name="_Toc36972373"/>
+      <w:bookmarkStart w:id="30" w:name="_Toc37008296"/>
+      <w:r>
+        <w:rPr>
+          <w:i w:val="0"/>
+          <w:iCs w:val="0"/>
+          <w:color w:val="auto"/>
+          <w:sz w:val="22"/>
+          <w:szCs w:val="22"/>
+        </w:rPr>
+        <w:t xml:space="preserve">Figure </w:t>
+      </w:r>
+      <w:r>
+        <w:rPr>
+          <w:i w:val="0"/>
+          <w:iCs w:val="0"/>
+          <w:color w:val="auto"/>
+          <w:sz w:val="22"/>
+          <w:szCs w:val="22"/>
+        </w:rPr>
+        <w:fldChar w:fldCharType="begin"/>
+      </w:r>
+      <w:r>
+        <w:rPr>
+          <w:i w:val="0"/>
+          <w:iCs w:val="0"/>
+          <w:color w:val="auto"/>
+          <w:sz w:val="22"/>
+          <w:szCs w:val="22"/>
+        </w:rPr>
+        <w:instrText xml:space="preserve"> SEQ Figure \* ARABIC </w:instrText>
+      </w:r>
+      <w:r>
+        <w:rPr>
+          <w:i w:val="0"/>
+          <w:iCs w:val="0"/>
+          <w:color w:val="auto"/>
+          <w:sz w:val="22"/>
+          <w:szCs w:val="22"/>
+        </w:rPr>
+        <w:fldChar w:fldCharType="separate"/>
+      </w:r>
+      <w:r>
+        <w:rPr>
+          <w:i w:val="0"/>
+          <w:iCs w:val="0"/>
+          <w:noProof/>
+          <w:color w:val="auto"/>
+          <w:sz w:val="22"/>
+          <w:szCs w:val="22"/>
+        </w:rPr>
+        <w:t>6</w:t>
+      </w:r>
+      <w:r>
+        <w:rPr>
+          <w:i w:val="0"/>
+          <w:iCs w:val="0"/>
+          <w:color w:val="auto"/>
+          <w:sz w:val="22"/>
+          <w:szCs w:val="22"/>
+        </w:rPr>
+        <w:fldChar w:fldCharType="end"/>
+      </w:r>
+      <w:r>
+        <w:rPr>
+          <w:i w:val="0"/>
+          <w:iCs w:val="0"/>
+          <w:color w:val="auto"/>
+          <w:sz w:val="22"/>
+          <w:szCs w:val="22"/>
+        </w:rPr>
+        <w:t xml:space="preserve">. Comparing BERT (20% summary) against </w:t>
+      </w:r>
+      <w:proofErr w:type="spellStart"/>
+      <w:r>
+        <w:rPr>
+          <w:i w:val="0"/>
+          <w:iCs w:val="0"/>
+          <w:color w:val="auto"/>
+          <w:sz w:val="22"/>
+          <w:szCs w:val="22"/>
+        </w:rPr>
+        <w:t>TextRank</w:t>
+      </w:r>
+      <w:proofErr w:type="spellEnd"/>
+      <w:r>
+        <w:rPr>
+          <w:i w:val="0"/>
+          <w:iCs w:val="0"/>
+          <w:color w:val="auto"/>
+          <w:sz w:val="22"/>
+          <w:szCs w:val="22"/>
+        </w:rPr>
+        <w:t xml:space="preserve"> models (20%)</w:t>
+      </w:r>
+      <w:bookmarkEnd w:id="29"/>
+      <w:bookmarkEnd w:id="30"/>
+    </w:p>
+    <w:p>
+      <w:pPr>
+        <w:jc w:val="both"/>
+        <w:rPr>
+          <w:lang w:eastAsia="en-US"/>
+        </w:rPr>
+      </w:pPr>
+      <w:r>
+        <w:rPr>
+          <w:lang w:eastAsia="en-US"/>
+        </w:rPr>
+        <w:t xml:space="preserve">2) To adjust for part 1, (where we discovered BERT tends to filter out short sentences), we increase the BERT summary output from 20% to 30% to create a more balanced output. </w:t>
+      </w:r>
+      <w:r>
+        <w:rPr>
+          <w:lang w:eastAsia="en-US"/>
+        </w:rPr>
+        <w:t xml:space="preserve"> </w:t>
+      </w:r>
+      <w:r>
+        <w:rPr>
+          <w:lang w:eastAsia="en-US"/>
+        </w:rPr>
+        <w:t xml:space="preserve">Despite this adjustment, we do not see any significant improvements on the score. </w:t>
+      </w:r>
+      <w:r>
+        <w:rPr>
+          <w:lang w:eastAsia="en-US"/>
+        </w:rPr>
+        <w:t xml:space="preserve"> </w:t>
+      </w:r>
+      <w:r>
+        <w:rPr>
+          <w:lang w:eastAsia="en-US"/>
+        </w:rPr>
+        <w:t xml:space="preserve">Precision, recall and F-score range around 60%, suggesting that there is strong similarity in the summarised output. </w:t>
+      </w:r>
+    </w:p>
+    <w:p>
+      <w:pPr>
+        <w:rPr>
+          <w:lang w:eastAsia="en-US"/>
+        </w:rPr>
+      </w:pPr>
+      <w:r>
+        <w:rPr>
+          <w:noProof/>
+        </w:rPr>
+        <w:drawing>
+          <wp:inline distT="0" distB="0" distL="0" distR="0" wp14:anchorId="6C4D9BDB" wp14:editId="786115F8">
+            <wp:extent cx="5731510" cy="1182430"/>
+            <wp:effectExtent l="0" t="0" r="2540" b="0"/>
+            <wp:docPr id="3" name="Picture 3"/>
             <wp:cNvGraphicFramePr>
               <a:graphicFrameLocks xmlns:a="http://schemas.openxmlformats.org/drawingml/2006/main" noChangeAspect="1"/>
             </wp:cNvGraphicFramePr>
@@ -5841,7 +5998,7 @@
                   <pic:spPr>
                     <a:xfrm>
                       <a:off x="0" y="0"/>
-                      <a:ext cx="5731510" cy="1096090"/>
+                      <a:ext cx="5731510" cy="1182430"/>
                     </a:xfrm>
                     <a:prstGeom prst="rect">
                       <a:avLst/>
@@ -5862,13 +6019,12 @@
           <w:i w:val="0"/>
           <w:iCs w:val="0"/>
           <w:color w:val="auto"/>
-          <w:sz w:val="22"/>
-          <w:szCs w:val="22"/>
-          <w:lang w:eastAsia="en-US"/>
-        </w:rPr>
-      </w:pPr>
-      <w:bookmarkStart w:id="28" w:name="_Toc36972373"/>
-      <w:bookmarkStart w:id="29" w:name="_Toc36972420"/>
+          <w:sz w:val="28"/>
+          <w:szCs w:val="28"/>
+        </w:rPr>
+      </w:pPr>
+      <w:bookmarkStart w:id="31" w:name="_Toc36972374"/>
+      <w:bookmarkStart w:id="32" w:name="_Toc37008297"/>
       <w:r>
         <w:rPr>
           <w:i w:val="0"/>
@@ -5918,7 +6074,7 @@
           <w:sz w:val="22"/>
           <w:szCs w:val="22"/>
         </w:rPr>
-        <w:t>6</w:t>
+        <w:t>7</w:t>
       </w:r>
       <w:r>
         <w:rPr>
@@ -5938,7 +6094,7 @@
           <w:sz w:val="22"/>
           <w:szCs w:val="22"/>
         </w:rPr>
-        <w:t xml:space="preserve">. Comparing BERT (20% summary) against </w:t>
+        <w:t xml:space="preserve">. Comparing BERT (30% summary) against </w:t>
       </w:r>
       <w:proofErr w:type="spellStart"/>
       <w:r>
@@ -5962,62 +6118,183 @@
         </w:rPr>
         <w:t xml:space="preserve"> models (20%)</w:t>
       </w:r>
-      <w:bookmarkEnd w:id="28"/>
-      <w:bookmarkEnd w:id="29"/>
+      <w:bookmarkEnd w:id="31"/>
+      <w:bookmarkEnd w:id="32"/>
     </w:p>
     <w:p>
       <w:pPr>
         <w:jc w:val="both"/>
-        <w:rPr>
-          <w:lang w:eastAsia="en-US"/>
-        </w:rPr>
-      </w:pPr>
-      <w:r>
-        <w:rPr>
-          <w:lang w:eastAsia="en-US"/>
-        </w:rPr>
-        <w:t xml:space="preserve">2) To adjust for part 1, (where we discovered BERT tends to filter out short sentences), we increase the BERT summary output from 20% to 30% to create a more balanced output. </w:t>
-      </w:r>
-      <w:r>
-        <w:rPr>
-          <w:lang w:eastAsia="en-US"/>
-        </w:rPr>
+      </w:pPr>
+      <w:r>
+        <w:t xml:space="preserve">3) Given that both are computer generated results, we cannot decide which has better real world performance. </w:t>
+      </w:r>
+      <w:r>
         <w:t xml:space="preserve"> </w:t>
       </w:r>
       <w:r>
-        <w:rPr>
-          <w:lang w:eastAsia="en-US"/>
-        </w:rPr>
-        <w:t xml:space="preserve">Despite this adjustment, we do not see any significant improvements on the score. </w:t>
-      </w:r>
-      <w:r>
-        <w:rPr>
-          <w:lang w:eastAsia="en-US"/>
-        </w:rPr>
+        <w:t xml:space="preserve">However, given that there are overlaps in the results, a method that combines both of them might work best. </w:t>
+      </w:r>
+      <w:r>
         <w:t xml:space="preserve"> </w:t>
       </w:r>
       <w:r>
-        <w:rPr>
-          <w:lang w:eastAsia="en-US"/>
-        </w:rPr>
-        <w:t xml:space="preserve">Precision, recall and F-score range around 60%, suggesting that there is strong similarity in the summarised output. </w:t>
-      </w:r>
-    </w:p>
-    <w:p>
-      <w:pPr>
-        <w:rPr>
-          <w:lang w:eastAsia="en-US"/>
-        </w:rPr>
+        <w:t xml:space="preserve">As an extension, we could test both models against more test sets evaluate further. </w:t>
+      </w:r>
+    </w:p>
+    <w:p>
+      <w:pPr>
+        <w:pStyle w:val="Heading1"/>
+        <w:rPr>
+          <w:rFonts w:asciiTheme="minorHAnsi" w:hAnsiTheme="minorHAnsi"/>
+        </w:rPr>
+      </w:pPr>
+      <w:bookmarkStart w:id="33" w:name="_Toc37008276"/>
+      <w:r>
+        <w:rPr>
+          <w:rFonts w:asciiTheme="minorHAnsi" w:hAnsiTheme="minorHAnsi"/>
+        </w:rPr>
+        <w:t>4. Evaluation and Analysis</w:t>
+      </w:r>
+      <w:bookmarkEnd w:id="33"/>
+    </w:p>
+    <w:p>
+      <w:pPr>
+        <w:pStyle w:val="Heading2"/>
+        <w:rPr>
+          <w:rFonts w:asciiTheme="minorHAnsi" w:hAnsiTheme="minorHAnsi"/>
+        </w:rPr>
+      </w:pPr>
+      <w:bookmarkStart w:id="34" w:name="_Toc37008277"/>
+      <w:r>
+        <w:rPr>
+          <w:rFonts w:asciiTheme="minorHAnsi" w:hAnsiTheme="minorHAnsi"/>
+        </w:rPr>
+        <w:t xml:space="preserve">4.1 </w:t>
+      </w:r>
+      <w:r>
+        <w:rPr>
+          <w:rFonts w:asciiTheme="minorHAnsi" w:hAnsiTheme="minorHAnsi"/>
+        </w:rPr>
+        <w:t xml:space="preserve">ROUGE </w:t>
+      </w:r>
+      <w:r>
+        <w:rPr>
+          <w:rFonts w:asciiTheme="minorHAnsi" w:hAnsiTheme="minorHAnsi"/>
+        </w:rPr>
+        <w:t>S</w:t>
+      </w:r>
+      <w:r>
+        <w:rPr>
+          <w:rFonts w:asciiTheme="minorHAnsi" w:hAnsiTheme="minorHAnsi"/>
+        </w:rPr>
+        <w:t xml:space="preserve">coring </w:t>
+      </w:r>
+      <w:r>
+        <w:rPr>
+          <w:rFonts w:asciiTheme="minorHAnsi" w:hAnsiTheme="minorHAnsi"/>
+        </w:rPr>
+        <w:t>M</w:t>
+      </w:r>
+      <w:r>
+        <w:rPr>
+          <w:rFonts w:asciiTheme="minorHAnsi" w:hAnsiTheme="minorHAnsi"/>
+        </w:rPr>
+        <w:t>odel</w:t>
+      </w:r>
+      <w:bookmarkEnd w:id="34"/>
+    </w:p>
+    <w:p>
+      <w:r>
+        <w:t>To evaluate our summari</w:t>
+      </w:r>
+      <w:r>
+        <w:t>z</w:t>
+      </w:r>
+      <w:r>
+        <w:t xml:space="preserve">er model, we use a ROUGE scoring model. </w:t>
+      </w:r>
+    </w:p>
+    <w:p>
+      <w:pPr>
+        <w:jc w:val="both"/>
+      </w:pPr>
+      <w:r>
+        <w:lastRenderedPageBreak/>
+        <w:t>Using</w:t>
+      </w:r>
+      <w:r>
+        <w:t xml:space="preserve"> the annotated </w:t>
+      </w:r>
+      <w:r>
+        <w:t>corpus derived f</w:t>
+      </w:r>
+      <w:r>
+        <w:t>rom</w:t>
+      </w:r>
+      <w:r>
+        <w:t xml:space="preserve"> previous steps</w:t>
+      </w:r>
+      <w:r>
+        <w:t xml:space="preserve">, we will be able to fit it into our ROUGE scoring model for scoring. </w:t>
+      </w:r>
+    </w:p>
+    <w:p>
+      <w:pPr>
+        <w:jc w:val="both"/>
+      </w:pPr>
+      <w:r>
+        <w:t>Three</w:t>
+      </w:r>
+      <w:r>
+        <w:t xml:space="preserve"> scenarios</w:t>
+      </w:r>
+      <w:r>
+        <w:t xml:space="preserve"> were considered</w:t>
+      </w:r>
+      <w:r>
+        <w:t>: (1) When the translation is perfect, (2) when the translation is not perfect, and user highlighted more sentence</w:t>
+      </w:r>
+      <w:r>
+        <w:t>s</w:t>
+      </w:r>
+      <w:r>
+        <w:t xml:space="preserve">, (3) translation is not perfect and user deleted sentence.  </w:t>
+      </w:r>
+    </w:p>
+    <w:p>
+      <w:pPr>
+        <w:jc w:val="both"/>
+        <w:rPr>
+          <w:b/>
+        </w:rPr>
+      </w:pPr>
+      <w:r>
+        <w:rPr>
+          <w:b/>
+        </w:rPr>
+        <w:t xml:space="preserve">i) </w:t>
+      </w:r>
+      <w:r>
+        <w:rPr>
+          <w:b/>
+          <w:i/>
+        </w:rPr>
+        <w:t>SUMMARY IS PERFECT: Summary is equal to user annotation</w:t>
+      </w:r>
+    </w:p>
+    <w:p>
+      <w:pPr>
+        <w:jc w:val="center"/>
       </w:pPr>
       <w:r>
         <w:rPr>
           <w:noProof/>
         </w:rPr>
         <w:drawing>
-          <wp:inline distT="0" distB="0" distL="0" distR="0" wp14:anchorId="6C4D9BDB" wp14:editId="786115F8">
-            <wp:extent cx="5731510" cy="1182430"/>
-            <wp:effectExtent l="0" t="0" r="2540" b="0"/>
-            <wp:docPr id="3" name="Picture 3"/>
+          <wp:inline distT="0" distB="0" distL="0" distR="0" wp14:anchorId="7D466711" wp14:editId="10ED028C">
+            <wp:extent cx="5987101" cy="2796540"/>
+            <wp:effectExtent l="0" t="0" r="0" b="3810"/>
+            <wp:docPr id="30" name="Picture 30"/>
             <wp:cNvGraphicFramePr>
               <a:graphicFrameLocks xmlns:a="http://schemas.openxmlformats.org/drawingml/2006/main" noChangeAspect="1"/>
             </wp:cNvGraphicFramePr>
@@ -6037,7 +6314,7 @@
                   <pic:spPr>
                     <a:xfrm>
                       <a:off x="0" y="0"/>
-                      <a:ext cx="5731510" cy="1182430"/>
+                      <a:ext cx="5995258" cy="2800350"/>
                     </a:xfrm>
                     <a:prstGeom prst="rect">
                       <a:avLst/>
@@ -6056,69 +6333,62 @@
         <w:jc w:val="center"/>
         <w:rPr>
           <w:i w:val="0"/>
-          <w:iCs w:val="0"/>
-          <w:color w:val="auto"/>
-          <w:sz w:val="28"/>
-          <w:szCs w:val="28"/>
-        </w:rPr>
-      </w:pPr>
-      <w:bookmarkStart w:id="30" w:name="_Toc36972374"/>
-      <w:bookmarkStart w:id="31" w:name="_Toc36972421"/>
-      <w:r>
-        <w:rPr>
-          <w:i w:val="0"/>
-          <w:iCs w:val="0"/>
           <w:color w:val="auto"/>
           <w:sz w:val="22"/>
           <w:szCs w:val="22"/>
         </w:rPr>
-        <w:t xml:space="preserve">Figure </w:t>
-      </w:r>
+      </w:pPr>
+      <w:bookmarkStart w:id="35" w:name="_Toc36972375"/>
+      <w:bookmarkStart w:id="36" w:name="_Toc37008298"/>
       <w:r>
         <w:rPr>
           <w:i w:val="0"/>
-          <w:iCs w:val="0"/>
           <w:color w:val="auto"/>
           <w:sz w:val="22"/>
           <w:szCs w:val="22"/>
         </w:rPr>
-        <w:fldChar w:fldCharType="begin"/>
+        <w:t xml:space="preserve">Figure </w:t>
       </w:r>
       <w:r>
         <w:rPr>
           <w:i w:val="0"/>
-          <w:iCs w:val="0"/>
           <w:color w:val="auto"/>
           <w:sz w:val="22"/>
           <w:szCs w:val="22"/>
         </w:rPr>
-        <w:instrText xml:space="preserve"> SEQ Figure \* ARABIC </w:instrText>
+        <w:fldChar w:fldCharType="begin"/>
       </w:r>
       <w:r>
         <w:rPr>
           <w:i w:val="0"/>
-          <w:iCs w:val="0"/>
           <w:color w:val="auto"/>
           <w:sz w:val="22"/>
           <w:szCs w:val="22"/>
         </w:rPr>
+        <w:instrText xml:space="preserve"> SEQ Figure \* ARABIC </w:instrText>
+      </w:r>
+      <w:r>
+        <w:rPr>
+          <w:i w:val="0"/>
+          <w:color w:val="auto"/>
+          <w:sz w:val="22"/>
+          <w:szCs w:val="22"/>
+        </w:rPr>
         <w:fldChar w:fldCharType="separate"/>
       </w:r>
       <w:r>
         <w:rPr>
           <w:i w:val="0"/>
-          <w:iCs w:val="0"/>
           <w:noProof/>
           <w:color w:val="auto"/>
           <w:sz w:val="22"/>
           <w:szCs w:val="22"/>
         </w:rPr>
-        <w:t>7</w:t>
+        <w:t>8</w:t>
       </w:r>
       <w:r>
         <w:rPr>
           <w:i w:val="0"/>
-          <w:iCs w:val="0"/>
           <w:color w:val="auto"/>
           <w:sz w:val="22"/>
           <w:szCs w:val="22"/>
@@ -6128,214 +6398,50 @@
       <w:r>
         <w:rPr>
           <w:i w:val="0"/>
-          <w:iCs w:val="0"/>
           <w:color w:val="auto"/>
           <w:sz w:val="22"/>
           <w:szCs w:val="22"/>
         </w:rPr>
-        <w:t xml:space="preserve">. Comparing BERT (30% summary) against </w:t>
-      </w:r>
-      <w:proofErr w:type="spellStart"/>
-      <w:r>
-        <w:rPr>
-          <w:i w:val="0"/>
-          <w:iCs w:val="0"/>
-          <w:color w:val="auto"/>
-          <w:sz w:val="22"/>
-          <w:szCs w:val="22"/>
-        </w:rPr>
-        <w:t>TextRank</w:t>
-      </w:r>
-      <w:proofErr w:type="spellEnd"/>
-      <w:r>
-        <w:rPr>
-          <w:i w:val="0"/>
-          <w:iCs w:val="0"/>
-          <w:color w:val="auto"/>
-          <w:sz w:val="22"/>
-          <w:szCs w:val="22"/>
-        </w:rPr>
-        <w:t xml:space="preserve"> models (20%)</w:t>
-      </w:r>
-      <w:bookmarkEnd w:id="30"/>
-      <w:bookmarkEnd w:id="31"/>
-    </w:p>
-    <w:p>
-      <w:pPr>
-        <w:jc w:val="both"/>
-      </w:pPr>
-      <w:r>
-        <w:t xml:space="preserve">3) Given that both are computer generated results, we cannot decide which has better real world performance. </w:t>
-      </w:r>
-      <w:r>
+        <w:t>. SUMMARY IS PERFECT: Summary is equal to user annotation</w:t>
+      </w:r>
+      <w:bookmarkEnd w:id="35"/>
+      <w:bookmarkEnd w:id="36"/>
+    </w:p>
+    <w:p>
+      <w:r>
+        <w:t>In this case, no adjustment is needed.</w:t>
+      </w:r>
+    </w:p>
+    <w:p>
+      <w:pPr>
+        <w:rPr>
+          <w:noProof/>
+        </w:rPr>
+      </w:pPr>
+    </w:p>
+    <w:p>
+      <w:r>
+        <w:rPr>
+          <w:b/>
+        </w:rPr>
+        <w:lastRenderedPageBreak/>
+        <w:t>ii) SUMMARY IS NOT PERFECT: BERT has less sentences</w:t>
+      </w:r>
+      <w:r>
+        <w:rPr>
+          <w:noProof/>
+        </w:rPr>
         <w:t xml:space="preserve"> </w:t>
       </w:r>
       <w:r>
-        <w:t xml:space="preserve">However, given that there are overlaps in the results, a method that combines both of them might work best. </w:t>
-      </w:r>
-      <w:r>
-        <w:t xml:space="preserve"> </w:t>
-      </w:r>
-      <w:r>
-        <w:t xml:space="preserve">As an extension, we could test both models against more test sets evaluate further. </w:t>
-      </w:r>
-    </w:p>
-    <w:p>
-      <w:pPr>
-        <w:pStyle w:val="Heading1"/>
-        <w:rPr>
-          <w:rFonts w:asciiTheme="minorHAnsi" w:hAnsiTheme="minorHAnsi"/>
-        </w:rPr>
-      </w:pPr>
-      <w:bookmarkStart w:id="32" w:name="_Toc36972248"/>
-      <w:r>
-        <w:rPr>
-          <w:rFonts w:asciiTheme="minorHAnsi" w:hAnsiTheme="minorHAnsi"/>
-        </w:rPr>
-        <w:t>4. Evaluation and Analysis</w:t>
-      </w:r>
-      <w:bookmarkEnd w:id="32"/>
-    </w:p>
-    <w:p>
-      <w:pPr>
-        <w:pStyle w:val="Heading2"/>
-        <w:rPr>
-          <w:rFonts w:asciiTheme="minorHAnsi" w:hAnsiTheme="minorHAnsi"/>
-        </w:rPr>
-      </w:pPr>
-      <w:bookmarkStart w:id="33" w:name="_Toc36972249"/>
-      <w:r>
-        <w:rPr>
-          <w:rFonts w:asciiTheme="minorHAnsi" w:hAnsiTheme="minorHAnsi"/>
-        </w:rPr>
-        <w:t xml:space="preserve">4.1 </w:t>
-      </w:r>
-      <w:r>
-        <w:rPr>
-          <w:rFonts w:asciiTheme="minorHAnsi" w:hAnsiTheme="minorHAnsi"/>
-        </w:rPr>
-        <w:t xml:space="preserve">ROUGE </w:t>
-      </w:r>
-      <w:r>
-        <w:rPr>
-          <w:rFonts w:asciiTheme="minorHAnsi" w:hAnsiTheme="minorHAnsi"/>
-        </w:rPr>
-        <w:t>S</w:t>
-      </w:r>
-      <w:r>
-        <w:rPr>
-          <w:rFonts w:asciiTheme="minorHAnsi" w:hAnsiTheme="minorHAnsi"/>
-        </w:rPr>
-        <w:t xml:space="preserve">coring </w:t>
-      </w:r>
-      <w:r>
-        <w:rPr>
-          <w:rFonts w:asciiTheme="minorHAnsi" w:hAnsiTheme="minorHAnsi"/>
-        </w:rPr>
-        <w:t>M</w:t>
-      </w:r>
-      <w:r>
-        <w:rPr>
-          <w:rFonts w:asciiTheme="minorHAnsi" w:hAnsiTheme="minorHAnsi"/>
-        </w:rPr>
-        <w:t>odel</w:t>
-      </w:r>
-      <w:bookmarkEnd w:id="33"/>
-    </w:p>
-    <w:p>
-      <w:r>
-        <w:t>To evaluate our summari</w:t>
-      </w:r>
-      <w:r>
-        <w:t>z</w:t>
-      </w:r>
-      <w:r>
-        <w:t xml:space="preserve">er model, we use a ROUGE scoring model. </w:t>
-      </w:r>
-      <w:bookmarkStart w:id="34" w:name="_GoBack"/>
-      <w:bookmarkEnd w:id="34"/>
-    </w:p>
-    <w:p>
-      <w:pPr>
-        <w:jc w:val="both"/>
-      </w:pPr>
-      <w:r>
-        <w:lastRenderedPageBreak/>
-        <w:t>Using</w:t>
-      </w:r>
-      <w:r>
-        <w:t xml:space="preserve"> the annotated </w:t>
-      </w:r>
-      <w:r>
-        <w:t>corpus derived f</w:t>
-      </w:r>
-      <w:r>
-        <w:t>rom</w:t>
-      </w:r>
-      <w:r>
-        <w:t xml:space="preserve"> previous steps</w:t>
-      </w:r>
-      <w:r>
-        <w:t xml:space="preserve">, we will be able to fit it into our ROUGE scoring model for scoring. </w:t>
-      </w:r>
-    </w:p>
-    <w:p>
-      <w:pPr>
-        <w:jc w:val="both"/>
-      </w:pPr>
-      <w:r>
-        <w:t>Three</w:t>
-      </w:r>
-      <w:r>
-        <w:t xml:space="preserve"> scenarios</w:t>
-      </w:r>
-      <w:r>
-        <w:t xml:space="preserve"> were considered</w:t>
-      </w:r>
-      <w:r>
-        <w:t>: (1) When the translation is perfect, (2) when the translation is not perfect, and user highlighted more sentence</w:t>
-      </w:r>
-      <w:r>
-        <w:t>s</w:t>
-      </w:r>
-      <w:r>
-        <w:t xml:space="preserve">, (3) translation is not perfect and user deleted sentence.  </w:t>
-      </w:r>
-    </w:p>
-    <w:p>
-      <w:pPr>
-        <w:jc w:val="both"/>
-        <w:rPr>
-          <w:b/>
-        </w:rPr>
-      </w:pPr>
-      <w:r>
-        <w:rPr>
-          <w:b/>
-        </w:rPr>
-        <w:t xml:space="preserve">i) </w:t>
-      </w:r>
-      <w:r>
-        <w:rPr>
-          <w:b/>
-          <w:i/>
-        </w:rPr>
-        <w:t>SUMMARY IS PERFECT: Summary is equal to user annotation</w:t>
-      </w:r>
-    </w:p>
-    <w:p>
-      <w:pPr>
-        <w:jc w:val="center"/>
-      </w:pPr>
-      <w:r>
         <w:rPr>
           <w:noProof/>
         </w:rPr>
         <w:drawing>
-          <wp:inline distT="0" distB="0" distL="0" distR="0" wp14:anchorId="7D466711" wp14:editId="10ED028C">
-            <wp:extent cx="5987101" cy="2796540"/>
-            <wp:effectExtent l="0" t="0" r="0" b="3810"/>
-            <wp:docPr id="30" name="Picture 30"/>
+          <wp:inline distT="0" distB="0" distL="0" distR="0" wp14:anchorId="6F8762A3" wp14:editId="37E006BE">
+            <wp:extent cx="5943600" cy="2961640"/>
+            <wp:effectExtent l="0" t="0" r="0" b="0"/>
+            <wp:docPr id="31" name="Picture 31"/>
             <wp:cNvGraphicFramePr>
               <a:graphicFrameLocks xmlns:a="http://schemas.openxmlformats.org/drawingml/2006/main" noChangeAspect="1"/>
             </wp:cNvGraphicFramePr>
@@ -6355,7 +6461,7 @@
                   <pic:spPr>
                     <a:xfrm>
                       <a:off x="0" y="0"/>
-                      <a:ext cx="5995258" cy="2800350"/>
+                      <a:ext cx="5943600" cy="2961640"/>
                     </a:xfrm>
                     <a:prstGeom prst="rect">
                       <a:avLst/>
@@ -6379,8 +6485,8 @@
           <w:szCs w:val="22"/>
         </w:rPr>
       </w:pPr>
-      <w:bookmarkStart w:id="35" w:name="_Toc36972375"/>
-      <w:bookmarkStart w:id="36" w:name="_Toc36972422"/>
+      <w:bookmarkStart w:id="37" w:name="_Toc36972376"/>
+      <w:bookmarkStart w:id="38" w:name="_Toc37008299"/>
       <w:r>
         <w:rPr>
           <w:i w:val="0"/>
@@ -6425,7 +6531,7 @@
           <w:sz w:val="22"/>
           <w:szCs w:val="22"/>
         </w:rPr>
-        <w:t>8</w:t>
+        <w:t>9</w:t>
       </w:r>
       <w:r>
         <w:rPr>
@@ -6443,46 +6549,56 @@
           <w:sz w:val="22"/>
           <w:szCs w:val="22"/>
         </w:rPr>
-        <w:t>. SUMMARY IS PERFECT: Summary is equal to user annotation</w:t>
-      </w:r>
-      <w:bookmarkEnd w:id="35"/>
-      <w:bookmarkEnd w:id="36"/>
-    </w:p>
-    <w:p>
-      <w:r>
-        <w:t>In this case, no adjustment is needed.</w:t>
-      </w:r>
-    </w:p>
-    <w:p>
-      <w:pPr>
+        <w:t>. SUMMARY IS NOT PERFECT: BERT has less sentences</w:t>
+      </w:r>
+      <w:bookmarkEnd w:id="37"/>
+      <w:bookmarkEnd w:id="38"/>
+    </w:p>
+    <w:p>
+      <w:r>
+        <w:t>In this case, we can adjust the model to allow for more summari</w:t>
+      </w:r>
+      <w:r>
+        <w:t>z</w:t>
+      </w:r>
+      <w:r>
+        <w:t>ed results.</w:t>
+      </w:r>
+    </w:p>
+    <w:p>
+      <w:pPr>
+        <w:pStyle w:val="Caption"/>
+        <w:rPr>
+          <w:b/>
+          <w:i w:val="0"/>
+          <w:iCs w:val="0"/>
+          <w:color w:val="auto"/>
+          <w:sz w:val="22"/>
+          <w:szCs w:val="22"/>
+        </w:rPr>
+      </w:pPr>
+      <w:r>
+        <w:rPr>
+          <w:b/>
+          <w:i w:val="0"/>
+          <w:iCs w:val="0"/>
+          <w:color w:val="auto"/>
+          <w:sz w:val="22"/>
+          <w:szCs w:val="22"/>
+        </w:rPr>
+        <w:t>iii) SUMMARY IS NOT PERFECT: BERT has more sentences</w:t>
+      </w:r>
+    </w:p>
+    <w:p>
+      <w:r>
         <w:rPr>
           <w:noProof/>
         </w:rPr>
-      </w:pPr>
-    </w:p>
-    <w:p>
-      <w:r>
-        <w:rPr>
-          <w:b/>
-        </w:rPr>
-        <w:lastRenderedPageBreak/>
-        <w:t>ii) SUMMARY IS NOT PERFECT: BERT has less sentences</w:t>
-      </w:r>
-      <w:r>
-        <w:rPr>
-          <w:noProof/>
-        </w:rPr>
-        <w:t xml:space="preserve"> </w:t>
-      </w:r>
-      <w:r>
-        <w:rPr>
-          <w:noProof/>
-        </w:rPr>
         <w:drawing>
-          <wp:inline distT="0" distB="0" distL="0" distR="0" wp14:anchorId="6F8762A3" wp14:editId="37E006BE">
-            <wp:extent cx="5943600" cy="2961640"/>
-            <wp:effectExtent l="0" t="0" r="0" b="0"/>
-            <wp:docPr id="31" name="Picture 31"/>
+          <wp:inline distT="0" distB="0" distL="0" distR="0" wp14:anchorId="286F86B5" wp14:editId="598FA5DE">
+            <wp:extent cx="5943600" cy="3028315"/>
+            <wp:effectExtent l="0" t="0" r="0" b="635"/>
+            <wp:docPr id="1024" name="Picture 1024"/>
             <wp:cNvGraphicFramePr>
               <a:graphicFrameLocks xmlns:a="http://schemas.openxmlformats.org/drawingml/2006/main" noChangeAspect="1"/>
             </wp:cNvGraphicFramePr>
@@ -6502,163 +6618,6 @@
                   <pic:spPr>
                     <a:xfrm>
                       <a:off x="0" y="0"/>
-                      <a:ext cx="5943600" cy="2961640"/>
-                    </a:xfrm>
-                    <a:prstGeom prst="rect">
-                      <a:avLst/>
-                    </a:prstGeom>
-                  </pic:spPr>
-                </pic:pic>
-              </a:graphicData>
-            </a:graphic>
-          </wp:inline>
-        </w:drawing>
-      </w:r>
-    </w:p>
-    <w:p>
-      <w:pPr>
-        <w:pStyle w:val="Caption"/>
-        <w:jc w:val="center"/>
-        <w:rPr>
-          <w:i w:val="0"/>
-          <w:color w:val="auto"/>
-          <w:sz w:val="22"/>
-          <w:szCs w:val="22"/>
-        </w:rPr>
-      </w:pPr>
-      <w:bookmarkStart w:id="37" w:name="_Toc36972376"/>
-      <w:bookmarkStart w:id="38" w:name="_Toc36972423"/>
-      <w:r>
-        <w:rPr>
-          <w:i w:val="0"/>
-          <w:color w:val="auto"/>
-          <w:sz w:val="22"/>
-          <w:szCs w:val="22"/>
-        </w:rPr>
-        <w:t xml:space="preserve">Figure </w:t>
-      </w:r>
-      <w:r>
-        <w:rPr>
-          <w:i w:val="0"/>
-          <w:color w:val="auto"/>
-          <w:sz w:val="22"/>
-          <w:szCs w:val="22"/>
-        </w:rPr>
-        <w:fldChar w:fldCharType="begin"/>
-      </w:r>
-      <w:r>
-        <w:rPr>
-          <w:i w:val="0"/>
-          <w:color w:val="auto"/>
-          <w:sz w:val="22"/>
-          <w:szCs w:val="22"/>
-        </w:rPr>
-        <w:instrText xml:space="preserve"> SEQ Figure \* ARABIC </w:instrText>
-      </w:r>
-      <w:r>
-        <w:rPr>
-          <w:i w:val="0"/>
-          <w:color w:val="auto"/>
-          <w:sz w:val="22"/>
-          <w:szCs w:val="22"/>
-        </w:rPr>
-        <w:fldChar w:fldCharType="separate"/>
-      </w:r>
-      <w:r>
-        <w:rPr>
-          <w:i w:val="0"/>
-          <w:noProof/>
-          <w:color w:val="auto"/>
-          <w:sz w:val="22"/>
-          <w:szCs w:val="22"/>
-        </w:rPr>
-        <w:t>9</w:t>
-      </w:r>
-      <w:r>
-        <w:rPr>
-          <w:i w:val="0"/>
-          <w:color w:val="auto"/>
-          <w:sz w:val="22"/>
-          <w:szCs w:val="22"/>
-        </w:rPr>
-        <w:fldChar w:fldCharType="end"/>
-      </w:r>
-      <w:r>
-        <w:rPr>
-          <w:i w:val="0"/>
-          <w:color w:val="auto"/>
-          <w:sz w:val="22"/>
-          <w:szCs w:val="22"/>
-        </w:rPr>
-        <w:t>. SUMMARY IS NOT PERFECT: BERT has less sentences</w:t>
-      </w:r>
-      <w:bookmarkEnd w:id="37"/>
-      <w:bookmarkEnd w:id="38"/>
-    </w:p>
-    <w:p>
-      <w:r>
-        <w:t>In this case, we can adjust the model to allow for more summari</w:t>
-      </w:r>
-      <w:r>
-        <w:t>z</w:t>
-      </w:r>
-      <w:r>
-        <w:t>ed results.</w:t>
-      </w:r>
-    </w:p>
-    <w:p>
-      <w:pPr>
-        <w:pStyle w:val="Caption"/>
-        <w:rPr>
-          <w:b/>
-          <w:i w:val="0"/>
-          <w:iCs w:val="0"/>
-          <w:color w:val="auto"/>
-          <w:sz w:val="22"/>
-          <w:szCs w:val="22"/>
-        </w:rPr>
-      </w:pPr>
-      <w:r>
-        <w:rPr>
-          <w:b/>
-          <w:i w:val="0"/>
-          <w:iCs w:val="0"/>
-          <w:color w:val="auto"/>
-          <w:sz w:val="22"/>
-          <w:szCs w:val="22"/>
-        </w:rPr>
-        <w:t>iii) SUMMARY IS NOT PERFECT: BERT has more sentences</w:t>
-      </w:r>
-    </w:p>
-    <w:p>
-      <w:r>
-        <w:rPr>
-          <w:noProof/>
-        </w:rPr>
-        <w:drawing>
-          <wp:inline distT="0" distB="0" distL="0" distR="0" wp14:anchorId="286F86B5" wp14:editId="598FA5DE">
-            <wp:extent cx="5943600" cy="3028315"/>
-            <wp:effectExtent l="0" t="0" r="0" b="635"/>
-            <wp:docPr id="1024" name="Picture 1024"/>
-            <wp:cNvGraphicFramePr>
-              <a:graphicFrameLocks xmlns:a="http://schemas.openxmlformats.org/drawingml/2006/main" noChangeAspect="1"/>
-            </wp:cNvGraphicFramePr>
-            <a:graphic xmlns:a="http://schemas.openxmlformats.org/drawingml/2006/main">
-              <a:graphicData uri="http://schemas.openxmlformats.org/drawingml/2006/picture">
-                <pic:pic xmlns:pic="http://schemas.openxmlformats.org/drawingml/2006/picture">
-                  <pic:nvPicPr>
-                    <pic:cNvPr id="0" name=""/>
-                    <pic:cNvPicPr/>
-                  </pic:nvPicPr>
-                  <pic:blipFill>
-                    <a:blip r:embed="rId23"/>
-                    <a:stretch>
-                      <a:fillRect/>
-                    </a:stretch>
-                  </pic:blipFill>
-                  <pic:spPr>
-                    <a:xfrm>
-                      <a:off x="0" y="0"/>
                       <a:ext cx="5943600" cy="3028315"/>
                     </a:xfrm>
                     <a:prstGeom prst="rect">
@@ -6684,7 +6643,7 @@
         </w:rPr>
       </w:pPr>
       <w:bookmarkStart w:id="39" w:name="_Toc36972377"/>
-      <w:bookmarkStart w:id="40" w:name="_Toc36972424"/>
+      <w:bookmarkStart w:id="40" w:name="_Toc37008300"/>
       <w:r>
         <w:rPr>
           <w:i w:val="0"/>
@@ -6790,7 +6749,7 @@
           <w:rFonts w:asciiTheme="minorHAnsi" w:hAnsiTheme="minorHAnsi"/>
         </w:rPr>
       </w:pPr>
-      <w:bookmarkStart w:id="41" w:name="_Toc36972250"/>
+      <w:bookmarkStart w:id="41" w:name="_Toc37008278"/>
       <w:r>
         <w:rPr>
           <w:rFonts w:asciiTheme="minorHAnsi" w:hAnsiTheme="minorHAnsi"/>
@@ -6903,7 +6862,7 @@
           <w:rFonts w:asciiTheme="minorHAnsi" w:hAnsiTheme="minorHAnsi"/>
         </w:rPr>
       </w:pPr>
-      <w:bookmarkStart w:id="42" w:name="_Toc36972251"/>
+      <w:bookmarkStart w:id="42" w:name="_Toc37008279"/>
       <w:r>
         <w:rPr>
           <w:rFonts w:asciiTheme="minorHAnsi" w:hAnsiTheme="minorHAnsi"/>
@@ -7060,7 +7019,7 @@
           <w:rFonts w:asciiTheme="minorHAnsi" w:hAnsiTheme="minorHAnsi"/>
         </w:rPr>
       </w:pPr>
-      <w:bookmarkStart w:id="43" w:name="_Toc36972252"/>
+      <w:bookmarkStart w:id="43" w:name="_Toc37008280"/>
       <w:r>
         <w:rPr>
           <w:rFonts w:asciiTheme="minorHAnsi" w:hAnsiTheme="minorHAnsi"/>
@@ -7180,7 +7139,7 @@
           <w:rFonts w:asciiTheme="minorHAnsi" w:hAnsiTheme="minorHAnsi"/>
         </w:rPr>
       </w:pPr>
-      <w:bookmarkStart w:id="44" w:name="_Toc36972253"/>
+      <w:bookmarkStart w:id="44" w:name="_Toc37008281"/>
       <w:r>
         <w:rPr>
           <w:rFonts w:asciiTheme="minorHAnsi" w:hAnsiTheme="minorHAnsi"/>
@@ -7210,7 +7169,7 @@
         </w:rPr>
       </w:pPr>
       <w:bookmarkStart w:id="45" w:name="_Toc36542794"/>
-      <w:bookmarkStart w:id="46" w:name="_Toc36972254"/>
+      <w:bookmarkStart w:id="46" w:name="_Toc37008282"/>
       <w:r>
         <w:rPr>
           <w:rFonts w:asciiTheme="minorHAnsi" w:hAnsiTheme="minorHAnsi"/>
@@ -7241,7 +7200,7 @@
       <w:r>
         <w:t xml:space="preserve">Repository URL: </w:t>
       </w:r>
-      <w:hyperlink r:id="rId24" w:history="1">
+      <w:hyperlink r:id="rId23" w:history="1">
         <w:r>
           <w:rPr>
             <w:rStyle w:val="Hyperlink"/>
@@ -7298,7 +7257,7 @@
                     <pic:cNvPicPr/>
                   </pic:nvPicPr>
                   <pic:blipFill>
-                    <a:blip r:embed="rId25"/>
+                    <a:blip r:embed="rId24"/>
                     <a:stretch>
                       <a:fillRect/>
                     </a:stretch>
@@ -7337,7 +7296,7 @@
         </w:rPr>
       </w:pPr>
       <w:bookmarkStart w:id="47" w:name="_Toc36972378"/>
-      <w:bookmarkStart w:id="48" w:name="_Toc36972425"/>
+      <w:bookmarkStart w:id="48" w:name="_Toc37008301"/>
       <w:r>
         <w:rPr>
           <w:i w:val="0"/>
@@ -7436,7 +7395,7 @@
         </w:rPr>
       </w:pPr>
       <w:bookmarkStart w:id="49" w:name="_Toc36542795"/>
-      <w:bookmarkStart w:id="50" w:name="_Toc36972255"/>
+      <w:bookmarkStart w:id="50" w:name="_Toc37008283"/>
       <w:r>
         <w:rPr>
           <w:rFonts w:asciiTheme="minorHAnsi" w:hAnsiTheme="minorHAnsi"/>
@@ -7482,7 +7441,7 @@
         </w:rPr>
       </w:pPr>
       <w:bookmarkStart w:id="51" w:name="_Toc36542796"/>
-      <w:bookmarkStart w:id="52" w:name="_Toc36972256"/>
+      <w:bookmarkStart w:id="52" w:name="_Toc37008284"/>
       <w:r>
         <w:rPr>
           <w:rFonts w:asciiTheme="minorHAnsi" w:hAnsiTheme="minorHAnsi"/>
@@ -7610,7 +7569,7 @@
       <w:r>
         <w:t xml:space="preserve"> </w:t>
       </w:r>
-      <w:hyperlink r:id="rId26" w:history="1">
+      <w:hyperlink r:id="rId25" w:history="1">
         <w:r>
           <w:rPr>
             <w:rStyle w:val="Hyperlink"/>
@@ -7764,7 +7723,7 @@
                     <pic:cNvPicPr/>
                   </pic:nvPicPr>
                   <pic:blipFill>
-                    <a:blip r:embed="rId27"/>
+                    <a:blip r:embed="rId26"/>
                     <a:stretch>
                       <a:fillRect/>
                     </a:stretch>
@@ -7798,7 +7757,7 @@
         </w:rPr>
       </w:pPr>
       <w:bookmarkStart w:id="53" w:name="_Toc36972379"/>
-      <w:bookmarkStart w:id="54" w:name="_Toc36972426"/>
+      <w:bookmarkStart w:id="54" w:name="_Toc37008302"/>
       <w:r>
         <w:rPr>
           <w:i w:val="0"/>
@@ -7918,7 +7877,7 @@
                     <pic:cNvPicPr/>
                   </pic:nvPicPr>
                   <pic:blipFill>
-                    <a:blip r:embed="rId28"/>
+                    <a:blip r:embed="rId27"/>
                     <a:stretch>
                       <a:fillRect/>
                     </a:stretch>
@@ -7957,7 +7916,7 @@
         </w:rPr>
       </w:pPr>
       <w:bookmarkStart w:id="55" w:name="_Toc36972380"/>
-      <w:bookmarkStart w:id="56" w:name="_Toc36972427"/>
+      <w:bookmarkStart w:id="56" w:name="_Toc37008303"/>
       <w:r>
         <w:rPr>
           <w:i w:val="0"/>
@@ -8046,7 +8005,7 @@
         </w:rPr>
       </w:pPr>
       <w:bookmarkStart w:id="57" w:name="_Toc36542797"/>
-      <w:bookmarkStart w:id="58" w:name="_Toc36972257"/>
+      <w:bookmarkStart w:id="58" w:name="_Toc37008285"/>
       <w:r>
         <w:rPr>
           <w:rFonts w:asciiTheme="minorHAnsi" w:hAnsiTheme="minorHAnsi"/>
@@ -8093,7 +8052,7 @@
       <w:r>
         <w:t xml:space="preserve"> Site (</w:t>
       </w:r>
-      <w:hyperlink r:id="rId29" w:history="1">
+      <w:hyperlink r:id="rId28" w:history="1">
         <w:r>
           <w:rPr>
             <w:rStyle w:val="Hyperlink"/>
@@ -8177,7 +8136,7 @@
                     <pic:cNvPicPr/>
                   </pic:nvPicPr>
                   <pic:blipFill>
-                    <a:blip r:embed="rId30"/>
+                    <a:blip r:embed="rId29"/>
                     <a:stretch>
                       <a:fillRect/>
                     </a:stretch>
@@ -8216,7 +8175,7 @@
         </w:rPr>
       </w:pPr>
       <w:bookmarkStart w:id="59" w:name="_Toc36972381"/>
-      <w:bookmarkStart w:id="60" w:name="_Toc36972428"/>
+      <w:bookmarkStart w:id="60" w:name="_Toc37008304"/>
       <w:r>
         <w:rPr>
           <w:i w:val="0"/>
@@ -8326,7 +8285,7 @@
                     <pic:cNvPicPr/>
                   </pic:nvPicPr>
                   <pic:blipFill>
-                    <a:blip r:embed="rId31"/>
+                    <a:blip r:embed="rId30"/>
                     <a:stretch>
                       <a:fillRect/>
                     </a:stretch>
@@ -8365,7 +8324,7 @@
         </w:rPr>
       </w:pPr>
       <w:bookmarkStart w:id="61" w:name="_Toc36972382"/>
-      <w:bookmarkStart w:id="62" w:name="_Toc36972429"/>
+      <w:bookmarkStart w:id="62" w:name="_Toc37008305"/>
       <w:r>
         <w:rPr>
           <w:i w:val="0"/>
@@ -8475,7 +8434,7 @@
                     <pic:cNvPicPr/>
                   </pic:nvPicPr>
                   <pic:blipFill>
-                    <a:blip r:embed="rId32"/>
+                    <a:blip r:embed="rId31"/>
                     <a:stretch>
                       <a:fillRect/>
                     </a:stretch>
@@ -8514,7 +8473,7 @@
         </w:rPr>
       </w:pPr>
       <w:bookmarkStart w:id="63" w:name="_Toc36972383"/>
-      <w:bookmarkStart w:id="64" w:name="_Toc36972430"/>
+      <w:bookmarkStart w:id="64" w:name="_Toc37008306"/>
       <w:r>
         <w:rPr>
           <w:i w:val="0"/>
@@ -8623,7 +8582,7 @@
         </w:rPr>
       </w:pPr>
       <w:bookmarkStart w:id="65" w:name="_Toc36542798"/>
-      <w:bookmarkStart w:id="66" w:name="_Toc36972258"/>
+      <w:bookmarkStart w:id="66" w:name="_Toc37008286"/>
       <w:r>
         <w:rPr>
           <w:rFonts w:asciiTheme="minorHAnsi" w:hAnsiTheme="minorHAnsi"/>
@@ -8685,6 +8644,129 @@
             <wp:extent cx="5987101" cy="2796540"/>
             <wp:effectExtent l="0" t="0" r="0" b="3810"/>
             <wp:docPr id="13" name="Picture 13"/>
+            <wp:cNvGraphicFramePr>
+              <a:graphicFrameLocks xmlns:a="http://schemas.openxmlformats.org/drawingml/2006/main" noChangeAspect="1"/>
+            </wp:cNvGraphicFramePr>
+            <a:graphic xmlns:a="http://schemas.openxmlformats.org/drawingml/2006/main">
+              <a:graphicData uri="http://schemas.openxmlformats.org/drawingml/2006/picture">
+                <pic:pic xmlns:pic="http://schemas.openxmlformats.org/drawingml/2006/picture">
+                  <pic:nvPicPr>
+                    <pic:cNvPr id="0" name=""/>
+                    <pic:cNvPicPr/>
+                  </pic:nvPicPr>
+                  <pic:blipFill>
+                    <a:blip r:embed="rId20"/>
+                    <a:stretch>
+                      <a:fillRect/>
+                    </a:stretch>
+                  </pic:blipFill>
+                  <pic:spPr>
+                    <a:xfrm>
+                      <a:off x="0" y="0"/>
+                      <a:ext cx="5995258" cy="2800350"/>
+                    </a:xfrm>
+                    <a:prstGeom prst="rect">
+                      <a:avLst/>
+                    </a:prstGeom>
+                  </pic:spPr>
+                </pic:pic>
+              </a:graphicData>
+            </a:graphic>
+          </wp:inline>
+        </w:drawing>
+      </w:r>
+    </w:p>
+    <w:p>
+      <w:pPr>
+        <w:pStyle w:val="Caption"/>
+        <w:jc w:val="center"/>
+        <w:rPr>
+          <w:i w:val="0"/>
+          <w:color w:val="auto"/>
+          <w:sz w:val="22"/>
+          <w:szCs w:val="22"/>
+        </w:rPr>
+      </w:pPr>
+      <w:bookmarkStart w:id="67" w:name="_Toc36972384"/>
+      <w:bookmarkStart w:id="68" w:name="_Toc37008307"/>
+      <w:r>
+        <w:rPr>
+          <w:i w:val="0"/>
+          <w:color w:val="auto"/>
+          <w:sz w:val="22"/>
+          <w:szCs w:val="22"/>
+        </w:rPr>
+        <w:t xml:space="preserve">Figure </w:t>
+      </w:r>
+      <w:r>
+        <w:rPr>
+          <w:i w:val="0"/>
+          <w:color w:val="auto"/>
+          <w:sz w:val="22"/>
+          <w:szCs w:val="22"/>
+        </w:rPr>
+        <w:fldChar w:fldCharType="begin"/>
+      </w:r>
+      <w:r>
+        <w:rPr>
+          <w:i w:val="0"/>
+          <w:color w:val="auto"/>
+          <w:sz w:val="22"/>
+          <w:szCs w:val="22"/>
+        </w:rPr>
+        <w:instrText xml:space="preserve"> SEQ Figure \* ARABIC </w:instrText>
+      </w:r>
+      <w:r>
+        <w:rPr>
+          <w:i w:val="0"/>
+          <w:color w:val="auto"/>
+          <w:sz w:val="22"/>
+          <w:szCs w:val="22"/>
+        </w:rPr>
+        <w:fldChar w:fldCharType="separate"/>
+      </w:r>
+      <w:r>
+        <w:rPr>
+          <w:i w:val="0"/>
+          <w:noProof/>
+          <w:color w:val="auto"/>
+          <w:sz w:val="22"/>
+          <w:szCs w:val="22"/>
+        </w:rPr>
+        <w:t>17</w:t>
+      </w:r>
+      <w:r>
+        <w:rPr>
+          <w:i w:val="0"/>
+          <w:color w:val="auto"/>
+          <w:sz w:val="22"/>
+          <w:szCs w:val="22"/>
+        </w:rPr>
+        <w:fldChar w:fldCharType="end"/>
+      </w:r>
+      <w:r>
+        <w:rPr>
+          <w:i w:val="0"/>
+          <w:color w:val="auto"/>
+          <w:sz w:val="22"/>
+          <w:szCs w:val="22"/>
+        </w:rPr>
+        <w:t>. SUMMARY IS PERFECT: Summary is equal to user annotation</w:t>
+      </w:r>
+      <w:bookmarkEnd w:id="67"/>
+      <w:bookmarkEnd w:id="68"/>
+    </w:p>
+    <w:p/>
+    <w:p>
+      <w:r>
+        <w:rPr>
+          <w:noProof/>
+        </w:rPr>
+        <w:drawing>
+          <wp:inline distT="0" distB="0" distL="0" distR="0" wp14:anchorId="3FA97106" wp14:editId="6261CEAA">
+            <wp:extent cx="5943600" cy="2961640"/>
+            <wp:effectExtent l="0" t="0" r="0" b="0"/>
+            <wp:docPr id="14" name="Picture 14"/>
             <wp:cNvGraphicFramePr>
               <a:graphicFrameLocks xmlns:a="http://schemas.openxmlformats.org/drawingml/2006/main" noChangeAspect="1"/>
             </wp:cNvGraphicFramePr>
@@ -8704,7 +8786,7 @@
                   <pic:spPr>
                     <a:xfrm>
                       <a:off x="0" y="0"/>
-                      <a:ext cx="5995258" cy="2800350"/>
+                      <a:ext cx="5943600" cy="2961640"/>
                     </a:xfrm>
                     <a:prstGeom prst="rect">
                       <a:avLst/>
@@ -8728,8 +8810,8 @@
           <w:szCs w:val="22"/>
         </w:rPr>
       </w:pPr>
-      <w:bookmarkStart w:id="67" w:name="_Toc36972384"/>
-      <w:bookmarkStart w:id="68" w:name="_Toc36972431"/>
+      <w:bookmarkStart w:id="69" w:name="_Toc36972385"/>
+      <w:bookmarkStart w:id="70" w:name="_Toc37008308"/>
       <w:r>
         <w:rPr>
           <w:i w:val="0"/>
@@ -8774,7 +8856,7 @@
           <w:sz w:val="22"/>
           <w:szCs w:val="22"/>
         </w:rPr>
-        <w:t>17</w:t>
+        <w:t>18</w:t>
       </w:r>
       <w:r>
         <w:rPr>
@@ -8792,22 +8874,22 @@
           <w:sz w:val="22"/>
           <w:szCs w:val="22"/>
         </w:rPr>
-        <w:t>. SUMMARY IS PERFECT: Summary is equal to user annotation</w:t>
-      </w:r>
-      <w:bookmarkEnd w:id="67"/>
-      <w:bookmarkEnd w:id="68"/>
-    </w:p>
-    <w:p/>
+        <w:t>. SUMMARY IS NOT PERFECT: BERT has less sentences</w:t>
+      </w:r>
+      <w:bookmarkEnd w:id="69"/>
+      <w:bookmarkEnd w:id="70"/>
+    </w:p>
     <w:p>
       <w:r>
         <w:rPr>
           <w:noProof/>
         </w:rPr>
+        <w:lastRenderedPageBreak/>
         <w:drawing>
-          <wp:inline distT="0" distB="0" distL="0" distR="0" wp14:anchorId="3FA97106" wp14:editId="6261CEAA">
-            <wp:extent cx="5943600" cy="2961640"/>
-            <wp:effectExtent l="0" t="0" r="0" b="0"/>
-            <wp:docPr id="14" name="Picture 14"/>
+          <wp:inline distT="0" distB="0" distL="0" distR="0" wp14:anchorId="5D4247A4" wp14:editId="52C35065">
+            <wp:extent cx="5943600" cy="3028315"/>
+            <wp:effectExtent l="0" t="0" r="0" b="635"/>
+            <wp:docPr id="15" name="Picture 15"/>
             <wp:cNvGraphicFramePr>
               <a:graphicFrameLocks xmlns:a="http://schemas.openxmlformats.org/drawingml/2006/main" noChangeAspect="1"/>
             </wp:cNvGraphicFramePr>
@@ -8827,129 +8909,6 @@
                   <pic:spPr>
                     <a:xfrm>
                       <a:off x="0" y="0"/>
-                      <a:ext cx="5943600" cy="2961640"/>
-                    </a:xfrm>
-                    <a:prstGeom prst="rect">
-                      <a:avLst/>
-                    </a:prstGeom>
-                  </pic:spPr>
-                </pic:pic>
-              </a:graphicData>
-            </a:graphic>
-          </wp:inline>
-        </w:drawing>
-      </w:r>
-    </w:p>
-    <w:p>
-      <w:pPr>
-        <w:pStyle w:val="Caption"/>
-        <w:jc w:val="center"/>
-        <w:rPr>
-          <w:i w:val="0"/>
-          <w:color w:val="auto"/>
-          <w:sz w:val="22"/>
-          <w:szCs w:val="22"/>
-        </w:rPr>
-      </w:pPr>
-      <w:bookmarkStart w:id="69" w:name="_Toc36972385"/>
-      <w:bookmarkStart w:id="70" w:name="_Toc36972432"/>
-      <w:r>
-        <w:rPr>
-          <w:i w:val="0"/>
-          <w:color w:val="auto"/>
-          <w:sz w:val="22"/>
-          <w:szCs w:val="22"/>
-        </w:rPr>
-        <w:t xml:space="preserve">Figure </w:t>
-      </w:r>
-      <w:r>
-        <w:rPr>
-          <w:i w:val="0"/>
-          <w:color w:val="auto"/>
-          <w:sz w:val="22"/>
-          <w:szCs w:val="22"/>
-        </w:rPr>
-        <w:fldChar w:fldCharType="begin"/>
-      </w:r>
-      <w:r>
-        <w:rPr>
-          <w:i w:val="0"/>
-          <w:color w:val="auto"/>
-          <w:sz w:val="22"/>
-          <w:szCs w:val="22"/>
-        </w:rPr>
-        <w:instrText xml:space="preserve"> SEQ Figure \* ARABIC </w:instrText>
-      </w:r>
-      <w:r>
-        <w:rPr>
-          <w:i w:val="0"/>
-          <w:color w:val="auto"/>
-          <w:sz w:val="22"/>
-          <w:szCs w:val="22"/>
-        </w:rPr>
-        <w:fldChar w:fldCharType="separate"/>
-      </w:r>
-      <w:r>
-        <w:rPr>
-          <w:i w:val="0"/>
-          <w:noProof/>
-          <w:color w:val="auto"/>
-          <w:sz w:val="22"/>
-          <w:szCs w:val="22"/>
-        </w:rPr>
-        <w:t>18</w:t>
-      </w:r>
-      <w:r>
-        <w:rPr>
-          <w:i w:val="0"/>
-          <w:color w:val="auto"/>
-          <w:sz w:val="22"/>
-          <w:szCs w:val="22"/>
-        </w:rPr>
-        <w:fldChar w:fldCharType="end"/>
-      </w:r>
-      <w:r>
-        <w:rPr>
-          <w:i w:val="0"/>
-          <w:color w:val="auto"/>
-          <w:sz w:val="22"/>
-          <w:szCs w:val="22"/>
-        </w:rPr>
-        <w:t>. SUMMARY IS NOT PERFECT: BERT has less sentences</w:t>
-      </w:r>
-      <w:bookmarkEnd w:id="69"/>
-      <w:bookmarkEnd w:id="70"/>
-    </w:p>
-    <w:p>
-      <w:r>
-        <w:rPr>
-          <w:noProof/>
-        </w:rPr>
-        <w:lastRenderedPageBreak/>
-        <w:drawing>
-          <wp:inline distT="0" distB="0" distL="0" distR="0" wp14:anchorId="5D4247A4" wp14:editId="52C35065">
-            <wp:extent cx="5943600" cy="3028315"/>
-            <wp:effectExtent l="0" t="0" r="0" b="635"/>
-            <wp:docPr id="15" name="Picture 15"/>
-            <wp:cNvGraphicFramePr>
-              <a:graphicFrameLocks xmlns:a="http://schemas.openxmlformats.org/drawingml/2006/main" noChangeAspect="1"/>
-            </wp:cNvGraphicFramePr>
-            <a:graphic xmlns:a="http://schemas.openxmlformats.org/drawingml/2006/main">
-              <a:graphicData uri="http://schemas.openxmlformats.org/drawingml/2006/picture">
-                <pic:pic xmlns:pic="http://schemas.openxmlformats.org/drawingml/2006/picture">
-                  <pic:nvPicPr>
-                    <pic:cNvPr id="0" name=""/>
-                    <pic:cNvPicPr/>
-                  </pic:nvPicPr>
-                  <pic:blipFill>
-                    <a:blip r:embed="rId23"/>
-                    <a:stretch>
-                      <a:fillRect/>
-                    </a:stretch>
-                  </pic:blipFill>
-                  <pic:spPr>
-                    <a:xfrm>
-                      <a:off x="0" y="0"/>
                       <a:ext cx="5943600" cy="3028315"/>
                     </a:xfrm>
                     <a:prstGeom prst="rect">
@@ -8975,7 +8934,7 @@
         </w:rPr>
       </w:pPr>
       <w:bookmarkStart w:id="71" w:name="_Toc36972386"/>
-      <w:bookmarkStart w:id="72" w:name="_Toc36972433"/>
+      <w:bookmarkStart w:id="72" w:name="_Toc37008309"/>
       <w:r>
         <w:rPr>
           <w:i w:val="0"/>
@@ -9056,7 +9015,7 @@
         </w:rPr>
       </w:pPr>
       <w:bookmarkStart w:id="73" w:name="_Toc36542799"/>
-      <w:bookmarkStart w:id="74" w:name="_Toc36972259"/>
+      <w:bookmarkStart w:id="74" w:name="_Toc37008287"/>
       <w:r>
         <w:rPr>
           <w:rFonts w:asciiTheme="minorHAnsi" w:hAnsiTheme="minorHAnsi"/>
@@ -9548,7 +9507,7 @@
           <w:rFonts w:asciiTheme="minorHAnsi" w:hAnsiTheme="minorHAnsi"/>
         </w:rPr>
       </w:pPr>
-      <w:bookmarkStart w:id="75" w:name="_Toc36972260"/>
+      <w:bookmarkStart w:id="75" w:name="_Toc37008288"/>
       <w:r>
         <w:rPr>
           <w:rFonts w:asciiTheme="minorHAnsi" w:hAnsiTheme="minorHAnsi"/>
@@ -9578,7 +9537,7 @@
         </w:rPr>
       </w:pPr>
       <w:bookmarkStart w:id="76" w:name="_Toc36542802"/>
-      <w:bookmarkStart w:id="77" w:name="_Toc36972261"/>
+      <w:bookmarkStart w:id="77" w:name="_Toc37008289"/>
       <w:r>
         <w:rPr>
           <w:rFonts w:asciiTheme="minorHAnsi" w:hAnsiTheme="minorHAnsi"/>
@@ -9628,7 +9587,7 @@
       <w:r>
         <w:t xml:space="preserve"> - </w:t>
       </w:r>
-      <w:hyperlink r:id="rId33" w:history="1">
+      <w:hyperlink r:id="rId32" w:history="1">
         <w:r>
           <w:rPr>
             <w:rStyle w:val="Hyperlink"/>
@@ -9660,7 +9619,7 @@
       <w:r>
         <w:t xml:space="preserve">Streamlit – </w:t>
       </w:r>
-      <w:hyperlink r:id="rId34" w:history="1">
+      <w:hyperlink r:id="rId33" w:history="1">
         <w:r>
           <w:rPr>
             <w:rStyle w:val="Hyperlink"/>
@@ -9693,7 +9652,7 @@
         </w:rPr>
       </w:pPr>
       <w:bookmarkStart w:id="78" w:name="_Toc36542803"/>
-      <w:bookmarkStart w:id="79" w:name="_Toc36972262"/>
+      <w:bookmarkStart w:id="79" w:name="_Toc37008290"/>
       <w:r>
         <w:rPr>
           <w:rFonts w:asciiTheme="minorHAnsi" w:hAnsiTheme="minorHAnsi"/>
@@ -10267,7 +10226,7 @@
                 <w:u w:val="single"/>
               </w:rPr>
             </w:pPr>
-            <w:hyperlink r:id="rId35" w:tgtFrame="_blank" w:history="1">
+            <w:hyperlink r:id="rId34" w:tgtFrame="_blank" w:history="1">
               <w:r>
                 <w:rPr>
                   <w:rFonts w:eastAsia="Times New Roman" w:cs="Arial"/>
@@ -10501,7 +10460,7 @@
                 <w:u w:val="single"/>
               </w:rPr>
             </w:pPr>
-            <w:hyperlink r:id="rId36" w:tgtFrame="_blank" w:history="1">
+            <w:hyperlink r:id="rId35" w:tgtFrame="_blank" w:history="1">
               <w:r>
                 <w:rPr>
                   <w:rFonts w:eastAsia="Times New Roman" w:cs="Arial"/>
@@ -10735,7 +10694,7 @@
                 <w:u w:val="single"/>
               </w:rPr>
             </w:pPr>
-            <w:hyperlink r:id="rId37" w:tgtFrame="_blank" w:history="1">
+            <w:hyperlink r:id="rId36" w:tgtFrame="_blank" w:history="1">
               <w:r>
                 <w:rPr>
                   <w:rFonts w:eastAsia="Times New Roman" w:cs="Arial"/>
@@ -10969,7 +10928,7 @@
                 <w:u w:val="single"/>
               </w:rPr>
             </w:pPr>
-            <w:hyperlink r:id="rId38" w:tgtFrame="_blank" w:history="1">
+            <w:hyperlink r:id="rId37" w:tgtFrame="_blank" w:history="1">
               <w:r>
                 <w:rPr>
                   <w:rFonts w:eastAsia="Times New Roman" w:cs="Arial"/>
@@ -11203,7 +11162,7 @@
                 <w:u w:val="single"/>
               </w:rPr>
             </w:pPr>
-            <w:hyperlink r:id="rId39" w:tgtFrame="_blank" w:history="1">
+            <w:hyperlink r:id="rId38" w:tgtFrame="_blank" w:history="1">
               <w:r>
                 <w:rPr>
                   <w:rFonts w:eastAsia="Times New Roman" w:cs="Arial"/>
@@ -11445,7 +11404,7 @@
                 <w:u w:val="single"/>
               </w:rPr>
             </w:pPr>
-            <w:hyperlink r:id="rId40" w:tgtFrame="_blank" w:history="1">
+            <w:hyperlink r:id="rId39" w:tgtFrame="_blank" w:history="1">
               <w:r>
                 <w:rPr>
                   <w:rFonts w:eastAsia="Times New Roman" w:cs="Arial"/>
@@ -11687,7 +11646,7 @@
                 <w:u w:val="single"/>
               </w:rPr>
             </w:pPr>
-            <w:hyperlink r:id="rId41" w:tgtFrame="_blank" w:history="1">
+            <w:hyperlink r:id="rId40" w:tgtFrame="_blank" w:history="1">
               <w:r>
                 <w:rPr>
                   <w:rFonts w:eastAsia="Times New Roman" w:cs="Arial"/>
@@ -11921,7 +11880,7 @@
                 <w:u w:val="single"/>
               </w:rPr>
             </w:pPr>
-            <w:hyperlink r:id="rId42" w:tgtFrame="_blank" w:history="1">
+            <w:hyperlink r:id="rId41" w:tgtFrame="_blank" w:history="1">
               <w:r>
                 <w:rPr>
                   <w:rFonts w:eastAsia="Times New Roman" w:cs="Arial"/>
@@ -12172,7 +12131,7 @@
                 <w:u w:val="single"/>
               </w:rPr>
             </w:pPr>
-            <w:hyperlink r:id="rId43" w:tgtFrame="_blank" w:history="1">
+            <w:hyperlink r:id="rId42" w:tgtFrame="_blank" w:history="1">
               <w:r>
                 <w:rPr>
                   <w:rFonts w:eastAsia="Times New Roman" w:cs="Arial"/>
@@ -12438,7 +12397,7 @@
                 <w:u w:val="single"/>
               </w:rPr>
             </w:pPr>
-            <w:hyperlink r:id="rId44" w:tgtFrame="_blank" w:history="1">
+            <w:hyperlink r:id="rId43" w:tgtFrame="_blank" w:history="1">
               <w:r>
                 <w:rPr>
                   <w:rFonts w:eastAsia="Times New Roman" w:cs="Arial"/>
@@ -12673,7 +12632,7 @@
                 <w:u w:val="single"/>
               </w:rPr>
             </w:pPr>
-            <w:hyperlink r:id="rId45" w:tgtFrame="_blank" w:history="1">
+            <w:hyperlink r:id="rId44" w:tgtFrame="_blank" w:history="1">
               <w:r>
                 <w:rPr>
                   <w:rFonts w:eastAsia="Times New Roman" w:cs="Arial"/>
@@ -12907,7 +12866,7 @@
                 <w:u w:val="single"/>
               </w:rPr>
             </w:pPr>
-            <w:hyperlink r:id="rId46" w:tgtFrame="_blank" w:history="1">
+            <w:hyperlink r:id="rId45" w:tgtFrame="_blank" w:history="1">
               <w:r>
                 <w:rPr>
                   <w:rFonts w:eastAsia="Times New Roman" w:cs="Arial"/>
@@ -13141,7 +13100,7 @@
                 <w:u w:val="single"/>
               </w:rPr>
             </w:pPr>
-            <w:hyperlink r:id="rId47" w:tgtFrame="_blank" w:history="1">
+            <w:hyperlink r:id="rId46" w:tgtFrame="_blank" w:history="1">
               <w:r>
                 <w:rPr>
                   <w:rFonts w:eastAsia="Times New Roman" w:cs="Arial"/>
@@ -13375,7 +13334,7 @@
                 <w:u w:val="single"/>
               </w:rPr>
             </w:pPr>
-            <w:hyperlink r:id="rId48" w:tgtFrame="_blank" w:history="1">
+            <w:hyperlink r:id="rId47" w:tgtFrame="_blank" w:history="1">
               <w:r>
                 <w:rPr>
                   <w:rFonts w:eastAsia="Times New Roman" w:cs="Arial"/>
@@ -13609,7 +13568,7 @@
                 <w:u w:val="single"/>
               </w:rPr>
             </w:pPr>
-            <w:hyperlink r:id="rId49" w:tgtFrame="_blank" w:history="1">
+            <w:hyperlink r:id="rId48" w:tgtFrame="_blank" w:history="1">
               <w:r>
                 <w:rPr>
                   <w:rFonts w:eastAsia="Times New Roman" w:cs="Arial"/>
@@ -13843,7 +13802,7 @@
                 <w:u w:val="single"/>
               </w:rPr>
             </w:pPr>
-            <w:hyperlink r:id="rId50" w:tgtFrame="_blank" w:history="1">
+            <w:hyperlink r:id="rId49" w:tgtFrame="_blank" w:history="1">
               <w:r>
                 <w:rPr>
                   <w:rFonts w:eastAsia="Times New Roman" w:cs="Arial"/>
@@ -14078,7 +14037,7 @@
                 <w:u w:val="single"/>
               </w:rPr>
             </w:pPr>
-            <w:hyperlink r:id="rId51" w:tgtFrame="_blank" w:history="1">
+            <w:hyperlink r:id="rId50" w:tgtFrame="_blank" w:history="1">
               <w:r>
                 <w:rPr>
                   <w:rFonts w:eastAsia="Times New Roman" w:cs="Arial"/>
@@ -14313,7 +14272,7 @@
                 <w:u w:val="single"/>
               </w:rPr>
             </w:pPr>
-            <w:hyperlink r:id="rId52" w:tgtFrame="_blank" w:history="1">
+            <w:hyperlink r:id="rId51" w:tgtFrame="_blank" w:history="1">
               <w:r>
                 <w:rPr>
                   <w:rFonts w:eastAsia="Times New Roman" w:cs="Arial"/>
@@ -14548,7 +14507,7 @@
                 <w:u w:val="single"/>
               </w:rPr>
             </w:pPr>
-            <w:hyperlink r:id="rId53" w:tgtFrame="_blank" w:history="1">
+            <w:hyperlink r:id="rId52" w:tgtFrame="_blank" w:history="1">
               <w:r>
                 <w:rPr>
                   <w:rFonts w:eastAsia="Times New Roman" w:cs="Arial"/>
@@ -14775,7 +14734,7 @@
                 <w:u w:val="single"/>
               </w:rPr>
             </w:pPr>
-            <w:hyperlink r:id="rId54" w:tgtFrame="_blank" w:history="1">
+            <w:hyperlink r:id="rId53" w:tgtFrame="_blank" w:history="1">
               <w:r>
                 <w:rPr>
                   <w:rFonts w:eastAsia="Times New Roman" w:cs="Arial"/>
@@ -15009,7 +14968,7 @@
                 <w:u w:val="single"/>
               </w:rPr>
             </w:pPr>
-            <w:hyperlink r:id="rId55" w:tgtFrame="_blank" w:history="1">
+            <w:hyperlink r:id="rId54" w:tgtFrame="_blank" w:history="1">
               <w:r>
                 <w:rPr>
                   <w:rFonts w:eastAsia="Times New Roman" w:cs="Arial"/>
@@ -15243,7 +15202,7 @@
                 <w:u w:val="single"/>
               </w:rPr>
             </w:pPr>
-            <w:hyperlink r:id="rId56" w:tgtFrame="_blank" w:history="1">
+            <w:hyperlink r:id="rId55" w:tgtFrame="_blank" w:history="1">
               <w:r>
                 <w:rPr>
                   <w:rFonts w:eastAsia="Times New Roman" w:cs="Arial"/>
@@ -15477,7 +15436,7 @@
                 <w:u w:val="single"/>
               </w:rPr>
             </w:pPr>
-            <w:hyperlink r:id="rId57" w:tgtFrame="_blank" w:history="1">
+            <w:hyperlink r:id="rId56" w:tgtFrame="_blank" w:history="1">
               <w:r>
                 <w:rPr>
                   <w:rFonts w:eastAsia="Times New Roman" w:cs="Arial"/>
@@ -15711,7 +15670,7 @@
                 <w:u w:val="single"/>
               </w:rPr>
             </w:pPr>
-            <w:hyperlink r:id="rId58" w:tgtFrame="_blank" w:history="1">
+            <w:hyperlink r:id="rId57" w:tgtFrame="_blank" w:history="1">
               <w:r>
                 <w:rPr>
                   <w:rFonts w:eastAsia="Times New Roman" w:cs="Arial"/>
@@ -15945,7 +15904,7 @@
                 <w:u w:val="single"/>
               </w:rPr>
             </w:pPr>
-            <w:hyperlink r:id="rId59" w:tgtFrame="_blank" w:history="1">
+            <w:hyperlink r:id="rId58" w:tgtFrame="_blank" w:history="1">
               <w:r>
                 <w:rPr>
                   <w:rFonts w:eastAsia="Times New Roman" w:cs="Arial"/>
@@ -15972,8 +15931,8 @@
       </w:pPr>
     </w:p>
     <w:sectPr>
-      <w:headerReference w:type="default" r:id="rId60"/>
-      <w:footerReference w:type="default" r:id="rId61"/>
+      <w:headerReference w:type="default" r:id="rId59"/>
+      <w:footerReference w:type="default" r:id="rId60"/>
       <w:pgSz w:w="11906" w:h="16838"/>
       <w:pgMar w:top="1440" w:right="1440" w:bottom="1440" w:left="1440" w:header="708" w:footer="708" w:gutter="0"/>
       <w:cols w:space="708"/>
@@ -15984,7 +15943,7 @@
 </file>
 
 <file path=word/endnotes.xml><?xml version="1.0" encoding="utf-8"?>
-<w:endnotes xmlns:wpc="http://schemas.microsoft.com/office/word/2010/wordprocessingCanvas" xmlns:mc="http://schemas.openxmlformats.org/markup-compatibility/2006" xmlns:o="urn:schemas-microsoft-com:office:office" xmlns:r="http://schemas.openxmlformats.org/officeDocument/2006/relationships" xmlns:m="http://schemas.openxmlformats.org/officeDocument/2006/math" xmlns:v="urn:schemas-microsoft-com:vml" xmlns:wp14="http://schemas.microsoft.com/office/word/2010/wordprocessingDrawing" xmlns:wp="http://schemas.openxmlformats.org/drawingml/2006/wordprocessingDrawing" xmlns:w10="urn:schemas-microsoft-com:office:word" xmlns:w="http://schemas.openxmlformats.org/wordprocessingml/2006/main" xmlns:w14="http://schemas.microsoft.com/office/word/2010/wordml" xmlns:wpg="http://schemas.microsoft.com/office/word/2010/wordprocessingGroup" xmlns:wpi="http://schemas.microsoft.com/office/word/2010/wordprocessingInk" xmlns:wne="http://schemas.microsoft.com/office/word/2006/wordml" xmlns:wps="http://schemas.microsoft.com/office/word/2010/wordprocessingShape" mc:Ignorable="w14 wp14">
+<w:endnotes xmlns:wpc="http://schemas.microsoft.com/office/word/2010/wordprocessingCanvas" xmlns:cx="http://schemas.microsoft.com/office/drawing/2014/chartex" xmlns:cx1="http://schemas.microsoft.com/office/drawing/2015/9/8/chartex" xmlns:cx2="http://schemas.microsoft.com/office/drawing/2015/10/21/chartex" xmlns:cx3="http://schemas.microsoft.com/office/drawing/2016/5/9/chartex" xmlns:cx4="http://schemas.microsoft.com/office/drawing/2016/5/10/chartex" xmlns:cx5="http://schemas.microsoft.com/office/drawing/2016/5/11/chartex" xmlns:cx6="http://schemas.microsoft.com/office/drawing/2016/5/12/chartex" xmlns:cx7="http://schemas.microsoft.com/office/drawing/2016/5/13/chartex" xmlns:cx8="http://schemas.microsoft.com/office/drawing/2016/5/14/chartex" xmlns:mc="http://schemas.openxmlformats.org/markup-compatibility/2006" xmlns:aink="http://schemas.microsoft.com/office/drawing/2016/ink" xmlns:am3d="http://schemas.microsoft.com/office/drawing/2017/model3d" xmlns:o="urn:schemas-microsoft-com:office:office" xmlns:r="http://schemas.openxmlformats.org/officeDocument/2006/relationships" xmlns:m="http://schemas.openxmlformats.org/officeDocument/2006/math" xmlns:v="urn:schemas-microsoft-com:vml" xmlns:wp14="http://schemas.microsoft.com/office/word/2010/wordprocessingDrawing" xmlns:wp="http://schemas.openxmlformats.org/drawingml/2006/wordprocessingDrawing" xmlns:w10="urn:schemas-microsoft-com:office:word" xmlns:w="http://schemas.openxmlformats.org/wordprocessingml/2006/main" xmlns:w14="http://schemas.microsoft.com/office/word/2010/wordml" xmlns:w15="http://schemas.microsoft.com/office/word/2012/wordml" xmlns:w16cid="http://schemas.microsoft.com/office/word/2016/wordml/cid" xmlns:w16se="http://schemas.microsoft.com/office/word/2015/wordml/symex" xmlns:wpg="http://schemas.microsoft.com/office/word/2010/wordprocessingGroup" xmlns:wpi="http://schemas.microsoft.com/office/word/2010/wordprocessingInk" xmlns:wne="http://schemas.microsoft.com/office/word/2006/wordml" xmlns:wps="http://schemas.microsoft.com/office/word/2010/wordprocessingShape" mc:Ignorable="w14 w15 w16se w16cid wp14">
   <w:endnote w:type="separator" w:id="-1">
     <w:p>
       <w:pPr>
@@ -16009,7 +15968,7 @@
 </file>
 
 <file path=word/footer1.xml><?xml version="1.0" encoding="utf-8"?>
-<w:ftr xmlns:wpc="http://schemas.microsoft.com/office/word/2010/wordprocessingCanvas" xmlns:mc="http://schemas.openxmlformats.org/markup-compatibility/2006" xmlns:o="urn:schemas-microsoft-com:office:office" xmlns:r="http://schemas.openxmlformats.org/officeDocument/2006/relationships" xmlns:m="http://schemas.openxmlformats.org/officeDocument/2006/math" xmlns:v="urn:schemas-microsoft-com:vml" xmlns:wp14="http://schemas.microsoft.com/office/word/2010/wordprocessingDrawing" xmlns:wp="http://schemas.openxmlformats.org/drawingml/2006/wordprocessingDrawing" xmlns:w10="urn:schemas-microsoft-com:office:word" xmlns:w="http://schemas.openxmlformats.org/wordprocessingml/2006/main" xmlns:w14="http://schemas.microsoft.com/office/word/2010/wordml" xmlns:wpg="http://schemas.microsoft.com/office/word/2010/wordprocessingGroup" xmlns:wpi="http://schemas.microsoft.com/office/word/2010/wordprocessingInk" xmlns:wne="http://schemas.microsoft.com/office/word/2006/wordml" xmlns:wps="http://schemas.microsoft.com/office/word/2010/wordprocessingShape" mc:Ignorable="w14 wp14">
+<w:ftr xmlns:wpc="http://schemas.microsoft.com/office/word/2010/wordprocessingCanvas" xmlns:cx="http://schemas.microsoft.com/office/drawing/2014/chartex" xmlns:cx1="http://schemas.microsoft.com/office/drawing/2015/9/8/chartex" xmlns:cx2="http://schemas.microsoft.com/office/drawing/2015/10/21/chartex" xmlns:cx3="http://schemas.microsoft.com/office/drawing/2016/5/9/chartex" xmlns:cx4="http://schemas.microsoft.com/office/drawing/2016/5/10/chartex" xmlns:cx5="http://schemas.microsoft.com/office/drawing/2016/5/11/chartex" xmlns:cx6="http://schemas.microsoft.com/office/drawing/2016/5/12/chartex" xmlns:cx7="http://schemas.microsoft.com/office/drawing/2016/5/13/chartex" xmlns:cx8="http://schemas.microsoft.com/office/drawing/2016/5/14/chartex" xmlns:mc="http://schemas.openxmlformats.org/markup-compatibility/2006" xmlns:aink="http://schemas.microsoft.com/office/drawing/2016/ink" xmlns:am3d="http://schemas.microsoft.com/office/drawing/2017/model3d" xmlns:o="urn:schemas-microsoft-com:office:office" xmlns:r="http://schemas.openxmlformats.org/officeDocument/2006/relationships" xmlns:m="http://schemas.openxmlformats.org/officeDocument/2006/math" xmlns:v="urn:schemas-microsoft-com:vml" xmlns:wp14="http://schemas.microsoft.com/office/word/2010/wordprocessingDrawing" xmlns:wp="http://schemas.openxmlformats.org/drawingml/2006/wordprocessingDrawing" xmlns:w10="urn:schemas-microsoft-com:office:word" xmlns:w="http://schemas.openxmlformats.org/wordprocessingml/2006/main" xmlns:w14="http://schemas.microsoft.com/office/word/2010/wordml" xmlns:w15="http://schemas.microsoft.com/office/word/2012/wordml" xmlns:w16cid="http://schemas.microsoft.com/office/word/2016/wordml/cid" xmlns:w16se="http://schemas.microsoft.com/office/word/2015/wordml/symex" xmlns:wpg="http://schemas.microsoft.com/office/word/2010/wordprocessingGroup" xmlns:wpi="http://schemas.microsoft.com/office/word/2010/wordprocessingInk" xmlns:wne="http://schemas.microsoft.com/office/word/2006/wordml" xmlns:wps="http://schemas.microsoft.com/office/word/2010/wordprocessingShape" mc:Ignorable="w14 w15 w16se w16cid wp14">
   <w:p>
     <w:pPr>
       <w:pBdr>
@@ -16081,7 +16040,7 @@
 </file>
 
 <file path=word/footnotes.xml><?xml version="1.0" encoding="utf-8"?>
-<w:footnotes xmlns:wpc="http://schemas.microsoft.com/office/word/2010/wordprocessingCanvas" xmlns:mc="http://schemas.openxmlformats.org/markup-compatibility/2006" xmlns:o="urn:schemas-microsoft-com:office:office" xmlns:r="http://schemas.openxmlformats.org/officeDocument/2006/relationships" xmlns:m="http://schemas.openxmlformats.org/officeDocument/2006/math" xmlns:v="urn:schemas-microsoft-com:vml" xmlns:wp14="http://schemas.microsoft.com/office/word/2010/wordprocessingDrawing" xmlns:wp="http://schemas.openxmlformats.org/drawingml/2006/wordprocessingDrawing" xmlns:w10="urn:schemas-microsoft-com:office:word" xmlns:w="http://schemas.openxmlformats.org/wordprocessingml/2006/main" xmlns:w14="http://schemas.microsoft.com/office/word/2010/wordml" xmlns:wpg="http://schemas.microsoft.com/office/word/2010/wordprocessingGroup" xmlns:wpi="http://schemas.microsoft.com/office/word/2010/wordprocessingInk" xmlns:wne="http://schemas.microsoft.com/office/word/2006/wordml" xmlns:wps="http://schemas.microsoft.com/office/word/2010/wordprocessingShape" mc:Ignorable="w14 wp14">
+<w:footnotes xmlns:wpc="http://schemas.microsoft.com/office/word/2010/wordprocessingCanvas" xmlns:cx="http://schemas.microsoft.com/office/drawing/2014/chartex" xmlns:cx1="http://schemas.microsoft.com/office/drawing/2015/9/8/chartex" xmlns:cx2="http://schemas.microsoft.com/office/drawing/2015/10/21/chartex" xmlns:cx3="http://schemas.microsoft.com/office/drawing/2016/5/9/chartex" xmlns:cx4="http://schemas.microsoft.com/office/drawing/2016/5/10/chartex" xmlns:cx5="http://schemas.microsoft.com/office/drawing/2016/5/11/chartex" xmlns:cx6="http://schemas.microsoft.com/office/drawing/2016/5/12/chartex" xmlns:cx7="http://schemas.microsoft.com/office/drawing/2016/5/13/chartex" xmlns:cx8="http://schemas.microsoft.com/office/drawing/2016/5/14/chartex" xmlns:mc="http://schemas.openxmlformats.org/markup-compatibility/2006" xmlns:aink="http://schemas.microsoft.com/office/drawing/2016/ink" xmlns:am3d="http://schemas.microsoft.com/office/drawing/2017/model3d" xmlns:o="urn:schemas-microsoft-com:office:office" xmlns:r="http://schemas.openxmlformats.org/officeDocument/2006/relationships" xmlns:m="http://schemas.openxmlformats.org/officeDocument/2006/math" xmlns:v="urn:schemas-microsoft-com:vml" xmlns:wp14="http://schemas.microsoft.com/office/word/2010/wordprocessingDrawing" xmlns:wp="http://schemas.openxmlformats.org/drawingml/2006/wordprocessingDrawing" xmlns:w10="urn:schemas-microsoft-com:office:word" xmlns:w="http://schemas.openxmlformats.org/wordprocessingml/2006/main" xmlns:w14="http://schemas.microsoft.com/office/word/2010/wordml" xmlns:w15="http://schemas.microsoft.com/office/word/2012/wordml" xmlns:w16cid="http://schemas.microsoft.com/office/word/2016/wordml/cid" xmlns:w16se="http://schemas.microsoft.com/office/word/2015/wordml/symex" xmlns:wpg="http://schemas.microsoft.com/office/word/2010/wordprocessingGroup" xmlns:wpi="http://schemas.microsoft.com/office/word/2010/wordprocessingInk" xmlns:wne="http://schemas.microsoft.com/office/word/2006/wordml" xmlns:wps="http://schemas.microsoft.com/office/word/2010/wordprocessingShape" mc:Ignorable="w14 w15 w16se w16cid wp14">
   <w:footnote w:type="separator" w:id="-1">
     <w:p>
       <w:pPr>
@@ -16106,7 +16065,7 @@
 </file>
 
 <file path=word/header1.xml><?xml version="1.0" encoding="utf-8"?>
-<w:hdr xmlns:wpc="http://schemas.microsoft.com/office/word/2010/wordprocessingCanvas" xmlns:mc="http://schemas.openxmlformats.org/markup-compatibility/2006" xmlns:o="urn:schemas-microsoft-com:office:office" xmlns:r="http://schemas.openxmlformats.org/officeDocument/2006/relationships" xmlns:m="http://schemas.openxmlformats.org/officeDocument/2006/math" xmlns:v="urn:schemas-microsoft-com:vml" xmlns:wp14="http://schemas.microsoft.com/office/word/2010/wordprocessingDrawing" xmlns:wp="http://schemas.openxmlformats.org/drawingml/2006/wordprocessingDrawing" xmlns:w10="urn:schemas-microsoft-com:office:word" xmlns:w="http://schemas.openxmlformats.org/wordprocessingml/2006/main" xmlns:w14="http://schemas.microsoft.com/office/word/2010/wordml" xmlns:wpg="http://schemas.microsoft.com/office/word/2010/wordprocessingGroup" xmlns:wpi="http://schemas.microsoft.com/office/word/2010/wordprocessingInk" xmlns:wne="http://schemas.microsoft.com/office/word/2006/wordml" xmlns:wps="http://schemas.microsoft.com/office/word/2010/wordprocessingShape" mc:Ignorable="w14 wp14">
+<w:hdr xmlns:wpc="http://schemas.microsoft.com/office/word/2010/wordprocessingCanvas" xmlns:cx="http://schemas.microsoft.com/office/drawing/2014/chartex" xmlns:cx1="http://schemas.microsoft.com/office/drawing/2015/9/8/chartex" xmlns:cx2="http://schemas.microsoft.com/office/drawing/2015/10/21/chartex" xmlns:cx3="http://schemas.microsoft.com/office/drawing/2016/5/9/chartex" xmlns:cx4="http://schemas.microsoft.com/office/drawing/2016/5/10/chartex" xmlns:cx5="http://schemas.microsoft.com/office/drawing/2016/5/11/chartex" xmlns:cx6="http://schemas.microsoft.com/office/drawing/2016/5/12/chartex" xmlns:cx7="http://schemas.microsoft.com/office/drawing/2016/5/13/chartex" xmlns:cx8="http://schemas.microsoft.com/office/drawing/2016/5/14/chartex" xmlns:mc="http://schemas.openxmlformats.org/markup-compatibility/2006" xmlns:aink="http://schemas.microsoft.com/office/drawing/2016/ink" xmlns:am3d="http://schemas.microsoft.com/office/drawing/2017/model3d" xmlns:o="urn:schemas-microsoft-com:office:office" xmlns:r="http://schemas.openxmlformats.org/officeDocument/2006/relationships" xmlns:m="http://schemas.openxmlformats.org/officeDocument/2006/math" xmlns:v="urn:schemas-microsoft-com:vml" xmlns:wp14="http://schemas.microsoft.com/office/word/2010/wordprocessingDrawing" xmlns:wp="http://schemas.openxmlformats.org/drawingml/2006/wordprocessingDrawing" xmlns:w10="urn:schemas-microsoft-com:office:word" xmlns:w="http://schemas.openxmlformats.org/wordprocessingml/2006/main" xmlns:w14="http://schemas.microsoft.com/office/word/2010/wordml" xmlns:w15="http://schemas.microsoft.com/office/word/2012/wordml" xmlns:w16cid="http://schemas.microsoft.com/office/word/2016/wordml/cid" xmlns:w16se="http://schemas.microsoft.com/office/word/2015/wordml/symex" xmlns:wpg="http://schemas.microsoft.com/office/word/2010/wordprocessingGroup" xmlns:wpi="http://schemas.microsoft.com/office/word/2010/wordprocessingInk" xmlns:wne="http://schemas.microsoft.com/office/word/2006/wordml" xmlns:wps="http://schemas.microsoft.com/office/word/2010/wordprocessingShape" mc:Ignorable="w14 w15 w16se w16cid wp14">
   <w:p>
     <w:pPr>
       <w:pBdr>
@@ -16146,8 +16105,8 @@
 </file>
 
 <file path=word/numbering.xml><?xml version="1.0" encoding="utf-8"?>
-<w:numbering xmlns:wpc="http://schemas.microsoft.com/office/word/2010/wordprocessingCanvas" xmlns:mc="http://schemas.openxmlformats.org/markup-compatibility/2006" xmlns:o="urn:schemas-microsoft-com:office:office" xmlns:r="http://schemas.openxmlformats.org/officeDocument/2006/relationships" xmlns:m="http://schemas.openxmlformats.org/officeDocument/2006/math" xmlns:v="urn:schemas-microsoft-com:vml" xmlns:wp14="http://schemas.microsoft.com/office/word/2010/wordprocessingDrawing" xmlns:wp="http://schemas.openxmlformats.org/drawingml/2006/wordprocessingDrawing" xmlns:w10="urn:schemas-microsoft-com:office:word" xmlns:w="http://schemas.openxmlformats.org/wordprocessingml/2006/main" xmlns:w14="http://schemas.microsoft.com/office/word/2010/wordml" xmlns:wpg="http://schemas.microsoft.com/office/word/2010/wordprocessingGroup" xmlns:wpi="http://schemas.microsoft.com/office/word/2010/wordprocessingInk" xmlns:wne="http://schemas.microsoft.com/office/word/2006/wordml" xmlns:wps="http://schemas.microsoft.com/office/word/2010/wordprocessingShape" mc:Ignorable="w14 wp14">
-  <w:abstractNum w:abstractNumId="0">
+<w:numbering xmlns:wpc="http://schemas.microsoft.com/office/word/2010/wordprocessingCanvas" xmlns:cx="http://schemas.microsoft.com/office/drawing/2014/chartex" xmlns:cx1="http://schemas.microsoft.com/office/drawing/2015/9/8/chartex" xmlns:cx2="http://schemas.microsoft.com/office/drawing/2015/10/21/chartex" xmlns:cx3="http://schemas.microsoft.com/office/drawing/2016/5/9/chartex" xmlns:cx4="http://schemas.microsoft.com/office/drawing/2016/5/10/chartex" xmlns:cx5="http://schemas.microsoft.com/office/drawing/2016/5/11/chartex" xmlns:cx6="http://schemas.microsoft.com/office/drawing/2016/5/12/chartex" xmlns:cx7="http://schemas.microsoft.com/office/drawing/2016/5/13/chartex" xmlns:cx8="http://schemas.microsoft.com/office/drawing/2016/5/14/chartex" xmlns:mc="http://schemas.openxmlformats.org/markup-compatibility/2006" xmlns:aink="http://schemas.microsoft.com/office/drawing/2016/ink" xmlns:am3d="http://schemas.microsoft.com/office/drawing/2017/model3d" xmlns:o="urn:schemas-microsoft-com:office:office" xmlns:r="http://schemas.openxmlformats.org/officeDocument/2006/relationships" xmlns:m="http://schemas.openxmlformats.org/officeDocument/2006/math" xmlns:v="urn:schemas-microsoft-com:vml" xmlns:wp14="http://schemas.microsoft.com/office/word/2010/wordprocessingDrawing" xmlns:wp="http://schemas.openxmlformats.org/drawingml/2006/wordprocessingDrawing" xmlns:w10="urn:schemas-microsoft-com:office:word" xmlns:w="http://schemas.openxmlformats.org/wordprocessingml/2006/main" xmlns:w14="http://schemas.microsoft.com/office/word/2010/wordml" xmlns:w15="http://schemas.microsoft.com/office/word/2012/wordml" xmlns:w16cid="http://schemas.microsoft.com/office/word/2016/wordml/cid" xmlns:w16se="http://schemas.microsoft.com/office/word/2015/wordml/symex" xmlns:wpg="http://schemas.microsoft.com/office/word/2010/wordprocessingGroup" xmlns:wpi="http://schemas.microsoft.com/office/word/2010/wordprocessingInk" xmlns:wne="http://schemas.microsoft.com/office/word/2006/wordml" xmlns:wps="http://schemas.microsoft.com/office/word/2010/wordprocessingShape" mc:Ignorable="w14 w15 w16se w16cid wp14">
+  <w:abstractNum w:abstractNumId="0" w15:restartNumberingAfterBreak="0">
     <w:nsid w:val="007F446A"/>
     <w:multiLevelType w:val="hybridMultilevel"/>
     <w:tmpl w:val="97A4DD74"/>
@@ -16260,7 +16219,7 @@
       </w:rPr>
     </w:lvl>
   </w:abstractNum>
-  <w:abstractNum w:abstractNumId="1">
+  <w:abstractNum w:abstractNumId="1" w15:restartNumberingAfterBreak="0">
     <w:nsid w:val="1F330D93"/>
     <w:multiLevelType w:val="hybridMultilevel"/>
     <w:tmpl w:val="ECCE5528"/>
@@ -16383,7 +16342,7 @@
 </file>
 
 <file path=word/styles.xml><?xml version="1.0" encoding="utf-8"?>
-<w:styles xmlns:mc="http://schemas.openxmlformats.org/markup-compatibility/2006" xmlns:r="http://schemas.openxmlformats.org/officeDocument/2006/relationships" xmlns:w="http://schemas.openxmlformats.org/wordprocessingml/2006/main" xmlns:w14="http://schemas.microsoft.com/office/word/2010/wordml" mc:Ignorable="w14">
+<w:styles xmlns:mc="http://schemas.openxmlformats.org/markup-compatibility/2006" xmlns:r="http://schemas.openxmlformats.org/officeDocument/2006/relationships" xmlns:w="http://schemas.openxmlformats.org/wordprocessingml/2006/main" xmlns:w14="http://schemas.microsoft.com/office/word/2010/wordml" xmlns:w15="http://schemas.microsoft.com/office/word/2012/wordml" xmlns:w16cid="http://schemas.microsoft.com/office/word/2016/wordml/cid" xmlns:w16se="http://schemas.microsoft.com/office/word/2015/wordml/symex" mc:Ignorable="w14 w15 w16se w16cid">
   <w:docDefaults>
     <w:rPrDefault>
       <w:rPr>
@@ -16399,144 +16358,384 @@
       </w:pPr>
     </w:pPrDefault>
   </w:docDefaults>
-  <w:latentStyles w:defLockedState="0" w:defUIPriority="99" w:defSemiHidden="1" w:defUnhideWhenUsed="1" w:defQFormat="0" w:count="267">
-    <w:lsdException w:name="Normal" w:semiHidden="0" w:uiPriority="0" w:unhideWhenUsed="0" w:qFormat="1"/>
-    <w:lsdException w:name="heading 1" w:semiHidden="0" w:uiPriority="9" w:unhideWhenUsed="0" w:qFormat="1"/>
-    <w:lsdException w:name="heading 2" w:uiPriority="9" w:qFormat="1"/>
-    <w:lsdException w:name="heading 3" w:uiPriority="9" w:qFormat="1"/>
-    <w:lsdException w:name="heading 4" w:uiPriority="9" w:qFormat="1"/>
-    <w:lsdException w:name="heading 5" w:uiPriority="9" w:qFormat="1"/>
-    <w:lsdException w:name="heading 6" w:uiPriority="9" w:qFormat="1"/>
-    <w:lsdException w:name="heading 7" w:uiPriority="9" w:qFormat="1"/>
-    <w:lsdException w:name="heading 8" w:uiPriority="9" w:qFormat="1"/>
-    <w:lsdException w:name="heading 9" w:uiPriority="9" w:qFormat="1"/>
-    <w:lsdException w:name="toc 1" w:uiPriority="39"/>
-    <w:lsdException w:name="toc 2" w:uiPriority="39"/>
-    <w:lsdException w:name="toc 3" w:uiPriority="39"/>
-    <w:lsdException w:name="toc 4" w:uiPriority="39"/>
-    <w:lsdException w:name="toc 5" w:uiPriority="39"/>
-    <w:lsdException w:name="toc 6" w:uiPriority="39"/>
-    <w:lsdException w:name="toc 7" w:uiPriority="39"/>
-    <w:lsdException w:name="toc 8" w:uiPriority="39"/>
-    <w:lsdException w:name="toc 9" w:uiPriority="39"/>
-    <w:lsdException w:name="caption" w:uiPriority="35" w:qFormat="1"/>
-    <w:lsdException w:name="Title" w:semiHidden="0" w:uiPriority="10" w:unhideWhenUsed="0" w:qFormat="1"/>
-    <w:lsdException w:name="Default Paragraph Font" w:uiPriority="1"/>
-    <w:lsdException w:name="Subtitle" w:semiHidden="0" w:uiPriority="11" w:unhideWhenUsed="0" w:qFormat="1"/>
-    <w:lsdException w:name="Strong" w:semiHidden="0" w:uiPriority="22" w:unhideWhenUsed="0" w:qFormat="1"/>
-    <w:lsdException w:name="Emphasis" w:semiHidden="0" w:uiPriority="20" w:unhideWhenUsed="0" w:qFormat="1"/>
-    <w:lsdException w:name="Table Grid" w:uiPriority="39"/>
-    <w:lsdException w:name="Placeholder Text" w:unhideWhenUsed="0"/>
-    <w:lsdException w:name="No Spacing" w:semiHidden="0" w:uiPriority="1" w:unhideWhenUsed="0" w:qFormat="1"/>
-    <w:lsdException w:name="Light Shading" w:semiHidden="0" w:uiPriority="60" w:unhideWhenUsed="0"/>
-    <w:lsdException w:name="Light List" w:semiHidden="0" w:uiPriority="61" w:unhideWhenUsed="0"/>
-    <w:lsdException w:name="Light Grid" w:semiHidden="0" w:uiPriority="62" w:unhideWhenUsed="0"/>
-    <w:lsdException w:name="Medium Shading 1" w:semiHidden="0" w:uiPriority="63" w:unhideWhenUsed="0"/>
-    <w:lsdException w:name="Medium Shading 2" w:semiHidden="0" w:uiPriority="64" w:unhideWhenUsed="0"/>
-    <w:lsdException w:name="Medium List 1" w:semiHidden="0" w:uiPriority="65" w:unhideWhenUsed="0"/>
-    <w:lsdException w:name="Medium List 2" w:semiHidden="0" w:uiPriority="66" w:unhideWhenUsed="0"/>
-    <w:lsdException w:name="Medium Grid 1" w:semiHidden="0" w:uiPriority="67" w:unhideWhenUsed="0"/>
-    <w:lsdException w:name="Medium Grid 2" w:semiHidden="0" w:uiPriority="68" w:unhideWhenUsed="0"/>
-    <w:lsdException w:name="Medium Grid 3" w:semiHidden="0" w:uiPriority="69" w:unhideWhenUsed="0"/>
-    <w:lsdException w:name="Dark List" w:semiHidden="0" w:uiPriority="70" w:unhideWhenUsed="0"/>
-    <w:lsdException w:name="Colorful Shading" w:semiHidden="0" w:uiPriority="71" w:unhideWhenUsed="0"/>
-    <w:lsdException w:name="Colorful List" w:semiHidden="0" w:uiPriority="72" w:unhideWhenUsed="0"/>
-    <w:lsdException w:name="Colorful Grid" w:semiHidden="0" w:uiPriority="73" w:unhideWhenUsed="0"/>
-    <w:lsdException w:name="Light Shading Accent 1" w:semiHidden="0" w:uiPriority="60" w:unhideWhenUsed="0"/>
-    <w:lsdException w:name="Light List Accent 1" w:semiHidden="0" w:uiPriority="61" w:unhideWhenUsed="0"/>
-    <w:lsdException w:name="Light Grid Accent 1" w:semiHidden="0" w:uiPriority="62" w:unhideWhenUsed="0"/>
-    <w:lsdException w:name="Medium Shading 1 Accent 1" w:semiHidden="0" w:uiPriority="63" w:unhideWhenUsed="0"/>
-    <w:lsdException w:name="Medium Shading 2 Accent 1" w:semiHidden="0" w:uiPriority="64" w:unhideWhenUsed="0"/>
-    <w:lsdException w:name="Medium List 1 Accent 1" w:semiHidden="0" w:uiPriority="65" w:unhideWhenUsed="0"/>
-    <w:lsdException w:name="Revision" w:unhideWhenUsed="0"/>
-    <w:lsdException w:name="List Paragraph" w:semiHidden="0" w:uiPriority="34" w:unhideWhenUsed="0" w:qFormat="1"/>
-    <w:lsdException w:name="Quote" w:semiHidden="0" w:uiPriority="29" w:unhideWhenUsed="0" w:qFormat="1"/>
-    <w:lsdException w:name="Intense Quote" w:semiHidden="0" w:uiPriority="30" w:unhideWhenUsed="0" w:qFormat="1"/>
-    <w:lsdException w:name="Medium List 2 Accent 1" w:semiHidden="0" w:uiPriority="66" w:unhideWhenUsed="0"/>
-    <w:lsdException w:name="Medium Grid 1 Accent 1" w:semiHidden="0" w:uiPriority="67" w:unhideWhenUsed="0"/>
-    <w:lsdException w:name="Medium Grid 2 Accent 1" w:semiHidden="0" w:uiPriority="68" w:unhideWhenUsed="0"/>
-    <w:lsdException w:name="Medium Grid 3 Accent 1" w:semiHidden="0" w:uiPriority="69" w:unhideWhenUsed="0"/>
-    <w:lsdException w:name="Dark List Accent 1" w:semiHidden="0" w:uiPriority="70" w:unhideWhenUsed="0"/>
-    <w:lsdException w:name="Colorful Shading Accent 1" w:semiHidden="0" w:uiPriority="71" w:unhideWhenUsed="0"/>
-    <w:lsdException w:name="Colorful List Accent 1" w:semiHidden="0" w:uiPriority="72" w:unhideWhenUsed="0"/>
-    <w:lsdException w:name="Colorful Grid Accent 1" w:semiHidden="0" w:uiPriority="73" w:unhideWhenUsed="0"/>
-    <w:lsdException w:name="Light Shading Accent 2" w:semiHidden="0" w:uiPriority="60" w:unhideWhenUsed="0"/>
-    <w:lsdException w:name="Light List Accent 2" w:semiHidden="0" w:uiPriority="61" w:unhideWhenUsed="0"/>
-    <w:lsdException w:name="Light Grid Accent 2" w:semiHidden="0" w:uiPriority="62" w:unhideWhenUsed="0"/>
-    <w:lsdException w:name="Medium Shading 1 Accent 2" w:semiHidden="0" w:uiPriority="63" w:unhideWhenUsed="0"/>
-    <w:lsdException w:name="Medium Shading 2 Accent 2" w:semiHidden="0" w:uiPriority="64" w:unhideWhenUsed="0"/>
-    <w:lsdException w:name="Medium List 1 Accent 2" w:semiHidden="0" w:uiPriority="65" w:unhideWhenUsed="0"/>
-    <w:lsdException w:name="Medium List 2 Accent 2" w:semiHidden="0" w:uiPriority="66" w:unhideWhenUsed="0"/>
-    <w:lsdException w:name="Medium Grid 1 Accent 2" w:semiHidden="0" w:uiPriority="67" w:unhideWhenUsed="0"/>
-    <w:lsdException w:name="Medium Grid 2 Accent 2" w:semiHidden="0" w:uiPriority="68" w:unhideWhenUsed="0"/>
-    <w:lsdException w:name="Medium Grid 3 Accent 2" w:semiHidden="0" w:uiPriority="69" w:unhideWhenUsed="0"/>
-    <w:lsdException w:name="Dark List Accent 2" w:semiHidden="0" w:uiPriority="70" w:unhideWhenUsed="0"/>
-    <w:lsdException w:name="Colorful Shading Accent 2" w:semiHidden="0" w:uiPriority="71" w:unhideWhenUsed="0"/>
-    <w:lsdException w:name="Colorful List Accent 2" w:semiHidden="0" w:uiPriority="72" w:unhideWhenUsed="0"/>
-    <w:lsdException w:name="Colorful Grid Accent 2" w:semiHidden="0" w:uiPriority="73" w:unhideWhenUsed="0"/>
-    <w:lsdException w:name="Light Shading Accent 3" w:semiHidden="0" w:uiPriority="60" w:unhideWhenUsed="0"/>
-    <w:lsdException w:name="Light List Accent 3" w:semiHidden="0" w:uiPriority="61" w:unhideWhenUsed="0"/>
-    <w:lsdException w:name="Light Grid Accent 3" w:semiHidden="0" w:uiPriority="62" w:unhideWhenUsed="0"/>
-    <w:lsdException w:name="Medium Shading 1 Accent 3" w:semiHidden="0" w:uiPriority="63" w:unhideWhenUsed="0"/>
-    <w:lsdException w:name="Medium Shading 2 Accent 3" w:semiHidden="0" w:uiPriority="64" w:unhideWhenUsed="0"/>
-    <w:lsdException w:name="Medium List 1 Accent 3" w:semiHidden="0" w:uiPriority="65" w:unhideWhenUsed="0"/>
-    <w:lsdException w:name="Medium List 2 Accent 3" w:semiHidden="0" w:uiPriority="66" w:unhideWhenUsed="0"/>
-    <w:lsdException w:name="Medium Grid 1 Accent 3" w:semiHidden="0" w:uiPriority="67" w:unhideWhenUsed="0"/>
-    <w:lsdException w:name="Medium Grid 2 Accent 3" w:semiHidden="0" w:uiPriority="68" w:unhideWhenUsed="0"/>
-    <w:lsdException w:name="Medium Grid 3 Accent 3" w:semiHidden="0" w:uiPriority="69" w:unhideWhenUsed="0"/>
-    <w:lsdException w:name="Dark List Accent 3" w:semiHidden="0" w:uiPriority="70" w:unhideWhenUsed="0"/>
-    <w:lsdException w:name="Colorful Shading Accent 3" w:semiHidden="0" w:uiPriority="71" w:unhideWhenUsed="0"/>
-    <w:lsdException w:name="Colorful List Accent 3" w:semiHidden="0" w:uiPriority="72" w:unhideWhenUsed="0"/>
-    <w:lsdException w:name="Colorful Grid Accent 3" w:semiHidden="0" w:uiPriority="73" w:unhideWhenUsed="0"/>
-    <w:lsdException w:name="Light Shading Accent 4" w:semiHidden="0" w:uiPriority="60" w:unhideWhenUsed="0"/>
-    <w:lsdException w:name="Light List Accent 4" w:semiHidden="0" w:uiPriority="61" w:unhideWhenUsed="0"/>
-    <w:lsdException w:name="Light Grid Accent 4" w:semiHidden="0" w:uiPriority="62" w:unhideWhenUsed="0"/>
-    <w:lsdException w:name="Medium Shading 1 Accent 4" w:semiHidden="0" w:uiPriority="63" w:unhideWhenUsed="0"/>
-    <w:lsdException w:name="Medium Shading 2 Accent 4" w:semiHidden="0" w:uiPriority="64" w:unhideWhenUsed="0"/>
-    <w:lsdException w:name="Medium List 1 Accent 4" w:semiHidden="0" w:uiPriority="65" w:unhideWhenUsed="0"/>
-    <w:lsdException w:name="Medium List 2 Accent 4" w:semiHidden="0" w:uiPriority="66" w:unhideWhenUsed="0"/>
-    <w:lsdException w:name="Medium Grid 1 Accent 4" w:semiHidden="0" w:uiPriority="67" w:unhideWhenUsed="0"/>
-    <w:lsdException w:name="Medium Grid 2 Accent 4" w:semiHidden="0" w:uiPriority="68" w:unhideWhenUsed="0"/>
-    <w:lsdException w:name="Medium Grid 3 Accent 4" w:semiHidden="0" w:uiPriority="69" w:unhideWhenUsed="0"/>
-    <w:lsdException w:name="Dark List Accent 4" w:semiHidden="0" w:uiPriority="70" w:unhideWhenUsed="0"/>
-    <w:lsdException w:name="Colorful Shading Accent 4" w:semiHidden="0" w:uiPriority="71" w:unhideWhenUsed="0"/>
-    <w:lsdException w:name="Colorful List Accent 4" w:semiHidden="0" w:uiPriority="72" w:unhideWhenUsed="0"/>
-    <w:lsdException w:name="Colorful Grid Accent 4" w:semiHidden="0" w:uiPriority="73" w:unhideWhenUsed="0"/>
-    <w:lsdException w:name="Light Shading Accent 5" w:semiHidden="0" w:uiPriority="60" w:unhideWhenUsed="0"/>
-    <w:lsdException w:name="Light List Accent 5" w:semiHidden="0" w:uiPriority="61" w:unhideWhenUsed="0"/>
-    <w:lsdException w:name="Light Grid Accent 5" w:semiHidden="0" w:uiPriority="62" w:unhideWhenUsed="0"/>
-    <w:lsdException w:name="Medium Shading 1 Accent 5" w:semiHidden="0" w:uiPriority="63" w:unhideWhenUsed="0"/>
-    <w:lsdException w:name="Medium Shading 2 Accent 5" w:semiHidden="0" w:uiPriority="64" w:unhideWhenUsed="0"/>
-    <w:lsdException w:name="Medium List 1 Accent 5" w:semiHidden="0" w:uiPriority="65" w:unhideWhenUsed="0"/>
-    <w:lsdException w:name="Medium List 2 Accent 5" w:semiHidden="0" w:uiPriority="66" w:unhideWhenUsed="0"/>
-    <w:lsdException w:name="Medium Grid 1 Accent 5" w:semiHidden="0" w:uiPriority="67" w:unhideWhenUsed="0"/>
-    <w:lsdException w:name="Medium Grid 2 Accent 5" w:semiHidden="0" w:uiPriority="68" w:unhideWhenUsed="0"/>
-    <w:lsdException w:name="Medium Grid 3 Accent 5" w:semiHidden="0" w:uiPriority="69" w:unhideWhenUsed="0"/>
-    <w:lsdException w:name="Dark List Accent 5" w:semiHidden="0" w:uiPriority="70" w:unhideWhenUsed="0"/>
-    <w:lsdException w:name="Colorful Shading Accent 5" w:semiHidden="0" w:uiPriority="71" w:unhideWhenUsed="0"/>
-    <w:lsdException w:name="Colorful List Accent 5" w:semiHidden="0" w:uiPriority="72" w:unhideWhenUsed="0"/>
-    <w:lsdException w:name="Colorful Grid Accent 5" w:semiHidden="0" w:uiPriority="73" w:unhideWhenUsed="0"/>
-    <w:lsdException w:name="Light Shading Accent 6" w:semiHidden="0" w:uiPriority="60" w:unhideWhenUsed="0"/>
-    <w:lsdException w:name="Light List Accent 6" w:semiHidden="0" w:uiPriority="61" w:unhideWhenUsed="0"/>
-    <w:lsdException w:name="Light Grid Accent 6" w:semiHidden="0" w:uiPriority="62" w:unhideWhenUsed="0"/>
-    <w:lsdException w:name="Medium Shading 1 Accent 6" w:semiHidden="0" w:uiPriority="63" w:unhideWhenUsed="0"/>
-    <w:lsdException w:name="Medium Shading 2 Accent 6" w:semiHidden="0" w:uiPriority="64" w:unhideWhenUsed="0"/>
-    <w:lsdException w:name="Medium List 1 Accent 6" w:semiHidden="0" w:uiPriority="65" w:unhideWhenUsed="0"/>
-    <w:lsdException w:name="Medium List 2 Accent 6" w:semiHidden="0" w:uiPriority="66" w:unhideWhenUsed="0"/>
-    <w:lsdException w:name="Medium Grid 1 Accent 6" w:semiHidden="0" w:uiPriority="67" w:unhideWhenUsed="0"/>
-    <w:lsdException w:name="Medium Grid 2 Accent 6" w:semiHidden="0" w:uiPriority="68" w:unhideWhenUsed="0"/>
-    <w:lsdException w:name="Medium Grid 3 Accent 6" w:semiHidden="0" w:uiPriority="69" w:unhideWhenUsed="0"/>
-    <w:lsdException w:name="Dark List Accent 6" w:semiHidden="0" w:uiPriority="70" w:unhideWhenUsed="0"/>
-    <w:lsdException w:name="Colorful Shading Accent 6" w:semiHidden="0" w:uiPriority="71" w:unhideWhenUsed="0"/>
-    <w:lsdException w:name="Colorful List Accent 6" w:semiHidden="0" w:uiPriority="72" w:unhideWhenUsed="0"/>
-    <w:lsdException w:name="Colorful Grid Accent 6" w:semiHidden="0" w:uiPriority="73" w:unhideWhenUsed="0"/>
-    <w:lsdException w:name="Subtle Emphasis" w:semiHidden="0" w:uiPriority="19" w:unhideWhenUsed="0" w:qFormat="1"/>
-    <w:lsdException w:name="Intense Emphasis" w:semiHidden="0" w:uiPriority="21" w:unhideWhenUsed="0" w:qFormat="1"/>
-    <w:lsdException w:name="Subtle Reference" w:semiHidden="0" w:uiPriority="31" w:unhideWhenUsed="0" w:qFormat="1"/>
-    <w:lsdException w:name="Intense Reference" w:semiHidden="0" w:uiPriority="32" w:unhideWhenUsed="0" w:qFormat="1"/>
-    <w:lsdException w:name="Book Title" w:semiHidden="0" w:uiPriority="33" w:unhideWhenUsed="0" w:qFormat="1"/>
-    <w:lsdException w:name="Bibliography" w:uiPriority="37"/>
-    <w:lsdException w:name="TOC Heading" w:uiPriority="39" w:qFormat="1"/>
+  <w:latentStyles w:defLockedState="0" w:defUIPriority="99" w:defSemiHidden="0" w:defUnhideWhenUsed="0" w:defQFormat="0" w:count="377">
+    <w:lsdException w:name="Normal" w:uiPriority="0" w:qFormat="1"/>
+    <w:lsdException w:name="heading 1" w:uiPriority="9" w:qFormat="1"/>
+    <w:lsdException w:name="heading 2" w:semiHidden="1" w:uiPriority="9" w:unhideWhenUsed="1" w:qFormat="1"/>
+    <w:lsdException w:name="heading 3" w:semiHidden="1" w:uiPriority="9" w:unhideWhenUsed="1" w:qFormat="1"/>
+    <w:lsdException w:name="heading 4" w:semiHidden="1" w:uiPriority="9" w:unhideWhenUsed="1" w:qFormat="1"/>
+    <w:lsdException w:name="heading 5" w:semiHidden="1" w:uiPriority="9" w:unhideWhenUsed="1" w:qFormat="1"/>
+    <w:lsdException w:name="heading 6" w:semiHidden="1" w:uiPriority="9" w:unhideWhenUsed="1" w:qFormat="1"/>
+    <w:lsdException w:name="heading 7" w:semiHidden="1" w:uiPriority="9" w:unhideWhenUsed="1" w:qFormat="1"/>
+    <w:lsdException w:name="heading 8" w:semiHidden="1" w:uiPriority="9" w:unhideWhenUsed="1" w:qFormat="1"/>
+    <w:lsdException w:name="heading 9" w:semiHidden="1" w:uiPriority="9" w:unhideWhenUsed="1" w:qFormat="1"/>
+    <w:lsdException w:name="index 1" w:semiHidden="1" w:unhideWhenUsed="1"/>
+    <w:lsdException w:name="index 2" w:semiHidden="1" w:unhideWhenUsed="1"/>
+    <w:lsdException w:name="index 3" w:semiHidden="1" w:unhideWhenUsed="1"/>
+    <w:lsdException w:name="index 4" w:semiHidden="1" w:unhideWhenUsed="1"/>
+    <w:lsdException w:name="index 5" w:semiHidden="1" w:unhideWhenUsed="1"/>
+    <w:lsdException w:name="index 6" w:semiHidden="1" w:unhideWhenUsed="1"/>
+    <w:lsdException w:name="index 7" w:semiHidden="1" w:unhideWhenUsed="1"/>
+    <w:lsdException w:name="index 8" w:semiHidden="1" w:unhideWhenUsed="1"/>
+    <w:lsdException w:name="index 9" w:semiHidden="1" w:unhideWhenUsed="1"/>
+    <w:lsdException w:name="toc 1" w:semiHidden="1" w:uiPriority="39" w:unhideWhenUsed="1"/>
+    <w:lsdException w:name="toc 2" w:semiHidden="1" w:uiPriority="39" w:unhideWhenUsed="1"/>
+    <w:lsdException w:name="toc 3" w:semiHidden="1" w:uiPriority="39" w:unhideWhenUsed="1"/>
+    <w:lsdException w:name="toc 4" w:semiHidden="1" w:uiPriority="39" w:unhideWhenUsed="1"/>
+    <w:lsdException w:name="toc 5" w:semiHidden="1" w:uiPriority="39" w:unhideWhenUsed="1"/>
+    <w:lsdException w:name="toc 6" w:semiHidden="1" w:uiPriority="39" w:unhideWhenUsed="1"/>
+    <w:lsdException w:name="toc 7" w:semiHidden="1" w:uiPriority="39" w:unhideWhenUsed="1"/>
+    <w:lsdException w:name="toc 8" w:semiHidden="1" w:uiPriority="39" w:unhideWhenUsed="1"/>
+    <w:lsdException w:name="toc 9" w:semiHidden="1" w:uiPriority="39" w:unhideWhenUsed="1"/>
+    <w:lsdException w:name="Normal Indent" w:semiHidden="1" w:unhideWhenUsed="1"/>
+    <w:lsdException w:name="footnote text" w:semiHidden="1" w:unhideWhenUsed="1"/>
+    <w:lsdException w:name="annotation text" w:semiHidden="1" w:unhideWhenUsed="1"/>
+    <w:lsdException w:name="header" w:semiHidden="1" w:unhideWhenUsed="1"/>
+    <w:lsdException w:name="footer" w:semiHidden="1" w:unhideWhenUsed="1"/>
+    <w:lsdException w:name="index heading" w:semiHidden="1" w:unhideWhenUsed="1"/>
+    <w:lsdException w:name="caption" w:semiHidden="1" w:uiPriority="35" w:unhideWhenUsed="1" w:qFormat="1"/>
+    <w:lsdException w:name="table of figures" w:semiHidden="1" w:unhideWhenUsed="1"/>
+    <w:lsdException w:name="envelope address" w:semiHidden="1" w:unhideWhenUsed="1"/>
+    <w:lsdException w:name="envelope return" w:semiHidden="1" w:unhideWhenUsed="1"/>
+    <w:lsdException w:name="footnote reference" w:semiHidden="1" w:unhideWhenUsed="1"/>
+    <w:lsdException w:name="annotation reference" w:semiHidden="1" w:unhideWhenUsed="1"/>
+    <w:lsdException w:name="line number" w:semiHidden="1" w:unhideWhenUsed="1"/>
+    <w:lsdException w:name="page number" w:semiHidden="1" w:unhideWhenUsed="1"/>
+    <w:lsdException w:name="endnote reference" w:semiHidden="1" w:unhideWhenUsed="1"/>
+    <w:lsdException w:name="endnote text" w:semiHidden="1" w:unhideWhenUsed="1"/>
+    <w:lsdException w:name="table of authorities" w:semiHidden="1" w:unhideWhenUsed="1"/>
+    <w:lsdException w:name="macro" w:semiHidden="1" w:unhideWhenUsed="1"/>
+    <w:lsdException w:name="toa heading" w:semiHidden="1" w:unhideWhenUsed="1"/>
+    <w:lsdException w:name="List" w:semiHidden="1" w:unhideWhenUsed="1"/>
+    <w:lsdException w:name="List Bullet" w:semiHidden="1" w:unhideWhenUsed="1"/>
+    <w:lsdException w:name="List Number" w:semiHidden="1" w:unhideWhenUsed="1"/>
+    <w:lsdException w:name="List 2" w:semiHidden="1" w:unhideWhenUsed="1"/>
+    <w:lsdException w:name="List 3" w:semiHidden="1" w:unhideWhenUsed="1"/>
+    <w:lsdException w:name="List 4" w:semiHidden="1" w:unhideWhenUsed="1"/>
+    <w:lsdException w:name="List 5" w:semiHidden="1" w:unhideWhenUsed="1"/>
+    <w:lsdException w:name="List Bullet 2" w:semiHidden="1" w:unhideWhenUsed="1"/>
+    <w:lsdException w:name="List Bullet 3" w:semiHidden="1" w:unhideWhenUsed="1"/>
+    <w:lsdException w:name="List Bullet 4" w:semiHidden="1" w:unhideWhenUsed="1"/>
+    <w:lsdException w:name="List Bullet 5" w:semiHidden="1" w:unhideWhenUsed="1"/>
+    <w:lsdException w:name="List Number 2" w:semiHidden="1" w:unhideWhenUsed="1"/>
+    <w:lsdException w:name="List Number 3" w:semiHidden="1" w:unhideWhenUsed="1"/>
+    <w:lsdException w:name="List Number 4" w:semiHidden="1" w:unhideWhenUsed="1"/>
+    <w:lsdException w:name="List Number 5" w:semiHidden="1" w:unhideWhenUsed="1"/>
+    <w:lsdException w:name="Title" w:uiPriority="10" w:qFormat="1"/>
+    <w:lsdException w:name="Closing" w:semiHidden="1" w:unhideWhenUsed="1"/>
+    <w:lsdException w:name="Signature" w:semiHidden="1" w:unhideWhenUsed="1"/>
+    <w:lsdException w:name="Default Paragraph Font" w:semiHidden="1" w:uiPriority="1" w:unhideWhenUsed="1"/>
+    <w:lsdException w:name="Body Text" w:semiHidden="1" w:unhideWhenUsed="1"/>
+    <w:lsdException w:name="Body Text Indent" w:semiHidden="1" w:unhideWhenUsed="1"/>
+    <w:lsdException w:name="List Continue" w:semiHidden="1" w:unhideWhenUsed="1"/>
+    <w:lsdException w:name="List Continue 2" w:semiHidden="1" w:unhideWhenUsed="1"/>
+    <w:lsdException w:name="List Continue 3" w:semiHidden="1" w:unhideWhenUsed="1"/>
+    <w:lsdException w:name="List Continue 4" w:semiHidden="1" w:unhideWhenUsed="1"/>
+    <w:lsdException w:name="List Continue 5" w:semiHidden="1" w:unhideWhenUsed="1"/>
+    <w:lsdException w:name="Message Header" w:semiHidden="1" w:unhideWhenUsed="1"/>
+    <w:lsdException w:name="Subtitle" w:uiPriority="11" w:qFormat="1"/>
+    <w:lsdException w:name="Salutation" w:semiHidden="1" w:unhideWhenUsed="1"/>
+    <w:lsdException w:name="Date" w:semiHidden="1" w:unhideWhenUsed="1"/>
+    <w:lsdException w:name="Body Text First Indent" w:semiHidden="1" w:unhideWhenUsed="1"/>
+    <w:lsdException w:name="Body Text First Indent 2" w:semiHidden="1" w:unhideWhenUsed="1"/>
+    <w:lsdException w:name="Note Heading" w:semiHidden="1" w:unhideWhenUsed="1"/>
+    <w:lsdException w:name="Body Text 2" w:semiHidden="1" w:unhideWhenUsed="1"/>
+    <w:lsdException w:name="Body Text 3" w:semiHidden="1" w:unhideWhenUsed="1"/>
+    <w:lsdException w:name="Body Text Indent 2" w:semiHidden="1" w:unhideWhenUsed="1"/>
+    <w:lsdException w:name="Body Text Indent 3" w:semiHidden="1" w:unhideWhenUsed="1"/>
+    <w:lsdException w:name="Block Text" w:semiHidden="1" w:unhideWhenUsed="1"/>
+    <w:lsdException w:name="Hyperlink" w:semiHidden="1" w:unhideWhenUsed="1"/>
+    <w:lsdException w:name="FollowedHyperlink" w:semiHidden="1" w:unhideWhenUsed="1"/>
+    <w:lsdException w:name="Strong" w:uiPriority="22" w:qFormat="1"/>
+    <w:lsdException w:name="Emphasis" w:uiPriority="20" w:qFormat="1"/>
+    <w:lsdException w:name="Document Map" w:semiHidden="1" w:unhideWhenUsed="1"/>
+    <w:lsdException w:name="Plain Text" w:semiHidden="1" w:unhideWhenUsed="1"/>
+    <w:lsdException w:name="E-mail Signature" w:semiHidden="1" w:unhideWhenUsed="1"/>
+    <w:lsdException w:name="HTML Top of Form" w:semiHidden="1" w:unhideWhenUsed="1"/>
+    <w:lsdException w:name="HTML Bottom of Form" w:semiHidden="1" w:unhideWhenUsed="1"/>
+    <w:lsdException w:name="Normal (Web)" w:semiHidden="1" w:unhideWhenUsed="1"/>
+    <w:lsdException w:name="HTML Acronym" w:semiHidden="1" w:unhideWhenUsed="1"/>
+    <w:lsdException w:name="HTML Address" w:semiHidden="1" w:unhideWhenUsed="1"/>
+    <w:lsdException w:name="HTML Cite" w:semiHidden="1" w:unhideWhenUsed="1"/>
+    <w:lsdException w:name="HTML Code" w:semiHidden="1" w:unhideWhenUsed="1"/>
+    <w:lsdException w:name="HTML Definition" w:semiHidden="1" w:unhideWhenUsed="1"/>
+    <w:lsdException w:name="HTML Keyboard" w:semiHidden="1" w:unhideWhenUsed="1"/>
+    <w:lsdException w:name="HTML Preformatted" w:semiHidden="1" w:unhideWhenUsed="1"/>
+    <w:lsdException w:name="HTML Sample" w:semiHidden="1" w:unhideWhenUsed="1"/>
+    <w:lsdException w:name="HTML Typewriter" w:semiHidden="1" w:unhideWhenUsed="1"/>
+    <w:lsdException w:name="HTML Variable" w:semiHidden="1" w:unhideWhenUsed="1"/>
+    <w:lsdException w:name="Normal Table" w:semiHidden="1" w:unhideWhenUsed="1"/>
+    <w:lsdException w:name="annotation subject" w:semiHidden="1" w:unhideWhenUsed="1"/>
+    <w:lsdException w:name="No List" w:semiHidden="1" w:unhideWhenUsed="1"/>
+    <w:lsdException w:name="Outline List 1" w:semiHidden="1" w:unhideWhenUsed="1"/>
+    <w:lsdException w:name="Outline List 2" w:semiHidden="1" w:unhideWhenUsed="1"/>
+    <w:lsdException w:name="Outline List 3" w:semiHidden="1" w:unhideWhenUsed="1"/>
+    <w:lsdException w:name="Table Simple 1" w:semiHidden="1" w:unhideWhenUsed="1"/>
+    <w:lsdException w:name="Table Simple 2" w:semiHidden="1" w:unhideWhenUsed="1"/>
+    <w:lsdException w:name="Table Simple 3" w:semiHidden="1" w:unhideWhenUsed="1"/>
+    <w:lsdException w:name="Table Classic 1" w:semiHidden="1" w:unhideWhenUsed="1"/>
+    <w:lsdException w:name="Table Classic 2" w:semiHidden="1" w:unhideWhenUsed="1"/>
+    <w:lsdException w:name="Table Classic 3" w:semiHidden="1" w:unhideWhenUsed="1"/>
+    <w:lsdException w:name="Table Classic 4" w:semiHidden="1" w:unhideWhenUsed="1"/>
+    <w:lsdException w:name="Table Colorful 1" w:semiHidden="1" w:unhideWhenUsed="1"/>
+    <w:lsdException w:name="Table Colorful 2" w:semiHidden="1" w:unhideWhenUsed="1"/>
+    <w:lsdException w:name="Table Colorful 3" w:semiHidden="1" w:unhideWhenUsed="1"/>
+    <w:lsdException w:name="Table Columns 1" w:semiHidden="1" w:unhideWhenUsed="1"/>
+    <w:lsdException w:name="Table Columns 2" w:semiHidden="1" w:unhideWhenUsed="1"/>
+    <w:lsdException w:name="Table Columns 3" w:semiHidden="1" w:unhideWhenUsed="1"/>
+    <w:lsdException w:name="Table Columns 4" w:semiHidden="1" w:unhideWhenUsed="1"/>
+    <w:lsdException w:name="Table Columns 5" w:semiHidden="1" w:unhideWhenUsed="1"/>
+    <w:lsdException w:name="Table Grid 1" w:semiHidden="1" w:unhideWhenUsed="1"/>
+    <w:lsdException w:name="Table Grid 2" w:semiHidden="1" w:unhideWhenUsed="1"/>
+    <w:lsdException w:name="Table Grid 3" w:semiHidden="1" w:unhideWhenUsed="1"/>
+    <w:lsdException w:name="Table Grid 4" w:semiHidden="1" w:unhideWhenUsed="1"/>
+    <w:lsdException w:name="Table Grid 5" w:semiHidden="1" w:unhideWhenUsed="1"/>
+    <w:lsdException w:name="Table Grid 6" w:semiHidden="1" w:unhideWhenUsed="1"/>
+    <w:lsdException w:name="Table Grid 7" w:semiHidden="1" w:unhideWhenUsed="1"/>
+    <w:lsdException w:name="Table Grid 8" w:semiHidden="1" w:unhideWhenUsed="1"/>
+    <w:lsdException w:name="Table List 1" w:semiHidden="1" w:unhideWhenUsed="1"/>
+    <w:lsdException w:name="Table List 2" w:semiHidden="1" w:unhideWhenUsed="1"/>
+    <w:lsdException w:name="Table List 3" w:semiHidden="1" w:unhideWhenUsed="1"/>
+    <w:lsdException w:name="Table List 4" w:semiHidden="1" w:unhideWhenUsed="1"/>
+    <w:lsdException w:name="Table List 5" w:semiHidden="1" w:unhideWhenUsed="1"/>
+    <w:lsdException w:name="Table List 6" w:semiHidden="1" w:unhideWhenUsed="1"/>
+    <w:lsdException w:name="Table List 7" w:semiHidden="1" w:unhideWhenUsed="1"/>
+    <w:lsdException w:name="Table List 8" w:semiHidden="1" w:unhideWhenUsed="1"/>
+    <w:lsdException w:name="Table 3D effects 1" w:semiHidden="1" w:unhideWhenUsed="1"/>
+    <w:lsdException w:name="Table 3D effects 2" w:semiHidden="1" w:unhideWhenUsed="1"/>
+    <w:lsdException w:name="Table 3D effects 3" w:semiHidden="1" w:unhideWhenUsed="1"/>
+    <w:lsdException w:name="Table Contemporary" w:semiHidden="1" w:unhideWhenUsed="1"/>
+    <w:lsdException w:name="Table Elegant" w:semiHidden="1" w:unhideWhenUsed="1"/>
+    <w:lsdException w:name="Table Professional" w:semiHidden="1" w:unhideWhenUsed="1"/>
+    <w:lsdException w:name="Table Subtle 1" w:semiHidden="1" w:unhideWhenUsed="1"/>
+    <w:lsdException w:name="Table Subtle 2" w:semiHidden="1" w:unhideWhenUsed="1"/>
+    <w:lsdException w:name="Table Web 1" w:semiHidden="1" w:unhideWhenUsed="1"/>
+    <w:lsdException w:name="Table Web 2" w:semiHidden="1" w:unhideWhenUsed="1"/>
+    <w:lsdException w:name="Table Web 3" w:semiHidden="1" w:unhideWhenUsed="1"/>
+    <w:lsdException w:name="Balloon Text" w:semiHidden="1" w:unhideWhenUsed="1"/>
+    <w:lsdException w:name="Table Grid" w:semiHidden="1" w:uiPriority="39" w:unhideWhenUsed="1"/>
+    <w:lsdException w:name="Table Theme" w:semiHidden="1" w:unhideWhenUsed="1"/>
+    <w:lsdException w:name="Placeholder Text" w:semiHidden="1"/>
+    <w:lsdException w:name="No Spacing" w:uiPriority="1" w:qFormat="1"/>
+    <w:lsdException w:name="Light Shading" w:uiPriority="60"/>
+    <w:lsdException w:name="Light List" w:uiPriority="61"/>
+    <w:lsdException w:name="Light Grid" w:uiPriority="62"/>
+    <w:lsdException w:name="Medium Shading 1" w:uiPriority="63"/>
+    <w:lsdException w:name="Medium Shading 2" w:uiPriority="64"/>
+    <w:lsdException w:name="Medium List 1" w:uiPriority="65"/>
+    <w:lsdException w:name="Medium List 2" w:uiPriority="66"/>
+    <w:lsdException w:name="Medium Grid 1" w:uiPriority="67"/>
+    <w:lsdException w:name="Medium Grid 2" w:uiPriority="68"/>
+    <w:lsdException w:name="Medium Grid 3" w:uiPriority="69"/>
+    <w:lsdException w:name="Dark List" w:uiPriority="70"/>
+    <w:lsdException w:name="Colorful Shading" w:uiPriority="71"/>
+    <w:lsdException w:name="Colorful List" w:uiPriority="72"/>
+    <w:lsdException w:name="Colorful Grid" w:uiPriority="73"/>
+    <w:lsdException w:name="Light Shading Accent 1" w:uiPriority="60"/>
+    <w:lsdException w:name="Light List Accent 1" w:uiPriority="61"/>
+    <w:lsdException w:name="Light Grid Accent 1" w:uiPriority="62"/>
+    <w:lsdException w:name="Medium Shading 1 Accent 1" w:uiPriority="63"/>
+    <w:lsdException w:name="Medium Shading 2 Accent 1" w:uiPriority="64"/>
+    <w:lsdException w:name="Medium List 1 Accent 1" w:uiPriority="65"/>
+    <w:lsdException w:name="Revision" w:semiHidden="1"/>
+    <w:lsdException w:name="List Paragraph" w:uiPriority="34" w:qFormat="1"/>
+    <w:lsdException w:name="Quote" w:uiPriority="29" w:qFormat="1"/>
+    <w:lsdException w:name="Intense Quote" w:uiPriority="30" w:qFormat="1"/>
+    <w:lsdException w:name="Medium List 2 Accent 1" w:uiPriority="66"/>
+    <w:lsdException w:name="Medium Grid 1 Accent 1" w:uiPriority="67"/>
+    <w:lsdException w:name="Medium Grid 2 Accent 1" w:uiPriority="68"/>
+    <w:lsdException w:name="Medium Grid 3 Accent 1" w:uiPriority="69"/>
+    <w:lsdException w:name="Dark List Accent 1" w:uiPriority="70"/>
+    <w:lsdException w:name="Colorful Shading Accent 1" w:uiPriority="71"/>
+    <w:lsdException w:name="Colorful List Accent 1" w:uiPriority="72"/>
+    <w:lsdException w:name="Colorful Grid Accent 1" w:uiPriority="73"/>
+    <w:lsdException w:name="Light Shading Accent 2" w:uiPriority="60"/>
+    <w:lsdException w:name="Light List Accent 2" w:uiPriority="61"/>
+    <w:lsdException w:name="Light Grid Accent 2" w:uiPriority="62"/>
+    <w:lsdException w:name="Medium Shading 1 Accent 2" w:uiPriority="63"/>
+    <w:lsdException w:name="Medium Shading 2 Accent 2" w:uiPriority="64"/>
+    <w:lsdException w:name="Medium List 1 Accent 2" w:uiPriority="65"/>
+    <w:lsdException w:name="Medium List 2 Accent 2" w:uiPriority="66"/>
+    <w:lsdException w:name="Medium Grid 1 Accent 2" w:uiPriority="67"/>
+    <w:lsdException w:name="Medium Grid 2 Accent 2" w:uiPriority="68"/>
+    <w:lsdException w:name="Medium Grid 3 Accent 2" w:uiPriority="69"/>
+    <w:lsdException w:name="Dark List Accent 2" w:uiPriority="70"/>
+    <w:lsdException w:name="Colorful Shading Accent 2" w:uiPriority="71"/>
+    <w:lsdException w:name="Colorful List Accent 2" w:uiPriority="72"/>
+    <w:lsdException w:name="Colorful Grid Accent 2" w:uiPriority="73"/>
+    <w:lsdException w:name="Light Shading Accent 3" w:uiPriority="60"/>
+    <w:lsdException w:name="Light List Accent 3" w:uiPriority="61"/>
+    <w:lsdException w:name="Light Grid Accent 3" w:uiPriority="62"/>
+    <w:lsdException w:name="Medium Shading 1 Accent 3" w:uiPriority="63"/>
+    <w:lsdException w:name="Medium Shading 2 Accent 3" w:uiPriority="64"/>
+    <w:lsdException w:name="Medium List 1 Accent 3" w:uiPriority="65"/>
+    <w:lsdException w:name="Medium List 2 Accent 3" w:uiPriority="66"/>
+    <w:lsdException w:name="Medium Grid 1 Accent 3" w:uiPriority="67"/>
+    <w:lsdException w:name="Medium Grid 2 Accent 3" w:uiPriority="68"/>
+    <w:lsdException w:name="Medium Grid 3 Accent 3" w:uiPriority="69"/>
+    <w:lsdException w:name="Dark List Accent 3" w:uiPriority="70"/>
+    <w:lsdException w:name="Colorful Shading Accent 3" w:uiPriority="71"/>
+    <w:lsdException w:name="Colorful List Accent 3" w:uiPriority="72"/>
+    <w:lsdException w:name="Colorful Grid Accent 3" w:uiPriority="73"/>
+    <w:lsdException w:name="Light Shading Accent 4" w:uiPriority="60"/>
+    <w:lsdException w:name="Light List Accent 4" w:uiPriority="61"/>
+    <w:lsdException w:name="Light Grid Accent 4" w:uiPriority="62"/>
+    <w:lsdException w:name="Medium Shading 1 Accent 4" w:uiPriority="63"/>
+    <w:lsdException w:name="Medium Shading 2 Accent 4" w:uiPriority="64"/>
+    <w:lsdException w:name="Medium List 1 Accent 4" w:uiPriority="65"/>
+    <w:lsdException w:name="Medium List 2 Accent 4" w:uiPriority="66"/>
+    <w:lsdException w:name="Medium Grid 1 Accent 4" w:uiPriority="67"/>
+    <w:lsdException w:name="Medium Grid 2 Accent 4" w:uiPriority="68"/>
+    <w:lsdException w:name="Medium Grid 3 Accent 4" w:uiPriority="69"/>
+    <w:lsdException w:name="Dark List Accent 4" w:uiPriority="70"/>
+    <w:lsdException w:name="Colorful Shading Accent 4" w:uiPriority="71"/>
+    <w:lsdException w:name="Colorful List Accent 4" w:uiPriority="72"/>
+    <w:lsdException w:name="Colorful Grid Accent 4" w:uiPriority="73"/>
+    <w:lsdException w:name="Light Shading Accent 5" w:uiPriority="60"/>
+    <w:lsdException w:name="Light List Accent 5" w:uiPriority="61"/>
+    <w:lsdException w:name="Light Grid Accent 5" w:uiPriority="62"/>
+    <w:lsdException w:name="Medium Shading 1 Accent 5" w:uiPriority="63"/>
+    <w:lsdException w:name="Medium Shading 2 Accent 5" w:uiPriority="64"/>
+    <w:lsdException w:name="Medium List 1 Accent 5" w:uiPriority="65"/>
+    <w:lsdException w:name="Medium List 2 Accent 5" w:uiPriority="66"/>
+    <w:lsdException w:name="Medium Grid 1 Accent 5" w:uiPriority="67"/>
+    <w:lsdException w:name="Medium Grid 2 Accent 5" w:uiPriority="68"/>
+    <w:lsdException w:name="Medium Grid 3 Accent 5" w:uiPriority="69"/>
+    <w:lsdException w:name="Dark List Accent 5" w:uiPriority="70"/>
+    <w:lsdException w:name="Colorful Shading Accent 5" w:uiPriority="71"/>
+    <w:lsdException w:name="Colorful List Accent 5" w:uiPriority="72"/>
+    <w:lsdException w:name="Colorful Grid Accent 5" w:uiPriority="73"/>
+    <w:lsdException w:name="Light Shading Accent 6" w:uiPriority="60"/>
+    <w:lsdException w:name="Light List Accent 6" w:uiPriority="61"/>
+    <w:lsdException w:name="Light Grid Accent 6" w:uiPriority="62"/>
+    <w:lsdException w:name="Medium Shading 1 Accent 6" w:uiPriority="63"/>
+    <w:lsdException w:name="Medium Shading 2 Accent 6" w:uiPriority="64"/>
+    <w:lsdException w:name="Medium List 1 Accent 6" w:uiPriority="65"/>
+    <w:lsdException w:name="Medium List 2 Accent 6" w:uiPriority="66"/>
+    <w:lsdException w:name="Medium Grid 1 Accent 6" w:uiPriority="67"/>
+    <w:lsdException w:name="Medium Grid 2 Accent 6" w:uiPriority="68"/>
+    <w:lsdException w:name="Medium Grid 3 Accent 6" w:uiPriority="69"/>
+    <w:lsdException w:name="Dark List Accent 6" w:uiPriority="70"/>
+    <w:lsdException w:name="Colorful Shading Accent 6" w:uiPriority="71"/>
+    <w:lsdException w:name="Colorful List Accent 6" w:uiPriority="72"/>
+    <w:lsdException w:name="Colorful Grid Accent 6" w:uiPriority="73"/>
+    <w:lsdException w:name="Subtle Emphasis" w:uiPriority="19" w:qFormat="1"/>
+    <w:lsdException w:name="Intense Emphasis" w:uiPriority="21" w:qFormat="1"/>
+    <w:lsdException w:name="Subtle Reference" w:uiPriority="31" w:qFormat="1"/>
+    <w:lsdException w:name="Intense Reference" w:uiPriority="32" w:qFormat="1"/>
+    <w:lsdException w:name="Book Title" w:uiPriority="33" w:qFormat="1"/>
+    <w:lsdException w:name="Bibliography" w:semiHidden="1" w:uiPriority="37" w:unhideWhenUsed="1"/>
+    <w:lsdException w:name="TOC Heading" w:semiHidden="1" w:uiPriority="39" w:unhideWhenUsed="1" w:qFormat="1"/>
+    <w:lsdException w:name="Plain Table 1" w:uiPriority="41"/>
+    <w:lsdException w:name="Plain Table 2" w:uiPriority="42"/>
+    <w:lsdException w:name="Plain Table 3" w:uiPriority="43"/>
+    <w:lsdException w:name="Plain Table 4" w:uiPriority="44"/>
+    <w:lsdException w:name="Plain Table 5" w:uiPriority="45"/>
+    <w:lsdException w:name="Grid Table Light" w:uiPriority="40"/>
+    <w:lsdException w:name="Grid Table 1 Light" w:uiPriority="46"/>
+    <w:lsdException w:name="Grid Table 2" w:uiPriority="47"/>
+    <w:lsdException w:name="Grid Table 3" w:uiPriority="48"/>
+    <w:lsdException w:name="Grid Table 4" w:uiPriority="49"/>
+    <w:lsdException w:name="Grid Table 5 Dark" w:uiPriority="50"/>
+    <w:lsdException w:name="Grid Table 6 Colorful" w:uiPriority="51"/>
+    <w:lsdException w:name="Grid Table 7 Colorful" w:uiPriority="52"/>
+    <w:lsdException w:name="Grid Table 1 Light Accent 1" w:uiPriority="46"/>
+    <w:lsdException w:name="Grid Table 2 Accent 1" w:uiPriority="47"/>
+    <w:lsdException w:name="Grid Table 3 Accent 1" w:uiPriority="48"/>
+    <w:lsdException w:name="Grid Table 4 Accent 1" w:uiPriority="49"/>
+    <w:lsdException w:name="Grid Table 5 Dark Accent 1" w:uiPriority="50"/>
+    <w:lsdException w:name="Grid Table 6 Colorful Accent 1" w:uiPriority="51"/>
+    <w:lsdException w:name="Grid Table 7 Colorful Accent 1" w:uiPriority="52"/>
+    <w:lsdException w:name="Grid Table 1 Light Accent 2" w:uiPriority="46"/>
+    <w:lsdException w:name="Grid Table 2 Accent 2" w:uiPriority="47"/>
+    <w:lsdException w:name="Grid Table 3 Accent 2" w:uiPriority="48"/>
+    <w:lsdException w:name="Grid Table 4 Accent 2" w:uiPriority="49"/>
+    <w:lsdException w:name="Grid Table 5 Dark Accent 2" w:uiPriority="50"/>
+    <w:lsdException w:name="Grid Table 6 Colorful Accent 2" w:uiPriority="51"/>
+    <w:lsdException w:name="Grid Table 7 Colorful Accent 2" w:uiPriority="52"/>
+    <w:lsdException w:name="Grid Table 1 Light Accent 3" w:uiPriority="46"/>
+    <w:lsdException w:name="Grid Table 2 Accent 3" w:uiPriority="47"/>
+    <w:lsdException w:name="Grid Table 3 Accent 3" w:uiPriority="48"/>
+    <w:lsdException w:name="Grid Table 4 Accent 3" w:uiPriority="49"/>
+    <w:lsdException w:name="Grid Table 5 Dark Accent 3" w:uiPriority="50"/>
+    <w:lsdException w:name="Grid Table 6 Colorful Accent 3" w:uiPriority="51"/>
+    <w:lsdException w:name="Grid Table 7 Colorful Accent 3" w:uiPriority="52"/>
+    <w:lsdException w:name="Grid Table 1 Light Accent 4" w:uiPriority="46"/>
+    <w:lsdException w:name="Grid Table 2 Accent 4" w:uiPriority="47"/>
+    <w:lsdException w:name="Grid Table 3 Accent 4" w:uiPriority="48"/>
+    <w:lsdException w:name="Grid Table 4 Accent 4" w:uiPriority="49"/>
+    <w:lsdException w:name="Grid Table 5 Dark Accent 4" w:uiPriority="50"/>
+    <w:lsdException w:name="Grid Table 6 Colorful Accent 4" w:uiPriority="51"/>
+    <w:lsdException w:name="Grid Table 7 Colorful Accent 4" w:uiPriority="52"/>
+    <w:lsdException w:name="Grid Table 1 Light Accent 5" w:uiPriority="46"/>
+    <w:lsdException w:name="Grid Table 2 Accent 5" w:uiPriority="47"/>
+    <w:lsdException w:name="Grid Table 3 Accent 5" w:uiPriority="48"/>
+    <w:lsdException w:name="Grid Table 4 Accent 5" w:uiPriority="49"/>
+    <w:lsdException w:name="Grid Table 5 Dark Accent 5" w:uiPriority="50"/>
+    <w:lsdException w:name="Grid Table 6 Colorful Accent 5" w:uiPriority="51"/>
+    <w:lsdException w:name="Grid Table 7 Colorful Accent 5" w:uiPriority="52"/>
+    <w:lsdException w:name="Grid Table 1 Light Accent 6" w:uiPriority="46"/>
+    <w:lsdException w:name="Grid Table 2 Accent 6" w:uiPriority="47"/>
+    <w:lsdException w:name="Grid Table 3 Accent 6" w:uiPriority="48"/>
+    <w:lsdException w:name="Grid Table 4 Accent 6" w:uiPriority="49"/>
+    <w:lsdException w:name="Grid Table 5 Dark Accent 6" w:uiPriority="50"/>
+    <w:lsdException w:name="Grid Table 6 Colorful Accent 6" w:uiPriority="51"/>
+    <w:lsdException w:name="Grid Table 7 Colorful Accent 6" w:uiPriority="52"/>
+    <w:lsdException w:name="List Table 1 Light" w:uiPriority="46"/>
+    <w:lsdException w:name="List Table 2" w:uiPriority="47"/>
+    <w:lsdException w:name="List Table 3" w:uiPriority="48"/>
+    <w:lsdException w:name="List Table 4" w:uiPriority="49"/>
+    <w:lsdException w:name="List Table 5 Dark" w:uiPriority="50"/>
+    <w:lsdException w:name="List Table 6 Colorful" w:uiPriority="51"/>
+    <w:lsdException w:name="List Table 7 Colorful" w:uiPriority="52"/>
+    <w:lsdException w:name="List Table 1 Light Accent 1" w:uiPriority="46"/>
+    <w:lsdException w:name="List Table 2 Accent 1" w:uiPriority="47"/>
+    <w:lsdException w:name="List Table 3 Accent 1" w:uiPriority="48"/>
+    <w:lsdException w:name="List Table 4 Accent 1" w:uiPriority="49"/>
+    <w:lsdException w:name="List Table 5 Dark Accent 1" w:uiPriority="50"/>
+    <w:lsdException w:name="List Table 6 Colorful Accent 1" w:uiPriority="51"/>
+    <w:lsdException w:name="List Table 7 Colorful Accent 1" w:uiPriority="52"/>
+    <w:lsdException w:name="List Table 1 Light Accent 2" w:uiPriority="46"/>
+    <w:lsdException w:name="List Table 2 Accent 2" w:uiPriority="47"/>
+    <w:lsdException w:name="List Table 3 Accent 2" w:uiPriority="48"/>
+    <w:lsdException w:name="List Table 4 Accent 2" w:uiPriority="49"/>
+    <w:lsdException w:name="List Table 5 Dark Accent 2" w:uiPriority="50"/>
+    <w:lsdException w:name="List Table 6 Colorful Accent 2" w:uiPriority="51"/>
+    <w:lsdException w:name="List Table 7 Colorful Accent 2" w:uiPriority="52"/>
+    <w:lsdException w:name="List Table 1 Light Accent 3" w:uiPriority="46"/>
+    <w:lsdException w:name="List Table 2 Accent 3" w:uiPriority="47"/>
+    <w:lsdException w:name="List Table 3 Accent 3" w:uiPriority="48"/>
+    <w:lsdException w:name="List Table 4 Accent 3" w:uiPriority="49"/>
+    <w:lsdException w:name="List Table 5 Dark Accent 3" w:uiPriority="50"/>
+    <w:lsdException w:name="List Table 6 Colorful Accent 3" w:uiPriority="51"/>
+    <w:lsdException w:name="List Table 7 Colorful Accent 3" w:uiPriority="52"/>
+    <w:lsdException w:name="List Table 1 Light Accent 4" w:uiPriority="46"/>
+    <w:lsdException w:name="List Table 2 Accent 4" w:uiPriority="47"/>
+    <w:lsdException w:name="List Table 3 Accent 4" w:uiPriority="48"/>
+    <w:lsdException w:name="List Table 4 Accent 4" w:uiPriority="49"/>
+    <w:lsdException w:name="List Table 5 Dark Accent 4" w:uiPriority="50"/>
+    <w:lsdException w:name="List Table 6 Colorful Accent 4" w:uiPriority="51"/>
+    <w:lsdException w:name="List Table 7 Colorful Accent 4" w:uiPriority="52"/>
+    <w:lsdException w:name="List Table 1 Light Accent 5" w:uiPriority="46"/>
+    <w:lsdException w:name="List Table 2 Accent 5" w:uiPriority="47"/>
+    <w:lsdException w:name="List Table 3 Accent 5" w:uiPriority="48"/>
+    <w:lsdException w:name="List Table 4 Accent 5" w:uiPriority="49"/>
+    <w:lsdException w:name="List Table 5 Dark Accent 5" w:uiPriority="50"/>
+    <w:lsdException w:name="List Table 6 Colorful Accent 5" w:uiPriority="51"/>
+    <w:lsdException w:name="List Table 7 Colorful Accent 5" w:uiPriority="52"/>
+    <w:lsdException w:name="List Table 1 Light Accent 6" w:uiPriority="46"/>
+    <w:lsdException w:name="List Table 2 Accent 6" w:uiPriority="47"/>
+    <w:lsdException w:name="List Table 3 Accent 6" w:uiPriority="48"/>
+    <w:lsdException w:name="List Table 4 Accent 6" w:uiPriority="49"/>
+    <w:lsdException w:name="List Table 5 Dark Accent 6" w:uiPriority="50"/>
+    <w:lsdException w:name="List Table 6 Colorful Accent 6" w:uiPriority="51"/>
+    <w:lsdException w:name="List Table 7 Colorful Accent 6" w:uiPriority="52"/>
+    <w:lsdException w:name="Mention" w:semiHidden="1" w:unhideWhenUsed="1"/>
+    <w:lsdException w:name="Smart Hyperlink" w:semiHidden="1" w:unhideWhenUsed="1"/>
+    <w:lsdException w:name="Hashtag" w:semiHidden="1" w:unhideWhenUsed="1"/>
+    <w:lsdException w:name="Unresolved Mention" w:semiHidden="1" w:unhideWhenUsed="1"/>
+    <w:lsdException w:name="Smart Link" w:semiHidden="1" w:unhideWhenUsed="1"/>
+    <w:lsdException w:name="Smart Link Error" w:semiHidden="1" w:unhideWhenUsed="1"/>
   </w:latentStyles>
   <w:style w:type="paragraph" w:default="1" w:styleId="Normal">
     <w:name w:val="Normal"/>
@@ -16797,7 +16996,6 @@
       <w:lang w:val="en-US"/>
     </w:rPr>
     <w:tblPr>
-      <w:tblInd w:w="0" w:type="dxa"/>
       <w:tblBorders>
         <w:top w:val="single" w:sz="4" w:space="0" w:color="auto"/>
         <w:left w:val="single" w:sz="4" w:space="0" w:color="auto"/>
@@ -16806,482 +17004,6 @@
         <w:insideH w:val="single" w:sz="4" w:space="0" w:color="auto"/>
         <w:insideV w:val="single" w:sz="4" w:space="0" w:color="auto"/>
       </w:tblBorders>
-      <w:tblCellMar>
-        <w:top w:w="0" w:type="dxa"/>
-        <w:left w:w="108" w:type="dxa"/>
-        <w:bottom w:w="0" w:type="dxa"/>
-        <w:right w:w="108" w:type="dxa"/>
-      </w:tblCellMar>
-    </w:tblPr>
-  </w:style>
-  <w:style w:type="paragraph" w:styleId="ListParagraph">
-    <w:name w:val="List Paragraph"/>
-    <w:basedOn w:val="Normal"/>
-    <w:uiPriority w:val="34"/>
-    <w:qFormat/>
-    <w:rsid w:val="001627DE"/>
-    <w:pPr>
-      <w:ind w:left="720"/>
-      <w:contextualSpacing/>
-    </w:pPr>
-  </w:style>
-  <w:style w:type="paragraph" w:styleId="TOC2">
-    <w:name w:val="toc 2"/>
-    <w:basedOn w:val="Normal"/>
-    <w:next w:val="Normal"/>
-    <w:autoRedefine/>
-    <w:uiPriority w:val="39"/>
-    <w:unhideWhenUsed/>
-    <w:rsid w:val="00463EA7"/>
-    <w:pPr>
-      <w:spacing w:after="100"/>
-      <w:ind w:left="220"/>
-    </w:pPr>
-  </w:style>
-  <w:style w:type="paragraph" w:styleId="TableofFigures">
-    <w:name w:val="table of figures"/>
-    <w:basedOn w:val="Normal"/>
-    <w:next w:val="Normal"/>
-    <w:uiPriority w:val="99"/>
-    <w:unhideWhenUsed/>
-    <w:rsid w:val="00A72790"/>
-    <w:pPr>
-      <w:spacing w:after="0"/>
-    </w:pPr>
-  </w:style>
-</w:styles>
-</file>
-
-<file path=word/stylesWithEffects.xml><?xml version="1.0" encoding="utf-8"?>
-<w:styles xmlns:wpc="http://schemas.microsoft.com/office/word/2010/wordprocessingCanvas" xmlns:mc="http://schemas.openxmlformats.org/markup-compatibility/2006" xmlns:o="urn:schemas-microsoft-com:office:office" xmlns:r="http://schemas.openxmlformats.org/officeDocument/2006/relationships" xmlns:m="http://schemas.openxmlformats.org/officeDocument/2006/math" xmlns:v="urn:schemas-microsoft-com:vml" xmlns:wp14="http://schemas.microsoft.com/office/word/2010/wordprocessingDrawing" xmlns:wp="http://schemas.openxmlformats.org/drawingml/2006/wordprocessingDrawing" xmlns:w10="urn:schemas-microsoft-com:office:word" xmlns:w="http://schemas.openxmlformats.org/wordprocessingml/2006/main" xmlns:w14="http://schemas.microsoft.com/office/word/2010/wordml" xmlns:wpg="http://schemas.microsoft.com/office/word/2010/wordprocessingGroup" xmlns:wpi="http://schemas.microsoft.com/office/word/2010/wordprocessingInk" xmlns:wne="http://schemas.microsoft.com/office/word/2006/wordml" xmlns:wps="http://schemas.microsoft.com/office/word/2010/wordprocessingShape" mc:Ignorable="w14 wp14">
-  <w:docDefaults>
-    <w:rPrDefault>
-      <w:rPr>
-        <w:rFonts w:asciiTheme="minorHAnsi" w:eastAsiaTheme="minorEastAsia" w:hAnsiTheme="minorHAnsi" w:cstheme="minorBidi"/>
-        <w:sz w:val="22"/>
-        <w:szCs w:val="22"/>
-        <w:lang w:val="en-SG" w:eastAsia="zh-CN" w:bidi="ar-SA"/>
-      </w:rPr>
-    </w:rPrDefault>
-    <w:pPrDefault>
-      <w:pPr>
-        <w:spacing w:after="160" w:line="259" w:lineRule="auto"/>
-      </w:pPr>
-    </w:pPrDefault>
-  </w:docDefaults>
-  <w:latentStyles w:defLockedState="0" w:defUIPriority="99" w:defSemiHidden="1" w:defUnhideWhenUsed="1" w:defQFormat="0" w:count="267">
-    <w:lsdException w:name="Normal" w:semiHidden="0" w:uiPriority="0" w:unhideWhenUsed="0" w:qFormat="1"/>
-    <w:lsdException w:name="heading 1" w:semiHidden="0" w:uiPriority="9" w:unhideWhenUsed="0" w:qFormat="1"/>
-    <w:lsdException w:name="heading 2" w:uiPriority="9" w:qFormat="1"/>
-    <w:lsdException w:name="heading 3" w:uiPriority="9" w:qFormat="1"/>
-    <w:lsdException w:name="heading 4" w:uiPriority="9" w:qFormat="1"/>
-    <w:lsdException w:name="heading 5" w:uiPriority="9" w:qFormat="1"/>
-    <w:lsdException w:name="heading 6" w:uiPriority="9" w:qFormat="1"/>
-    <w:lsdException w:name="heading 7" w:uiPriority="9" w:qFormat="1"/>
-    <w:lsdException w:name="heading 8" w:uiPriority="9" w:qFormat="1"/>
-    <w:lsdException w:name="heading 9" w:uiPriority="9" w:qFormat="1"/>
-    <w:lsdException w:name="toc 1" w:uiPriority="39"/>
-    <w:lsdException w:name="toc 2" w:uiPriority="39"/>
-    <w:lsdException w:name="toc 3" w:uiPriority="39"/>
-    <w:lsdException w:name="toc 4" w:uiPriority="39"/>
-    <w:lsdException w:name="toc 5" w:uiPriority="39"/>
-    <w:lsdException w:name="toc 6" w:uiPriority="39"/>
-    <w:lsdException w:name="toc 7" w:uiPriority="39"/>
-    <w:lsdException w:name="toc 8" w:uiPriority="39"/>
-    <w:lsdException w:name="toc 9" w:uiPriority="39"/>
-    <w:lsdException w:name="caption" w:uiPriority="35" w:qFormat="1"/>
-    <w:lsdException w:name="Title" w:semiHidden="0" w:uiPriority="10" w:unhideWhenUsed="0" w:qFormat="1"/>
-    <w:lsdException w:name="Default Paragraph Font" w:uiPriority="1"/>
-    <w:lsdException w:name="Subtitle" w:semiHidden="0" w:uiPriority="11" w:unhideWhenUsed="0" w:qFormat="1"/>
-    <w:lsdException w:name="Strong" w:semiHidden="0" w:uiPriority="22" w:unhideWhenUsed="0" w:qFormat="1"/>
-    <w:lsdException w:name="Emphasis" w:semiHidden="0" w:uiPriority="20" w:unhideWhenUsed="0" w:qFormat="1"/>
-    <w:lsdException w:name="Table Grid" w:uiPriority="39"/>
-    <w:lsdException w:name="Placeholder Text" w:unhideWhenUsed="0"/>
-    <w:lsdException w:name="No Spacing" w:semiHidden="0" w:uiPriority="1" w:unhideWhenUsed="0" w:qFormat="1"/>
-    <w:lsdException w:name="Light Shading" w:semiHidden="0" w:uiPriority="60" w:unhideWhenUsed="0"/>
-    <w:lsdException w:name="Light List" w:semiHidden="0" w:uiPriority="61" w:unhideWhenUsed="0"/>
-    <w:lsdException w:name="Light Grid" w:semiHidden="0" w:uiPriority="62" w:unhideWhenUsed="0"/>
-    <w:lsdException w:name="Medium Shading 1" w:semiHidden="0" w:uiPriority="63" w:unhideWhenUsed="0"/>
-    <w:lsdException w:name="Medium Shading 2" w:semiHidden="0" w:uiPriority="64" w:unhideWhenUsed="0"/>
-    <w:lsdException w:name="Medium List 1" w:semiHidden="0" w:uiPriority="65" w:unhideWhenUsed="0"/>
-    <w:lsdException w:name="Medium List 2" w:semiHidden="0" w:uiPriority="66" w:unhideWhenUsed="0"/>
-    <w:lsdException w:name="Medium Grid 1" w:semiHidden="0" w:uiPriority="67" w:unhideWhenUsed="0"/>
-    <w:lsdException w:name="Medium Grid 2" w:semiHidden="0" w:uiPriority="68" w:unhideWhenUsed="0"/>
-    <w:lsdException w:name="Medium Grid 3" w:semiHidden="0" w:uiPriority="69" w:unhideWhenUsed="0"/>
-    <w:lsdException w:name="Dark List" w:semiHidden="0" w:uiPriority="70" w:unhideWhenUsed="0"/>
-    <w:lsdException w:name="Colorful Shading" w:semiHidden="0" w:uiPriority="71" w:unhideWhenUsed="0"/>
-    <w:lsdException w:name="Colorful List" w:semiHidden="0" w:uiPriority="72" w:unhideWhenUsed="0"/>
-    <w:lsdException w:name="Colorful Grid" w:semiHidden="0" w:uiPriority="73" w:unhideWhenUsed="0"/>
-    <w:lsdException w:name="Light Shading Accent 1" w:semiHidden="0" w:uiPriority="60" w:unhideWhenUsed="0"/>
-    <w:lsdException w:name="Light List Accent 1" w:semiHidden="0" w:uiPriority="61" w:unhideWhenUsed="0"/>
-    <w:lsdException w:name="Light Grid Accent 1" w:semiHidden="0" w:uiPriority="62" w:unhideWhenUsed="0"/>
-    <w:lsdException w:name="Medium Shading 1 Accent 1" w:semiHidden="0" w:uiPriority="63" w:unhideWhenUsed="0"/>
-    <w:lsdException w:name="Medium Shading 2 Accent 1" w:semiHidden="0" w:uiPriority="64" w:unhideWhenUsed="0"/>
-    <w:lsdException w:name="Medium List 1 Accent 1" w:semiHidden="0" w:uiPriority="65" w:unhideWhenUsed="0"/>
-    <w:lsdException w:name="Revision" w:unhideWhenUsed="0"/>
-    <w:lsdException w:name="List Paragraph" w:semiHidden="0" w:uiPriority="34" w:unhideWhenUsed="0" w:qFormat="1"/>
-    <w:lsdException w:name="Quote" w:semiHidden="0" w:uiPriority="29" w:unhideWhenUsed="0" w:qFormat="1"/>
-    <w:lsdException w:name="Intense Quote" w:semiHidden="0" w:uiPriority="30" w:unhideWhenUsed="0" w:qFormat="1"/>
-    <w:lsdException w:name="Medium List 2 Accent 1" w:semiHidden="0" w:uiPriority="66" w:unhideWhenUsed="0"/>
-    <w:lsdException w:name="Medium Grid 1 Accent 1" w:semiHidden="0" w:uiPriority="67" w:unhideWhenUsed="0"/>
-    <w:lsdException w:name="Medium Grid 2 Accent 1" w:semiHidden="0" w:uiPriority="68" w:unhideWhenUsed="0"/>
-    <w:lsdException w:name="Medium Grid 3 Accent 1" w:semiHidden="0" w:uiPriority="69" w:unhideWhenUsed="0"/>
-    <w:lsdException w:name="Dark List Accent 1" w:semiHidden="0" w:uiPriority="70" w:unhideWhenUsed="0"/>
-    <w:lsdException w:name="Colorful Shading Accent 1" w:semiHidden="0" w:uiPriority="71" w:unhideWhenUsed="0"/>
-    <w:lsdException w:name="Colorful List Accent 1" w:semiHidden="0" w:uiPriority="72" w:unhideWhenUsed="0"/>
-    <w:lsdException w:name="Colorful Grid Accent 1" w:semiHidden="0" w:uiPriority="73" w:unhideWhenUsed="0"/>
-    <w:lsdException w:name="Light Shading Accent 2" w:semiHidden="0" w:uiPriority="60" w:unhideWhenUsed="0"/>
-    <w:lsdException w:name="Light List Accent 2" w:semiHidden="0" w:uiPriority="61" w:unhideWhenUsed="0"/>
-    <w:lsdException w:name="Light Grid Accent 2" w:semiHidden="0" w:uiPriority="62" w:unhideWhenUsed="0"/>
-    <w:lsdException w:name="Medium Shading 1 Accent 2" w:semiHidden="0" w:uiPriority="63" w:unhideWhenUsed="0"/>
-    <w:lsdException w:name="Medium Shading 2 Accent 2" w:semiHidden="0" w:uiPriority="64" w:unhideWhenUsed="0"/>
-    <w:lsdException w:name="Medium List 1 Accent 2" w:semiHidden="0" w:uiPriority="65" w:unhideWhenUsed="0"/>
-    <w:lsdException w:name="Medium List 2 Accent 2" w:semiHidden="0" w:uiPriority="66" w:unhideWhenUsed="0"/>
-    <w:lsdException w:name="Medium Grid 1 Accent 2" w:semiHidden="0" w:uiPriority="67" w:unhideWhenUsed="0"/>
-    <w:lsdException w:name="Medium Grid 2 Accent 2" w:semiHidden="0" w:uiPriority="68" w:unhideWhenUsed="0"/>
-    <w:lsdException w:name="Medium Grid 3 Accent 2" w:semiHidden="0" w:uiPriority="69" w:unhideWhenUsed="0"/>
-    <w:lsdException w:name="Dark List Accent 2" w:semiHidden="0" w:uiPriority="70" w:unhideWhenUsed="0"/>
-    <w:lsdException w:name="Colorful Shading Accent 2" w:semiHidden="0" w:uiPriority="71" w:unhideWhenUsed="0"/>
-    <w:lsdException w:name="Colorful List Accent 2" w:semiHidden="0" w:uiPriority="72" w:unhideWhenUsed="0"/>
-    <w:lsdException w:name="Colorful Grid Accent 2" w:semiHidden="0" w:uiPriority="73" w:unhideWhenUsed="0"/>
-    <w:lsdException w:name="Light Shading Accent 3" w:semiHidden="0" w:uiPriority="60" w:unhideWhenUsed="0"/>
-    <w:lsdException w:name="Light List Accent 3" w:semiHidden="0" w:uiPriority="61" w:unhideWhenUsed="0"/>
-    <w:lsdException w:name="Light Grid Accent 3" w:semiHidden="0" w:uiPriority="62" w:unhideWhenUsed="0"/>
-    <w:lsdException w:name="Medium Shading 1 Accent 3" w:semiHidden="0" w:uiPriority="63" w:unhideWhenUsed="0"/>
-    <w:lsdException w:name="Medium Shading 2 Accent 3" w:semiHidden="0" w:uiPriority="64" w:unhideWhenUsed="0"/>
-    <w:lsdException w:name="Medium List 1 Accent 3" w:semiHidden="0" w:uiPriority="65" w:unhideWhenUsed="0"/>
-    <w:lsdException w:name="Medium List 2 Accent 3" w:semiHidden="0" w:uiPriority="66" w:unhideWhenUsed="0"/>
-    <w:lsdException w:name="Medium Grid 1 Accent 3" w:semiHidden="0" w:uiPriority="67" w:unhideWhenUsed="0"/>
-    <w:lsdException w:name="Medium Grid 2 Accent 3" w:semiHidden="0" w:uiPriority="68" w:unhideWhenUsed="0"/>
-    <w:lsdException w:name="Medium Grid 3 Accent 3" w:semiHidden="0" w:uiPriority="69" w:unhideWhenUsed="0"/>
-    <w:lsdException w:name="Dark List Accent 3" w:semiHidden="0" w:uiPriority="70" w:unhideWhenUsed="0"/>
-    <w:lsdException w:name="Colorful Shading Accent 3" w:semiHidden="0" w:uiPriority="71" w:unhideWhenUsed="0"/>
-    <w:lsdException w:name="Colorful List Accent 3" w:semiHidden="0" w:uiPriority="72" w:unhideWhenUsed="0"/>
-    <w:lsdException w:name="Colorful Grid Accent 3" w:semiHidden="0" w:uiPriority="73" w:unhideWhenUsed="0"/>
-    <w:lsdException w:name="Light Shading Accent 4" w:semiHidden="0" w:uiPriority="60" w:unhideWhenUsed="0"/>
-    <w:lsdException w:name="Light List Accent 4" w:semiHidden="0" w:uiPriority="61" w:unhideWhenUsed="0"/>
-    <w:lsdException w:name="Light Grid Accent 4" w:semiHidden="0" w:uiPriority="62" w:unhideWhenUsed="0"/>
-    <w:lsdException w:name="Medium Shading 1 Accent 4" w:semiHidden="0" w:uiPriority="63" w:unhideWhenUsed="0"/>
-    <w:lsdException w:name="Medium Shading 2 Accent 4" w:semiHidden="0" w:uiPriority="64" w:unhideWhenUsed="0"/>
-    <w:lsdException w:name="Medium List 1 Accent 4" w:semiHidden="0" w:uiPriority="65" w:unhideWhenUsed="0"/>
-    <w:lsdException w:name="Medium List 2 Accent 4" w:semiHidden="0" w:uiPriority="66" w:unhideWhenUsed="0"/>
-    <w:lsdException w:name="Medium Grid 1 Accent 4" w:semiHidden="0" w:uiPriority="67" w:unhideWhenUsed="0"/>
-    <w:lsdException w:name="Medium Grid 2 Accent 4" w:semiHidden="0" w:uiPriority="68" w:unhideWhenUsed="0"/>
-    <w:lsdException w:name="Medium Grid 3 Accent 4" w:semiHidden="0" w:uiPriority="69" w:unhideWhenUsed="0"/>
-    <w:lsdException w:name="Dark List Accent 4" w:semiHidden="0" w:uiPriority="70" w:unhideWhenUsed="0"/>
-    <w:lsdException w:name="Colorful Shading Accent 4" w:semiHidden="0" w:uiPriority="71" w:unhideWhenUsed="0"/>
-    <w:lsdException w:name="Colorful List Accent 4" w:semiHidden="0" w:uiPriority="72" w:unhideWhenUsed="0"/>
-    <w:lsdException w:name="Colorful Grid Accent 4" w:semiHidden="0" w:uiPriority="73" w:unhideWhenUsed="0"/>
-    <w:lsdException w:name="Light Shading Accent 5" w:semiHidden="0" w:uiPriority="60" w:unhideWhenUsed="0"/>
-    <w:lsdException w:name="Light List Accent 5" w:semiHidden="0" w:uiPriority="61" w:unhideWhenUsed="0"/>
-    <w:lsdException w:name="Light Grid Accent 5" w:semiHidden="0" w:uiPriority="62" w:unhideWhenUsed="0"/>
-    <w:lsdException w:name="Medium Shading 1 Accent 5" w:semiHidden="0" w:uiPriority="63" w:unhideWhenUsed="0"/>
-    <w:lsdException w:name="Medium Shading 2 Accent 5" w:semiHidden="0" w:uiPriority="64" w:unhideWhenUsed="0"/>
-    <w:lsdException w:name="Medium List 1 Accent 5" w:semiHidden="0" w:uiPriority="65" w:unhideWhenUsed="0"/>
-    <w:lsdException w:name="Medium List 2 Accent 5" w:semiHidden="0" w:uiPriority="66" w:unhideWhenUsed="0"/>
-    <w:lsdException w:name="Medium Grid 1 Accent 5" w:semiHidden="0" w:uiPriority="67" w:unhideWhenUsed="0"/>
-    <w:lsdException w:name="Medium Grid 2 Accent 5" w:semiHidden="0" w:uiPriority="68" w:unhideWhenUsed="0"/>
-    <w:lsdException w:name="Medium Grid 3 Accent 5" w:semiHidden="0" w:uiPriority="69" w:unhideWhenUsed="0"/>
-    <w:lsdException w:name="Dark List Accent 5" w:semiHidden="0" w:uiPriority="70" w:unhideWhenUsed="0"/>
-    <w:lsdException w:name="Colorful Shading Accent 5" w:semiHidden="0" w:uiPriority="71" w:unhideWhenUsed="0"/>
-    <w:lsdException w:name="Colorful List Accent 5" w:semiHidden="0" w:uiPriority="72" w:unhideWhenUsed="0"/>
-    <w:lsdException w:name="Colorful Grid Accent 5" w:semiHidden="0" w:uiPriority="73" w:unhideWhenUsed="0"/>
-    <w:lsdException w:name="Light Shading Accent 6" w:semiHidden="0" w:uiPriority="60" w:unhideWhenUsed="0"/>
-    <w:lsdException w:name="Light List Accent 6" w:semiHidden="0" w:uiPriority="61" w:unhideWhenUsed="0"/>
-    <w:lsdException w:name="Light Grid Accent 6" w:semiHidden="0" w:uiPriority="62" w:unhideWhenUsed="0"/>
-    <w:lsdException w:name="Medium Shading 1 Accent 6" w:semiHidden="0" w:uiPriority="63" w:unhideWhenUsed="0"/>
-    <w:lsdException w:name="Medium Shading 2 Accent 6" w:semiHidden="0" w:uiPriority="64" w:unhideWhenUsed="0"/>
-    <w:lsdException w:name="Medium List 1 Accent 6" w:semiHidden="0" w:uiPriority="65" w:unhideWhenUsed="0"/>
-    <w:lsdException w:name="Medium List 2 Accent 6" w:semiHidden="0" w:uiPriority="66" w:unhideWhenUsed="0"/>
-    <w:lsdException w:name="Medium Grid 1 Accent 6" w:semiHidden="0" w:uiPriority="67" w:unhideWhenUsed="0"/>
-    <w:lsdException w:name="Medium Grid 2 Accent 6" w:semiHidden="0" w:uiPriority="68" w:unhideWhenUsed="0"/>
-    <w:lsdException w:name="Medium Grid 3 Accent 6" w:semiHidden="0" w:uiPriority="69" w:unhideWhenUsed="0"/>
-    <w:lsdException w:name="Dark List Accent 6" w:semiHidden="0" w:uiPriority="70" w:unhideWhenUsed="0"/>
-    <w:lsdException w:name="Colorful Shading Accent 6" w:semiHidden="0" w:uiPriority="71" w:unhideWhenUsed="0"/>
-    <w:lsdException w:name="Colorful List Accent 6" w:semiHidden="0" w:uiPriority="72" w:unhideWhenUsed="0"/>
-    <w:lsdException w:name="Colorful Grid Accent 6" w:semiHidden="0" w:uiPriority="73" w:unhideWhenUsed="0"/>
-    <w:lsdException w:name="Subtle Emphasis" w:semiHidden="0" w:uiPriority="19" w:unhideWhenUsed="0" w:qFormat="1"/>
-    <w:lsdException w:name="Intense Emphasis" w:semiHidden="0" w:uiPriority="21" w:unhideWhenUsed="0" w:qFormat="1"/>
-    <w:lsdException w:name="Subtle Reference" w:semiHidden="0" w:uiPriority="31" w:unhideWhenUsed="0" w:qFormat="1"/>
-    <w:lsdException w:name="Intense Reference" w:semiHidden="0" w:uiPriority="32" w:unhideWhenUsed="0" w:qFormat="1"/>
-    <w:lsdException w:name="Book Title" w:semiHidden="0" w:uiPriority="33" w:unhideWhenUsed="0" w:qFormat="1"/>
-    <w:lsdException w:name="Bibliography" w:uiPriority="37"/>
-    <w:lsdException w:name="TOC Heading" w:uiPriority="39" w:qFormat="1"/>
-  </w:latentStyles>
-  <w:style w:type="paragraph" w:default="1" w:styleId="Normal">
-    <w:name w:val="Normal"/>
-    <w:qFormat/>
-  </w:style>
-  <w:style w:type="paragraph" w:styleId="Heading1">
-    <w:name w:val="heading 1"/>
-    <w:basedOn w:val="Normal"/>
-    <w:next w:val="Normal"/>
-    <w:link w:val="Heading1Char"/>
-    <w:uiPriority w:val="9"/>
-    <w:qFormat/>
-    <w:rsid w:val="001B4528"/>
-    <w:pPr>
-      <w:keepNext/>
-      <w:tabs>
-        <w:tab w:val="left" w:pos="720"/>
-      </w:tabs>
-      <w:spacing w:before="240" w:after="120" w:line="360" w:lineRule="auto"/>
-      <w:ind w:left="720" w:hanging="720"/>
-      <w:outlineLvl w:val="0"/>
-    </w:pPr>
-    <w:rPr>
-      <w:rFonts w:ascii="Times New Roman" w:eastAsia="Times New Roman" w:hAnsi="Times New Roman" w:cs="Times New Roman"/>
-      <w:b/>
-      <w:sz w:val="32"/>
-      <w:szCs w:val="32"/>
-      <w:lang w:val="en-GB" w:eastAsia="en-US"/>
-    </w:rPr>
-  </w:style>
-  <w:style w:type="paragraph" w:styleId="Heading2">
-    <w:name w:val="heading 2"/>
-    <w:basedOn w:val="Normal"/>
-    <w:next w:val="Normal"/>
-    <w:link w:val="Heading2Char"/>
-    <w:uiPriority w:val="9"/>
-    <w:unhideWhenUsed/>
-    <w:qFormat/>
-    <w:rsid w:val="0035537B"/>
-    <w:pPr>
-      <w:keepNext/>
-      <w:keepLines/>
-      <w:spacing w:before="200" w:after="0"/>
-      <w:outlineLvl w:val="1"/>
-    </w:pPr>
-    <w:rPr>
-      <w:rFonts w:asciiTheme="majorHAnsi" w:eastAsiaTheme="majorEastAsia" w:hAnsiTheme="majorHAnsi" w:cstheme="majorBidi"/>
-      <w:b/>
-      <w:bCs/>
-      <w:sz w:val="26"/>
-      <w:szCs w:val="26"/>
-    </w:rPr>
-  </w:style>
-  <w:style w:type="character" w:default="1" w:styleId="DefaultParagraphFont">
-    <w:name w:val="Default Paragraph Font"/>
-    <w:uiPriority w:val="1"/>
-    <w:semiHidden/>
-    <w:unhideWhenUsed/>
-  </w:style>
-  <w:style w:type="table" w:default="1" w:styleId="TableNormal">
-    <w:name w:val="Normal Table"/>
-    <w:uiPriority w:val="99"/>
-    <w:semiHidden/>
-    <w:unhideWhenUsed/>
-    <w:tblPr>
-      <w:tblInd w:w="0" w:type="dxa"/>
-      <w:tblCellMar>
-        <w:top w:w="0" w:type="dxa"/>
-        <w:left w:w="108" w:type="dxa"/>
-        <w:bottom w:w="0" w:type="dxa"/>
-        <w:right w:w="108" w:type="dxa"/>
-      </w:tblCellMar>
-    </w:tblPr>
-  </w:style>
-  <w:style w:type="numbering" w:default="1" w:styleId="NoList">
-    <w:name w:val="No List"/>
-    <w:uiPriority w:val="99"/>
-    <w:semiHidden/>
-    <w:unhideWhenUsed/>
-  </w:style>
-  <w:style w:type="paragraph" w:styleId="Header">
-    <w:name w:val="header"/>
-    <w:basedOn w:val="Normal"/>
-    <w:link w:val="HeaderChar"/>
-    <w:uiPriority w:val="99"/>
-    <w:unhideWhenUsed/>
-    <w:rsid w:val="00185244"/>
-    <w:pPr>
-      <w:tabs>
-        <w:tab w:val="center" w:pos="4513"/>
-        <w:tab w:val="right" w:pos="9026"/>
-      </w:tabs>
-      <w:spacing w:after="0" w:line="240" w:lineRule="auto"/>
-    </w:pPr>
-  </w:style>
-  <w:style w:type="character" w:customStyle="1" w:styleId="HeaderChar">
-    <w:name w:val="Header Char"/>
-    <w:basedOn w:val="DefaultParagraphFont"/>
-    <w:link w:val="Header"/>
-    <w:uiPriority w:val="99"/>
-    <w:rsid w:val="00185244"/>
-  </w:style>
-  <w:style w:type="paragraph" w:styleId="Footer">
-    <w:name w:val="footer"/>
-    <w:basedOn w:val="Normal"/>
-    <w:link w:val="FooterChar"/>
-    <w:uiPriority w:val="99"/>
-    <w:unhideWhenUsed/>
-    <w:rsid w:val="00185244"/>
-    <w:pPr>
-      <w:tabs>
-        <w:tab w:val="center" w:pos="4513"/>
-        <w:tab w:val="right" w:pos="9026"/>
-      </w:tabs>
-      <w:spacing w:after="0" w:line="240" w:lineRule="auto"/>
-    </w:pPr>
-  </w:style>
-  <w:style w:type="character" w:customStyle="1" w:styleId="FooterChar">
-    <w:name w:val="Footer Char"/>
-    <w:basedOn w:val="DefaultParagraphFont"/>
-    <w:link w:val="Footer"/>
-    <w:uiPriority w:val="99"/>
-    <w:rsid w:val="00185244"/>
-  </w:style>
-  <w:style w:type="character" w:customStyle="1" w:styleId="Heading1Char">
-    <w:name w:val="Heading 1 Char"/>
-    <w:basedOn w:val="DefaultParagraphFont"/>
-    <w:link w:val="Heading1"/>
-    <w:uiPriority w:val="9"/>
-    <w:rsid w:val="001B4528"/>
-    <w:rPr>
-      <w:rFonts w:ascii="Times New Roman" w:eastAsia="Times New Roman" w:hAnsi="Times New Roman" w:cs="Times New Roman"/>
-      <w:b/>
-      <w:sz w:val="32"/>
-      <w:szCs w:val="32"/>
-      <w:lang w:val="en-GB" w:eastAsia="en-US"/>
-    </w:rPr>
-  </w:style>
-  <w:style w:type="paragraph" w:styleId="TOCHeading">
-    <w:name w:val="TOC Heading"/>
-    <w:basedOn w:val="Heading1"/>
-    <w:next w:val="Normal"/>
-    <w:uiPriority w:val="39"/>
-    <w:unhideWhenUsed/>
-    <w:qFormat/>
-    <w:rsid w:val="000F266E"/>
-    <w:pPr>
-      <w:keepLines/>
-      <w:tabs>
-        <w:tab w:val="clear" w:pos="720"/>
-      </w:tabs>
-      <w:spacing w:after="0" w:line="259" w:lineRule="auto"/>
-      <w:ind w:left="0" w:firstLine="0"/>
-      <w:outlineLvl w:val="9"/>
-    </w:pPr>
-    <w:rPr>
-      <w:rFonts w:asciiTheme="majorHAnsi" w:eastAsiaTheme="majorEastAsia" w:hAnsiTheme="majorHAnsi" w:cstheme="majorBidi"/>
-      <w:b w:val="0"/>
-      <w:color w:val="2F5496" w:themeColor="accent1" w:themeShade="BF"/>
-      <w:lang w:val="en-US"/>
-    </w:rPr>
-  </w:style>
-  <w:style w:type="paragraph" w:styleId="TOC1">
-    <w:name w:val="toc 1"/>
-    <w:basedOn w:val="Normal"/>
-    <w:next w:val="Normal"/>
-    <w:autoRedefine/>
-    <w:uiPriority w:val="39"/>
-    <w:unhideWhenUsed/>
-    <w:rsid w:val="000F266E"/>
-    <w:pPr>
-      <w:spacing w:after="100"/>
-    </w:pPr>
-  </w:style>
-  <w:style w:type="character" w:styleId="Hyperlink">
-    <w:name w:val="Hyperlink"/>
-    <w:basedOn w:val="DefaultParagraphFont"/>
-    <w:uiPriority w:val="99"/>
-    <w:unhideWhenUsed/>
-    <w:rsid w:val="000F266E"/>
-    <w:rPr>
-      <w:color w:val="0563C1" w:themeColor="hyperlink"/>
-      <w:u w:val="single"/>
-    </w:rPr>
-  </w:style>
-  <w:style w:type="paragraph" w:styleId="BalloonText">
-    <w:name w:val="Balloon Text"/>
-    <w:basedOn w:val="Normal"/>
-    <w:link w:val="BalloonTextChar"/>
-    <w:uiPriority w:val="99"/>
-    <w:semiHidden/>
-    <w:unhideWhenUsed/>
-    <w:rsid w:val="001627DE"/>
-    <w:pPr>
-      <w:spacing w:after="0" w:line="240" w:lineRule="auto"/>
-    </w:pPr>
-    <w:rPr>
-      <w:rFonts w:ascii="Tahoma" w:hAnsi="Tahoma" w:cs="Tahoma"/>
-      <w:sz w:val="16"/>
-      <w:szCs w:val="16"/>
-    </w:rPr>
-  </w:style>
-  <w:style w:type="character" w:customStyle="1" w:styleId="BalloonTextChar">
-    <w:name w:val="Balloon Text Char"/>
-    <w:basedOn w:val="DefaultParagraphFont"/>
-    <w:link w:val="BalloonText"/>
-    <w:uiPriority w:val="99"/>
-    <w:semiHidden/>
-    <w:rsid w:val="001627DE"/>
-    <w:rPr>
-      <w:rFonts w:ascii="Tahoma" w:hAnsi="Tahoma" w:cs="Tahoma"/>
-      <w:sz w:val="16"/>
-      <w:szCs w:val="16"/>
-    </w:rPr>
-  </w:style>
-  <w:style w:type="character" w:customStyle="1" w:styleId="Heading2Char">
-    <w:name w:val="Heading 2 Char"/>
-    <w:basedOn w:val="DefaultParagraphFont"/>
-    <w:link w:val="Heading2"/>
-    <w:uiPriority w:val="9"/>
-    <w:rsid w:val="0035537B"/>
-    <w:rPr>
-      <w:rFonts w:asciiTheme="majorHAnsi" w:eastAsiaTheme="majorEastAsia" w:hAnsiTheme="majorHAnsi" w:cstheme="majorBidi"/>
-      <w:b/>
-      <w:bCs/>
-      <w:sz w:val="26"/>
-      <w:szCs w:val="26"/>
-    </w:rPr>
-  </w:style>
-  <w:style w:type="paragraph" w:styleId="Caption">
-    <w:name w:val="caption"/>
-    <w:basedOn w:val="Normal"/>
-    <w:next w:val="Normal"/>
-    <w:uiPriority w:val="35"/>
-    <w:unhideWhenUsed/>
-    <w:qFormat/>
-    <w:rsid w:val="001627DE"/>
-    <w:pPr>
-      <w:spacing w:after="200" w:line="240" w:lineRule="auto"/>
-    </w:pPr>
-    <w:rPr>
-      <w:i/>
-      <w:iCs/>
-      <w:color w:val="44546A" w:themeColor="text2"/>
-      <w:sz w:val="18"/>
-      <w:szCs w:val="18"/>
-    </w:rPr>
-  </w:style>
-  <w:style w:type="table" w:styleId="TableGrid">
-    <w:name w:val="Table Grid"/>
-    <w:basedOn w:val="TableNormal"/>
-    <w:uiPriority w:val="39"/>
-    <w:rsid w:val="001627DE"/>
-    <w:pPr>
-      <w:spacing w:after="0" w:line="240" w:lineRule="auto"/>
-    </w:pPr>
-    <w:rPr>
-      <w:lang w:val="en-US"/>
-    </w:rPr>
-    <w:tblPr>
-      <w:tblInd w:w="0" w:type="dxa"/>
-      <w:tblBorders>
-        <w:top w:val="single" w:sz="4" w:space="0" w:color="auto"/>
-        <w:left w:val="single" w:sz="4" w:space="0" w:color="auto"/>
-        <w:bottom w:val="single" w:sz="4" w:space="0" w:color="auto"/>
-        <w:right w:val="single" w:sz="4" w:space="0" w:color="auto"/>
-        <w:insideH w:val="single" w:sz="4" w:space="0" w:color="auto"/>
-        <w:insideV w:val="single" w:sz="4" w:space="0" w:color="auto"/>
-      </w:tblBorders>
-      <w:tblCellMar>
-        <w:top w:w="0" w:type="dxa"/>
-        <w:left w:w="108" w:type="dxa"/>
-        <w:bottom w:w="0" w:type="dxa"/>
-        <w:right w:w="108" w:type="dxa"/>
-      </w:tblCellMar>
     </w:tblPr>
   </w:style>
   <w:style w:type="paragraph" w:styleId="ListParagraph">
@@ -17611,25 +17333,25 @@
   <a:extraClrSchemeLst/>
   <a:extLst>
     <a:ext uri="{05A4C25C-085E-4340-85A3-A5531E510DB2}">
-      <thm15:themeFamily xmlns:thm15="http://schemas.microsoft.com/office/thememl/2012/main" xmlns="" name="Office Theme" id="{62F939B6-93AF-4DB8-9C6B-D6C7DFDC589F}" vid="{4A3C46E8-61CC-4603-A589-7422A47A8E4A}"/>
+      <thm15:themeFamily xmlns:thm15="http://schemas.microsoft.com/office/thememl/2012/main" name="Office Theme" id="{62F939B6-93AF-4DB8-9C6B-D6C7DFDC589F}" vid="{4A3C46E8-61CC-4603-A589-7422A47A8E4A}"/>
     </a:ext>
   </a:extLst>
 </a:theme>
 </file>
 
 <file path=customXml/item1.xml><?xml version="1.0" encoding="utf-8"?>
-<p:properties xmlns:p="http://schemas.microsoft.com/office/2006/metadata/properties" xmlns:xsi="http://www.w3.org/2001/XMLSchema-instance" xmlns:pc="http://schemas.microsoft.com/office/infopath/2007/PartnerControls">
-  <documentManagement/>
-</p:properties>
-</file>
-
-<file path=customXml/item2.xml><?xml version="1.0" encoding="utf-8"?>
 <?mso-contentType ?>
 <FormTemplates xmlns="http://schemas.microsoft.com/sharepoint/v3/contenttype/forms">
   <Display>DocumentLibraryForm</Display>
   <Edit>DocumentLibraryForm</Edit>
   <New>DocumentLibraryForm</New>
 </FormTemplates>
+</file>
+
+<file path=customXml/item2.xml><?xml version="1.0" encoding="utf-8"?>
+<p:properties xmlns:p="http://schemas.microsoft.com/office/2006/metadata/properties" xmlns:xsi="http://www.w3.org/2001/XMLSchema-instance" xmlns:pc="http://schemas.microsoft.com/office/infopath/2007/PartnerControls">
+  <documentManagement/>
+</p:properties>
 </file>
 
 <file path=customXml/item3.xml><?xml version="1.0" encoding="utf-8"?>
@@ -17809,18 +17531,18 @@
 </file>
 
 <file path=customXml/itemProps1.xml><?xml version="1.0" encoding="utf-8"?>
-<ds:datastoreItem xmlns:ds="http://schemas.openxmlformats.org/officeDocument/2006/customXml" ds:itemID="{5C2F5646-E427-4D55-999D-87C081284B66}">
+<ds:datastoreItem xmlns:ds="http://schemas.openxmlformats.org/officeDocument/2006/customXml" ds:itemID="{5F6EF4C0-2CFE-447C-9862-DF092E0753A7}">
   <ds:schemaRefs>
-    <ds:schemaRef ds:uri="http://schemas.microsoft.com/office/2006/metadata/properties"/>
-    <ds:schemaRef ds:uri="http://schemas.microsoft.com/office/infopath/2007/PartnerControls"/>
+    <ds:schemaRef ds:uri="http://schemas.microsoft.com/sharepoint/v3/contenttype/forms"/>
   </ds:schemaRefs>
 </ds:datastoreItem>
 </file>
 
 <file path=customXml/itemProps2.xml><?xml version="1.0" encoding="utf-8"?>
-<ds:datastoreItem xmlns:ds="http://schemas.openxmlformats.org/officeDocument/2006/customXml" ds:itemID="{5F6EF4C0-2CFE-447C-9862-DF092E0753A7}">
+<ds:datastoreItem xmlns:ds="http://schemas.openxmlformats.org/officeDocument/2006/customXml" ds:itemID="{5C2F5646-E427-4D55-999D-87C081284B66}">
   <ds:schemaRefs>
-    <ds:schemaRef ds:uri="http://schemas.microsoft.com/sharepoint/v3/contenttype/forms"/>
+    <ds:schemaRef ds:uri="http://schemas.microsoft.com/office/2006/metadata/properties"/>
+    <ds:schemaRef ds:uri="http://schemas.microsoft.com/office/infopath/2007/PartnerControls"/>
   </ds:schemaRefs>
 </ds:datastoreItem>
 </file>
@@ -17844,7 +17566,7 @@
 </file>
 
 <file path=customXml/itemProps4.xml><?xml version="1.0" encoding="utf-8"?>
-<ds:datastoreItem xmlns:ds="http://schemas.openxmlformats.org/officeDocument/2006/customXml" ds:itemID="{3460F438-121F-489B-9BC5-9863190E76A8}">
+<ds:datastoreItem xmlns:ds="http://schemas.openxmlformats.org/officeDocument/2006/customXml" ds:itemID="{4CBBC55C-0B78-4B5E-9E79-9A8F83EA5DC7}">
   <ds:schemaRefs>
     <ds:schemaRef ds:uri="http://schemas.openxmlformats.org/officeDocument/2006/bibliography"/>
   </ds:schemaRefs>

</xml_diff>